<commit_message>
replace type in dataset
</commit_message>
<xml_diff>
--- a/Weka/Report.docx
+++ b/Weka/Report.docx
@@ -1006,51 +1006,7 @@
           <w:sz w:val="28"/>
           <w:szCs w:val="28"/>
         </w:rPr>
-        <w:t>Số mẫu trong tập dữ liệu là 100 (mẫu).</w:t>
-      </w:r>
-    </w:p>
-    <w:p>
-      <w:pPr>
-        <w:pStyle w:val="oancuaDanhsach"/>
-        <w:numPr>
-          <w:ilvl w:val="0"/>
-          <w:numId w:val="6"/>
-        </w:numPr>
-        <w:rPr>
-          <w:rFonts w:ascii="Times New Roman" w:hAnsi="Times New Roman" w:cs="Times New Roman"/>
-          <w:sz w:val="28"/>
-          <w:szCs w:val="28"/>
-        </w:rPr>
-      </w:pPr>
-      <w:r>
-        <w:rPr>
-          <w:rFonts w:ascii="Times New Roman" w:hAnsi="Times New Roman" w:cs="Times New Roman"/>
-          <w:sz w:val="28"/>
-          <w:szCs w:val="28"/>
-        </w:rPr>
-        <w:t>Tên và ý nghĩa các thuộc tính:</w:t>
-      </w:r>
-    </w:p>
-    <w:p>
-      <w:pPr>
-        <w:pStyle w:val="oancuaDanhsach"/>
-        <w:numPr>
-          <w:ilvl w:val="0"/>
-          <w:numId w:val="7"/>
-        </w:numPr>
-        <w:rPr>
-          <w:rFonts w:ascii="Times New Roman" w:hAnsi="Times New Roman" w:cs="Times New Roman"/>
-          <w:sz w:val="28"/>
-          <w:szCs w:val="28"/>
-        </w:rPr>
-      </w:pPr>
-      <w:r>
-        <w:rPr>
-          <w:rFonts w:ascii="Times New Roman" w:hAnsi="Times New Roman" w:cs="Times New Roman"/>
-          <w:sz w:val="28"/>
-          <w:szCs w:val="28"/>
-        </w:rPr>
-        <w:t>Thuộc tính name: thuộc tính kiểu định danh, tên là duy nhất cho mỗi đối tượng</w:t>
+        <w:t>Số mẫu trong tập dữ liệu là 10</w:t>
       </w:r>
       <w:r>
         <w:rPr>
@@ -1058,37 +1014,7 @@
           <w:sz w:val="28"/>
           <w:szCs w:val="28"/>
         </w:rPr>
-        <w:t>. 100 mẫu tương ứng 100 tên.</w:t>
-      </w:r>
-    </w:p>
-    <w:p>
-      <w:pPr>
-        <w:pStyle w:val="oancuaDanhsach"/>
-        <w:numPr>
-          <w:ilvl w:val="0"/>
-          <w:numId w:val="7"/>
-        </w:numPr>
-        <w:rPr>
-          <w:rFonts w:ascii="Times New Roman" w:hAnsi="Times New Roman" w:cs="Times New Roman"/>
-          <w:sz w:val="28"/>
-          <w:szCs w:val="28"/>
-        </w:rPr>
-      </w:pPr>
-      <w:r>
-        <w:rPr>
-          <w:rFonts w:ascii="Times New Roman" w:hAnsi="Times New Roman" w:cs="Times New Roman"/>
-          <w:sz w:val="28"/>
-          <w:szCs w:val="28"/>
-        </w:rPr>
-        <w:t xml:space="preserve">Thuộc tính hair: </w:t>
-      </w:r>
-      <w:r>
-        <w:rPr>
-          <w:rFonts w:ascii="Times New Roman" w:hAnsi="Times New Roman" w:cs="Times New Roman"/>
-          <w:sz w:val="28"/>
-          <w:szCs w:val="28"/>
-        </w:rPr>
-        <w:t>thuộc tính kiểu boolean, xác định đối tượng có tóc hay là không. (1: có, 0:</w:t>
+        <w:t>1</w:t>
       </w:r>
       <w:r>
         <w:rPr>
@@ -1104,950 +1030,7 @@
           <w:sz w:val="28"/>
           <w:szCs w:val="28"/>
         </w:rPr>
-        <w:t>không).</w:t>
-      </w:r>
-    </w:p>
-    <w:p>
-      <w:pPr>
-        <w:pStyle w:val="oancuaDanhsach"/>
-        <w:numPr>
-          <w:ilvl w:val="0"/>
-          <w:numId w:val="7"/>
-        </w:numPr>
-        <w:rPr>
-          <w:rFonts w:ascii="Times New Roman" w:hAnsi="Times New Roman" w:cs="Times New Roman"/>
-          <w:sz w:val="28"/>
-          <w:szCs w:val="28"/>
-        </w:rPr>
-      </w:pPr>
-      <w:r>
-        <w:rPr>
-          <w:rFonts w:ascii="Times New Roman" w:hAnsi="Times New Roman" w:cs="Times New Roman"/>
-          <w:sz w:val="28"/>
-          <w:szCs w:val="28"/>
-        </w:rPr>
-        <w:t>Thuộc tính feathers: thuộc tính kiểu boolean, xác định đối tượng có lông hay là không. (1: có, 0:</w:t>
-      </w:r>
-      <w:r>
-        <w:rPr>
-          <w:rFonts w:ascii="Times New Roman" w:hAnsi="Times New Roman" w:cs="Times New Roman"/>
-          <w:sz w:val="28"/>
-          <w:szCs w:val="28"/>
-        </w:rPr>
-        <w:t xml:space="preserve"> </w:t>
-      </w:r>
-      <w:r>
-        <w:rPr>
-          <w:rFonts w:ascii="Times New Roman" w:hAnsi="Times New Roman" w:cs="Times New Roman"/>
-          <w:sz w:val="28"/>
-          <w:szCs w:val="28"/>
-        </w:rPr>
-        <w:t>không).</w:t>
-      </w:r>
-    </w:p>
-    <w:p>
-      <w:pPr>
-        <w:pStyle w:val="oancuaDanhsach"/>
-        <w:numPr>
-          <w:ilvl w:val="0"/>
-          <w:numId w:val="7"/>
-        </w:numPr>
-        <w:rPr>
-          <w:rFonts w:ascii="Times New Roman" w:hAnsi="Times New Roman" w:cs="Times New Roman"/>
-          <w:sz w:val="28"/>
-          <w:szCs w:val="28"/>
-        </w:rPr>
-      </w:pPr>
-      <w:r>
-        <w:rPr>
-          <w:rFonts w:ascii="Times New Roman" w:hAnsi="Times New Roman" w:cs="Times New Roman"/>
-          <w:sz w:val="28"/>
-          <w:szCs w:val="28"/>
-        </w:rPr>
-        <w:t>Thuộc tính eggs: thuộc tính kiểu boolean, xác định đối tượng đẻ trứng hay đẻ con (1: đẻ trứng, 0:</w:t>
-      </w:r>
-      <w:r>
-        <w:rPr>
-          <w:rFonts w:ascii="Times New Roman" w:hAnsi="Times New Roman" w:cs="Times New Roman"/>
-          <w:sz w:val="28"/>
-          <w:szCs w:val="28"/>
-        </w:rPr>
-        <w:t xml:space="preserve"> </w:t>
-      </w:r>
-      <w:r>
-        <w:rPr>
-          <w:rFonts w:ascii="Times New Roman" w:hAnsi="Times New Roman" w:cs="Times New Roman"/>
-          <w:sz w:val="28"/>
-          <w:szCs w:val="28"/>
-        </w:rPr>
-        <w:t>đẻ con).</w:t>
-      </w:r>
-    </w:p>
-    <w:p>
-      <w:pPr>
-        <w:pStyle w:val="oancuaDanhsach"/>
-        <w:numPr>
-          <w:ilvl w:val="0"/>
-          <w:numId w:val="7"/>
-        </w:numPr>
-        <w:rPr>
-          <w:rFonts w:ascii="Times New Roman" w:hAnsi="Times New Roman" w:cs="Times New Roman"/>
-          <w:sz w:val="28"/>
-          <w:szCs w:val="28"/>
-        </w:rPr>
-      </w:pPr>
-      <w:r>
-        <w:rPr>
-          <w:rFonts w:ascii="Times New Roman" w:hAnsi="Times New Roman" w:cs="Times New Roman"/>
-          <w:sz w:val="28"/>
-          <w:szCs w:val="28"/>
-        </w:rPr>
-        <w:t xml:space="preserve">Thuộc tính </w:t>
-      </w:r>
-      <w:r>
-        <w:rPr>
-          <w:rFonts w:ascii="Times New Roman" w:hAnsi="Times New Roman" w:cs="Times New Roman"/>
-          <w:sz w:val="28"/>
-          <w:szCs w:val="28"/>
-        </w:rPr>
-        <w:t>milk</w:t>
-      </w:r>
-      <w:r>
-        <w:rPr>
-          <w:rFonts w:ascii="Times New Roman" w:hAnsi="Times New Roman" w:cs="Times New Roman"/>
-          <w:sz w:val="28"/>
-          <w:szCs w:val="28"/>
-        </w:rPr>
-        <w:t xml:space="preserve">: thuộc tính kiểu boolean, xác định đối tượng </w:t>
-      </w:r>
-      <w:r>
-        <w:rPr>
-          <w:rFonts w:ascii="Times New Roman" w:hAnsi="Times New Roman" w:cs="Times New Roman"/>
-          <w:sz w:val="28"/>
-          <w:szCs w:val="28"/>
-        </w:rPr>
-        <w:t>có sữa hay không (nuôi con bằng sữa không)</w:t>
-      </w:r>
-      <w:r>
-        <w:rPr>
-          <w:rFonts w:ascii="Times New Roman" w:hAnsi="Times New Roman" w:cs="Times New Roman"/>
-          <w:sz w:val="28"/>
-          <w:szCs w:val="28"/>
-        </w:rPr>
-        <w:t>. (1: có, 0:</w:t>
-      </w:r>
-      <w:r>
-        <w:rPr>
-          <w:rFonts w:ascii="Times New Roman" w:hAnsi="Times New Roman" w:cs="Times New Roman"/>
-          <w:sz w:val="28"/>
-          <w:szCs w:val="28"/>
-        </w:rPr>
-        <w:t xml:space="preserve"> </w:t>
-      </w:r>
-      <w:r>
-        <w:rPr>
-          <w:rFonts w:ascii="Times New Roman" w:hAnsi="Times New Roman" w:cs="Times New Roman"/>
-          <w:sz w:val="28"/>
-          <w:szCs w:val="28"/>
-        </w:rPr>
-        <w:t>không).</w:t>
-      </w:r>
-    </w:p>
-    <w:p>
-      <w:pPr>
-        <w:pStyle w:val="oancuaDanhsach"/>
-        <w:numPr>
-          <w:ilvl w:val="0"/>
-          <w:numId w:val="7"/>
-        </w:numPr>
-        <w:rPr>
-          <w:rFonts w:ascii="Times New Roman" w:hAnsi="Times New Roman" w:cs="Times New Roman"/>
-          <w:sz w:val="28"/>
-          <w:szCs w:val="28"/>
-        </w:rPr>
-      </w:pPr>
-      <w:r>
-        <w:rPr>
-          <w:rFonts w:ascii="Times New Roman" w:hAnsi="Times New Roman" w:cs="Times New Roman"/>
-          <w:sz w:val="28"/>
-          <w:szCs w:val="28"/>
-        </w:rPr>
-        <w:t xml:space="preserve">Thuộc tính airborne: thuộc tính kiểu boolean, xác định đối tượng </w:t>
-      </w:r>
-      <w:r>
-        <w:rPr>
-          <w:rFonts w:ascii="Times New Roman" w:hAnsi="Times New Roman" w:cs="Times New Roman"/>
-          <w:sz w:val="28"/>
-          <w:szCs w:val="28"/>
-        </w:rPr>
-        <w:t>biết bay hay không</w:t>
-      </w:r>
-      <w:r>
-        <w:rPr>
-          <w:rFonts w:ascii="Times New Roman" w:hAnsi="Times New Roman" w:cs="Times New Roman"/>
-          <w:sz w:val="28"/>
-          <w:szCs w:val="28"/>
-        </w:rPr>
-        <w:t>. (1: có, 0:</w:t>
-      </w:r>
-      <w:r>
-        <w:rPr>
-          <w:rFonts w:ascii="Times New Roman" w:hAnsi="Times New Roman" w:cs="Times New Roman"/>
-          <w:sz w:val="28"/>
-          <w:szCs w:val="28"/>
-        </w:rPr>
-        <w:t xml:space="preserve"> </w:t>
-      </w:r>
-      <w:r>
-        <w:rPr>
-          <w:rFonts w:ascii="Times New Roman" w:hAnsi="Times New Roman" w:cs="Times New Roman"/>
-          <w:sz w:val="28"/>
-          <w:szCs w:val="28"/>
-        </w:rPr>
-        <w:t>không).</w:t>
-      </w:r>
-    </w:p>
-    <w:p>
-      <w:pPr>
-        <w:pStyle w:val="oancuaDanhsach"/>
-        <w:numPr>
-          <w:ilvl w:val="0"/>
-          <w:numId w:val="7"/>
-        </w:numPr>
-        <w:rPr>
-          <w:rFonts w:ascii="Times New Roman" w:hAnsi="Times New Roman" w:cs="Times New Roman"/>
-          <w:sz w:val="28"/>
-          <w:szCs w:val="28"/>
-        </w:rPr>
-      </w:pPr>
-      <w:r>
-        <w:rPr>
-          <w:rFonts w:ascii="Times New Roman" w:hAnsi="Times New Roman" w:cs="Times New Roman"/>
-          <w:sz w:val="28"/>
-          <w:szCs w:val="28"/>
-        </w:rPr>
-        <w:t xml:space="preserve">Thuộc tính predator: thuộc tính kiểu boolean, xác định đối tượng </w:t>
-      </w:r>
-      <w:r>
-        <w:rPr>
-          <w:rFonts w:ascii="Times New Roman" w:hAnsi="Times New Roman" w:cs="Times New Roman"/>
-          <w:sz w:val="28"/>
-          <w:szCs w:val="28"/>
-        </w:rPr>
-        <w:t>phải là động vật ăn thịt hay không</w:t>
-      </w:r>
-      <w:r>
-        <w:rPr>
-          <w:rFonts w:ascii="Times New Roman" w:hAnsi="Times New Roman" w:cs="Times New Roman"/>
-          <w:sz w:val="28"/>
-          <w:szCs w:val="28"/>
-        </w:rPr>
-        <w:t xml:space="preserve">. (1: </w:t>
-      </w:r>
-      <w:r>
-        <w:rPr>
-          <w:rFonts w:ascii="Times New Roman" w:hAnsi="Times New Roman" w:cs="Times New Roman"/>
-          <w:sz w:val="28"/>
-          <w:szCs w:val="28"/>
-        </w:rPr>
-        <w:t>phải</w:t>
-      </w:r>
-      <w:r>
-        <w:rPr>
-          <w:rFonts w:ascii="Times New Roman" w:hAnsi="Times New Roman" w:cs="Times New Roman"/>
-          <w:sz w:val="28"/>
-          <w:szCs w:val="28"/>
-        </w:rPr>
-        <w:t>, 0:</w:t>
-      </w:r>
-      <w:r>
-        <w:rPr>
-          <w:rFonts w:ascii="Times New Roman" w:hAnsi="Times New Roman" w:cs="Times New Roman"/>
-          <w:sz w:val="28"/>
-          <w:szCs w:val="28"/>
-        </w:rPr>
-        <w:t xml:space="preserve"> </w:t>
-      </w:r>
-      <w:r>
-        <w:rPr>
-          <w:rFonts w:ascii="Times New Roman" w:hAnsi="Times New Roman" w:cs="Times New Roman"/>
-          <w:sz w:val="28"/>
-          <w:szCs w:val="28"/>
-        </w:rPr>
-        <w:t>không).</w:t>
-      </w:r>
-    </w:p>
-    <w:p>
-      <w:pPr>
-        <w:pStyle w:val="oancuaDanhsach"/>
-        <w:numPr>
-          <w:ilvl w:val="0"/>
-          <w:numId w:val="7"/>
-        </w:numPr>
-        <w:rPr>
-          <w:rFonts w:ascii="Times New Roman" w:hAnsi="Times New Roman" w:cs="Times New Roman"/>
-          <w:sz w:val="28"/>
-          <w:szCs w:val="28"/>
-        </w:rPr>
-      </w:pPr>
-      <w:r>
-        <w:rPr>
-          <w:rFonts w:ascii="Times New Roman" w:hAnsi="Times New Roman" w:cs="Times New Roman"/>
-          <w:sz w:val="28"/>
-          <w:szCs w:val="28"/>
-        </w:rPr>
-        <w:t xml:space="preserve">Thuộc tính airborne: thuộc tính kiểu boolean, xác định đối tượng </w:t>
-      </w:r>
-      <w:r>
-        <w:rPr>
-          <w:rFonts w:ascii="Times New Roman" w:hAnsi="Times New Roman" w:cs="Times New Roman"/>
-          <w:sz w:val="28"/>
-          <w:szCs w:val="28"/>
-        </w:rPr>
-        <w:t>biết bay hay không</w:t>
-      </w:r>
-      <w:r>
-        <w:rPr>
-          <w:rFonts w:ascii="Times New Roman" w:hAnsi="Times New Roman" w:cs="Times New Roman"/>
-          <w:sz w:val="28"/>
-          <w:szCs w:val="28"/>
-        </w:rPr>
-        <w:t>. (1: có, 0:không).</w:t>
-      </w:r>
-    </w:p>
-    <w:p>
-      <w:pPr>
-        <w:pStyle w:val="oancuaDanhsach"/>
-        <w:numPr>
-          <w:ilvl w:val="0"/>
-          <w:numId w:val="7"/>
-        </w:numPr>
-        <w:rPr>
-          <w:rFonts w:ascii="Times New Roman" w:hAnsi="Times New Roman" w:cs="Times New Roman"/>
-          <w:sz w:val="28"/>
-          <w:szCs w:val="28"/>
-        </w:rPr>
-      </w:pPr>
-      <w:r>
-        <w:rPr>
-          <w:rFonts w:ascii="Times New Roman" w:hAnsi="Times New Roman" w:cs="Times New Roman"/>
-          <w:sz w:val="28"/>
-          <w:szCs w:val="28"/>
-        </w:rPr>
-        <w:t xml:space="preserve">Thuộc tính </w:t>
-      </w:r>
-      <w:r>
-        <w:rPr>
-          <w:rFonts w:ascii="Times New Roman" w:hAnsi="Times New Roman" w:cs="Times New Roman"/>
-          <w:sz w:val="28"/>
-          <w:szCs w:val="28"/>
-        </w:rPr>
-        <w:t>toothed</w:t>
-      </w:r>
-      <w:r>
-        <w:rPr>
-          <w:rFonts w:ascii="Times New Roman" w:hAnsi="Times New Roman" w:cs="Times New Roman"/>
-          <w:sz w:val="28"/>
-          <w:szCs w:val="28"/>
-        </w:rPr>
-        <w:t xml:space="preserve">: thuộc tính kiểu boolean, xác định đối tượng </w:t>
-      </w:r>
-      <w:r>
-        <w:rPr>
-          <w:rFonts w:ascii="Times New Roman" w:hAnsi="Times New Roman" w:cs="Times New Roman"/>
-          <w:sz w:val="28"/>
-          <w:szCs w:val="28"/>
-        </w:rPr>
-        <w:t>là động vật có răng không</w:t>
-      </w:r>
-      <w:r>
-        <w:rPr>
-          <w:rFonts w:ascii="Times New Roman" w:hAnsi="Times New Roman" w:cs="Times New Roman"/>
-          <w:sz w:val="28"/>
-          <w:szCs w:val="28"/>
-        </w:rPr>
-        <w:t>. (1: có, 0:không).</w:t>
-      </w:r>
-    </w:p>
-    <w:p>
-      <w:pPr>
-        <w:pStyle w:val="oancuaDanhsach"/>
-        <w:numPr>
-          <w:ilvl w:val="0"/>
-          <w:numId w:val="7"/>
-        </w:numPr>
-        <w:rPr>
-          <w:rFonts w:ascii="Times New Roman" w:hAnsi="Times New Roman" w:cs="Times New Roman"/>
-          <w:sz w:val="28"/>
-          <w:szCs w:val="28"/>
-        </w:rPr>
-      </w:pPr>
-      <w:r>
-        <w:rPr>
-          <w:rFonts w:ascii="Times New Roman" w:hAnsi="Times New Roman" w:cs="Times New Roman"/>
-          <w:sz w:val="28"/>
-          <w:szCs w:val="28"/>
-        </w:rPr>
-        <w:t xml:space="preserve">Thuộc tính backbone: thuộc tính kiểu boolean, xác định đối tượng </w:t>
-      </w:r>
-      <w:r>
-        <w:rPr>
-          <w:rFonts w:ascii="Times New Roman" w:hAnsi="Times New Roman" w:cs="Times New Roman"/>
-          <w:sz w:val="28"/>
-          <w:szCs w:val="28"/>
-        </w:rPr>
-        <w:t>là động vật có xương sống hay không</w:t>
-      </w:r>
-      <w:r>
-        <w:rPr>
-          <w:rFonts w:ascii="Times New Roman" w:hAnsi="Times New Roman" w:cs="Times New Roman"/>
-          <w:sz w:val="28"/>
-          <w:szCs w:val="28"/>
-        </w:rPr>
-        <w:t>. (1: có, 0:không).</w:t>
-      </w:r>
-    </w:p>
-    <w:p>
-      <w:pPr>
-        <w:pStyle w:val="oancuaDanhsach"/>
-        <w:numPr>
-          <w:ilvl w:val="0"/>
-          <w:numId w:val="7"/>
-        </w:numPr>
-        <w:rPr>
-          <w:rFonts w:ascii="Times New Roman" w:hAnsi="Times New Roman" w:cs="Times New Roman"/>
-          <w:sz w:val="28"/>
-          <w:szCs w:val="28"/>
-        </w:rPr>
-      </w:pPr>
-      <w:r>
-        <w:rPr>
-          <w:rFonts w:ascii="Times New Roman" w:hAnsi="Times New Roman" w:cs="Times New Roman"/>
-          <w:sz w:val="28"/>
-          <w:szCs w:val="28"/>
-        </w:rPr>
-        <w:t xml:space="preserve">Thuộc tính breathes: thuộc tính kiểu boolean, xác định đối tượng </w:t>
-      </w:r>
-      <w:r>
-        <w:rPr>
-          <w:rFonts w:ascii="Times New Roman" w:hAnsi="Times New Roman" w:cs="Times New Roman"/>
-          <w:sz w:val="28"/>
-          <w:szCs w:val="28"/>
-        </w:rPr>
-        <w:t>là động vật có thở không</w:t>
-      </w:r>
-      <w:r>
-        <w:rPr>
-          <w:rFonts w:ascii="Times New Roman" w:hAnsi="Times New Roman" w:cs="Times New Roman"/>
-          <w:sz w:val="28"/>
-          <w:szCs w:val="28"/>
-        </w:rPr>
-        <w:t>. (1: có, 0:không).</w:t>
-      </w:r>
-    </w:p>
-    <w:p>
-      <w:pPr>
-        <w:pStyle w:val="oancuaDanhsach"/>
-        <w:numPr>
-          <w:ilvl w:val="0"/>
-          <w:numId w:val="7"/>
-        </w:numPr>
-        <w:rPr>
-          <w:rFonts w:ascii="Times New Roman" w:hAnsi="Times New Roman" w:cs="Times New Roman"/>
-          <w:sz w:val="28"/>
-          <w:szCs w:val="28"/>
-        </w:rPr>
-      </w:pPr>
-      <w:r>
-        <w:rPr>
-          <w:rFonts w:ascii="Times New Roman" w:hAnsi="Times New Roman" w:cs="Times New Roman"/>
-          <w:sz w:val="28"/>
-          <w:szCs w:val="28"/>
-        </w:rPr>
-        <w:t xml:space="preserve">Thuộc tính </w:t>
-      </w:r>
-      <w:r>
-        <w:rPr>
-          <w:rFonts w:ascii="Times New Roman" w:hAnsi="Times New Roman" w:cs="Times New Roman"/>
-          <w:sz w:val="28"/>
-          <w:szCs w:val="28"/>
-        </w:rPr>
-        <w:t>venomous</w:t>
-      </w:r>
-      <w:r>
-        <w:rPr>
-          <w:rFonts w:ascii="Times New Roman" w:hAnsi="Times New Roman" w:cs="Times New Roman"/>
-          <w:sz w:val="28"/>
-          <w:szCs w:val="28"/>
-        </w:rPr>
-        <w:t xml:space="preserve">: thuộc tính kiểu boolean, xác định đối tượng </w:t>
-      </w:r>
-      <w:r>
-        <w:rPr>
-          <w:rFonts w:ascii="Times New Roman" w:hAnsi="Times New Roman" w:cs="Times New Roman"/>
-          <w:sz w:val="28"/>
-          <w:szCs w:val="28"/>
-        </w:rPr>
-        <w:t>là động vật có độc không</w:t>
-      </w:r>
-      <w:r>
-        <w:rPr>
-          <w:rFonts w:ascii="Times New Roman" w:hAnsi="Times New Roman" w:cs="Times New Roman"/>
-          <w:sz w:val="28"/>
-          <w:szCs w:val="28"/>
-        </w:rPr>
-        <w:t>. (1: có, 0:không).</w:t>
-      </w:r>
-    </w:p>
-    <w:p>
-      <w:pPr>
-        <w:pStyle w:val="oancuaDanhsach"/>
-        <w:numPr>
-          <w:ilvl w:val="0"/>
-          <w:numId w:val="7"/>
-        </w:numPr>
-        <w:rPr>
-          <w:rFonts w:ascii="Times New Roman" w:hAnsi="Times New Roman" w:cs="Times New Roman"/>
-          <w:sz w:val="28"/>
-          <w:szCs w:val="28"/>
-        </w:rPr>
-      </w:pPr>
-      <w:r>
-        <w:rPr>
-          <w:rFonts w:ascii="Times New Roman" w:hAnsi="Times New Roman" w:cs="Times New Roman"/>
-          <w:sz w:val="28"/>
-          <w:szCs w:val="28"/>
-        </w:rPr>
-        <w:t xml:space="preserve">Thuộc tính </w:t>
-      </w:r>
-      <w:r>
-        <w:rPr>
-          <w:rFonts w:ascii="Times New Roman" w:hAnsi="Times New Roman" w:cs="Times New Roman"/>
-          <w:sz w:val="28"/>
-          <w:szCs w:val="28"/>
-        </w:rPr>
-        <w:t>fins</w:t>
-      </w:r>
-      <w:r>
-        <w:rPr>
-          <w:rFonts w:ascii="Times New Roman" w:hAnsi="Times New Roman" w:cs="Times New Roman"/>
-          <w:sz w:val="28"/>
-          <w:szCs w:val="28"/>
-        </w:rPr>
-        <w:t xml:space="preserve">: thuộc tính kiểu boolean, xác định đối tượng </w:t>
-      </w:r>
-      <w:r>
-        <w:rPr>
-          <w:rFonts w:ascii="Times New Roman" w:hAnsi="Times New Roman" w:cs="Times New Roman"/>
-          <w:sz w:val="28"/>
-          <w:szCs w:val="28"/>
-        </w:rPr>
-        <w:t xml:space="preserve">là động vật có </w:t>
-      </w:r>
-      <w:r>
-        <w:rPr>
-          <w:rFonts w:ascii="Times New Roman" w:hAnsi="Times New Roman" w:cs="Times New Roman"/>
-          <w:sz w:val="28"/>
-          <w:szCs w:val="28"/>
-        </w:rPr>
-        <w:t>vây</w:t>
-      </w:r>
-      <w:r>
-        <w:rPr>
-          <w:rFonts w:ascii="Times New Roman" w:hAnsi="Times New Roman" w:cs="Times New Roman"/>
-          <w:sz w:val="28"/>
-          <w:szCs w:val="28"/>
-        </w:rPr>
-        <w:t xml:space="preserve"> không</w:t>
-      </w:r>
-      <w:r>
-        <w:rPr>
-          <w:rFonts w:ascii="Times New Roman" w:hAnsi="Times New Roman" w:cs="Times New Roman"/>
-          <w:sz w:val="28"/>
-          <w:szCs w:val="28"/>
-        </w:rPr>
-        <w:t>. (1: có, 0:không).</w:t>
-      </w:r>
-    </w:p>
-    <w:p>
-      <w:pPr>
-        <w:pStyle w:val="oancuaDanhsach"/>
-        <w:numPr>
-          <w:ilvl w:val="0"/>
-          <w:numId w:val="7"/>
-        </w:numPr>
-        <w:rPr>
-          <w:rFonts w:ascii="Times New Roman" w:hAnsi="Times New Roman" w:cs="Times New Roman"/>
-          <w:sz w:val="28"/>
-          <w:szCs w:val="28"/>
-        </w:rPr>
-      </w:pPr>
-      <w:r>
-        <w:rPr>
-          <w:rFonts w:ascii="Times New Roman" w:hAnsi="Times New Roman" w:cs="Times New Roman"/>
-          <w:sz w:val="28"/>
-          <w:szCs w:val="28"/>
-        </w:rPr>
-        <w:t xml:space="preserve">Thuộc tính </w:t>
-      </w:r>
-      <w:r>
-        <w:rPr>
-          <w:rFonts w:ascii="Times New Roman" w:hAnsi="Times New Roman" w:cs="Times New Roman"/>
-          <w:sz w:val="28"/>
-          <w:szCs w:val="28"/>
-        </w:rPr>
-        <w:t>legs</w:t>
-      </w:r>
-      <w:r>
-        <w:rPr>
-          <w:rFonts w:ascii="Times New Roman" w:hAnsi="Times New Roman" w:cs="Times New Roman"/>
-          <w:sz w:val="28"/>
-          <w:szCs w:val="28"/>
-        </w:rPr>
-        <w:t xml:space="preserve">: thuộc tính kiểu </w:t>
-      </w:r>
-      <w:r>
-        <w:rPr>
-          <w:rFonts w:ascii="Times New Roman" w:hAnsi="Times New Roman" w:cs="Times New Roman"/>
-          <w:sz w:val="28"/>
-          <w:szCs w:val="28"/>
-        </w:rPr>
-        <w:t>số nguyên chẵn</w:t>
-      </w:r>
-      <w:r>
-        <w:rPr>
-          <w:rFonts w:ascii="Times New Roman" w:hAnsi="Times New Roman" w:cs="Times New Roman"/>
-          <w:sz w:val="28"/>
-          <w:szCs w:val="28"/>
-        </w:rPr>
-        <w:t xml:space="preserve">, </w:t>
-      </w:r>
-      <w:r>
-        <w:rPr>
-          <w:rFonts w:ascii="Times New Roman" w:hAnsi="Times New Roman" w:cs="Times New Roman"/>
-          <w:sz w:val="28"/>
-          <w:szCs w:val="28"/>
-        </w:rPr>
-        <w:t>biểu diễn số chân của động vật đó (0,2,4,6,8</w:t>
-      </w:r>
-      <w:r>
-        <w:rPr>
-          <w:rFonts w:ascii="Times New Roman" w:hAnsi="Times New Roman" w:cs="Times New Roman"/>
-          <w:sz w:val="28"/>
-          <w:szCs w:val="28"/>
-        </w:rPr>
-        <w:t>).</w:t>
-      </w:r>
-    </w:p>
-    <w:p>
-      <w:pPr>
-        <w:pStyle w:val="oancuaDanhsach"/>
-        <w:numPr>
-          <w:ilvl w:val="0"/>
-          <w:numId w:val="7"/>
-        </w:numPr>
-        <w:rPr>
-          <w:rFonts w:ascii="Times New Roman" w:hAnsi="Times New Roman" w:cs="Times New Roman"/>
-          <w:sz w:val="28"/>
-          <w:szCs w:val="28"/>
-        </w:rPr>
-      </w:pPr>
-      <w:r>
-        <w:rPr>
-          <w:rFonts w:ascii="Times New Roman" w:hAnsi="Times New Roman" w:cs="Times New Roman"/>
-          <w:sz w:val="28"/>
-          <w:szCs w:val="28"/>
-        </w:rPr>
-        <w:lastRenderedPageBreak/>
-        <w:t xml:space="preserve">Thuộc tính </w:t>
-      </w:r>
-      <w:r>
-        <w:rPr>
-          <w:rFonts w:ascii="Times New Roman" w:hAnsi="Times New Roman" w:cs="Times New Roman"/>
-          <w:sz w:val="28"/>
-          <w:szCs w:val="28"/>
-        </w:rPr>
-        <w:t>tail</w:t>
-      </w:r>
-      <w:r>
-        <w:rPr>
-          <w:rFonts w:ascii="Times New Roman" w:hAnsi="Times New Roman" w:cs="Times New Roman"/>
-          <w:sz w:val="28"/>
-          <w:szCs w:val="28"/>
-        </w:rPr>
-        <w:t xml:space="preserve">: thuộc tính kiểu boolean, xác định đối tượng </w:t>
-      </w:r>
-      <w:r>
-        <w:rPr>
-          <w:rFonts w:ascii="Times New Roman" w:hAnsi="Times New Roman" w:cs="Times New Roman"/>
-          <w:sz w:val="28"/>
-          <w:szCs w:val="28"/>
-        </w:rPr>
-        <w:t>là động vật có đuôi không</w:t>
-      </w:r>
-      <w:r>
-        <w:rPr>
-          <w:rFonts w:ascii="Times New Roman" w:hAnsi="Times New Roman" w:cs="Times New Roman"/>
-          <w:sz w:val="28"/>
-          <w:szCs w:val="28"/>
-        </w:rPr>
-        <w:t>. (1: có, 0:không).</w:t>
-      </w:r>
-    </w:p>
-    <w:p>
-      <w:pPr>
-        <w:pStyle w:val="oancuaDanhsach"/>
-        <w:numPr>
-          <w:ilvl w:val="0"/>
-          <w:numId w:val="7"/>
-        </w:numPr>
-        <w:rPr>
-          <w:rFonts w:ascii="Times New Roman" w:hAnsi="Times New Roman" w:cs="Times New Roman"/>
-          <w:sz w:val="28"/>
-          <w:szCs w:val="28"/>
-        </w:rPr>
-      </w:pPr>
-      <w:r>
-        <w:rPr>
-          <w:rFonts w:ascii="Times New Roman" w:hAnsi="Times New Roman" w:cs="Times New Roman"/>
-          <w:sz w:val="28"/>
-          <w:szCs w:val="28"/>
-        </w:rPr>
-        <w:t xml:space="preserve">Thuộc tính </w:t>
-      </w:r>
-      <w:r>
-        <w:rPr>
-          <w:rFonts w:ascii="Times New Roman" w:hAnsi="Times New Roman" w:cs="Times New Roman"/>
-          <w:sz w:val="28"/>
-          <w:szCs w:val="28"/>
-        </w:rPr>
-        <w:t>domestic</w:t>
-      </w:r>
-      <w:r>
-        <w:rPr>
-          <w:rFonts w:ascii="Times New Roman" w:hAnsi="Times New Roman" w:cs="Times New Roman"/>
-          <w:sz w:val="28"/>
-          <w:szCs w:val="28"/>
-        </w:rPr>
-        <w:t xml:space="preserve">: thuộc tính kiểu boolean, xác định đối tượng </w:t>
-      </w:r>
-      <w:r>
-        <w:rPr>
-          <w:rFonts w:ascii="Times New Roman" w:hAnsi="Times New Roman" w:cs="Times New Roman"/>
-          <w:sz w:val="28"/>
-          <w:szCs w:val="28"/>
-        </w:rPr>
-        <w:t>là động vật được nuôi trong nhà không</w:t>
-      </w:r>
-      <w:r>
-        <w:rPr>
-          <w:rFonts w:ascii="Times New Roman" w:hAnsi="Times New Roman" w:cs="Times New Roman"/>
-          <w:sz w:val="28"/>
-          <w:szCs w:val="28"/>
-        </w:rPr>
-        <w:t>. (1: có, 0:không).</w:t>
-      </w:r>
-    </w:p>
-    <w:p>
-      <w:pPr>
-        <w:pStyle w:val="oancuaDanhsach"/>
-        <w:numPr>
-          <w:ilvl w:val="0"/>
-          <w:numId w:val="7"/>
-        </w:numPr>
-        <w:rPr>
-          <w:rFonts w:ascii="Times New Roman" w:hAnsi="Times New Roman" w:cs="Times New Roman"/>
-          <w:sz w:val="28"/>
-          <w:szCs w:val="28"/>
-        </w:rPr>
-      </w:pPr>
-      <w:r>
-        <w:rPr>
-          <w:rFonts w:ascii="Times New Roman" w:hAnsi="Times New Roman" w:cs="Times New Roman"/>
-          <w:sz w:val="28"/>
-          <w:szCs w:val="28"/>
-        </w:rPr>
-        <w:t xml:space="preserve">Thuộc tính </w:t>
-      </w:r>
-      <w:r>
-        <w:rPr>
-          <w:rFonts w:ascii="Times New Roman" w:hAnsi="Times New Roman" w:cs="Times New Roman"/>
-          <w:sz w:val="28"/>
-          <w:szCs w:val="28"/>
-        </w:rPr>
-        <w:t>catsize</w:t>
-      </w:r>
-      <w:r>
-        <w:rPr>
-          <w:rFonts w:ascii="Times New Roman" w:hAnsi="Times New Roman" w:cs="Times New Roman"/>
-          <w:sz w:val="28"/>
-          <w:szCs w:val="28"/>
-        </w:rPr>
-        <w:t xml:space="preserve">: thuộc tính kiểu boolean, xác định đối tượng </w:t>
-      </w:r>
-      <w:r>
-        <w:rPr>
-          <w:rFonts w:ascii="Times New Roman" w:hAnsi="Times New Roman" w:cs="Times New Roman"/>
-          <w:sz w:val="28"/>
-          <w:szCs w:val="28"/>
-        </w:rPr>
-        <w:t>là động vật có … không</w:t>
-      </w:r>
-      <w:r>
-        <w:rPr>
-          <w:rFonts w:ascii="Times New Roman" w:hAnsi="Times New Roman" w:cs="Times New Roman"/>
-          <w:sz w:val="28"/>
-          <w:szCs w:val="28"/>
-        </w:rPr>
-        <w:t>. (1: có, 0:không).</w:t>
-      </w:r>
-    </w:p>
-    <w:p>
-      <w:pPr>
-        <w:pStyle w:val="oancuaDanhsach"/>
-        <w:numPr>
-          <w:ilvl w:val="0"/>
-          <w:numId w:val="7"/>
-        </w:numPr>
-        <w:rPr>
-          <w:rFonts w:ascii="Times New Roman" w:hAnsi="Times New Roman" w:cs="Times New Roman"/>
-          <w:sz w:val="28"/>
-          <w:szCs w:val="28"/>
-        </w:rPr>
-      </w:pPr>
-      <w:r>
-        <w:rPr>
-          <w:rFonts w:ascii="Times New Roman" w:hAnsi="Times New Roman" w:cs="Times New Roman"/>
-          <w:sz w:val="28"/>
-          <w:szCs w:val="28"/>
-        </w:rPr>
-        <w:t xml:space="preserve">Thuộc tính </w:t>
-      </w:r>
-      <w:r>
-        <w:rPr>
-          <w:rFonts w:ascii="Times New Roman" w:hAnsi="Times New Roman" w:cs="Times New Roman"/>
-          <w:sz w:val="28"/>
-          <w:szCs w:val="28"/>
-        </w:rPr>
-        <w:t>type</w:t>
-      </w:r>
-      <w:r>
-        <w:rPr>
-          <w:rFonts w:ascii="Times New Roman" w:hAnsi="Times New Roman" w:cs="Times New Roman"/>
-          <w:sz w:val="28"/>
-          <w:szCs w:val="28"/>
-        </w:rPr>
-        <w:t xml:space="preserve">: thuộc tính kiểu </w:t>
-      </w:r>
-      <w:r>
-        <w:rPr>
-          <w:rFonts w:ascii="Times New Roman" w:hAnsi="Times New Roman" w:cs="Times New Roman"/>
-          <w:sz w:val="28"/>
-          <w:szCs w:val="28"/>
-        </w:rPr>
-        <w:t>số nguyên</w:t>
-      </w:r>
-      <w:r>
-        <w:rPr>
-          <w:rFonts w:ascii="Times New Roman" w:hAnsi="Times New Roman" w:cs="Times New Roman"/>
-          <w:sz w:val="28"/>
-          <w:szCs w:val="28"/>
-        </w:rPr>
-        <w:t xml:space="preserve">, </w:t>
-      </w:r>
-      <w:r>
-        <w:rPr>
-          <w:rFonts w:ascii="Times New Roman" w:hAnsi="Times New Roman" w:cs="Times New Roman"/>
-          <w:sz w:val="28"/>
-          <w:szCs w:val="28"/>
-        </w:rPr>
-        <w:t>phân lớp động vật</w:t>
-      </w:r>
-      <w:r>
-        <w:rPr>
-          <w:rFonts w:ascii="Times New Roman" w:hAnsi="Times New Roman" w:cs="Times New Roman"/>
-          <w:sz w:val="28"/>
-          <w:szCs w:val="28"/>
-        </w:rPr>
-        <w:t xml:space="preserve"> - 7 </w:t>
-      </w:r>
-      <w:r>
-        <w:rPr>
-          <w:rFonts w:ascii="Times New Roman" w:hAnsi="Times New Roman" w:cs="Times New Roman"/>
-          <w:sz w:val="28"/>
-          <w:szCs w:val="28"/>
-        </w:rPr>
-        <w:t>lớp</w:t>
-      </w:r>
-      <w:r>
-        <w:rPr>
-          <w:rFonts w:ascii="Times New Roman" w:hAnsi="Times New Roman" w:cs="Times New Roman"/>
-          <w:sz w:val="28"/>
-          <w:szCs w:val="28"/>
-        </w:rPr>
-        <w:t xml:space="preserve"> (1-7).</w:t>
-      </w:r>
-      <w:bookmarkStart w:id="0" w:name="_GoBack"/>
-      <w:bookmarkEnd w:id="0"/>
-    </w:p>
-    <w:p>
-      <w:pPr>
-        <w:pStyle w:val="oancuaDanhsach"/>
-        <w:numPr>
-          <w:ilvl w:val="0"/>
-          <w:numId w:val="8"/>
-        </w:numPr>
-        <w:rPr>
-          <w:rFonts w:ascii="Times New Roman" w:hAnsi="Times New Roman" w:cs="Times New Roman"/>
-          <w:sz w:val="28"/>
-          <w:szCs w:val="28"/>
-        </w:rPr>
-      </w:pPr>
-      <w:r>
-        <w:rPr>
-          <w:rFonts w:ascii="Times New Roman" w:hAnsi="Times New Roman" w:cs="Times New Roman"/>
-          <w:sz w:val="28"/>
-          <w:szCs w:val="28"/>
-        </w:rPr>
-        <w:t>Danh sách các phân lớp:</w:t>
-      </w:r>
-    </w:p>
-    <w:p>
-      <w:pPr>
-        <w:pStyle w:val="oancuaDanhsach"/>
-        <w:numPr>
-          <w:ilvl w:val="0"/>
-          <w:numId w:val="9"/>
-        </w:numPr>
-        <w:rPr>
-          <w:rFonts w:ascii="Times New Roman" w:hAnsi="Times New Roman" w:cs="Times New Roman"/>
-          <w:sz w:val="28"/>
-          <w:szCs w:val="28"/>
-        </w:rPr>
-      </w:pPr>
-      <w:r>
-        <w:rPr>
-          <w:rFonts w:ascii="Times New Roman" w:hAnsi="Times New Roman" w:cs="Times New Roman"/>
-          <w:sz w:val="28"/>
-          <w:szCs w:val="28"/>
-        </w:rPr>
-        <w:t>1 - Lớp thú</w:t>
-      </w:r>
-      <w:r>
-        <w:rPr>
-          <w:rFonts w:ascii="Times New Roman" w:hAnsi="Times New Roman" w:cs="Times New Roman"/>
-          <w:sz w:val="28"/>
-          <w:szCs w:val="28"/>
-        </w:rPr>
-        <w:t xml:space="preserve"> (41): </w:t>
-      </w:r>
-      <w:r>
-        <w:rPr>
-          <w:rFonts w:ascii="Times New Roman" w:hAnsi="Times New Roman" w:cs="Times New Roman"/>
-          <w:sz w:val="28"/>
-          <w:szCs w:val="28"/>
-        </w:rPr>
-        <w:t>aardvark, antelope, bear, boar, buffalo, calf, cavy, cheetah, deer, dolphin, elephant, fruitbat, giraffe, girl, goat, gorilla, hamster, hare, leopard, lion, lynx, mink, mole, mongoose, opossum, oryx, platypus, polecat, pony, porpoise, puma, pussycat, raccoon, reindeer, seal, sealion, squirrel, vampire, vole, wallaby,wolf</w:t>
+        <w:t>loại động vật</w:t>
       </w:r>
       <w:r>
         <w:rPr>
@@ -2063,7 +1046,7 @@
         <w:pStyle w:val="oancuaDanhsach"/>
         <w:numPr>
           <w:ilvl w:val="0"/>
-          <w:numId w:val="9"/>
+          <w:numId w:val="6"/>
         </w:numPr>
         <w:rPr>
           <w:rFonts w:ascii="Times New Roman" w:hAnsi="Times New Roman" w:cs="Times New Roman"/>
@@ -2077,7 +1060,7 @@
           <w:sz w:val="28"/>
           <w:szCs w:val="28"/>
         </w:rPr>
-        <w:t>2 - Lớp chim</w:t>
+        <w:t>Tên và ý nghĩa các thuộc tính</w:t>
       </w:r>
       <w:r>
         <w:rPr>
@@ -2085,7 +1068,7 @@
           <w:sz w:val="28"/>
           <w:szCs w:val="28"/>
         </w:rPr>
-        <w:t xml:space="preserve"> (20): </w:t>
+        <w:t xml:space="preserve"> (18)</w:t>
       </w:r>
       <w:r>
         <w:rPr>
@@ -2093,262 +1076,3347 @@
           <w:sz w:val="28"/>
           <w:szCs w:val="28"/>
         </w:rPr>
-        <w:t>chicken, crow, dove, duck, flamingo, gull, hawk, kiwi, lark, ostrich, parakeet, penguin, pheasant, rhea, skimmer, skua, sparrow, swan, vulture, wren</w:t>
+        <w:t>:</w:t>
       </w:r>
+    </w:p>
+    <w:tbl>
+      <w:tblPr>
+        <w:tblStyle w:val="LiBang"/>
+        <w:tblW w:w="7825" w:type="dxa"/>
+        <w:tblInd w:w="2160" w:type="dxa"/>
+        <w:tblLook w:val="04A0" w:firstRow="1" w:lastRow="0" w:firstColumn="1" w:lastColumn="0" w:noHBand="0" w:noVBand="1"/>
+      </w:tblPr>
+      <w:tblGrid>
+        <w:gridCol w:w="746"/>
+        <w:gridCol w:w="1613"/>
+        <w:gridCol w:w="1776"/>
+        <w:gridCol w:w="1980"/>
+        <w:gridCol w:w="1710"/>
+      </w:tblGrid>
+      <w:tr>
+        <w:tc>
+          <w:tcPr>
+            <w:tcW w:w="746" w:type="dxa"/>
+          </w:tcPr>
+          <w:p>
+            <w:pPr>
+              <w:pStyle w:val="oancuaDanhsach"/>
+              <w:ind w:left="0"/>
+              <w:jc w:val="center"/>
+              <w:rPr>
+                <w:rFonts w:ascii="Times New Roman" w:hAnsi="Times New Roman" w:cs="Times New Roman"/>
+                <w:b/>
+                <w:sz w:val="28"/>
+                <w:szCs w:val="28"/>
+              </w:rPr>
+            </w:pPr>
+            <w:r>
+              <w:rPr>
+                <w:rFonts w:ascii="Times New Roman" w:hAnsi="Times New Roman" w:cs="Times New Roman"/>
+                <w:b/>
+                <w:sz w:val="28"/>
+                <w:szCs w:val="28"/>
+              </w:rPr>
+              <w:t>STT</w:t>
+            </w:r>
+          </w:p>
+        </w:tc>
+        <w:tc>
+          <w:tcPr>
+            <w:tcW w:w="1613" w:type="dxa"/>
+          </w:tcPr>
+          <w:p>
+            <w:pPr>
+              <w:pStyle w:val="oancuaDanhsach"/>
+              <w:ind w:left="0"/>
+              <w:jc w:val="center"/>
+              <w:rPr>
+                <w:rFonts w:ascii="Times New Roman" w:hAnsi="Times New Roman" w:cs="Times New Roman"/>
+                <w:b/>
+                <w:sz w:val="28"/>
+                <w:szCs w:val="28"/>
+              </w:rPr>
+            </w:pPr>
+            <w:r>
+              <w:rPr>
+                <w:rFonts w:ascii="Times New Roman" w:hAnsi="Times New Roman" w:cs="Times New Roman"/>
+                <w:b/>
+                <w:sz w:val="28"/>
+                <w:szCs w:val="28"/>
+              </w:rPr>
+              <w:t>Thuộc tính</w:t>
+            </w:r>
+          </w:p>
+        </w:tc>
+        <w:tc>
+          <w:tcPr>
+            <w:tcW w:w="1776" w:type="dxa"/>
+          </w:tcPr>
+          <w:p>
+            <w:pPr>
+              <w:pStyle w:val="oancuaDanhsach"/>
+              <w:ind w:left="0"/>
+              <w:jc w:val="center"/>
+              <w:rPr>
+                <w:rFonts w:ascii="Times New Roman" w:hAnsi="Times New Roman" w:cs="Times New Roman"/>
+                <w:b/>
+                <w:sz w:val="28"/>
+                <w:szCs w:val="28"/>
+              </w:rPr>
+            </w:pPr>
+            <w:r>
+              <w:rPr>
+                <w:rFonts w:ascii="Times New Roman" w:hAnsi="Times New Roman" w:cs="Times New Roman"/>
+                <w:b/>
+                <w:sz w:val="28"/>
+                <w:szCs w:val="28"/>
+              </w:rPr>
+              <w:t>Kiểu dữ liệu</w:t>
+            </w:r>
+          </w:p>
+        </w:tc>
+        <w:tc>
+          <w:tcPr>
+            <w:tcW w:w="1980" w:type="dxa"/>
+          </w:tcPr>
+          <w:p>
+            <w:pPr>
+              <w:pStyle w:val="oancuaDanhsach"/>
+              <w:ind w:left="0"/>
+              <w:jc w:val="center"/>
+              <w:rPr>
+                <w:rFonts w:ascii="Times New Roman" w:hAnsi="Times New Roman" w:cs="Times New Roman"/>
+                <w:b/>
+                <w:sz w:val="28"/>
+                <w:szCs w:val="28"/>
+              </w:rPr>
+            </w:pPr>
+            <w:r>
+              <w:rPr>
+                <w:rFonts w:ascii="Times New Roman" w:hAnsi="Times New Roman" w:cs="Times New Roman"/>
+                <w:b/>
+                <w:sz w:val="28"/>
+                <w:szCs w:val="28"/>
+              </w:rPr>
+              <w:t>Ý nghĩa</w:t>
+            </w:r>
+          </w:p>
+        </w:tc>
+        <w:tc>
+          <w:tcPr>
+            <w:tcW w:w="1710" w:type="dxa"/>
+          </w:tcPr>
+          <w:p>
+            <w:pPr>
+              <w:pStyle w:val="oancuaDanhsach"/>
+              <w:ind w:left="0"/>
+              <w:jc w:val="center"/>
+              <w:rPr>
+                <w:rFonts w:ascii="Times New Roman" w:hAnsi="Times New Roman" w:cs="Times New Roman"/>
+                <w:b/>
+                <w:sz w:val="28"/>
+                <w:szCs w:val="28"/>
+              </w:rPr>
+            </w:pPr>
+            <w:r>
+              <w:rPr>
+                <w:rFonts w:ascii="Times New Roman" w:hAnsi="Times New Roman" w:cs="Times New Roman"/>
+                <w:b/>
+                <w:sz w:val="28"/>
+                <w:szCs w:val="28"/>
+              </w:rPr>
+              <w:t>Miền giá trị</w:t>
+            </w:r>
+          </w:p>
+        </w:tc>
+      </w:tr>
+      <w:tr>
+        <w:tc>
+          <w:tcPr>
+            <w:tcW w:w="746" w:type="dxa"/>
+          </w:tcPr>
+          <w:p>
+            <w:pPr>
+              <w:pStyle w:val="oancuaDanhsach"/>
+              <w:ind w:left="0"/>
+              <w:jc w:val="center"/>
+              <w:rPr>
+                <w:rFonts w:ascii="Times New Roman" w:hAnsi="Times New Roman" w:cs="Times New Roman"/>
+                <w:sz w:val="28"/>
+                <w:szCs w:val="28"/>
+              </w:rPr>
+            </w:pPr>
+            <w:r>
+              <w:rPr>
+                <w:rFonts w:ascii="Times New Roman" w:hAnsi="Times New Roman" w:cs="Times New Roman"/>
+                <w:sz w:val="28"/>
+                <w:szCs w:val="28"/>
+              </w:rPr>
+              <w:t>1</w:t>
+            </w:r>
+          </w:p>
+        </w:tc>
+        <w:tc>
+          <w:tcPr>
+            <w:tcW w:w="1613" w:type="dxa"/>
+          </w:tcPr>
+          <w:p>
+            <w:pPr>
+              <w:pStyle w:val="oancuaDanhsach"/>
+              <w:ind w:left="0"/>
+              <w:jc w:val="center"/>
+              <w:rPr>
+                <w:rFonts w:ascii="Times New Roman" w:hAnsi="Times New Roman" w:cs="Times New Roman"/>
+                <w:sz w:val="28"/>
+                <w:szCs w:val="28"/>
+              </w:rPr>
+            </w:pPr>
+            <w:r>
+              <w:rPr>
+                <w:rFonts w:ascii="Times New Roman" w:hAnsi="Times New Roman" w:cs="Times New Roman"/>
+                <w:sz w:val="28"/>
+                <w:szCs w:val="28"/>
+              </w:rPr>
+              <w:t>name</w:t>
+            </w:r>
+          </w:p>
+        </w:tc>
+        <w:tc>
+          <w:tcPr>
+            <w:tcW w:w="1776" w:type="dxa"/>
+          </w:tcPr>
+          <w:p>
+            <w:pPr>
+              <w:pStyle w:val="oancuaDanhsach"/>
+              <w:ind w:left="0"/>
+              <w:jc w:val="center"/>
+              <w:rPr>
+                <w:rFonts w:ascii="Times New Roman" w:hAnsi="Times New Roman" w:cs="Times New Roman"/>
+                <w:sz w:val="28"/>
+                <w:szCs w:val="28"/>
+              </w:rPr>
+            </w:pPr>
+            <w:r>
+              <w:rPr>
+                <w:rFonts w:ascii="Times New Roman" w:hAnsi="Times New Roman" w:cs="Times New Roman"/>
+                <w:sz w:val="28"/>
+                <w:szCs w:val="28"/>
+              </w:rPr>
+              <w:t>String</w:t>
+            </w:r>
+          </w:p>
+        </w:tc>
+        <w:tc>
+          <w:tcPr>
+            <w:tcW w:w="1980" w:type="dxa"/>
+          </w:tcPr>
+          <w:p>
+            <w:pPr>
+              <w:pStyle w:val="oancuaDanhsach"/>
+              <w:ind w:left="0"/>
+              <w:jc w:val="center"/>
+              <w:rPr>
+                <w:rFonts w:ascii="Times New Roman" w:hAnsi="Times New Roman" w:cs="Times New Roman"/>
+                <w:sz w:val="28"/>
+                <w:szCs w:val="28"/>
+              </w:rPr>
+            </w:pPr>
+            <w:r>
+              <w:rPr>
+                <w:rFonts w:ascii="Times New Roman" w:hAnsi="Times New Roman" w:cs="Times New Roman"/>
+                <w:sz w:val="28"/>
+                <w:szCs w:val="28"/>
+              </w:rPr>
+              <w:t>Tên động vật</w:t>
+            </w:r>
+          </w:p>
+        </w:tc>
+        <w:tc>
+          <w:tcPr>
+            <w:tcW w:w="1710" w:type="dxa"/>
+          </w:tcPr>
+          <w:p>
+            <w:pPr>
+              <w:pStyle w:val="oancuaDanhsach"/>
+              <w:ind w:left="0"/>
+              <w:jc w:val="center"/>
+              <w:rPr>
+                <w:rFonts w:ascii="Times New Roman" w:hAnsi="Times New Roman" w:cs="Times New Roman"/>
+                <w:sz w:val="28"/>
+                <w:szCs w:val="28"/>
+              </w:rPr>
+            </w:pPr>
+            <w:r>
+              <w:rPr>
+                <w:rFonts w:ascii="Times New Roman" w:hAnsi="Times New Roman" w:cs="Times New Roman"/>
+                <w:sz w:val="28"/>
+                <w:szCs w:val="28"/>
+              </w:rPr>
+              <w:t>Chuỗi</w:t>
+            </w:r>
+          </w:p>
+        </w:tc>
+      </w:tr>
+      <w:tr>
+        <w:tc>
+          <w:tcPr>
+            <w:tcW w:w="746" w:type="dxa"/>
+          </w:tcPr>
+          <w:p>
+            <w:pPr>
+              <w:pStyle w:val="oancuaDanhsach"/>
+              <w:ind w:left="0"/>
+              <w:jc w:val="center"/>
+              <w:rPr>
+                <w:rFonts w:ascii="Times New Roman" w:hAnsi="Times New Roman" w:cs="Times New Roman"/>
+                <w:sz w:val="28"/>
+                <w:szCs w:val="28"/>
+              </w:rPr>
+            </w:pPr>
+            <w:r>
+              <w:rPr>
+                <w:rFonts w:ascii="Times New Roman" w:hAnsi="Times New Roman" w:cs="Times New Roman"/>
+                <w:sz w:val="28"/>
+                <w:szCs w:val="28"/>
+              </w:rPr>
+              <w:t>2</w:t>
+            </w:r>
+          </w:p>
+        </w:tc>
+        <w:tc>
+          <w:tcPr>
+            <w:tcW w:w="1613" w:type="dxa"/>
+          </w:tcPr>
+          <w:p>
+            <w:pPr>
+              <w:pStyle w:val="oancuaDanhsach"/>
+              <w:ind w:left="0"/>
+              <w:jc w:val="center"/>
+              <w:rPr>
+                <w:rFonts w:ascii="Times New Roman" w:hAnsi="Times New Roman" w:cs="Times New Roman"/>
+                <w:sz w:val="28"/>
+                <w:szCs w:val="28"/>
+              </w:rPr>
+            </w:pPr>
+            <w:r>
+              <w:rPr>
+                <w:rFonts w:ascii="Times New Roman" w:hAnsi="Times New Roman" w:cs="Times New Roman"/>
+                <w:sz w:val="28"/>
+                <w:szCs w:val="28"/>
+              </w:rPr>
+              <w:t>hair</w:t>
+            </w:r>
+          </w:p>
+        </w:tc>
+        <w:tc>
+          <w:tcPr>
+            <w:tcW w:w="1776" w:type="dxa"/>
+          </w:tcPr>
+          <w:p>
+            <w:pPr>
+              <w:pStyle w:val="oancuaDanhsach"/>
+              <w:ind w:left="0"/>
+              <w:jc w:val="center"/>
+              <w:rPr>
+                <w:rFonts w:ascii="Times New Roman" w:hAnsi="Times New Roman" w:cs="Times New Roman"/>
+                <w:sz w:val="28"/>
+                <w:szCs w:val="28"/>
+              </w:rPr>
+            </w:pPr>
+            <w:r>
+              <w:rPr>
+                <w:rFonts w:ascii="Times New Roman" w:hAnsi="Times New Roman" w:cs="Times New Roman"/>
+                <w:sz w:val="28"/>
+                <w:szCs w:val="28"/>
+              </w:rPr>
+              <w:t>Boolean</w:t>
+            </w:r>
+          </w:p>
+        </w:tc>
+        <w:tc>
+          <w:tcPr>
+            <w:tcW w:w="1980" w:type="dxa"/>
+          </w:tcPr>
+          <w:p>
+            <w:pPr>
+              <w:pStyle w:val="oancuaDanhsach"/>
+              <w:ind w:left="0"/>
+              <w:jc w:val="center"/>
+              <w:rPr>
+                <w:rFonts w:ascii="Times New Roman" w:hAnsi="Times New Roman" w:cs="Times New Roman"/>
+                <w:sz w:val="28"/>
+                <w:szCs w:val="28"/>
+              </w:rPr>
+            </w:pPr>
+            <w:r>
+              <w:rPr>
+                <w:rFonts w:ascii="Times New Roman" w:hAnsi="Times New Roman" w:cs="Times New Roman"/>
+                <w:sz w:val="28"/>
+                <w:szCs w:val="28"/>
+              </w:rPr>
+              <w:t>Tóc</w:t>
+            </w:r>
+          </w:p>
+        </w:tc>
+        <w:tc>
+          <w:tcPr>
+            <w:tcW w:w="1710" w:type="dxa"/>
+          </w:tcPr>
+          <w:p>
+            <w:pPr>
+              <w:pStyle w:val="oancuaDanhsach"/>
+              <w:ind w:left="0"/>
+              <w:jc w:val="center"/>
+              <w:rPr>
+                <w:rFonts w:ascii="Times New Roman" w:hAnsi="Times New Roman" w:cs="Times New Roman"/>
+                <w:sz w:val="28"/>
+                <w:szCs w:val="28"/>
+              </w:rPr>
+            </w:pPr>
+            <w:r>
+              <w:rPr>
+                <w:rFonts w:ascii="Times New Roman" w:hAnsi="Times New Roman" w:cs="Times New Roman"/>
+                <w:sz w:val="28"/>
+                <w:szCs w:val="28"/>
+              </w:rPr>
+              <w:t>1,0</w:t>
+            </w:r>
+          </w:p>
+        </w:tc>
+      </w:tr>
+      <w:tr>
+        <w:tc>
+          <w:tcPr>
+            <w:tcW w:w="746" w:type="dxa"/>
+          </w:tcPr>
+          <w:p>
+            <w:pPr>
+              <w:pStyle w:val="oancuaDanhsach"/>
+              <w:ind w:left="0"/>
+              <w:jc w:val="center"/>
+              <w:rPr>
+                <w:rFonts w:ascii="Times New Roman" w:hAnsi="Times New Roman" w:cs="Times New Roman"/>
+                <w:sz w:val="28"/>
+                <w:szCs w:val="28"/>
+              </w:rPr>
+            </w:pPr>
+            <w:r>
+              <w:rPr>
+                <w:rFonts w:ascii="Times New Roman" w:hAnsi="Times New Roman" w:cs="Times New Roman"/>
+                <w:sz w:val="28"/>
+                <w:szCs w:val="28"/>
+              </w:rPr>
+              <w:t>3</w:t>
+            </w:r>
+          </w:p>
+        </w:tc>
+        <w:tc>
+          <w:tcPr>
+            <w:tcW w:w="1613" w:type="dxa"/>
+            <w:vAlign w:val="center"/>
+          </w:tcPr>
+          <w:p>
+            <w:pPr>
+              <w:pStyle w:val="oancuaDanhsach"/>
+              <w:ind w:left="0"/>
+              <w:jc w:val="center"/>
+              <w:rPr>
+                <w:rFonts w:ascii="Times New Roman" w:hAnsi="Times New Roman" w:cs="Times New Roman"/>
+                <w:sz w:val="26"/>
+                <w:szCs w:val="26"/>
+              </w:rPr>
+            </w:pPr>
+            <w:r>
+              <w:rPr>
+                <w:rFonts w:ascii="Times New Roman" w:hAnsi="Times New Roman" w:cs="Times New Roman"/>
+                <w:sz w:val="26"/>
+                <w:szCs w:val="26"/>
+              </w:rPr>
+              <w:t>f</w:t>
+            </w:r>
+            <w:r>
+              <w:rPr>
+                <w:rFonts w:ascii="Times New Roman" w:hAnsi="Times New Roman" w:cs="Times New Roman"/>
+                <w:sz w:val="26"/>
+                <w:szCs w:val="26"/>
+              </w:rPr>
+              <w:t>eathers</w:t>
+            </w:r>
+          </w:p>
+        </w:tc>
+        <w:tc>
+          <w:tcPr>
+            <w:tcW w:w="1776" w:type="dxa"/>
+          </w:tcPr>
+          <w:p>
+            <w:pPr>
+              <w:pStyle w:val="oancuaDanhsach"/>
+              <w:ind w:left="0"/>
+              <w:jc w:val="center"/>
+              <w:rPr>
+                <w:rFonts w:ascii="Times New Roman" w:hAnsi="Times New Roman" w:cs="Times New Roman"/>
+                <w:sz w:val="28"/>
+                <w:szCs w:val="28"/>
+              </w:rPr>
+            </w:pPr>
+            <w:r>
+              <w:rPr>
+                <w:rFonts w:ascii="Times New Roman" w:hAnsi="Times New Roman" w:cs="Times New Roman"/>
+                <w:sz w:val="28"/>
+                <w:szCs w:val="28"/>
+              </w:rPr>
+              <w:t>Boolean</w:t>
+            </w:r>
+          </w:p>
+        </w:tc>
+        <w:tc>
+          <w:tcPr>
+            <w:tcW w:w="1980" w:type="dxa"/>
+          </w:tcPr>
+          <w:p>
+            <w:pPr>
+              <w:pStyle w:val="oancuaDanhsach"/>
+              <w:ind w:left="0"/>
+              <w:jc w:val="center"/>
+              <w:rPr>
+                <w:rFonts w:ascii="Times New Roman" w:hAnsi="Times New Roman" w:cs="Times New Roman"/>
+                <w:sz w:val="28"/>
+                <w:szCs w:val="28"/>
+              </w:rPr>
+            </w:pPr>
+            <w:r>
+              <w:rPr>
+                <w:rFonts w:ascii="Times New Roman" w:hAnsi="Times New Roman" w:cs="Times New Roman"/>
+                <w:sz w:val="28"/>
+                <w:szCs w:val="28"/>
+              </w:rPr>
+              <w:t>Lông</w:t>
+            </w:r>
+          </w:p>
+        </w:tc>
+        <w:tc>
+          <w:tcPr>
+            <w:tcW w:w="1710" w:type="dxa"/>
+          </w:tcPr>
+          <w:p>
+            <w:pPr>
+              <w:pStyle w:val="oancuaDanhsach"/>
+              <w:ind w:left="0"/>
+              <w:jc w:val="center"/>
+              <w:rPr>
+                <w:rFonts w:ascii="Times New Roman" w:hAnsi="Times New Roman" w:cs="Times New Roman"/>
+                <w:sz w:val="28"/>
+                <w:szCs w:val="28"/>
+              </w:rPr>
+            </w:pPr>
+            <w:r>
+              <w:rPr>
+                <w:rFonts w:ascii="Times New Roman" w:hAnsi="Times New Roman" w:cs="Times New Roman"/>
+                <w:sz w:val="28"/>
+                <w:szCs w:val="28"/>
+              </w:rPr>
+              <w:t>1,0</w:t>
+            </w:r>
+          </w:p>
+        </w:tc>
+      </w:tr>
+      <w:tr>
+        <w:tc>
+          <w:tcPr>
+            <w:tcW w:w="746" w:type="dxa"/>
+          </w:tcPr>
+          <w:p>
+            <w:pPr>
+              <w:pStyle w:val="oancuaDanhsach"/>
+              <w:ind w:left="0"/>
+              <w:jc w:val="center"/>
+              <w:rPr>
+                <w:rFonts w:ascii="Times New Roman" w:hAnsi="Times New Roman" w:cs="Times New Roman"/>
+                <w:sz w:val="28"/>
+                <w:szCs w:val="28"/>
+              </w:rPr>
+            </w:pPr>
+            <w:r>
+              <w:rPr>
+                <w:rFonts w:ascii="Times New Roman" w:hAnsi="Times New Roman" w:cs="Times New Roman"/>
+                <w:sz w:val="28"/>
+                <w:szCs w:val="28"/>
+              </w:rPr>
+              <w:t>4</w:t>
+            </w:r>
+          </w:p>
+        </w:tc>
+        <w:tc>
+          <w:tcPr>
+            <w:tcW w:w="1613" w:type="dxa"/>
+            <w:vAlign w:val="center"/>
+          </w:tcPr>
+          <w:p>
+            <w:pPr>
+              <w:pStyle w:val="oancuaDanhsach"/>
+              <w:ind w:left="0"/>
+              <w:jc w:val="center"/>
+              <w:rPr>
+                <w:rFonts w:ascii="Times New Roman" w:hAnsi="Times New Roman" w:cs="Times New Roman"/>
+                <w:sz w:val="26"/>
+                <w:szCs w:val="26"/>
+              </w:rPr>
+            </w:pPr>
+            <w:r>
+              <w:rPr>
+                <w:rFonts w:ascii="Times New Roman" w:hAnsi="Times New Roman" w:cs="Times New Roman"/>
+                <w:sz w:val="26"/>
+                <w:szCs w:val="26"/>
+              </w:rPr>
+              <w:t>e</w:t>
+            </w:r>
+            <w:r>
+              <w:rPr>
+                <w:rFonts w:ascii="Times New Roman" w:hAnsi="Times New Roman" w:cs="Times New Roman"/>
+                <w:sz w:val="26"/>
+                <w:szCs w:val="26"/>
+              </w:rPr>
+              <w:t>ggs</w:t>
+            </w:r>
+          </w:p>
+        </w:tc>
+        <w:tc>
+          <w:tcPr>
+            <w:tcW w:w="1776" w:type="dxa"/>
+          </w:tcPr>
+          <w:p>
+            <w:pPr>
+              <w:pStyle w:val="oancuaDanhsach"/>
+              <w:ind w:left="0"/>
+              <w:jc w:val="center"/>
+              <w:rPr>
+                <w:rFonts w:ascii="Times New Roman" w:hAnsi="Times New Roman" w:cs="Times New Roman"/>
+                <w:sz w:val="28"/>
+                <w:szCs w:val="28"/>
+              </w:rPr>
+            </w:pPr>
+            <w:r>
+              <w:rPr>
+                <w:rFonts w:ascii="Times New Roman" w:hAnsi="Times New Roman" w:cs="Times New Roman"/>
+                <w:sz w:val="28"/>
+                <w:szCs w:val="28"/>
+              </w:rPr>
+              <w:t>Boolean</w:t>
+            </w:r>
+          </w:p>
+        </w:tc>
+        <w:tc>
+          <w:tcPr>
+            <w:tcW w:w="1980" w:type="dxa"/>
+          </w:tcPr>
+          <w:p>
+            <w:pPr>
+              <w:pStyle w:val="oancuaDanhsach"/>
+              <w:ind w:left="0"/>
+              <w:jc w:val="center"/>
+              <w:rPr>
+                <w:rFonts w:ascii="Times New Roman" w:hAnsi="Times New Roman" w:cs="Times New Roman"/>
+                <w:sz w:val="28"/>
+                <w:szCs w:val="28"/>
+              </w:rPr>
+            </w:pPr>
+            <w:r>
+              <w:rPr>
+                <w:rFonts w:ascii="Times New Roman" w:hAnsi="Times New Roman" w:cs="Times New Roman"/>
+                <w:sz w:val="28"/>
+                <w:szCs w:val="28"/>
+              </w:rPr>
+              <w:t>Đẻ trứng</w:t>
+            </w:r>
+          </w:p>
+        </w:tc>
+        <w:tc>
+          <w:tcPr>
+            <w:tcW w:w="1710" w:type="dxa"/>
+          </w:tcPr>
+          <w:p>
+            <w:pPr>
+              <w:pStyle w:val="oancuaDanhsach"/>
+              <w:ind w:left="0"/>
+              <w:jc w:val="center"/>
+              <w:rPr>
+                <w:rFonts w:ascii="Times New Roman" w:hAnsi="Times New Roman" w:cs="Times New Roman"/>
+                <w:sz w:val="28"/>
+                <w:szCs w:val="28"/>
+              </w:rPr>
+            </w:pPr>
+            <w:r>
+              <w:rPr>
+                <w:rFonts w:ascii="Times New Roman" w:hAnsi="Times New Roman" w:cs="Times New Roman"/>
+                <w:sz w:val="28"/>
+                <w:szCs w:val="28"/>
+              </w:rPr>
+              <w:t>1,0</w:t>
+            </w:r>
+          </w:p>
+        </w:tc>
+      </w:tr>
+      <w:tr>
+        <w:tc>
+          <w:tcPr>
+            <w:tcW w:w="746" w:type="dxa"/>
+          </w:tcPr>
+          <w:p>
+            <w:pPr>
+              <w:pStyle w:val="oancuaDanhsach"/>
+              <w:ind w:left="0"/>
+              <w:jc w:val="center"/>
+              <w:rPr>
+                <w:rFonts w:ascii="Times New Roman" w:hAnsi="Times New Roman" w:cs="Times New Roman"/>
+                <w:sz w:val="28"/>
+                <w:szCs w:val="28"/>
+              </w:rPr>
+            </w:pPr>
+            <w:r>
+              <w:rPr>
+                <w:rFonts w:ascii="Times New Roman" w:hAnsi="Times New Roman" w:cs="Times New Roman"/>
+                <w:sz w:val="28"/>
+                <w:szCs w:val="28"/>
+              </w:rPr>
+              <w:t>5</w:t>
+            </w:r>
+          </w:p>
+        </w:tc>
+        <w:tc>
+          <w:tcPr>
+            <w:tcW w:w="1613" w:type="dxa"/>
+            <w:vAlign w:val="center"/>
+          </w:tcPr>
+          <w:p>
+            <w:pPr>
+              <w:pStyle w:val="oancuaDanhsach"/>
+              <w:ind w:left="0"/>
+              <w:jc w:val="center"/>
+              <w:rPr>
+                <w:rFonts w:ascii="Times New Roman" w:hAnsi="Times New Roman" w:cs="Times New Roman"/>
+                <w:sz w:val="26"/>
+                <w:szCs w:val="26"/>
+              </w:rPr>
+            </w:pPr>
+            <w:r>
+              <w:rPr>
+                <w:rFonts w:ascii="Times New Roman" w:hAnsi="Times New Roman" w:cs="Times New Roman"/>
+                <w:sz w:val="26"/>
+                <w:szCs w:val="26"/>
+              </w:rPr>
+              <w:t>m</w:t>
+            </w:r>
+            <w:r>
+              <w:rPr>
+                <w:rFonts w:ascii="Times New Roman" w:hAnsi="Times New Roman" w:cs="Times New Roman"/>
+                <w:sz w:val="26"/>
+                <w:szCs w:val="26"/>
+              </w:rPr>
+              <w:t>ilk</w:t>
+            </w:r>
+          </w:p>
+        </w:tc>
+        <w:tc>
+          <w:tcPr>
+            <w:tcW w:w="1776" w:type="dxa"/>
+          </w:tcPr>
+          <w:p>
+            <w:pPr>
+              <w:pStyle w:val="oancuaDanhsach"/>
+              <w:ind w:left="0"/>
+              <w:jc w:val="center"/>
+              <w:rPr>
+                <w:rFonts w:ascii="Times New Roman" w:hAnsi="Times New Roman" w:cs="Times New Roman"/>
+                <w:sz w:val="28"/>
+                <w:szCs w:val="28"/>
+              </w:rPr>
+            </w:pPr>
+            <w:r>
+              <w:rPr>
+                <w:rFonts w:ascii="Times New Roman" w:hAnsi="Times New Roman" w:cs="Times New Roman"/>
+                <w:sz w:val="28"/>
+                <w:szCs w:val="28"/>
+              </w:rPr>
+              <w:t>Boolean</w:t>
+            </w:r>
+          </w:p>
+        </w:tc>
+        <w:tc>
+          <w:tcPr>
+            <w:tcW w:w="1980" w:type="dxa"/>
+          </w:tcPr>
+          <w:p>
+            <w:pPr>
+              <w:pStyle w:val="oancuaDanhsach"/>
+              <w:ind w:left="0"/>
+              <w:jc w:val="center"/>
+              <w:rPr>
+                <w:rFonts w:ascii="Times New Roman" w:hAnsi="Times New Roman" w:cs="Times New Roman"/>
+                <w:sz w:val="28"/>
+                <w:szCs w:val="28"/>
+              </w:rPr>
+            </w:pPr>
+            <w:r>
+              <w:rPr>
+                <w:rFonts w:ascii="Times New Roman" w:hAnsi="Times New Roman" w:cs="Times New Roman"/>
+                <w:sz w:val="28"/>
+                <w:szCs w:val="28"/>
+              </w:rPr>
+              <w:t>Có sữa</w:t>
+            </w:r>
+          </w:p>
+        </w:tc>
+        <w:tc>
+          <w:tcPr>
+            <w:tcW w:w="1710" w:type="dxa"/>
+          </w:tcPr>
+          <w:p>
+            <w:pPr>
+              <w:pStyle w:val="oancuaDanhsach"/>
+              <w:ind w:left="0"/>
+              <w:jc w:val="center"/>
+              <w:rPr>
+                <w:rFonts w:ascii="Times New Roman" w:hAnsi="Times New Roman" w:cs="Times New Roman"/>
+                <w:sz w:val="28"/>
+                <w:szCs w:val="28"/>
+              </w:rPr>
+            </w:pPr>
+            <w:r>
+              <w:rPr>
+                <w:rFonts w:ascii="Times New Roman" w:hAnsi="Times New Roman" w:cs="Times New Roman"/>
+                <w:sz w:val="28"/>
+                <w:szCs w:val="28"/>
+              </w:rPr>
+              <w:t>1,0</w:t>
+            </w:r>
+          </w:p>
+        </w:tc>
+      </w:tr>
+      <w:tr>
+        <w:tc>
+          <w:tcPr>
+            <w:tcW w:w="746" w:type="dxa"/>
+          </w:tcPr>
+          <w:p>
+            <w:pPr>
+              <w:pStyle w:val="oancuaDanhsach"/>
+              <w:ind w:left="0"/>
+              <w:jc w:val="center"/>
+              <w:rPr>
+                <w:rFonts w:ascii="Times New Roman" w:hAnsi="Times New Roman" w:cs="Times New Roman"/>
+                <w:sz w:val="28"/>
+                <w:szCs w:val="28"/>
+              </w:rPr>
+            </w:pPr>
+            <w:r>
+              <w:rPr>
+                <w:rFonts w:ascii="Times New Roman" w:hAnsi="Times New Roman" w:cs="Times New Roman"/>
+                <w:sz w:val="28"/>
+                <w:szCs w:val="28"/>
+              </w:rPr>
+              <w:t>6</w:t>
+            </w:r>
+          </w:p>
+        </w:tc>
+        <w:tc>
+          <w:tcPr>
+            <w:tcW w:w="1613" w:type="dxa"/>
+            <w:vAlign w:val="center"/>
+          </w:tcPr>
+          <w:p>
+            <w:pPr>
+              <w:pStyle w:val="oancuaDanhsach"/>
+              <w:ind w:left="0"/>
+              <w:jc w:val="center"/>
+              <w:rPr>
+                <w:rFonts w:ascii="Times New Roman" w:hAnsi="Times New Roman" w:cs="Times New Roman"/>
+                <w:sz w:val="26"/>
+                <w:szCs w:val="26"/>
+              </w:rPr>
+            </w:pPr>
+            <w:r>
+              <w:rPr>
+                <w:rFonts w:ascii="Times New Roman" w:hAnsi="Times New Roman" w:cs="Times New Roman"/>
+                <w:sz w:val="26"/>
+                <w:szCs w:val="26"/>
+              </w:rPr>
+              <w:t>a</w:t>
+            </w:r>
+            <w:r>
+              <w:rPr>
+                <w:rFonts w:ascii="Times New Roman" w:hAnsi="Times New Roman" w:cs="Times New Roman"/>
+                <w:sz w:val="26"/>
+                <w:szCs w:val="26"/>
+              </w:rPr>
+              <w:t>irbone</w:t>
+            </w:r>
+          </w:p>
+        </w:tc>
+        <w:tc>
+          <w:tcPr>
+            <w:tcW w:w="1776" w:type="dxa"/>
+          </w:tcPr>
+          <w:p>
+            <w:pPr>
+              <w:pStyle w:val="oancuaDanhsach"/>
+              <w:ind w:left="0"/>
+              <w:jc w:val="center"/>
+              <w:rPr>
+                <w:rFonts w:ascii="Times New Roman" w:hAnsi="Times New Roman" w:cs="Times New Roman"/>
+                <w:sz w:val="28"/>
+                <w:szCs w:val="28"/>
+              </w:rPr>
+            </w:pPr>
+            <w:r>
+              <w:rPr>
+                <w:rFonts w:ascii="Times New Roman" w:hAnsi="Times New Roman" w:cs="Times New Roman"/>
+                <w:sz w:val="28"/>
+                <w:szCs w:val="28"/>
+              </w:rPr>
+              <w:t>Boolean</w:t>
+            </w:r>
+          </w:p>
+        </w:tc>
+        <w:tc>
+          <w:tcPr>
+            <w:tcW w:w="1980" w:type="dxa"/>
+          </w:tcPr>
+          <w:p>
+            <w:pPr>
+              <w:pStyle w:val="oancuaDanhsach"/>
+              <w:ind w:left="0"/>
+              <w:jc w:val="center"/>
+              <w:rPr>
+                <w:rFonts w:ascii="Times New Roman" w:hAnsi="Times New Roman" w:cs="Times New Roman"/>
+                <w:sz w:val="28"/>
+                <w:szCs w:val="28"/>
+              </w:rPr>
+            </w:pPr>
+            <w:r>
+              <w:rPr>
+                <w:rFonts w:ascii="Times New Roman" w:hAnsi="Times New Roman" w:cs="Times New Roman"/>
+                <w:sz w:val="28"/>
+                <w:szCs w:val="28"/>
+              </w:rPr>
+              <w:t>Biết bay</w:t>
+            </w:r>
+          </w:p>
+        </w:tc>
+        <w:tc>
+          <w:tcPr>
+            <w:tcW w:w="1710" w:type="dxa"/>
+          </w:tcPr>
+          <w:p>
+            <w:pPr>
+              <w:pStyle w:val="oancuaDanhsach"/>
+              <w:ind w:left="0"/>
+              <w:jc w:val="center"/>
+              <w:rPr>
+                <w:rFonts w:ascii="Times New Roman" w:hAnsi="Times New Roman" w:cs="Times New Roman"/>
+                <w:sz w:val="28"/>
+                <w:szCs w:val="28"/>
+              </w:rPr>
+            </w:pPr>
+            <w:r>
+              <w:rPr>
+                <w:rFonts w:ascii="Times New Roman" w:hAnsi="Times New Roman" w:cs="Times New Roman"/>
+                <w:sz w:val="28"/>
+                <w:szCs w:val="28"/>
+              </w:rPr>
+              <w:t>1,0</w:t>
+            </w:r>
+          </w:p>
+        </w:tc>
+      </w:tr>
+      <w:tr>
+        <w:tc>
+          <w:tcPr>
+            <w:tcW w:w="746" w:type="dxa"/>
+          </w:tcPr>
+          <w:p>
+            <w:pPr>
+              <w:pStyle w:val="oancuaDanhsach"/>
+              <w:ind w:left="0"/>
+              <w:jc w:val="center"/>
+              <w:rPr>
+                <w:rFonts w:ascii="Times New Roman" w:hAnsi="Times New Roman" w:cs="Times New Roman"/>
+                <w:sz w:val="28"/>
+                <w:szCs w:val="28"/>
+              </w:rPr>
+            </w:pPr>
+            <w:r>
+              <w:rPr>
+                <w:rFonts w:ascii="Times New Roman" w:hAnsi="Times New Roman" w:cs="Times New Roman"/>
+                <w:sz w:val="28"/>
+                <w:szCs w:val="28"/>
+              </w:rPr>
+              <w:t>7</w:t>
+            </w:r>
+          </w:p>
+        </w:tc>
+        <w:tc>
+          <w:tcPr>
+            <w:tcW w:w="1613" w:type="dxa"/>
+            <w:vAlign w:val="center"/>
+          </w:tcPr>
+          <w:p>
+            <w:pPr>
+              <w:pStyle w:val="oancuaDanhsach"/>
+              <w:ind w:left="0"/>
+              <w:jc w:val="center"/>
+              <w:rPr>
+                <w:rFonts w:ascii="Times New Roman" w:hAnsi="Times New Roman" w:cs="Times New Roman"/>
+                <w:sz w:val="26"/>
+                <w:szCs w:val="26"/>
+              </w:rPr>
+            </w:pPr>
+            <w:r>
+              <w:rPr>
+                <w:rFonts w:ascii="Times New Roman" w:hAnsi="Times New Roman" w:cs="Times New Roman"/>
+                <w:sz w:val="26"/>
+                <w:szCs w:val="26"/>
+              </w:rPr>
+              <w:t>a</w:t>
+            </w:r>
+            <w:r>
+              <w:rPr>
+                <w:rFonts w:ascii="Times New Roman" w:hAnsi="Times New Roman" w:cs="Times New Roman"/>
+                <w:sz w:val="26"/>
+                <w:szCs w:val="26"/>
+              </w:rPr>
+              <w:t>quatic</w:t>
+            </w:r>
+          </w:p>
+        </w:tc>
+        <w:tc>
+          <w:tcPr>
+            <w:tcW w:w="1776" w:type="dxa"/>
+          </w:tcPr>
+          <w:p>
+            <w:pPr>
+              <w:pStyle w:val="oancuaDanhsach"/>
+              <w:ind w:left="0"/>
+              <w:jc w:val="center"/>
+              <w:rPr>
+                <w:rFonts w:ascii="Times New Roman" w:hAnsi="Times New Roman" w:cs="Times New Roman"/>
+                <w:sz w:val="28"/>
+                <w:szCs w:val="28"/>
+              </w:rPr>
+            </w:pPr>
+            <w:r>
+              <w:rPr>
+                <w:rFonts w:ascii="Times New Roman" w:hAnsi="Times New Roman" w:cs="Times New Roman"/>
+                <w:sz w:val="28"/>
+                <w:szCs w:val="28"/>
+              </w:rPr>
+              <w:t>Boolean</w:t>
+            </w:r>
+          </w:p>
+        </w:tc>
+        <w:tc>
+          <w:tcPr>
+            <w:tcW w:w="1980" w:type="dxa"/>
+          </w:tcPr>
+          <w:p>
+            <w:pPr>
+              <w:pStyle w:val="oancuaDanhsach"/>
+              <w:ind w:left="0"/>
+              <w:jc w:val="center"/>
+              <w:rPr>
+                <w:rFonts w:ascii="Times New Roman" w:hAnsi="Times New Roman" w:cs="Times New Roman"/>
+                <w:sz w:val="28"/>
+                <w:szCs w:val="28"/>
+              </w:rPr>
+            </w:pPr>
+            <w:r>
+              <w:rPr>
+                <w:rFonts w:ascii="Times New Roman" w:hAnsi="Times New Roman" w:cs="Times New Roman"/>
+                <w:sz w:val="28"/>
+                <w:szCs w:val="28"/>
+              </w:rPr>
+              <w:t>Đông vật sống dưới nước</w:t>
+            </w:r>
+          </w:p>
+        </w:tc>
+        <w:tc>
+          <w:tcPr>
+            <w:tcW w:w="1710" w:type="dxa"/>
+          </w:tcPr>
+          <w:p>
+            <w:pPr>
+              <w:pStyle w:val="oancuaDanhsach"/>
+              <w:ind w:left="0"/>
+              <w:jc w:val="center"/>
+              <w:rPr>
+                <w:rFonts w:ascii="Times New Roman" w:hAnsi="Times New Roman" w:cs="Times New Roman"/>
+                <w:sz w:val="28"/>
+                <w:szCs w:val="28"/>
+              </w:rPr>
+            </w:pPr>
+            <w:r>
+              <w:rPr>
+                <w:rFonts w:ascii="Times New Roman" w:hAnsi="Times New Roman" w:cs="Times New Roman"/>
+                <w:sz w:val="28"/>
+                <w:szCs w:val="28"/>
+              </w:rPr>
+              <w:t>1,0</w:t>
+            </w:r>
+          </w:p>
+        </w:tc>
+      </w:tr>
+      <w:tr>
+        <w:tc>
+          <w:tcPr>
+            <w:tcW w:w="746" w:type="dxa"/>
+          </w:tcPr>
+          <w:p>
+            <w:pPr>
+              <w:pStyle w:val="oancuaDanhsach"/>
+              <w:ind w:left="0"/>
+              <w:jc w:val="center"/>
+              <w:rPr>
+                <w:rFonts w:ascii="Times New Roman" w:hAnsi="Times New Roman" w:cs="Times New Roman"/>
+                <w:sz w:val="28"/>
+                <w:szCs w:val="28"/>
+              </w:rPr>
+            </w:pPr>
+            <w:r>
+              <w:rPr>
+                <w:rFonts w:ascii="Times New Roman" w:hAnsi="Times New Roman" w:cs="Times New Roman"/>
+                <w:sz w:val="28"/>
+                <w:szCs w:val="28"/>
+              </w:rPr>
+              <w:t>8</w:t>
+            </w:r>
+          </w:p>
+        </w:tc>
+        <w:tc>
+          <w:tcPr>
+            <w:tcW w:w="1613" w:type="dxa"/>
+            <w:vAlign w:val="center"/>
+          </w:tcPr>
+          <w:p>
+            <w:pPr>
+              <w:pStyle w:val="oancuaDanhsach"/>
+              <w:ind w:left="0"/>
+              <w:jc w:val="center"/>
+              <w:rPr>
+                <w:rFonts w:ascii="Times New Roman" w:hAnsi="Times New Roman" w:cs="Times New Roman"/>
+                <w:sz w:val="26"/>
+                <w:szCs w:val="26"/>
+              </w:rPr>
+            </w:pPr>
+            <w:r>
+              <w:rPr>
+                <w:rFonts w:ascii="Times New Roman" w:hAnsi="Times New Roman" w:cs="Times New Roman"/>
+                <w:sz w:val="26"/>
+                <w:szCs w:val="26"/>
+              </w:rPr>
+              <w:t>p</w:t>
+            </w:r>
+            <w:r>
+              <w:rPr>
+                <w:rFonts w:ascii="Times New Roman" w:hAnsi="Times New Roman" w:cs="Times New Roman"/>
+                <w:sz w:val="26"/>
+                <w:szCs w:val="26"/>
+              </w:rPr>
+              <w:t>redator</w:t>
+            </w:r>
+          </w:p>
+        </w:tc>
+        <w:tc>
+          <w:tcPr>
+            <w:tcW w:w="1776" w:type="dxa"/>
+          </w:tcPr>
+          <w:p>
+            <w:pPr>
+              <w:pStyle w:val="oancuaDanhsach"/>
+              <w:ind w:left="0"/>
+              <w:jc w:val="center"/>
+              <w:rPr>
+                <w:rFonts w:ascii="Times New Roman" w:hAnsi="Times New Roman" w:cs="Times New Roman"/>
+                <w:sz w:val="28"/>
+                <w:szCs w:val="28"/>
+              </w:rPr>
+            </w:pPr>
+            <w:r>
+              <w:rPr>
+                <w:rFonts w:ascii="Times New Roman" w:hAnsi="Times New Roman" w:cs="Times New Roman"/>
+                <w:sz w:val="28"/>
+                <w:szCs w:val="28"/>
+              </w:rPr>
+              <w:t>Boolean</w:t>
+            </w:r>
+          </w:p>
+        </w:tc>
+        <w:tc>
+          <w:tcPr>
+            <w:tcW w:w="1980" w:type="dxa"/>
+          </w:tcPr>
+          <w:p>
+            <w:pPr>
+              <w:pStyle w:val="oancuaDanhsach"/>
+              <w:ind w:left="0"/>
+              <w:jc w:val="center"/>
+              <w:rPr>
+                <w:rFonts w:ascii="Times New Roman" w:hAnsi="Times New Roman" w:cs="Times New Roman"/>
+                <w:sz w:val="28"/>
+                <w:szCs w:val="28"/>
+              </w:rPr>
+            </w:pPr>
+            <w:r>
+              <w:rPr>
+                <w:rFonts w:ascii="Times New Roman" w:hAnsi="Times New Roman" w:cs="Times New Roman"/>
+                <w:sz w:val="28"/>
+                <w:szCs w:val="28"/>
+              </w:rPr>
+              <w:t>Động vật ăn thịt</w:t>
+            </w:r>
+          </w:p>
+        </w:tc>
+        <w:tc>
+          <w:tcPr>
+            <w:tcW w:w="1710" w:type="dxa"/>
+          </w:tcPr>
+          <w:p>
+            <w:pPr>
+              <w:pStyle w:val="oancuaDanhsach"/>
+              <w:ind w:left="0"/>
+              <w:jc w:val="center"/>
+              <w:rPr>
+                <w:rFonts w:ascii="Times New Roman" w:hAnsi="Times New Roman" w:cs="Times New Roman"/>
+                <w:sz w:val="28"/>
+                <w:szCs w:val="28"/>
+              </w:rPr>
+            </w:pPr>
+            <w:r>
+              <w:rPr>
+                <w:rFonts w:ascii="Times New Roman" w:hAnsi="Times New Roman" w:cs="Times New Roman"/>
+                <w:sz w:val="28"/>
+                <w:szCs w:val="28"/>
+              </w:rPr>
+              <w:t>1,0</w:t>
+            </w:r>
+          </w:p>
+        </w:tc>
+      </w:tr>
+      <w:tr>
+        <w:tc>
+          <w:tcPr>
+            <w:tcW w:w="746" w:type="dxa"/>
+          </w:tcPr>
+          <w:p>
+            <w:pPr>
+              <w:pStyle w:val="oancuaDanhsach"/>
+              <w:ind w:left="0"/>
+              <w:jc w:val="center"/>
+              <w:rPr>
+                <w:rFonts w:ascii="Times New Roman" w:hAnsi="Times New Roman" w:cs="Times New Roman"/>
+                <w:sz w:val="28"/>
+                <w:szCs w:val="28"/>
+              </w:rPr>
+            </w:pPr>
+            <w:r>
+              <w:rPr>
+                <w:rFonts w:ascii="Times New Roman" w:hAnsi="Times New Roman" w:cs="Times New Roman"/>
+                <w:sz w:val="28"/>
+                <w:szCs w:val="28"/>
+              </w:rPr>
+              <w:t>9</w:t>
+            </w:r>
+          </w:p>
+        </w:tc>
+        <w:tc>
+          <w:tcPr>
+            <w:tcW w:w="1613" w:type="dxa"/>
+            <w:vAlign w:val="center"/>
+          </w:tcPr>
+          <w:p>
+            <w:pPr>
+              <w:pStyle w:val="oancuaDanhsach"/>
+              <w:ind w:left="0"/>
+              <w:jc w:val="center"/>
+              <w:rPr>
+                <w:rFonts w:ascii="Times New Roman" w:hAnsi="Times New Roman" w:cs="Times New Roman"/>
+                <w:sz w:val="26"/>
+                <w:szCs w:val="26"/>
+              </w:rPr>
+            </w:pPr>
+            <w:r>
+              <w:rPr>
+                <w:rFonts w:ascii="Times New Roman" w:hAnsi="Times New Roman" w:cs="Times New Roman"/>
+                <w:sz w:val="26"/>
+                <w:szCs w:val="26"/>
+              </w:rPr>
+              <w:t>t</w:t>
+            </w:r>
+            <w:r>
+              <w:rPr>
+                <w:rFonts w:ascii="Times New Roman" w:hAnsi="Times New Roman" w:cs="Times New Roman"/>
+                <w:sz w:val="26"/>
+                <w:szCs w:val="26"/>
+              </w:rPr>
+              <w:t>oothed</w:t>
+            </w:r>
+          </w:p>
+        </w:tc>
+        <w:tc>
+          <w:tcPr>
+            <w:tcW w:w="1776" w:type="dxa"/>
+          </w:tcPr>
+          <w:p>
+            <w:pPr>
+              <w:pStyle w:val="oancuaDanhsach"/>
+              <w:ind w:left="0"/>
+              <w:jc w:val="center"/>
+              <w:rPr>
+                <w:rFonts w:ascii="Times New Roman" w:hAnsi="Times New Roman" w:cs="Times New Roman"/>
+                <w:sz w:val="28"/>
+                <w:szCs w:val="28"/>
+              </w:rPr>
+            </w:pPr>
+            <w:r>
+              <w:rPr>
+                <w:rFonts w:ascii="Times New Roman" w:hAnsi="Times New Roman" w:cs="Times New Roman"/>
+                <w:sz w:val="28"/>
+                <w:szCs w:val="28"/>
+              </w:rPr>
+              <w:t>Boolean</w:t>
+            </w:r>
+          </w:p>
+        </w:tc>
+        <w:tc>
+          <w:tcPr>
+            <w:tcW w:w="1980" w:type="dxa"/>
+          </w:tcPr>
+          <w:p>
+            <w:pPr>
+              <w:pStyle w:val="oancuaDanhsach"/>
+              <w:ind w:left="0"/>
+              <w:jc w:val="center"/>
+              <w:rPr>
+                <w:rFonts w:ascii="Times New Roman" w:hAnsi="Times New Roman" w:cs="Times New Roman"/>
+                <w:sz w:val="28"/>
+                <w:szCs w:val="28"/>
+              </w:rPr>
+            </w:pPr>
+            <w:r>
+              <w:rPr>
+                <w:rFonts w:ascii="Times New Roman" w:hAnsi="Times New Roman" w:cs="Times New Roman"/>
+                <w:sz w:val="28"/>
+                <w:szCs w:val="28"/>
+              </w:rPr>
+              <w:t>Có răng</w:t>
+            </w:r>
+          </w:p>
+        </w:tc>
+        <w:tc>
+          <w:tcPr>
+            <w:tcW w:w="1710" w:type="dxa"/>
+          </w:tcPr>
+          <w:p>
+            <w:pPr>
+              <w:pStyle w:val="oancuaDanhsach"/>
+              <w:ind w:left="0"/>
+              <w:jc w:val="center"/>
+              <w:rPr>
+                <w:rFonts w:ascii="Times New Roman" w:hAnsi="Times New Roman" w:cs="Times New Roman"/>
+                <w:sz w:val="28"/>
+                <w:szCs w:val="28"/>
+              </w:rPr>
+            </w:pPr>
+            <w:r>
+              <w:rPr>
+                <w:rFonts w:ascii="Times New Roman" w:hAnsi="Times New Roman" w:cs="Times New Roman"/>
+                <w:sz w:val="28"/>
+                <w:szCs w:val="28"/>
+              </w:rPr>
+              <w:t>1,0</w:t>
+            </w:r>
+          </w:p>
+        </w:tc>
+      </w:tr>
+      <w:tr>
+        <w:tc>
+          <w:tcPr>
+            <w:tcW w:w="746" w:type="dxa"/>
+          </w:tcPr>
+          <w:p>
+            <w:pPr>
+              <w:pStyle w:val="oancuaDanhsach"/>
+              <w:ind w:left="0"/>
+              <w:jc w:val="center"/>
+              <w:rPr>
+                <w:rFonts w:ascii="Times New Roman" w:hAnsi="Times New Roman" w:cs="Times New Roman"/>
+                <w:sz w:val="28"/>
+                <w:szCs w:val="28"/>
+              </w:rPr>
+            </w:pPr>
+            <w:r>
+              <w:rPr>
+                <w:rFonts w:ascii="Times New Roman" w:hAnsi="Times New Roman" w:cs="Times New Roman"/>
+                <w:sz w:val="28"/>
+                <w:szCs w:val="28"/>
+              </w:rPr>
+              <w:t>10</w:t>
+            </w:r>
+          </w:p>
+        </w:tc>
+        <w:tc>
+          <w:tcPr>
+            <w:tcW w:w="1613" w:type="dxa"/>
+            <w:vAlign w:val="center"/>
+          </w:tcPr>
+          <w:p>
+            <w:pPr>
+              <w:pStyle w:val="oancuaDanhsach"/>
+              <w:ind w:left="0"/>
+              <w:jc w:val="center"/>
+              <w:rPr>
+                <w:rFonts w:ascii="Times New Roman" w:hAnsi="Times New Roman" w:cs="Times New Roman"/>
+                <w:sz w:val="26"/>
+                <w:szCs w:val="26"/>
+              </w:rPr>
+            </w:pPr>
+            <w:r>
+              <w:rPr>
+                <w:rFonts w:ascii="Times New Roman" w:hAnsi="Times New Roman" w:cs="Times New Roman"/>
+                <w:sz w:val="26"/>
+                <w:szCs w:val="26"/>
+              </w:rPr>
+              <w:t>b</w:t>
+            </w:r>
+            <w:r>
+              <w:rPr>
+                <w:rFonts w:ascii="Times New Roman" w:hAnsi="Times New Roman" w:cs="Times New Roman"/>
+                <w:sz w:val="26"/>
+                <w:szCs w:val="26"/>
+              </w:rPr>
+              <w:t>ackbone</w:t>
+            </w:r>
+          </w:p>
+        </w:tc>
+        <w:tc>
+          <w:tcPr>
+            <w:tcW w:w="1776" w:type="dxa"/>
+          </w:tcPr>
+          <w:p>
+            <w:pPr>
+              <w:pStyle w:val="oancuaDanhsach"/>
+              <w:ind w:left="0"/>
+              <w:jc w:val="center"/>
+              <w:rPr>
+                <w:rFonts w:ascii="Times New Roman" w:hAnsi="Times New Roman" w:cs="Times New Roman"/>
+                <w:sz w:val="28"/>
+                <w:szCs w:val="28"/>
+              </w:rPr>
+            </w:pPr>
+            <w:r>
+              <w:rPr>
+                <w:rFonts w:ascii="Times New Roman" w:hAnsi="Times New Roman" w:cs="Times New Roman"/>
+                <w:sz w:val="28"/>
+                <w:szCs w:val="28"/>
+              </w:rPr>
+              <w:t>Boolean</w:t>
+            </w:r>
+          </w:p>
+        </w:tc>
+        <w:tc>
+          <w:tcPr>
+            <w:tcW w:w="1980" w:type="dxa"/>
+          </w:tcPr>
+          <w:p>
+            <w:pPr>
+              <w:pStyle w:val="oancuaDanhsach"/>
+              <w:ind w:left="0"/>
+              <w:jc w:val="center"/>
+              <w:rPr>
+                <w:rFonts w:ascii="Times New Roman" w:hAnsi="Times New Roman" w:cs="Times New Roman"/>
+                <w:sz w:val="28"/>
+                <w:szCs w:val="28"/>
+              </w:rPr>
+            </w:pPr>
+            <w:r>
+              <w:rPr>
+                <w:rFonts w:ascii="Times New Roman" w:hAnsi="Times New Roman" w:cs="Times New Roman"/>
+                <w:sz w:val="28"/>
+                <w:szCs w:val="28"/>
+              </w:rPr>
+              <w:t>Có xương sống</w:t>
+            </w:r>
+          </w:p>
+        </w:tc>
+        <w:tc>
+          <w:tcPr>
+            <w:tcW w:w="1710" w:type="dxa"/>
+          </w:tcPr>
+          <w:p>
+            <w:pPr>
+              <w:pStyle w:val="oancuaDanhsach"/>
+              <w:ind w:left="0"/>
+              <w:jc w:val="center"/>
+              <w:rPr>
+                <w:rFonts w:ascii="Times New Roman" w:hAnsi="Times New Roman" w:cs="Times New Roman"/>
+                <w:sz w:val="28"/>
+                <w:szCs w:val="28"/>
+              </w:rPr>
+            </w:pPr>
+            <w:r>
+              <w:rPr>
+                <w:rFonts w:ascii="Times New Roman" w:hAnsi="Times New Roman" w:cs="Times New Roman"/>
+                <w:sz w:val="28"/>
+                <w:szCs w:val="28"/>
+              </w:rPr>
+              <w:t>1,0</w:t>
+            </w:r>
+          </w:p>
+        </w:tc>
+      </w:tr>
+      <w:tr>
+        <w:tc>
+          <w:tcPr>
+            <w:tcW w:w="746" w:type="dxa"/>
+          </w:tcPr>
+          <w:p>
+            <w:pPr>
+              <w:pStyle w:val="oancuaDanhsach"/>
+              <w:ind w:left="0"/>
+              <w:jc w:val="center"/>
+              <w:rPr>
+                <w:rFonts w:ascii="Times New Roman" w:hAnsi="Times New Roman" w:cs="Times New Roman"/>
+                <w:sz w:val="28"/>
+                <w:szCs w:val="28"/>
+              </w:rPr>
+            </w:pPr>
+            <w:r>
+              <w:rPr>
+                <w:rFonts w:ascii="Times New Roman" w:hAnsi="Times New Roman" w:cs="Times New Roman"/>
+                <w:sz w:val="28"/>
+                <w:szCs w:val="28"/>
+              </w:rPr>
+              <w:t>11</w:t>
+            </w:r>
+          </w:p>
+        </w:tc>
+        <w:tc>
+          <w:tcPr>
+            <w:tcW w:w="1613" w:type="dxa"/>
+            <w:vAlign w:val="center"/>
+          </w:tcPr>
+          <w:p>
+            <w:pPr>
+              <w:pStyle w:val="oancuaDanhsach"/>
+              <w:ind w:left="0"/>
+              <w:jc w:val="center"/>
+              <w:rPr>
+                <w:rFonts w:ascii="Times New Roman" w:hAnsi="Times New Roman" w:cs="Times New Roman"/>
+                <w:sz w:val="26"/>
+                <w:szCs w:val="26"/>
+              </w:rPr>
+            </w:pPr>
+            <w:r>
+              <w:rPr>
+                <w:rFonts w:ascii="Times New Roman" w:hAnsi="Times New Roman" w:cs="Times New Roman"/>
+                <w:sz w:val="26"/>
+                <w:szCs w:val="26"/>
+              </w:rPr>
+              <w:t>b</w:t>
+            </w:r>
+            <w:r>
+              <w:rPr>
+                <w:rFonts w:ascii="Times New Roman" w:hAnsi="Times New Roman" w:cs="Times New Roman"/>
+                <w:sz w:val="26"/>
+                <w:szCs w:val="26"/>
+              </w:rPr>
+              <w:t>reathes</w:t>
+            </w:r>
+          </w:p>
+        </w:tc>
+        <w:tc>
+          <w:tcPr>
+            <w:tcW w:w="1776" w:type="dxa"/>
+          </w:tcPr>
+          <w:p>
+            <w:pPr>
+              <w:pStyle w:val="oancuaDanhsach"/>
+              <w:ind w:left="0"/>
+              <w:jc w:val="center"/>
+              <w:rPr>
+                <w:rFonts w:ascii="Times New Roman" w:hAnsi="Times New Roman" w:cs="Times New Roman"/>
+                <w:sz w:val="28"/>
+                <w:szCs w:val="28"/>
+              </w:rPr>
+            </w:pPr>
+            <w:r>
+              <w:rPr>
+                <w:rFonts w:ascii="Times New Roman" w:hAnsi="Times New Roman" w:cs="Times New Roman"/>
+                <w:sz w:val="28"/>
+                <w:szCs w:val="28"/>
+              </w:rPr>
+              <w:t>Boolean</w:t>
+            </w:r>
+          </w:p>
+        </w:tc>
+        <w:tc>
+          <w:tcPr>
+            <w:tcW w:w="1980" w:type="dxa"/>
+          </w:tcPr>
+          <w:p>
+            <w:pPr>
+              <w:pStyle w:val="oancuaDanhsach"/>
+              <w:ind w:left="0"/>
+              <w:jc w:val="center"/>
+              <w:rPr>
+                <w:rFonts w:ascii="Times New Roman" w:hAnsi="Times New Roman" w:cs="Times New Roman"/>
+                <w:sz w:val="28"/>
+                <w:szCs w:val="28"/>
+              </w:rPr>
+            </w:pPr>
+            <w:r>
+              <w:rPr>
+                <w:rFonts w:ascii="Times New Roman" w:hAnsi="Times New Roman" w:cs="Times New Roman"/>
+                <w:sz w:val="28"/>
+                <w:szCs w:val="28"/>
+              </w:rPr>
+              <w:t>Có thở</w:t>
+            </w:r>
+          </w:p>
+        </w:tc>
+        <w:tc>
+          <w:tcPr>
+            <w:tcW w:w="1710" w:type="dxa"/>
+          </w:tcPr>
+          <w:p>
+            <w:pPr>
+              <w:pStyle w:val="oancuaDanhsach"/>
+              <w:ind w:left="0"/>
+              <w:jc w:val="center"/>
+              <w:rPr>
+                <w:rFonts w:ascii="Times New Roman" w:hAnsi="Times New Roman" w:cs="Times New Roman"/>
+                <w:sz w:val="28"/>
+                <w:szCs w:val="28"/>
+              </w:rPr>
+            </w:pPr>
+            <w:r>
+              <w:rPr>
+                <w:rFonts w:ascii="Times New Roman" w:hAnsi="Times New Roman" w:cs="Times New Roman"/>
+                <w:sz w:val="28"/>
+                <w:szCs w:val="28"/>
+              </w:rPr>
+              <w:t>1,0</w:t>
+            </w:r>
+          </w:p>
+        </w:tc>
+      </w:tr>
+      <w:tr>
+        <w:tc>
+          <w:tcPr>
+            <w:tcW w:w="746" w:type="dxa"/>
+          </w:tcPr>
+          <w:p>
+            <w:pPr>
+              <w:pStyle w:val="oancuaDanhsach"/>
+              <w:ind w:left="0"/>
+              <w:jc w:val="center"/>
+              <w:rPr>
+                <w:rFonts w:ascii="Times New Roman" w:hAnsi="Times New Roman" w:cs="Times New Roman"/>
+                <w:sz w:val="28"/>
+                <w:szCs w:val="28"/>
+              </w:rPr>
+            </w:pPr>
+            <w:r>
+              <w:rPr>
+                <w:rFonts w:ascii="Times New Roman" w:hAnsi="Times New Roman" w:cs="Times New Roman"/>
+                <w:sz w:val="28"/>
+                <w:szCs w:val="28"/>
+              </w:rPr>
+              <w:t>12</w:t>
+            </w:r>
+          </w:p>
+        </w:tc>
+        <w:tc>
+          <w:tcPr>
+            <w:tcW w:w="1613" w:type="dxa"/>
+            <w:vAlign w:val="center"/>
+          </w:tcPr>
+          <w:p>
+            <w:pPr>
+              <w:pStyle w:val="oancuaDanhsach"/>
+              <w:ind w:left="0"/>
+              <w:jc w:val="center"/>
+              <w:rPr>
+                <w:rFonts w:ascii="Times New Roman" w:hAnsi="Times New Roman" w:cs="Times New Roman"/>
+                <w:sz w:val="26"/>
+                <w:szCs w:val="26"/>
+              </w:rPr>
+            </w:pPr>
+            <w:r>
+              <w:rPr>
+                <w:rFonts w:ascii="Times New Roman" w:hAnsi="Times New Roman" w:cs="Times New Roman"/>
+                <w:sz w:val="26"/>
+                <w:szCs w:val="26"/>
+              </w:rPr>
+              <w:t>v</w:t>
+            </w:r>
+            <w:r>
+              <w:rPr>
+                <w:rFonts w:ascii="Times New Roman" w:hAnsi="Times New Roman" w:cs="Times New Roman"/>
+                <w:sz w:val="26"/>
+                <w:szCs w:val="26"/>
+              </w:rPr>
+              <w:t>enomous</w:t>
+            </w:r>
+          </w:p>
+        </w:tc>
+        <w:tc>
+          <w:tcPr>
+            <w:tcW w:w="1776" w:type="dxa"/>
+          </w:tcPr>
+          <w:p>
+            <w:pPr>
+              <w:pStyle w:val="oancuaDanhsach"/>
+              <w:ind w:left="0"/>
+              <w:jc w:val="center"/>
+              <w:rPr>
+                <w:rFonts w:ascii="Times New Roman" w:hAnsi="Times New Roman" w:cs="Times New Roman"/>
+                <w:sz w:val="28"/>
+                <w:szCs w:val="28"/>
+              </w:rPr>
+            </w:pPr>
+            <w:r>
+              <w:rPr>
+                <w:rFonts w:ascii="Times New Roman" w:hAnsi="Times New Roman" w:cs="Times New Roman"/>
+                <w:sz w:val="28"/>
+                <w:szCs w:val="28"/>
+              </w:rPr>
+              <w:t>Boolean</w:t>
+            </w:r>
+          </w:p>
+        </w:tc>
+        <w:tc>
+          <w:tcPr>
+            <w:tcW w:w="1980" w:type="dxa"/>
+          </w:tcPr>
+          <w:p>
+            <w:pPr>
+              <w:pStyle w:val="oancuaDanhsach"/>
+              <w:ind w:left="0"/>
+              <w:jc w:val="center"/>
+              <w:rPr>
+                <w:rFonts w:ascii="Times New Roman" w:hAnsi="Times New Roman" w:cs="Times New Roman"/>
+                <w:sz w:val="28"/>
+                <w:szCs w:val="28"/>
+              </w:rPr>
+            </w:pPr>
+            <w:r>
+              <w:rPr>
+                <w:rFonts w:ascii="Times New Roman" w:hAnsi="Times New Roman" w:cs="Times New Roman"/>
+                <w:sz w:val="28"/>
+                <w:szCs w:val="28"/>
+              </w:rPr>
+              <w:t>Có độc</w:t>
+            </w:r>
+          </w:p>
+        </w:tc>
+        <w:tc>
+          <w:tcPr>
+            <w:tcW w:w="1710" w:type="dxa"/>
+          </w:tcPr>
+          <w:p>
+            <w:pPr>
+              <w:pStyle w:val="oancuaDanhsach"/>
+              <w:ind w:left="0"/>
+              <w:jc w:val="center"/>
+              <w:rPr>
+                <w:rFonts w:ascii="Times New Roman" w:hAnsi="Times New Roman" w:cs="Times New Roman"/>
+                <w:sz w:val="28"/>
+                <w:szCs w:val="28"/>
+              </w:rPr>
+            </w:pPr>
+            <w:r>
+              <w:rPr>
+                <w:rFonts w:ascii="Times New Roman" w:hAnsi="Times New Roman" w:cs="Times New Roman"/>
+                <w:sz w:val="28"/>
+                <w:szCs w:val="28"/>
+              </w:rPr>
+              <w:t>1,0</w:t>
+            </w:r>
+          </w:p>
+        </w:tc>
+      </w:tr>
+      <w:tr>
+        <w:tc>
+          <w:tcPr>
+            <w:tcW w:w="746" w:type="dxa"/>
+          </w:tcPr>
+          <w:p>
+            <w:pPr>
+              <w:pStyle w:val="oancuaDanhsach"/>
+              <w:ind w:left="0"/>
+              <w:jc w:val="center"/>
+              <w:rPr>
+                <w:rFonts w:ascii="Times New Roman" w:hAnsi="Times New Roman" w:cs="Times New Roman"/>
+                <w:sz w:val="28"/>
+                <w:szCs w:val="28"/>
+              </w:rPr>
+            </w:pPr>
+            <w:r>
+              <w:rPr>
+                <w:rFonts w:ascii="Times New Roman" w:hAnsi="Times New Roman" w:cs="Times New Roman"/>
+                <w:sz w:val="28"/>
+                <w:szCs w:val="28"/>
+              </w:rPr>
+              <w:t>13</w:t>
+            </w:r>
+          </w:p>
+        </w:tc>
+        <w:tc>
+          <w:tcPr>
+            <w:tcW w:w="1613" w:type="dxa"/>
+            <w:vAlign w:val="center"/>
+          </w:tcPr>
+          <w:p>
+            <w:pPr>
+              <w:pStyle w:val="oancuaDanhsach"/>
+              <w:ind w:left="0"/>
+              <w:jc w:val="center"/>
+              <w:rPr>
+                <w:rFonts w:ascii="Times New Roman" w:hAnsi="Times New Roman" w:cs="Times New Roman"/>
+                <w:sz w:val="26"/>
+                <w:szCs w:val="26"/>
+              </w:rPr>
+            </w:pPr>
+            <w:r>
+              <w:rPr>
+                <w:rFonts w:ascii="Times New Roman" w:hAnsi="Times New Roman" w:cs="Times New Roman"/>
+                <w:sz w:val="26"/>
+                <w:szCs w:val="26"/>
+              </w:rPr>
+              <w:t>f</w:t>
+            </w:r>
+            <w:r>
+              <w:rPr>
+                <w:rFonts w:ascii="Times New Roman" w:hAnsi="Times New Roman" w:cs="Times New Roman"/>
+                <w:sz w:val="26"/>
+                <w:szCs w:val="26"/>
+              </w:rPr>
+              <w:t>ins</w:t>
+            </w:r>
+          </w:p>
+        </w:tc>
+        <w:tc>
+          <w:tcPr>
+            <w:tcW w:w="1776" w:type="dxa"/>
+          </w:tcPr>
+          <w:p>
+            <w:pPr>
+              <w:pStyle w:val="oancuaDanhsach"/>
+              <w:ind w:left="0"/>
+              <w:jc w:val="center"/>
+              <w:rPr>
+                <w:rFonts w:ascii="Times New Roman" w:hAnsi="Times New Roman" w:cs="Times New Roman"/>
+                <w:sz w:val="28"/>
+                <w:szCs w:val="28"/>
+              </w:rPr>
+            </w:pPr>
+            <w:r>
+              <w:rPr>
+                <w:rFonts w:ascii="Times New Roman" w:hAnsi="Times New Roman" w:cs="Times New Roman"/>
+                <w:sz w:val="28"/>
+                <w:szCs w:val="28"/>
+              </w:rPr>
+              <w:t>Boolean</w:t>
+            </w:r>
+          </w:p>
+        </w:tc>
+        <w:tc>
+          <w:tcPr>
+            <w:tcW w:w="1980" w:type="dxa"/>
+          </w:tcPr>
+          <w:p>
+            <w:pPr>
+              <w:pStyle w:val="oancuaDanhsach"/>
+              <w:ind w:left="0"/>
+              <w:jc w:val="center"/>
+              <w:rPr>
+                <w:rFonts w:ascii="Times New Roman" w:hAnsi="Times New Roman" w:cs="Times New Roman"/>
+                <w:sz w:val="28"/>
+                <w:szCs w:val="28"/>
+              </w:rPr>
+            </w:pPr>
+            <w:r>
+              <w:rPr>
+                <w:rFonts w:ascii="Times New Roman" w:hAnsi="Times New Roman" w:cs="Times New Roman"/>
+                <w:sz w:val="28"/>
+                <w:szCs w:val="28"/>
+              </w:rPr>
+              <w:t>Có vây</w:t>
+            </w:r>
+          </w:p>
+        </w:tc>
+        <w:tc>
+          <w:tcPr>
+            <w:tcW w:w="1710" w:type="dxa"/>
+          </w:tcPr>
+          <w:p>
+            <w:pPr>
+              <w:pStyle w:val="oancuaDanhsach"/>
+              <w:ind w:left="0"/>
+              <w:jc w:val="center"/>
+              <w:rPr>
+                <w:rFonts w:ascii="Times New Roman" w:hAnsi="Times New Roman" w:cs="Times New Roman"/>
+                <w:sz w:val="28"/>
+                <w:szCs w:val="28"/>
+              </w:rPr>
+            </w:pPr>
+            <w:r>
+              <w:rPr>
+                <w:rFonts w:ascii="Times New Roman" w:hAnsi="Times New Roman" w:cs="Times New Roman"/>
+                <w:sz w:val="28"/>
+                <w:szCs w:val="28"/>
+              </w:rPr>
+              <w:t>1,0</w:t>
+            </w:r>
+          </w:p>
+        </w:tc>
+      </w:tr>
+      <w:tr>
+        <w:tc>
+          <w:tcPr>
+            <w:tcW w:w="746" w:type="dxa"/>
+          </w:tcPr>
+          <w:p>
+            <w:pPr>
+              <w:pStyle w:val="oancuaDanhsach"/>
+              <w:ind w:left="0"/>
+              <w:jc w:val="center"/>
+              <w:rPr>
+                <w:rFonts w:ascii="Times New Roman" w:hAnsi="Times New Roman" w:cs="Times New Roman"/>
+                <w:sz w:val="28"/>
+                <w:szCs w:val="28"/>
+              </w:rPr>
+            </w:pPr>
+            <w:r>
+              <w:rPr>
+                <w:rFonts w:ascii="Times New Roman" w:hAnsi="Times New Roman" w:cs="Times New Roman"/>
+                <w:sz w:val="28"/>
+                <w:szCs w:val="28"/>
+              </w:rPr>
+              <w:t>14</w:t>
+            </w:r>
+          </w:p>
+        </w:tc>
+        <w:tc>
+          <w:tcPr>
+            <w:tcW w:w="1613" w:type="dxa"/>
+            <w:vAlign w:val="center"/>
+          </w:tcPr>
+          <w:p>
+            <w:pPr>
+              <w:pStyle w:val="oancuaDanhsach"/>
+              <w:ind w:left="0"/>
+              <w:jc w:val="center"/>
+              <w:rPr>
+                <w:rFonts w:ascii="Times New Roman" w:hAnsi="Times New Roman" w:cs="Times New Roman"/>
+                <w:sz w:val="26"/>
+                <w:szCs w:val="26"/>
+              </w:rPr>
+            </w:pPr>
+            <w:r>
+              <w:rPr>
+                <w:rFonts w:ascii="Times New Roman" w:hAnsi="Times New Roman" w:cs="Times New Roman"/>
+                <w:sz w:val="26"/>
+                <w:szCs w:val="26"/>
+              </w:rPr>
+              <w:t>l</w:t>
+            </w:r>
+            <w:r>
+              <w:rPr>
+                <w:rFonts w:ascii="Times New Roman" w:hAnsi="Times New Roman" w:cs="Times New Roman"/>
+                <w:sz w:val="26"/>
+                <w:szCs w:val="26"/>
+              </w:rPr>
+              <w:t>egs</w:t>
+            </w:r>
+          </w:p>
+        </w:tc>
+        <w:tc>
+          <w:tcPr>
+            <w:tcW w:w="1776" w:type="dxa"/>
+          </w:tcPr>
+          <w:p>
+            <w:pPr>
+              <w:pStyle w:val="oancuaDanhsach"/>
+              <w:ind w:left="0"/>
+              <w:jc w:val="center"/>
+              <w:rPr>
+                <w:rFonts w:ascii="Times New Roman" w:hAnsi="Times New Roman" w:cs="Times New Roman"/>
+                <w:sz w:val="28"/>
+                <w:szCs w:val="28"/>
+              </w:rPr>
+            </w:pPr>
+            <w:r>
+              <w:rPr>
+                <w:rFonts w:ascii="Times New Roman" w:hAnsi="Times New Roman" w:cs="Times New Roman"/>
+                <w:sz w:val="28"/>
+                <w:szCs w:val="28"/>
+              </w:rPr>
+              <w:t>Numeric</w:t>
+            </w:r>
+          </w:p>
+        </w:tc>
+        <w:tc>
+          <w:tcPr>
+            <w:tcW w:w="1980" w:type="dxa"/>
+          </w:tcPr>
+          <w:p>
+            <w:pPr>
+              <w:pStyle w:val="oancuaDanhsach"/>
+              <w:ind w:left="0"/>
+              <w:jc w:val="center"/>
+              <w:rPr>
+                <w:rFonts w:ascii="Times New Roman" w:hAnsi="Times New Roman" w:cs="Times New Roman"/>
+                <w:sz w:val="28"/>
+                <w:szCs w:val="28"/>
+              </w:rPr>
+            </w:pPr>
+            <w:r>
+              <w:rPr>
+                <w:rFonts w:ascii="Times New Roman" w:hAnsi="Times New Roman" w:cs="Times New Roman"/>
+                <w:sz w:val="28"/>
+                <w:szCs w:val="28"/>
+              </w:rPr>
+              <w:t>Số chân</w:t>
+            </w:r>
+          </w:p>
+        </w:tc>
+        <w:tc>
+          <w:tcPr>
+            <w:tcW w:w="1710" w:type="dxa"/>
+          </w:tcPr>
+          <w:p>
+            <w:pPr>
+              <w:pStyle w:val="oancuaDanhsach"/>
+              <w:ind w:left="0"/>
+              <w:jc w:val="center"/>
+              <w:rPr>
+                <w:rFonts w:ascii="Times New Roman" w:hAnsi="Times New Roman" w:cs="Times New Roman"/>
+                <w:sz w:val="28"/>
+                <w:szCs w:val="28"/>
+              </w:rPr>
+            </w:pPr>
+            <w:r>
+              <w:rPr>
+                <w:rFonts w:ascii="Times New Roman" w:hAnsi="Times New Roman" w:cs="Times New Roman"/>
+                <w:sz w:val="28"/>
+                <w:szCs w:val="28"/>
+              </w:rPr>
+              <w:t>0,2,4,6,8</w:t>
+            </w:r>
+          </w:p>
+        </w:tc>
+      </w:tr>
+      <w:tr>
+        <w:tc>
+          <w:tcPr>
+            <w:tcW w:w="746" w:type="dxa"/>
+          </w:tcPr>
+          <w:p>
+            <w:pPr>
+              <w:pStyle w:val="oancuaDanhsach"/>
+              <w:ind w:left="0"/>
+              <w:jc w:val="center"/>
+              <w:rPr>
+                <w:rFonts w:ascii="Times New Roman" w:hAnsi="Times New Roman" w:cs="Times New Roman"/>
+                <w:sz w:val="28"/>
+                <w:szCs w:val="28"/>
+              </w:rPr>
+            </w:pPr>
+            <w:r>
+              <w:rPr>
+                <w:rFonts w:ascii="Times New Roman" w:hAnsi="Times New Roman" w:cs="Times New Roman"/>
+                <w:sz w:val="28"/>
+                <w:szCs w:val="28"/>
+              </w:rPr>
+              <w:t>15</w:t>
+            </w:r>
+          </w:p>
+        </w:tc>
+        <w:tc>
+          <w:tcPr>
+            <w:tcW w:w="1613" w:type="dxa"/>
+            <w:vAlign w:val="center"/>
+          </w:tcPr>
+          <w:p>
+            <w:pPr>
+              <w:pStyle w:val="oancuaDanhsach"/>
+              <w:ind w:left="0"/>
+              <w:jc w:val="center"/>
+              <w:rPr>
+                <w:rFonts w:ascii="Times New Roman" w:hAnsi="Times New Roman" w:cs="Times New Roman"/>
+                <w:sz w:val="26"/>
+                <w:szCs w:val="26"/>
+              </w:rPr>
+            </w:pPr>
+            <w:r>
+              <w:rPr>
+                <w:rFonts w:ascii="Times New Roman" w:hAnsi="Times New Roman" w:cs="Times New Roman"/>
+                <w:sz w:val="26"/>
+                <w:szCs w:val="26"/>
+              </w:rPr>
+              <w:t>t</w:t>
+            </w:r>
+            <w:r>
+              <w:rPr>
+                <w:rFonts w:ascii="Times New Roman" w:hAnsi="Times New Roman" w:cs="Times New Roman"/>
+                <w:sz w:val="26"/>
+                <w:szCs w:val="26"/>
+              </w:rPr>
+              <w:t>ail</w:t>
+            </w:r>
+          </w:p>
+        </w:tc>
+        <w:tc>
+          <w:tcPr>
+            <w:tcW w:w="1776" w:type="dxa"/>
+          </w:tcPr>
+          <w:p>
+            <w:pPr>
+              <w:pStyle w:val="oancuaDanhsach"/>
+              <w:ind w:left="0"/>
+              <w:jc w:val="center"/>
+              <w:rPr>
+                <w:rFonts w:ascii="Times New Roman" w:hAnsi="Times New Roman" w:cs="Times New Roman"/>
+                <w:sz w:val="28"/>
+                <w:szCs w:val="28"/>
+              </w:rPr>
+            </w:pPr>
+            <w:r>
+              <w:rPr>
+                <w:rFonts w:ascii="Times New Roman" w:hAnsi="Times New Roman" w:cs="Times New Roman"/>
+                <w:sz w:val="28"/>
+                <w:szCs w:val="28"/>
+              </w:rPr>
+              <w:t>Boolean</w:t>
+            </w:r>
+          </w:p>
+        </w:tc>
+        <w:tc>
+          <w:tcPr>
+            <w:tcW w:w="1980" w:type="dxa"/>
+          </w:tcPr>
+          <w:p>
+            <w:pPr>
+              <w:pStyle w:val="oancuaDanhsach"/>
+              <w:ind w:left="0"/>
+              <w:jc w:val="center"/>
+              <w:rPr>
+                <w:rFonts w:ascii="Times New Roman" w:hAnsi="Times New Roman" w:cs="Times New Roman"/>
+                <w:sz w:val="28"/>
+                <w:szCs w:val="28"/>
+              </w:rPr>
+            </w:pPr>
+            <w:r>
+              <w:rPr>
+                <w:rFonts w:ascii="Times New Roman" w:hAnsi="Times New Roman" w:cs="Times New Roman"/>
+                <w:sz w:val="28"/>
+                <w:szCs w:val="28"/>
+              </w:rPr>
+              <w:t>Có đuôi</w:t>
+            </w:r>
+          </w:p>
+        </w:tc>
+        <w:tc>
+          <w:tcPr>
+            <w:tcW w:w="1710" w:type="dxa"/>
+          </w:tcPr>
+          <w:p>
+            <w:pPr>
+              <w:pStyle w:val="oancuaDanhsach"/>
+              <w:ind w:left="0"/>
+              <w:jc w:val="center"/>
+              <w:rPr>
+                <w:rFonts w:ascii="Times New Roman" w:hAnsi="Times New Roman" w:cs="Times New Roman"/>
+                <w:sz w:val="28"/>
+                <w:szCs w:val="28"/>
+              </w:rPr>
+            </w:pPr>
+            <w:r>
+              <w:rPr>
+                <w:rFonts w:ascii="Times New Roman" w:hAnsi="Times New Roman" w:cs="Times New Roman"/>
+                <w:sz w:val="28"/>
+                <w:szCs w:val="28"/>
+              </w:rPr>
+              <w:t>1.0</w:t>
+            </w:r>
+          </w:p>
+        </w:tc>
+      </w:tr>
+      <w:tr>
+        <w:tc>
+          <w:tcPr>
+            <w:tcW w:w="746" w:type="dxa"/>
+          </w:tcPr>
+          <w:p>
+            <w:pPr>
+              <w:pStyle w:val="oancuaDanhsach"/>
+              <w:ind w:left="0"/>
+              <w:jc w:val="center"/>
+              <w:rPr>
+                <w:rFonts w:ascii="Times New Roman" w:hAnsi="Times New Roman" w:cs="Times New Roman"/>
+                <w:sz w:val="28"/>
+                <w:szCs w:val="28"/>
+              </w:rPr>
+            </w:pPr>
+            <w:r>
+              <w:rPr>
+                <w:rFonts w:ascii="Times New Roman" w:hAnsi="Times New Roman" w:cs="Times New Roman"/>
+                <w:sz w:val="28"/>
+                <w:szCs w:val="28"/>
+              </w:rPr>
+              <w:t>16</w:t>
+            </w:r>
+          </w:p>
+        </w:tc>
+        <w:tc>
+          <w:tcPr>
+            <w:tcW w:w="1613" w:type="dxa"/>
+            <w:vAlign w:val="center"/>
+          </w:tcPr>
+          <w:p>
+            <w:pPr>
+              <w:pStyle w:val="oancuaDanhsach"/>
+              <w:ind w:left="0"/>
+              <w:jc w:val="center"/>
+              <w:rPr>
+                <w:rFonts w:ascii="Times New Roman" w:hAnsi="Times New Roman" w:cs="Times New Roman"/>
+                <w:sz w:val="26"/>
+                <w:szCs w:val="26"/>
+              </w:rPr>
+            </w:pPr>
+            <w:r>
+              <w:rPr>
+                <w:rFonts w:ascii="Times New Roman" w:hAnsi="Times New Roman" w:cs="Times New Roman"/>
+                <w:sz w:val="26"/>
+                <w:szCs w:val="26"/>
+              </w:rPr>
+              <w:t>d</w:t>
+            </w:r>
+            <w:r>
+              <w:rPr>
+                <w:rFonts w:ascii="Times New Roman" w:hAnsi="Times New Roman" w:cs="Times New Roman"/>
+                <w:sz w:val="26"/>
+                <w:szCs w:val="26"/>
+              </w:rPr>
+              <w:t>omestic</w:t>
+            </w:r>
+          </w:p>
+        </w:tc>
+        <w:tc>
+          <w:tcPr>
+            <w:tcW w:w="1776" w:type="dxa"/>
+          </w:tcPr>
+          <w:p>
+            <w:pPr>
+              <w:pStyle w:val="oancuaDanhsach"/>
+              <w:ind w:left="0"/>
+              <w:jc w:val="center"/>
+              <w:rPr>
+                <w:rFonts w:ascii="Times New Roman" w:hAnsi="Times New Roman" w:cs="Times New Roman"/>
+                <w:sz w:val="28"/>
+                <w:szCs w:val="28"/>
+              </w:rPr>
+            </w:pPr>
+            <w:r>
+              <w:rPr>
+                <w:rFonts w:ascii="Times New Roman" w:hAnsi="Times New Roman" w:cs="Times New Roman"/>
+                <w:sz w:val="28"/>
+                <w:szCs w:val="28"/>
+              </w:rPr>
+              <w:t>Boolean</w:t>
+            </w:r>
+          </w:p>
+        </w:tc>
+        <w:tc>
+          <w:tcPr>
+            <w:tcW w:w="1980" w:type="dxa"/>
+          </w:tcPr>
+          <w:p>
+            <w:pPr>
+              <w:pStyle w:val="oancuaDanhsach"/>
+              <w:ind w:left="0"/>
+              <w:jc w:val="center"/>
+              <w:rPr>
+                <w:rFonts w:ascii="Times New Roman" w:hAnsi="Times New Roman" w:cs="Times New Roman"/>
+                <w:sz w:val="28"/>
+                <w:szCs w:val="28"/>
+              </w:rPr>
+            </w:pPr>
+            <w:r>
+              <w:rPr>
+                <w:rFonts w:ascii="Times New Roman" w:hAnsi="Times New Roman" w:cs="Times New Roman"/>
+                <w:sz w:val="28"/>
+                <w:szCs w:val="28"/>
+              </w:rPr>
+              <w:t>Động vật được nuôi</w:t>
+            </w:r>
+          </w:p>
+        </w:tc>
+        <w:tc>
+          <w:tcPr>
+            <w:tcW w:w="1710" w:type="dxa"/>
+          </w:tcPr>
+          <w:p>
+            <w:pPr>
+              <w:pStyle w:val="oancuaDanhsach"/>
+              <w:ind w:left="0"/>
+              <w:jc w:val="center"/>
+              <w:rPr>
+                <w:rFonts w:ascii="Times New Roman" w:hAnsi="Times New Roman" w:cs="Times New Roman"/>
+                <w:sz w:val="28"/>
+                <w:szCs w:val="28"/>
+              </w:rPr>
+            </w:pPr>
+            <w:r>
+              <w:rPr>
+                <w:rFonts w:ascii="Times New Roman" w:hAnsi="Times New Roman" w:cs="Times New Roman"/>
+                <w:sz w:val="28"/>
+                <w:szCs w:val="28"/>
+              </w:rPr>
+              <w:t>1,0</w:t>
+            </w:r>
+          </w:p>
+        </w:tc>
+      </w:tr>
+      <w:tr>
+        <w:tc>
+          <w:tcPr>
+            <w:tcW w:w="746" w:type="dxa"/>
+          </w:tcPr>
+          <w:p>
+            <w:pPr>
+              <w:pStyle w:val="oancuaDanhsach"/>
+              <w:ind w:left="0"/>
+              <w:jc w:val="center"/>
+              <w:rPr>
+                <w:rFonts w:ascii="Times New Roman" w:hAnsi="Times New Roman" w:cs="Times New Roman"/>
+                <w:sz w:val="28"/>
+                <w:szCs w:val="28"/>
+              </w:rPr>
+            </w:pPr>
+            <w:r>
+              <w:rPr>
+                <w:rFonts w:ascii="Times New Roman" w:hAnsi="Times New Roman" w:cs="Times New Roman"/>
+                <w:sz w:val="28"/>
+                <w:szCs w:val="28"/>
+              </w:rPr>
+              <w:t>17</w:t>
+            </w:r>
+          </w:p>
+        </w:tc>
+        <w:tc>
+          <w:tcPr>
+            <w:tcW w:w="1613" w:type="dxa"/>
+            <w:vAlign w:val="center"/>
+          </w:tcPr>
+          <w:p>
+            <w:pPr>
+              <w:pStyle w:val="oancuaDanhsach"/>
+              <w:ind w:left="0"/>
+              <w:jc w:val="center"/>
+              <w:rPr>
+                <w:rFonts w:ascii="Times New Roman" w:hAnsi="Times New Roman" w:cs="Times New Roman"/>
+                <w:sz w:val="26"/>
+                <w:szCs w:val="26"/>
+              </w:rPr>
+            </w:pPr>
+            <w:r>
+              <w:rPr>
+                <w:rFonts w:ascii="Times New Roman" w:hAnsi="Times New Roman" w:cs="Times New Roman"/>
+                <w:sz w:val="26"/>
+                <w:szCs w:val="26"/>
+              </w:rPr>
+              <w:t>t</w:t>
+            </w:r>
+            <w:r>
+              <w:rPr>
+                <w:rFonts w:ascii="Times New Roman" w:hAnsi="Times New Roman" w:cs="Times New Roman"/>
+                <w:sz w:val="26"/>
+                <w:szCs w:val="26"/>
+              </w:rPr>
+              <w:t>ype</w:t>
+            </w:r>
+          </w:p>
+        </w:tc>
+        <w:tc>
+          <w:tcPr>
+            <w:tcW w:w="1776" w:type="dxa"/>
+          </w:tcPr>
+          <w:p>
+            <w:pPr>
+              <w:pStyle w:val="oancuaDanhsach"/>
+              <w:ind w:left="0"/>
+              <w:jc w:val="center"/>
+              <w:rPr>
+                <w:rFonts w:ascii="Times New Roman" w:hAnsi="Times New Roman" w:cs="Times New Roman"/>
+                <w:sz w:val="28"/>
+                <w:szCs w:val="28"/>
+              </w:rPr>
+            </w:pPr>
+            <w:r>
+              <w:rPr>
+                <w:rFonts w:ascii="Times New Roman" w:hAnsi="Times New Roman" w:cs="Times New Roman"/>
+                <w:sz w:val="28"/>
+                <w:szCs w:val="28"/>
+              </w:rPr>
+              <w:t>Numeric</w:t>
+            </w:r>
+          </w:p>
+        </w:tc>
+        <w:tc>
+          <w:tcPr>
+            <w:tcW w:w="1980" w:type="dxa"/>
+          </w:tcPr>
+          <w:p>
+            <w:pPr>
+              <w:pStyle w:val="oancuaDanhsach"/>
+              <w:ind w:left="0"/>
+              <w:jc w:val="center"/>
+              <w:rPr>
+                <w:rFonts w:ascii="Times New Roman" w:hAnsi="Times New Roman" w:cs="Times New Roman"/>
+                <w:sz w:val="28"/>
+                <w:szCs w:val="28"/>
+              </w:rPr>
+            </w:pPr>
+            <w:r>
+              <w:rPr>
+                <w:rFonts w:ascii="Times New Roman" w:hAnsi="Times New Roman" w:cs="Times New Roman"/>
+                <w:sz w:val="28"/>
+                <w:szCs w:val="28"/>
+              </w:rPr>
+              <w:t>Lớp động vật</w:t>
+            </w:r>
+          </w:p>
+        </w:tc>
+        <w:tc>
+          <w:tcPr>
+            <w:tcW w:w="1710" w:type="dxa"/>
+          </w:tcPr>
+          <w:p>
+            <w:pPr>
+              <w:pStyle w:val="oancuaDanhsach"/>
+              <w:ind w:left="0"/>
+              <w:jc w:val="center"/>
+              <w:rPr>
+                <w:rFonts w:ascii="Times New Roman" w:hAnsi="Times New Roman" w:cs="Times New Roman"/>
+                <w:sz w:val="28"/>
+                <w:szCs w:val="28"/>
+              </w:rPr>
+            </w:pPr>
+            <w:r>
+              <w:rPr>
+                <w:rFonts w:ascii="Times New Roman" w:hAnsi="Times New Roman" w:cs="Times New Roman"/>
+                <w:sz w:val="28"/>
+                <w:szCs w:val="28"/>
+              </w:rPr>
+              <w:t>1,2,3,4,5,6,7</w:t>
+            </w:r>
+          </w:p>
+        </w:tc>
+      </w:tr>
+    </w:tbl>
+    <w:p>
+      <w:pPr>
+        <w:pStyle w:val="oancuaDanhsach"/>
+        <w:ind w:left="2250"/>
+        <w:rPr>
+          <w:rFonts w:ascii="Times New Roman" w:hAnsi="Times New Roman" w:cs="Times New Roman"/>
+          <w:sz w:val="28"/>
+          <w:szCs w:val="28"/>
+        </w:rPr>
+      </w:pPr>
+    </w:p>
+    <w:p>
+      <w:pPr>
+        <w:pStyle w:val="oancuaDanhsach"/>
+        <w:numPr>
+          <w:ilvl w:val="0"/>
+          <w:numId w:val="10"/>
+        </w:numPr>
+        <w:rPr>
+          <w:rFonts w:ascii="Times New Roman" w:hAnsi="Times New Roman" w:cs="Times New Roman"/>
+          <w:sz w:val="28"/>
+          <w:szCs w:val="28"/>
+        </w:rPr>
+      </w:pPr>
       <w:r>
         <w:rPr>
           <w:rFonts w:ascii="Times New Roman" w:hAnsi="Times New Roman" w:cs="Times New Roman"/>
           <w:sz w:val="28"/>
           <w:szCs w:val="28"/>
         </w:rPr>
-        <w:t>.</w:t>
+        <w:t>Danh sách phân lớp, đặt tên cho mỗi phân lớp:</w:t>
       </w:r>
     </w:p>
+    <w:tbl>
+      <w:tblPr>
+        <w:tblStyle w:val="LiBang"/>
+        <w:tblW w:w="8185" w:type="dxa"/>
+        <w:tblInd w:w="1800" w:type="dxa"/>
+        <w:tblLayout w:type="fixed"/>
+        <w:tblLook w:val="04A0" w:firstRow="1" w:lastRow="0" w:firstColumn="1" w:lastColumn="0" w:noHBand="0" w:noVBand="1"/>
+      </w:tblPr>
+      <w:tblGrid>
+        <w:gridCol w:w="895"/>
+        <w:gridCol w:w="1530"/>
+        <w:gridCol w:w="1350"/>
+        <w:gridCol w:w="4410"/>
+      </w:tblGrid>
+      <w:tr>
+        <w:tc>
+          <w:tcPr>
+            <w:tcW w:w="895" w:type="dxa"/>
+          </w:tcPr>
+          <w:p>
+            <w:pPr>
+              <w:pStyle w:val="oancuaDanhsach"/>
+              <w:ind w:left="0"/>
+              <w:jc w:val="center"/>
+              <w:rPr>
+                <w:rFonts w:ascii="Times New Roman" w:hAnsi="Times New Roman" w:cs="Times New Roman"/>
+                <w:b/>
+                <w:sz w:val="28"/>
+                <w:szCs w:val="28"/>
+              </w:rPr>
+            </w:pPr>
+            <w:r>
+              <w:rPr>
+                <w:rFonts w:ascii="Times New Roman" w:hAnsi="Times New Roman" w:cs="Times New Roman"/>
+                <w:b/>
+                <w:sz w:val="28"/>
+                <w:szCs w:val="28"/>
+              </w:rPr>
+              <w:t>Type</w:t>
+            </w:r>
+          </w:p>
+        </w:tc>
+        <w:tc>
+          <w:tcPr>
+            <w:tcW w:w="1530" w:type="dxa"/>
+          </w:tcPr>
+          <w:p>
+            <w:pPr>
+              <w:pStyle w:val="oancuaDanhsach"/>
+              <w:ind w:left="0"/>
+              <w:jc w:val="center"/>
+              <w:rPr>
+                <w:rFonts w:ascii="Times New Roman" w:hAnsi="Times New Roman" w:cs="Times New Roman"/>
+                <w:b/>
+                <w:sz w:val="28"/>
+                <w:szCs w:val="28"/>
+              </w:rPr>
+            </w:pPr>
+            <w:r>
+              <w:rPr>
+                <w:rFonts w:ascii="Times New Roman" w:hAnsi="Times New Roman" w:cs="Times New Roman"/>
+                <w:b/>
+                <w:sz w:val="28"/>
+                <w:szCs w:val="28"/>
+              </w:rPr>
+              <w:t>Đặt tên</w:t>
+            </w:r>
+          </w:p>
+        </w:tc>
+        <w:tc>
+          <w:tcPr>
+            <w:tcW w:w="1350" w:type="dxa"/>
+          </w:tcPr>
+          <w:p>
+            <w:pPr>
+              <w:pStyle w:val="oancuaDanhsach"/>
+              <w:ind w:left="0"/>
+              <w:jc w:val="center"/>
+              <w:rPr>
+                <w:rFonts w:ascii="Times New Roman" w:hAnsi="Times New Roman" w:cs="Times New Roman"/>
+                <w:b/>
+                <w:sz w:val="28"/>
+                <w:szCs w:val="28"/>
+              </w:rPr>
+            </w:pPr>
+            <w:r>
+              <w:rPr>
+                <w:rFonts w:ascii="Times New Roman" w:hAnsi="Times New Roman" w:cs="Times New Roman"/>
+                <w:b/>
+                <w:sz w:val="28"/>
+                <w:szCs w:val="28"/>
+              </w:rPr>
+              <w:t>Số lượng</w:t>
+            </w:r>
+          </w:p>
+        </w:tc>
+        <w:tc>
+          <w:tcPr>
+            <w:tcW w:w="4410" w:type="dxa"/>
+          </w:tcPr>
+          <w:p>
+            <w:pPr>
+              <w:pStyle w:val="oancuaDanhsach"/>
+              <w:ind w:left="0"/>
+              <w:jc w:val="center"/>
+              <w:rPr>
+                <w:rFonts w:ascii="Times New Roman" w:hAnsi="Times New Roman" w:cs="Times New Roman"/>
+                <w:b/>
+                <w:sz w:val="28"/>
+                <w:szCs w:val="28"/>
+              </w:rPr>
+            </w:pPr>
+            <w:r>
+              <w:rPr>
+                <w:rFonts w:ascii="Times New Roman" w:hAnsi="Times New Roman" w:cs="Times New Roman"/>
+                <w:b/>
+                <w:sz w:val="28"/>
+                <w:szCs w:val="28"/>
+              </w:rPr>
+              <w:t>Động vật thuộc lớp</w:t>
+            </w:r>
+          </w:p>
+        </w:tc>
+      </w:tr>
+      <w:tr>
+        <w:tc>
+          <w:tcPr>
+            <w:tcW w:w="895" w:type="dxa"/>
+          </w:tcPr>
+          <w:p>
+            <w:pPr>
+              <w:pStyle w:val="oancuaDanhsach"/>
+              <w:ind w:left="0"/>
+              <w:jc w:val="center"/>
+              <w:rPr>
+                <w:rFonts w:ascii="Times New Roman" w:hAnsi="Times New Roman" w:cs="Times New Roman"/>
+                <w:sz w:val="28"/>
+                <w:szCs w:val="28"/>
+              </w:rPr>
+            </w:pPr>
+            <w:r>
+              <w:rPr>
+                <w:rFonts w:ascii="Times New Roman" w:hAnsi="Times New Roman" w:cs="Times New Roman"/>
+                <w:sz w:val="28"/>
+                <w:szCs w:val="28"/>
+              </w:rPr>
+              <w:t>1</w:t>
+            </w:r>
+          </w:p>
+        </w:tc>
+        <w:tc>
+          <w:tcPr>
+            <w:tcW w:w="1530" w:type="dxa"/>
+          </w:tcPr>
+          <w:p>
+            <w:pPr>
+              <w:pStyle w:val="oancuaDanhsach"/>
+              <w:ind w:left="0"/>
+              <w:jc w:val="center"/>
+              <w:rPr>
+                <w:rFonts w:ascii="Times New Roman" w:hAnsi="Times New Roman" w:cs="Times New Roman"/>
+                <w:sz w:val="28"/>
+                <w:szCs w:val="28"/>
+              </w:rPr>
+            </w:pPr>
+            <w:r>
+              <w:rPr>
+                <w:rFonts w:ascii="Times New Roman" w:hAnsi="Times New Roman" w:cs="Times New Roman"/>
+                <w:sz w:val="26"/>
+                <w:szCs w:val="26"/>
+              </w:rPr>
+              <w:t>Mammal</w:t>
+            </w:r>
+          </w:p>
+        </w:tc>
+        <w:tc>
+          <w:tcPr>
+            <w:tcW w:w="1350" w:type="dxa"/>
+          </w:tcPr>
+          <w:p>
+            <w:pPr>
+              <w:pStyle w:val="oancuaDanhsach"/>
+              <w:ind w:left="0"/>
+              <w:jc w:val="center"/>
+              <w:rPr>
+                <w:rFonts w:ascii="Times New Roman" w:hAnsi="Times New Roman" w:cs="Times New Roman"/>
+                <w:sz w:val="28"/>
+                <w:szCs w:val="28"/>
+              </w:rPr>
+            </w:pPr>
+            <w:r>
+              <w:rPr>
+                <w:rFonts w:ascii="Times New Roman" w:hAnsi="Times New Roman" w:cs="Times New Roman"/>
+                <w:sz w:val="28"/>
+                <w:szCs w:val="28"/>
+              </w:rPr>
+              <w:t>44</w:t>
+            </w:r>
+          </w:p>
+        </w:tc>
+        <w:tc>
+          <w:tcPr>
+            <w:tcW w:w="4410" w:type="dxa"/>
+          </w:tcPr>
+          <w:p>
+            <w:pPr>
+              <w:pStyle w:val="oancuaDanhsach"/>
+              <w:ind w:left="0"/>
+              <w:jc w:val="center"/>
+              <w:rPr>
+                <w:rFonts w:ascii="Times New Roman" w:hAnsi="Times New Roman" w:cs="Times New Roman"/>
+                <w:sz w:val="28"/>
+                <w:szCs w:val="28"/>
+              </w:rPr>
+            </w:pPr>
+            <w:r>
+              <w:rPr>
+                <w:rFonts w:ascii="Times New Roman" w:hAnsi="Times New Roman" w:cs="Times New Roman"/>
+                <w:sz w:val="28"/>
+                <w:szCs w:val="28"/>
+              </w:rPr>
+              <w:t xml:space="preserve">aardvark, antelope, bear, boar, buffalo, calf, cavy, cheetah, deer, dolphin, elephant, fruitbat, giraffe, girl, goat, gorilla, hamster, hare, leopard, lion, lynx, mink, mole, mongoose, opossum, oryx, platypus, polecat, pony, porpoise, puma, pussycat, raccoon, reindeer, seal, </w:t>
+            </w:r>
+            <w:r>
+              <w:rPr>
+                <w:rFonts w:ascii="Times New Roman" w:hAnsi="Times New Roman" w:cs="Times New Roman"/>
+                <w:sz w:val="28"/>
+                <w:szCs w:val="28"/>
+              </w:rPr>
+              <w:lastRenderedPageBreak/>
+              <w:t>sealion, squirrel, vampire, vole, wallaby,wolf</w:t>
+            </w:r>
+          </w:p>
+        </w:tc>
+      </w:tr>
+      <w:tr>
+        <w:tc>
+          <w:tcPr>
+            <w:tcW w:w="895" w:type="dxa"/>
+          </w:tcPr>
+          <w:p>
+            <w:pPr>
+              <w:pStyle w:val="oancuaDanhsach"/>
+              <w:ind w:left="0"/>
+              <w:jc w:val="center"/>
+              <w:rPr>
+                <w:rFonts w:ascii="Times New Roman" w:hAnsi="Times New Roman" w:cs="Times New Roman"/>
+                <w:sz w:val="28"/>
+                <w:szCs w:val="28"/>
+              </w:rPr>
+            </w:pPr>
+            <w:r>
+              <w:rPr>
+                <w:rFonts w:ascii="Times New Roman" w:hAnsi="Times New Roman" w:cs="Times New Roman"/>
+                <w:sz w:val="28"/>
+                <w:szCs w:val="28"/>
+              </w:rPr>
+              <w:lastRenderedPageBreak/>
+              <w:t>2</w:t>
+            </w:r>
+          </w:p>
+        </w:tc>
+        <w:tc>
+          <w:tcPr>
+            <w:tcW w:w="1530" w:type="dxa"/>
+          </w:tcPr>
+          <w:p>
+            <w:pPr>
+              <w:pStyle w:val="oancuaDanhsach"/>
+              <w:ind w:left="0"/>
+              <w:jc w:val="center"/>
+              <w:rPr>
+                <w:rFonts w:ascii="Times New Roman" w:hAnsi="Times New Roman" w:cs="Times New Roman"/>
+                <w:sz w:val="28"/>
+                <w:szCs w:val="28"/>
+              </w:rPr>
+            </w:pPr>
+            <w:r>
+              <w:rPr>
+                <w:rFonts w:ascii="Times New Roman" w:hAnsi="Times New Roman" w:cs="Times New Roman"/>
+                <w:sz w:val="28"/>
+                <w:szCs w:val="28"/>
+              </w:rPr>
+              <w:t>Bird</w:t>
+            </w:r>
+          </w:p>
+        </w:tc>
+        <w:tc>
+          <w:tcPr>
+            <w:tcW w:w="1350" w:type="dxa"/>
+          </w:tcPr>
+          <w:p>
+            <w:pPr>
+              <w:pStyle w:val="oancuaDanhsach"/>
+              <w:ind w:left="0"/>
+              <w:jc w:val="center"/>
+              <w:rPr>
+                <w:rFonts w:ascii="Times New Roman" w:hAnsi="Times New Roman" w:cs="Times New Roman"/>
+                <w:sz w:val="28"/>
+                <w:szCs w:val="28"/>
+              </w:rPr>
+            </w:pPr>
+            <w:r>
+              <w:rPr>
+                <w:rFonts w:ascii="Times New Roman" w:hAnsi="Times New Roman" w:cs="Times New Roman"/>
+                <w:sz w:val="28"/>
+                <w:szCs w:val="28"/>
+              </w:rPr>
+              <w:t>20</w:t>
+            </w:r>
+          </w:p>
+        </w:tc>
+        <w:tc>
+          <w:tcPr>
+            <w:tcW w:w="4410" w:type="dxa"/>
+          </w:tcPr>
+          <w:p>
+            <w:pPr>
+              <w:spacing w:line="256" w:lineRule="auto"/>
+              <w:rPr>
+                <w:rFonts w:ascii="Times New Roman" w:hAnsi="Times New Roman" w:cs="Times New Roman"/>
+                <w:sz w:val="28"/>
+                <w:szCs w:val="28"/>
+              </w:rPr>
+            </w:pPr>
+            <w:r>
+              <w:rPr>
+                <w:rFonts w:ascii="Times New Roman" w:hAnsi="Times New Roman" w:cs="Times New Roman"/>
+                <w:sz w:val="28"/>
+                <w:szCs w:val="28"/>
+              </w:rPr>
+              <w:t>chicken, crow, dove, duck, flamingo, gull, hawk, kiwi, lark, ostrich, parakeet, penguin, pheasant, rhea, skimmer, skua, sparrow, swan, vulture, wren.</w:t>
+            </w:r>
+          </w:p>
+        </w:tc>
+      </w:tr>
+      <w:tr>
+        <w:tc>
+          <w:tcPr>
+            <w:tcW w:w="895" w:type="dxa"/>
+          </w:tcPr>
+          <w:p>
+            <w:pPr>
+              <w:pStyle w:val="oancuaDanhsach"/>
+              <w:ind w:left="0"/>
+              <w:jc w:val="center"/>
+              <w:rPr>
+                <w:rFonts w:ascii="Times New Roman" w:hAnsi="Times New Roman" w:cs="Times New Roman"/>
+                <w:sz w:val="28"/>
+                <w:szCs w:val="28"/>
+              </w:rPr>
+            </w:pPr>
+            <w:r>
+              <w:rPr>
+                <w:rFonts w:ascii="Times New Roman" w:hAnsi="Times New Roman" w:cs="Times New Roman"/>
+                <w:sz w:val="28"/>
+                <w:szCs w:val="28"/>
+              </w:rPr>
+              <w:t>3</w:t>
+            </w:r>
+          </w:p>
+        </w:tc>
+        <w:tc>
+          <w:tcPr>
+            <w:tcW w:w="1530" w:type="dxa"/>
+          </w:tcPr>
+          <w:p>
+            <w:pPr>
+              <w:pStyle w:val="oancuaDanhsach"/>
+              <w:ind w:left="0"/>
+              <w:jc w:val="center"/>
+              <w:rPr>
+                <w:rFonts w:ascii="Times New Roman" w:hAnsi="Times New Roman" w:cs="Times New Roman"/>
+                <w:sz w:val="28"/>
+                <w:szCs w:val="28"/>
+              </w:rPr>
+            </w:pPr>
+            <w:r>
+              <w:rPr>
+                <w:rFonts w:ascii="Times New Roman" w:hAnsi="Times New Roman" w:cs="Times New Roman"/>
+                <w:sz w:val="26"/>
+                <w:szCs w:val="26"/>
+              </w:rPr>
+              <w:t>Reptile</w:t>
+            </w:r>
+          </w:p>
+        </w:tc>
+        <w:tc>
+          <w:tcPr>
+            <w:tcW w:w="1350" w:type="dxa"/>
+          </w:tcPr>
+          <w:p>
+            <w:pPr>
+              <w:pStyle w:val="oancuaDanhsach"/>
+              <w:ind w:left="0"/>
+              <w:jc w:val="center"/>
+              <w:rPr>
+                <w:rFonts w:ascii="Times New Roman" w:hAnsi="Times New Roman" w:cs="Times New Roman"/>
+                <w:sz w:val="28"/>
+                <w:szCs w:val="28"/>
+              </w:rPr>
+            </w:pPr>
+            <w:r>
+              <w:rPr>
+                <w:rFonts w:ascii="Times New Roman" w:hAnsi="Times New Roman" w:cs="Times New Roman"/>
+                <w:sz w:val="28"/>
+                <w:szCs w:val="28"/>
+              </w:rPr>
+              <w:t>5</w:t>
+            </w:r>
+          </w:p>
+        </w:tc>
+        <w:tc>
+          <w:tcPr>
+            <w:tcW w:w="4410" w:type="dxa"/>
+          </w:tcPr>
+          <w:p>
+            <w:pPr>
+              <w:spacing w:line="256" w:lineRule="auto"/>
+              <w:rPr>
+                <w:rFonts w:ascii="Times New Roman" w:hAnsi="Times New Roman" w:cs="Times New Roman"/>
+                <w:sz w:val="28"/>
+                <w:szCs w:val="28"/>
+              </w:rPr>
+            </w:pPr>
+            <w:r>
+              <w:rPr>
+                <w:rFonts w:ascii="Times New Roman" w:hAnsi="Times New Roman" w:cs="Times New Roman"/>
+                <w:sz w:val="28"/>
+                <w:szCs w:val="28"/>
+              </w:rPr>
+              <w:t>pitviper, seasnake, slowworm, tortoise, tuatara</w:t>
+            </w:r>
+            <w:r>
+              <w:rPr>
+                <w:rFonts w:ascii="Times New Roman" w:hAnsi="Times New Roman" w:cs="Times New Roman"/>
+                <w:sz w:val="28"/>
+                <w:szCs w:val="28"/>
+              </w:rPr>
+              <w:t>.</w:t>
+            </w:r>
+          </w:p>
+        </w:tc>
+      </w:tr>
+      <w:tr>
+        <w:tc>
+          <w:tcPr>
+            <w:tcW w:w="895" w:type="dxa"/>
+          </w:tcPr>
+          <w:p>
+            <w:pPr>
+              <w:pStyle w:val="oancuaDanhsach"/>
+              <w:ind w:left="0"/>
+              <w:jc w:val="center"/>
+              <w:rPr>
+                <w:rFonts w:ascii="Times New Roman" w:hAnsi="Times New Roman" w:cs="Times New Roman"/>
+                <w:sz w:val="28"/>
+                <w:szCs w:val="28"/>
+              </w:rPr>
+            </w:pPr>
+            <w:r>
+              <w:rPr>
+                <w:rFonts w:ascii="Times New Roman" w:hAnsi="Times New Roman" w:cs="Times New Roman"/>
+                <w:sz w:val="28"/>
+                <w:szCs w:val="28"/>
+              </w:rPr>
+              <w:t>4</w:t>
+            </w:r>
+          </w:p>
+        </w:tc>
+        <w:tc>
+          <w:tcPr>
+            <w:tcW w:w="1530" w:type="dxa"/>
+          </w:tcPr>
+          <w:p>
+            <w:pPr>
+              <w:pStyle w:val="oancuaDanhsach"/>
+              <w:ind w:left="0"/>
+              <w:jc w:val="center"/>
+              <w:rPr>
+                <w:rFonts w:ascii="Times New Roman" w:hAnsi="Times New Roman" w:cs="Times New Roman"/>
+                <w:sz w:val="28"/>
+                <w:szCs w:val="28"/>
+              </w:rPr>
+            </w:pPr>
+            <w:r>
+              <w:rPr>
+                <w:rFonts w:ascii="Times New Roman" w:hAnsi="Times New Roman" w:cs="Times New Roman"/>
+                <w:sz w:val="28"/>
+                <w:szCs w:val="28"/>
+              </w:rPr>
+              <w:t>Fish</w:t>
+            </w:r>
+          </w:p>
+        </w:tc>
+        <w:tc>
+          <w:tcPr>
+            <w:tcW w:w="1350" w:type="dxa"/>
+          </w:tcPr>
+          <w:p>
+            <w:pPr>
+              <w:pStyle w:val="oancuaDanhsach"/>
+              <w:ind w:left="0"/>
+              <w:jc w:val="center"/>
+              <w:rPr>
+                <w:rFonts w:ascii="Times New Roman" w:hAnsi="Times New Roman" w:cs="Times New Roman"/>
+                <w:sz w:val="28"/>
+                <w:szCs w:val="28"/>
+              </w:rPr>
+            </w:pPr>
+            <w:r>
+              <w:rPr>
+                <w:rFonts w:ascii="Times New Roman" w:hAnsi="Times New Roman" w:cs="Times New Roman"/>
+                <w:sz w:val="28"/>
+                <w:szCs w:val="28"/>
+              </w:rPr>
+              <w:t>13</w:t>
+            </w:r>
+          </w:p>
+        </w:tc>
+        <w:tc>
+          <w:tcPr>
+            <w:tcW w:w="4410" w:type="dxa"/>
+          </w:tcPr>
+          <w:p>
+            <w:pPr>
+              <w:pStyle w:val="oancuaDanhsach"/>
+              <w:ind w:left="0"/>
+              <w:rPr>
+                <w:rFonts w:ascii="Times New Roman" w:hAnsi="Times New Roman" w:cs="Times New Roman"/>
+                <w:sz w:val="28"/>
+                <w:szCs w:val="28"/>
+              </w:rPr>
+            </w:pPr>
+            <w:r>
+              <w:rPr>
+                <w:rFonts w:ascii="Times New Roman" w:hAnsi="Times New Roman" w:cs="Times New Roman"/>
+                <w:sz w:val="28"/>
+                <w:szCs w:val="28"/>
+              </w:rPr>
+              <w:t>bass, carp, catfish, chub, dogfish, haddock, herring, pike, piranha, seahorse, sole, stingray, tuna.</w:t>
+            </w:r>
+          </w:p>
+        </w:tc>
+      </w:tr>
+      <w:tr>
+        <w:tc>
+          <w:tcPr>
+            <w:tcW w:w="895" w:type="dxa"/>
+          </w:tcPr>
+          <w:p>
+            <w:pPr>
+              <w:pStyle w:val="oancuaDanhsach"/>
+              <w:ind w:left="0"/>
+              <w:jc w:val="center"/>
+              <w:rPr>
+                <w:rFonts w:ascii="Times New Roman" w:hAnsi="Times New Roman" w:cs="Times New Roman"/>
+                <w:sz w:val="28"/>
+                <w:szCs w:val="28"/>
+              </w:rPr>
+            </w:pPr>
+            <w:r>
+              <w:rPr>
+                <w:rFonts w:ascii="Times New Roman" w:hAnsi="Times New Roman" w:cs="Times New Roman"/>
+                <w:sz w:val="28"/>
+                <w:szCs w:val="28"/>
+              </w:rPr>
+              <w:t>5</w:t>
+            </w:r>
+          </w:p>
+        </w:tc>
+        <w:tc>
+          <w:tcPr>
+            <w:tcW w:w="1530" w:type="dxa"/>
+          </w:tcPr>
+          <w:p>
+            <w:pPr>
+              <w:pStyle w:val="oancuaDanhsach"/>
+              <w:ind w:left="0"/>
+              <w:jc w:val="center"/>
+              <w:rPr>
+                <w:rFonts w:ascii="Times New Roman" w:hAnsi="Times New Roman" w:cs="Times New Roman"/>
+                <w:sz w:val="28"/>
+                <w:szCs w:val="28"/>
+              </w:rPr>
+            </w:pPr>
+            <w:r>
+              <w:rPr>
+                <w:rFonts w:ascii="Times New Roman" w:hAnsi="Times New Roman" w:cs="Times New Roman"/>
+                <w:sz w:val="26"/>
+                <w:szCs w:val="26"/>
+              </w:rPr>
+              <w:t>Amphibian</w:t>
+            </w:r>
+          </w:p>
+        </w:tc>
+        <w:tc>
+          <w:tcPr>
+            <w:tcW w:w="1350" w:type="dxa"/>
+          </w:tcPr>
+          <w:p>
+            <w:pPr>
+              <w:pStyle w:val="oancuaDanhsach"/>
+              <w:ind w:left="0"/>
+              <w:jc w:val="center"/>
+              <w:rPr>
+                <w:rFonts w:ascii="Times New Roman" w:hAnsi="Times New Roman" w:cs="Times New Roman"/>
+                <w:sz w:val="28"/>
+                <w:szCs w:val="28"/>
+              </w:rPr>
+            </w:pPr>
+            <w:r>
+              <w:rPr>
+                <w:rFonts w:ascii="Times New Roman" w:hAnsi="Times New Roman" w:cs="Times New Roman"/>
+                <w:sz w:val="28"/>
+                <w:szCs w:val="28"/>
+              </w:rPr>
+              <w:t>3</w:t>
+            </w:r>
+          </w:p>
+        </w:tc>
+        <w:tc>
+          <w:tcPr>
+            <w:tcW w:w="4410" w:type="dxa"/>
+          </w:tcPr>
+          <w:p>
+            <w:pPr>
+              <w:spacing w:line="256" w:lineRule="auto"/>
+              <w:rPr>
+                <w:rFonts w:ascii="Times New Roman" w:hAnsi="Times New Roman" w:cs="Times New Roman"/>
+                <w:sz w:val="28"/>
+                <w:szCs w:val="28"/>
+              </w:rPr>
+            </w:pPr>
+            <w:r>
+              <w:rPr>
+                <w:rFonts w:ascii="Times New Roman" w:hAnsi="Times New Roman" w:cs="Times New Roman"/>
+                <w:sz w:val="28"/>
+                <w:szCs w:val="28"/>
+              </w:rPr>
+              <w:t>frog, newt, toad</w:t>
+            </w:r>
+          </w:p>
+        </w:tc>
+      </w:tr>
+      <w:tr>
+        <w:tc>
+          <w:tcPr>
+            <w:tcW w:w="895" w:type="dxa"/>
+          </w:tcPr>
+          <w:p>
+            <w:pPr>
+              <w:pStyle w:val="oancuaDanhsach"/>
+              <w:ind w:left="0"/>
+              <w:jc w:val="center"/>
+              <w:rPr>
+                <w:rFonts w:ascii="Times New Roman" w:hAnsi="Times New Roman" w:cs="Times New Roman"/>
+                <w:sz w:val="28"/>
+                <w:szCs w:val="28"/>
+              </w:rPr>
+            </w:pPr>
+            <w:r>
+              <w:rPr>
+                <w:rFonts w:ascii="Times New Roman" w:hAnsi="Times New Roman" w:cs="Times New Roman"/>
+                <w:sz w:val="28"/>
+                <w:szCs w:val="28"/>
+              </w:rPr>
+              <w:t>6</w:t>
+            </w:r>
+          </w:p>
+        </w:tc>
+        <w:tc>
+          <w:tcPr>
+            <w:tcW w:w="1530" w:type="dxa"/>
+          </w:tcPr>
+          <w:p>
+            <w:pPr>
+              <w:pStyle w:val="oancuaDanhsach"/>
+              <w:ind w:left="0"/>
+              <w:jc w:val="center"/>
+              <w:rPr>
+                <w:rFonts w:ascii="Times New Roman" w:hAnsi="Times New Roman" w:cs="Times New Roman"/>
+                <w:sz w:val="28"/>
+                <w:szCs w:val="28"/>
+              </w:rPr>
+            </w:pPr>
+            <w:r>
+              <w:rPr>
+                <w:rFonts w:ascii="Times New Roman" w:hAnsi="Times New Roman" w:cs="Times New Roman"/>
+                <w:sz w:val="26"/>
+                <w:szCs w:val="26"/>
+              </w:rPr>
+              <w:t>Insect</w:t>
+            </w:r>
+          </w:p>
+        </w:tc>
+        <w:tc>
+          <w:tcPr>
+            <w:tcW w:w="1350" w:type="dxa"/>
+          </w:tcPr>
+          <w:p>
+            <w:pPr>
+              <w:pStyle w:val="oancuaDanhsach"/>
+              <w:ind w:left="0"/>
+              <w:jc w:val="center"/>
+              <w:rPr>
+                <w:rFonts w:ascii="Times New Roman" w:hAnsi="Times New Roman" w:cs="Times New Roman"/>
+                <w:sz w:val="28"/>
+                <w:szCs w:val="28"/>
+              </w:rPr>
+            </w:pPr>
+            <w:r>
+              <w:rPr>
+                <w:rFonts w:ascii="Times New Roman" w:hAnsi="Times New Roman" w:cs="Times New Roman"/>
+                <w:sz w:val="28"/>
+                <w:szCs w:val="28"/>
+              </w:rPr>
+              <w:t>8</w:t>
+            </w:r>
+          </w:p>
+        </w:tc>
+        <w:tc>
+          <w:tcPr>
+            <w:tcW w:w="4410" w:type="dxa"/>
+          </w:tcPr>
+          <w:p>
+            <w:pPr>
+              <w:pStyle w:val="oancuaDanhsach"/>
+              <w:ind w:left="0"/>
+              <w:rPr>
+                <w:rFonts w:ascii="Times New Roman" w:hAnsi="Times New Roman" w:cs="Times New Roman"/>
+                <w:sz w:val="28"/>
+                <w:szCs w:val="28"/>
+              </w:rPr>
+            </w:pPr>
+            <w:r>
+              <w:rPr>
+                <w:rFonts w:ascii="Times New Roman" w:hAnsi="Times New Roman" w:cs="Times New Roman"/>
+                <w:sz w:val="28"/>
+                <w:szCs w:val="28"/>
+              </w:rPr>
+              <w:t>flea, gnat, honeybee, housefly, ladybird, moth, termite, wasp.</w:t>
+            </w:r>
+          </w:p>
+        </w:tc>
+      </w:tr>
+      <w:tr>
+        <w:tc>
+          <w:tcPr>
+            <w:tcW w:w="895" w:type="dxa"/>
+          </w:tcPr>
+          <w:p>
+            <w:pPr>
+              <w:pStyle w:val="oancuaDanhsach"/>
+              <w:ind w:left="0"/>
+              <w:jc w:val="center"/>
+              <w:rPr>
+                <w:rFonts w:ascii="Times New Roman" w:hAnsi="Times New Roman" w:cs="Times New Roman"/>
+                <w:sz w:val="28"/>
+                <w:szCs w:val="28"/>
+              </w:rPr>
+            </w:pPr>
+            <w:r>
+              <w:rPr>
+                <w:rFonts w:ascii="Times New Roman" w:hAnsi="Times New Roman" w:cs="Times New Roman"/>
+                <w:sz w:val="28"/>
+                <w:szCs w:val="28"/>
+              </w:rPr>
+              <w:t>7</w:t>
+            </w:r>
+          </w:p>
+        </w:tc>
+        <w:tc>
+          <w:tcPr>
+            <w:tcW w:w="1530" w:type="dxa"/>
+          </w:tcPr>
+          <w:p>
+            <w:pPr>
+              <w:pStyle w:val="oancuaDanhsach"/>
+              <w:ind w:left="0"/>
+              <w:jc w:val="center"/>
+              <w:rPr>
+                <w:rFonts w:ascii="Times New Roman" w:hAnsi="Times New Roman" w:cs="Times New Roman"/>
+                <w:sz w:val="28"/>
+                <w:szCs w:val="28"/>
+              </w:rPr>
+            </w:pPr>
+            <w:r>
+              <w:rPr>
+                <w:rFonts w:ascii="Times New Roman" w:hAnsi="Times New Roman" w:cs="Times New Roman"/>
+                <w:sz w:val="26"/>
+                <w:szCs w:val="26"/>
+              </w:rPr>
+              <w:t>Mollusc</w:t>
+            </w:r>
+          </w:p>
+        </w:tc>
+        <w:tc>
+          <w:tcPr>
+            <w:tcW w:w="1350" w:type="dxa"/>
+          </w:tcPr>
+          <w:p>
+            <w:pPr>
+              <w:pStyle w:val="oancuaDanhsach"/>
+              <w:ind w:left="0"/>
+              <w:jc w:val="center"/>
+              <w:rPr>
+                <w:rFonts w:ascii="Times New Roman" w:hAnsi="Times New Roman" w:cs="Times New Roman"/>
+                <w:sz w:val="28"/>
+                <w:szCs w:val="28"/>
+              </w:rPr>
+            </w:pPr>
+            <w:r>
+              <w:rPr>
+                <w:rFonts w:ascii="Times New Roman" w:hAnsi="Times New Roman" w:cs="Times New Roman"/>
+                <w:sz w:val="28"/>
+                <w:szCs w:val="28"/>
+              </w:rPr>
+              <w:t>10</w:t>
+            </w:r>
+          </w:p>
+        </w:tc>
+        <w:tc>
+          <w:tcPr>
+            <w:tcW w:w="4410" w:type="dxa"/>
+          </w:tcPr>
+          <w:p>
+            <w:pPr>
+              <w:pStyle w:val="oancuaDanhsach"/>
+              <w:ind w:left="0"/>
+              <w:jc w:val="center"/>
+              <w:rPr>
+                <w:rFonts w:ascii="Times New Roman" w:hAnsi="Times New Roman" w:cs="Times New Roman"/>
+                <w:sz w:val="28"/>
+                <w:szCs w:val="28"/>
+              </w:rPr>
+            </w:pPr>
+            <w:r>
+              <w:rPr>
+                <w:rFonts w:ascii="Times New Roman" w:hAnsi="Times New Roman" w:cs="Times New Roman"/>
+                <w:sz w:val="28"/>
+                <w:szCs w:val="28"/>
+              </w:rPr>
+              <w:t>clam, crab, crayfish, lobster, octopus, scorpion, seawasp, slug, starfish, worm</w:t>
+            </w:r>
+          </w:p>
+        </w:tc>
+      </w:tr>
+    </w:tbl>
     <w:p>
       <w:pPr>
         <w:pStyle w:val="oancuaDanhsach"/>
-        <w:numPr>
-          <w:ilvl w:val="0"/>
-          <w:numId w:val="9"/>
-        </w:numPr>
+        <w:ind w:left="1800"/>
         <w:rPr>
           <w:rFonts w:ascii="Times New Roman" w:hAnsi="Times New Roman" w:cs="Times New Roman"/>
           <w:sz w:val="28"/>
           <w:szCs w:val="28"/>
         </w:rPr>
       </w:pPr>
-      <w:r>
-        <w:rPr>
-          <w:rFonts w:ascii="Times New Roman" w:hAnsi="Times New Roman" w:cs="Times New Roman"/>
-          <w:sz w:val="28"/>
-          <w:szCs w:val="28"/>
-        </w:rPr>
-        <w:t xml:space="preserve">3 </w:t>
-      </w:r>
-      <w:r>
-        <w:rPr>
-          <w:rFonts w:ascii="Times New Roman" w:hAnsi="Times New Roman" w:cs="Times New Roman"/>
-          <w:sz w:val="28"/>
-          <w:szCs w:val="28"/>
-        </w:rPr>
-        <w:t>-</w:t>
-      </w:r>
-      <w:r>
-        <w:rPr>
-          <w:rFonts w:ascii="Times New Roman" w:hAnsi="Times New Roman" w:cs="Times New Roman"/>
-          <w:sz w:val="28"/>
-          <w:szCs w:val="28"/>
-        </w:rPr>
-        <w:t xml:space="preserve"> </w:t>
-      </w:r>
-      <w:r>
-        <w:rPr>
-          <w:rFonts w:ascii="Times New Roman" w:hAnsi="Times New Roman" w:cs="Times New Roman"/>
-          <w:sz w:val="28"/>
-          <w:szCs w:val="28"/>
-        </w:rPr>
-        <w:t>Lớp bò sát</w:t>
-      </w:r>
-      <w:r>
-        <w:rPr>
-          <w:rFonts w:ascii="Times New Roman" w:hAnsi="Times New Roman" w:cs="Times New Roman"/>
-          <w:sz w:val="28"/>
-          <w:szCs w:val="28"/>
-        </w:rPr>
-        <w:t xml:space="preserve"> có đuôi (5): </w:t>
-      </w:r>
-      <w:r>
-        <w:rPr>
-          <w:rFonts w:ascii="Times New Roman" w:hAnsi="Times New Roman" w:cs="Times New Roman"/>
-          <w:sz w:val="28"/>
-          <w:szCs w:val="28"/>
-        </w:rPr>
-        <w:t>pitviper, seasnake, slowworm, tortoise, tuatara</w:t>
-      </w:r>
-      <w:r>
-        <w:rPr>
-          <w:rFonts w:ascii="Times New Roman" w:hAnsi="Times New Roman" w:cs="Times New Roman"/>
-          <w:sz w:val="28"/>
-          <w:szCs w:val="28"/>
-        </w:rPr>
-        <w:t>.</w:t>
-      </w:r>
-    </w:p>
-    <w:p>
-      <w:pPr>
-        <w:pStyle w:val="oancuaDanhsach"/>
-        <w:numPr>
-          <w:ilvl w:val="0"/>
-          <w:numId w:val="9"/>
-        </w:numPr>
-        <w:rPr>
-          <w:rFonts w:ascii="Times New Roman" w:hAnsi="Times New Roman" w:cs="Times New Roman"/>
-          <w:sz w:val="28"/>
-          <w:szCs w:val="28"/>
-        </w:rPr>
-      </w:pPr>
-      <w:r>
-        <w:rPr>
-          <w:rFonts w:ascii="Times New Roman" w:hAnsi="Times New Roman" w:cs="Times New Roman"/>
-          <w:sz w:val="28"/>
-          <w:szCs w:val="28"/>
-        </w:rPr>
-        <w:t>4 - Lớp cá</w:t>
-      </w:r>
-      <w:r>
-        <w:rPr>
-          <w:rFonts w:ascii="Times New Roman" w:hAnsi="Times New Roman" w:cs="Times New Roman"/>
-          <w:sz w:val="28"/>
-          <w:szCs w:val="28"/>
-        </w:rPr>
-        <w:t xml:space="preserve"> (13): </w:t>
-      </w:r>
-      <w:r>
-        <w:rPr>
-          <w:rFonts w:ascii="Times New Roman" w:hAnsi="Times New Roman" w:cs="Times New Roman"/>
-          <w:sz w:val="28"/>
-          <w:szCs w:val="28"/>
-        </w:rPr>
-        <w:t>bass, carp, catfish, chub, dogfish, haddock, herring, pike, piranha, seahorse, sole, stingray, tuna</w:t>
-      </w:r>
-      <w:r>
-        <w:rPr>
-          <w:rFonts w:ascii="Times New Roman" w:hAnsi="Times New Roman" w:cs="Times New Roman"/>
-          <w:sz w:val="28"/>
-          <w:szCs w:val="28"/>
-        </w:rPr>
-        <w:t>.</w:t>
-      </w:r>
-    </w:p>
-    <w:p>
-      <w:pPr>
-        <w:pStyle w:val="oancuaDanhsach"/>
-        <w:numPr>
-          <w:ilvl w:val="0"/>
-          <w:numId w:val="9"/>
-        </w:numPr>
-        <w:rPr>
-          <w:rFonts w:ascii="Times New Roman" w:hAnsi="Times New Roman" w:cs="Times New Roman"/>
-          <w:sz w:val="28"/>
-          <w:szCs w:val="28"/>
-        </w:rPr>
-      </w:pPr>
-      <w:r>
-        <w:rPr>
-          <w:rFonts w:ascii="Times New Roman" w:hAnsi="Times New Roman" w:cs="Times New Roman"/>
-          <w:sz w:val="28"/>
-          <w:szCs w:val="28"/>
-        </w:rPr>
-        <w:t>5 - Lớp bò sát</w:t>
-      </w:r>
-      <w:r>
-        <w:rPr>
-          <w:rFonts w:ascii="Times New Roman" w:hAnsi="Times New Roman" w:cs="Times New Roman"/>
-          <w:sz w:val="28"/>
-          <w:szCs w:val="28"/>
-        </w:rPr>
-        <w:t xml:space="preserve"> không đuôi (3): </w:t>
-      </w:r>
-      <w:r>
-        <w:rPr>
-          <w:rFonts w:ascii="Times New Roman" w:hAnsi="Times New Roman" w:cs="Times New Roman"/>
-          <w:sz w:val="28"/>
-          <w:szCs w:val="28"/>
-        </w:rPr>
-        <w:t>frog, newt, toad</w:t>
-      </w:r>
-    </w:p>
-    <w:p>
-      <w:pPr>
-        <w:pStyle w:val="oancuaDanhsach"/>
-        <w:numPr>
-          <w:ilvl w:val="0"/>
-          <w:numId w:val="9"/>
-        </w:numPr>
-        <w:rPr>
-          <w:rFonts w:ascii="Times New Roman" w:hAnsi="Times New Roman" w:cs="Times New Roman"/>
-          <w:sz w:val="28"/>
-          <w:szCs w:val="28"/>
-        </w:rPr>
-      </w:pPr>
-      <w:r>
-        <w:rPr>
-          <w:rFonts w:ascii="Times New Roman" w:hAnsi="Times New Roman" w:cs="Times New Roman"/>
-          <w:sz w:val="28"/>
-          <w:szCs w:val="28"/>
-        </w:rPr>
-        <w:t>6 - Lớp côn trùng</w:t>
-      </w:r>
-      <w:r>
-        <w:rPr>
-          <w:rFonts w:ascii="Times New Roman" w:hAnsi="Times New Roman" w:cs="Times New Roman"/>
-          <w:sz w:val="28"/>
-          <w:szCs w:val="28"/>
-        </w:rPr>
-        <w:t xml:space="preserve"> (8): </w:t>
-      </w:r>
-      <w:r>
-        <w:rPr>
-          <w:rFonts w:ascii="Times New Roman" w:hAnsi="Times New Roman" w:cs="Times New Roman"/>
-          <w:sz w:val="28"/>
-          <w:szCs w:val="28"/>
-        </w:rPr>
-        <w:t>flea, gnat, honeybee, housefly, ladybird, moth, termite, wasp</w:t>
-      </w:r>
-      <w:r>
-        <w:rPr>
-          <w:rFonts w:ascii="Times New Roman" w:hAnsi="Times New Roman" w:cs="Times New Roman"/>
-          <w:sz w:val="28"/>
-          <w:szCs w:val="28"/>
-        </w:rPr>
-        <w:t>.</w:t>
-      </w:r>
-    </w:p>
-    <w:p>
-      <w:pPr>
-        <w:pStyle w:val="oancuaDanhsach"/>
-        <w:numPr>
-          <w:ilvl w:val="0"/>
-          <w:numId w:val="9"/>
-        </w:numPr>
-        <w:rPr>
-          <w:rFonts w:ascii="Times New Roman" w:hAnsi="Times New Roman" w:cs="Times New Roman"/>
-          <w:sz w:val="28"/>
-          <w:szCs w:val="28"/>
-        </w:rPr>
-      </w:pPr>
-      <w:r>
-        <w:rPr>
-          <w:rFonts w:ascii="Times New Roman" w:hAnsi="Times New Roman" w:cs="Times New Roman"/>
-          <w:sz w:val="28"/>
-          <w:szCs w:val="28"/>
-        </w:rPr>
-        <w:t xml:space="preserve">7 </w:t>
-      </w:r>
-      <w:r>
-        <w:rPr>
-          <w:rFonts w:ascii="Times New Roman" w:hAnsi="Times New Roman" w:cs="Times New Roman"/>
-          <w:sz w:val="28"/>
-          <w:szCs w:val="28"/>
-        </w:rPr>
-        <w:t xml:space="preserve">– Động vật sống dưới nước (10): </w:t>
-      </w:r>
-      <w:r>
-        <w:rPr>
-          <w:rFonts w:ascii="Times New Roman" w:hAnsi="Times New Roman" w:cs="Times New Roman"/>
-          <w:sz w:val="28"/>
-          <w:szCs w:val="28"/>
-        </w:rPr>
-        <w:t>clam, crab, crayfish, lobster, octopus, scorpion, seawasp, slug, starfish, worm</w:t>
-      </w:r>
-      <w:r>
-        <w:rPr>
-          <w:rFonts w:ascii="Times New Roman" w:hAnsi="Times New Roman" w:cs="Times New Roman"/>
-          <w:sz w:val="28"/>
-          <w:szCs w:val="28"/>
-        </w:rPr>
-        <w:t>.</w:t>
-      </w:r>
     </w:p>
     <w:p>
       <w:pPr>
@@ -2384,6 +4452,32 @@
         </w:rPr>
         <w:t>Sử dụng thuật toán ID3 để học ra cây quyết định.</w:t>
       </w:r>
+    </w:p>
+    <w:p>
+      <w:pPr>
+        <w:pStyle w:val="oancuaDanhsach"/>
+        <w:ind w:left="1800"/>
+        <w:rPr>
+          <w:rFonts w:ascii="Times New Roman" w:hAnsi="Times New Roman" w:cs="Times New Roman"/>
+          <w:b/>
+          <w:sz w:val="28"/>
+          <w:szCs w:val="28"/>
+        </w:rPr>
+      </w:pPr>
+      <w:bookmarkStart w:id="0" w:name="_GoBack"/>
+      <w:bookmarkEnd w:id="0"/>
+    </w:p>
+    <w:p>
+      <w:pPr>
+        <w:pStyle w:val="oancuaDanhsach"/>
+        <w:ind w:left="1800"/>
+        <w:rPr>
+          <w:rFonts w:ascii="Times New Roman" w:hAnsi="Times New Roman" w:cs="Times New Roman"/>
+          <w:b/>
+          <w:sz w:val="28"/>
+          <w:szCs w:val="28"/>
+        </w:rPr>
+      </w:pPr>
     </w:p>
     <w:p>
       <w:pPr>
@@ -3125,6 +5219,119 @@
     </w:lvl>
   </w:abstractNum>
   <w:abstractNum w:abstractNumId="6" w15:restartNumberingAfterBreak="0">
+    <w:nsid w:val="59623FB6"/>
+    <w:multiLevelType w:val="hybridMultilevel"/>
+    <w:tmpl w:val="BD0629B4"/>
+    <w:lvl w:ilvl="0" w:tplc="04090001">
+      <w:start w:val="1"/>
+      <w:numFmt w:val="bullet"/>
+      <w:lvlText w:val=""/>
+      <w:lvlJc w:val="left"/>
+      <w:pPr>
+        <w:ind w:left="1800" w:hanging="360"/>
+      </w:pPr>
+      <w:rPr>
+        <w:rFonts w:ascii="Symbol" w:hAnsi="Symbol" w:hint="default"/>
+      </w:rPr>
+    </w:lvl>
+    <w:lvl w:ilvl="1" w:tplc="04090003" w:tentative="1">
+      <w:start w:val="1"/>
+      <w:numFmt w:val="bullet"/>
+      <w:lvlText w:val="o"/>
+      <w:lvlJc w:val="left"/>
+      <w:pPr>
+        <w:ind w:left="2520" w:hanging="360"/>
+      </w:pPr>
+      <w:rPr>
+        <w:rFonts w:ascii="Courier New" w:hAnsi="Courier New" w:cs="Courier New" w:hint="default"/>
+      </w:rPr>
+    </w:lvl>
+    <w:lvl w:ilvl="2" w:tplc="04090005" w:tentative="1">
+      <w:start w:val="1"/>
+      <w:numFmt w:val="bullet"/>
+      <w:lvlText w:val=""/>
+      <w:lvlJc w:val="left"/>
+      <w:pPr>
+        <w:ind w:left="3240" w:hanging="360"/>
+      </w:pPr>
+      <w:rPr>
+        <w:rFonts w:ascii="Wingdings" w:hAnsi="Wingdings" w:hint="default"/>
+      </w:rPr>
+    </w:lvl>
+    <w:lvl w:ilvl="3" w:tplc="04090001" w:tentative="1">
+      <w:start w:val="1"/>
+      <w:numFmt w:val="bullet"/>
+      <w:lvlText w:val=""/>
+      <w:lvlJc w:val="left"/>
+      <w:pPr>
+        <w:ind w:left="3960" w:hanging="360"/>
+      </w:pPr>
+      <w:rPr>
+        <w:rFonts w:ascii="Symbol" w:hAnsi="Symbol" w:hint="default"/>
+      </w:rPr>
+    </w:lvl>
+    <w:lvl w:ilvl="4" w:tplc="04090003" w:tentative="1">
+      <w:start w:val="1"/>
+      <w:numFmt w:val="bullet"/>
+      <w:lvlText w:val="o"/>
+      <w:lvlJc w:val="left"/>
+      <w:pPr>
+        <w:ind w:left="4680" w:hanging="360"/>
+      </w:pPr>
+      <w:rPr>
+        <w:rFonts w:ascii="Courier New" w:hAnsi="Courier New" w:cs="Courier New" w:hint="default"/>
+      </w:rPr>
+    </w:lvl>
+    <w:lvl w:ilvl="5" w:tplc="04090005" w:tentative="1">
+      <w:start w:val="1"/>
+      <w:numFmt w:val="bullet"/>
+      <w:lvlText w:val=""/>
+      <w:lvlJc w:val="left"/>
+      <w:pPr>
+        <w:ind w:left="5400" w:hanging="360"/>
+      </w:pPr>
+      <w:rPr>
+        <w:rFonts w:ascii="Wingdings" w:hAnsi="Wingdings" w:hint="default"/>
+      </w:rPr>
+    </w:lvl>
+    <w:lvl w:ilvl="6" w:tplc="04090001" w:tentative="1">
+      <w:start w:val="1"/>
+      <w:numFmt w:val="bullet"/>
+      <w:lvlText w:val=""/>
+      <w:lvlJc w:val="left"/>
+      <w:pPr>
+        <w:ind w:left="6120" w:hanging="360"/>
+      </w:pPr>
+      <w:rPr>
+        <w:rFonts w:ascii="Symbol" w:hAnsi="Symbol" w:hint="default"/>
+      </w:rPr>
+    </w:lvl>
+    <w:lvl w:ilvl="7" w:tplc="04090003" w:tentative="1">
+      <w:start w:val="1"/>
+      <w:numFmt w:val="bullet"/>
+      <w:lvlText w:val="o"/>
+      <w:lvlJc w:val="left"/>
+      <w:pPr>
+        <w:ind w:left="6840" w:hanging="360"/>
+      </w:pPr>
+      <w:rPr>
+        <w:rFonts w:ascii="Courier New" w:hAnsi="Courier New" w:cs="Courier New" w:hint="default"/>
+      </w:rPr>
+    </w:lvl>
+    <w:lvl w:ilvl="8" w:tplc="04090005" w:tentative="1">
+      <w:start w:val="1"/>
+      <w:numFmt w:val="bullet"/>
+      <w:lvlText w:val=""/>
+      <w:lvlJc w:val="left"/>
+      <w:pPr>
+        <w:ind w:left="7560" w:hanging="360"/>
+      </w:pPr>
+      <w:rPr>
+        <w:rFonts w:ascii="Wingdings" w:hAnsi="Wingdings" w:hint="default"/>
+      </w:rPr>
+    </w:lvl>
+  </w:abstractNum>
+  <w:abstractNum w:abstractNumId="7" w15:restartNumberingAfterBreak="0">
     <w:nsid w:val="621F1C3C"/>
     <w:multiLevelType w:val="hybridMultilevel"/>
     <w:tmpl w:val="4C3AAF7A"/>
@@ -3213,7 +5420,7 @@
       </w:pPr>
     </w:lvl>
   </w:abstractNum>
-  <w:abstractNum w:abstractNumId="7" w15:restartNumberingAfterBreak="0">
+  <w:abstractNum w:abstractNumId="8" w15:restartNumberingAfterBreak="0">
     <w:nsid w:val="74DC6771"/>
     <w:multiLevelType w:val="hybridMultilevel"/>
     <w:tmpl w:val="830602C4"/>
@@ -3302,7 +5509,7 @@
       </w:pPr>
     </w:lvl>
   </w:abstractNum>
-  <w:abstractNum w:abstractNumId="8" w15:restartNumberingAfterBreak="0">
+  <w:abstractNum w:abstractNumId="9" w15:restartNumberingAfterBreak="0">
     <w:nsid w:val="777C19C6"/>
     <w:multiLevelType w:val="hybridMultilevel"/>
     <w:tmpl w:val="D3889A92"/>
@@ -3422,10 +5629,10 @@
     <w:abstractNumId w:val="4"/>
   </w:num>
   <w:num w:numId="3">
-    <w:abstractNumId w:val="6"/>
+    <w:abstractNumId w:val="7"/>
   </w:num>
   <w:num w:numId="4">
-    <w:abstractNumId w:val="7"/>
+    <w:abstractNumId w:val="8"/>
   </w:num>
   <w:num w:numId="5">
     <w:abstractNumId w:val="2"/>
@@ -3440,7 +5647,22 @@
     <w:abstractNumId w:val="0"/>
   </w:num>
   <w:num w:numId="9">
-    <w:abstractNumId w:val="8"/>
+    <w:abstractNumId w:val="9"/>
+  </w:num>
+  <w:num w:numId="10">
+    <w:abstractNumId w:val="6"/>
+  </w:num>
+  <w:num w:numId="11">
+    <w:abstractNumId w:val="9"/>
+    <w:lvlOverride w:ilvl="0"/>
+    <w:lvlOverride w:ilvl="1"/>
+    <w:lvlOverride w:ilvl="2"/>
+    <w:lvlOverride w:ilvl="3"/>
+    <w:lvlOverride w:ilvl="4"/>
+    <w:lvlOverride w:ilvl="5"/>
+    <w:lvlOverride w:ilvl="6"/>
+    <w:lvlOverride w:ilvl="7"/>
+    <w:lvlOverride w:ilvl="8"/>
   </w:num>
 </w:numbering>
 </file>
@@ -4076,6 +6298,25 @@
       <w:szCs w:val="24"/>
     </w:rPr>
   </w:style>
+  <w:style w:type="table" w:styleId="LiBang">
+    <w:name w:val="Table Grid"/>
+    <w:basedOn w:val="BangThngthng"/>
+    <w:uiPriority w:val="39"/>
+    <w:rsid w:val="00E02BF7"/>
+    <w:pPr>
+      <w:spacing w:after="0" w:line="240" w:lineRule="auto"/>
+    </w:pPr>
+    <w:tblPr>
+      <w:tblBorders>
+        <w:top w:val="single" w:sz="4" w:space="0" w:color="auto"/>
+        <w:left w:val="single" w:sz="4" w:space="0" w:color="auto"/>
+        <w:bottom w:val="single" w:sz="4" w:space="0" w:color="auto"/>
+        <w:right w:val="single" w:sz="4" w:space="0" w:color="auto"/>
+        <w:insideH w:val="single" w:sz="4" w:space="0" w:color="auto"/>
+        <w:insideV w:val="single" w:sz="4" w:space="0" w:color="auto"/>
+      </w:tblBorders>
+    </w:tblPr>
+  </w:style>
 </w:styles>
 </file>
 
@@ -4345,7 +6586,7 @@
 </file>
 
 <file path=customXml/itemProps1.xml><?xml version="1.0" encoding="utf-8"?>
-<ds:datastoreItem xmlns:ds="http://schemas.openxmlformats.org/officeDocument/2006/customXml" ds:itemID="{5E83B35F-824F-4759-9F3D-72E4D2116B73}">
+<ds:datastoreItem xmlns:ds="http://schemas.openxmlformats.org/officeDocument/2006/customXml" ds:itemID="{83081EB2-3A32-45E8-BAEF-AAC54D700AB9}">
   <ds:schemaRefs>
     <ds:schemaRef ds:uri="http://schemas.openxmlformats.org/officeDocument/2006/bibliography"/>
   </ds:schemaRefs>

</xml_diff>

<commit_message>
update report, edit require 2
</commit_message>
<xml_diff>
--- a/Weka/Report.docx
+++ b/Weka/Report.docx
@@ -4464,8 +4464,248 @@
           <w:szCs w:val="28"/>
         </w:rPr>
       </w:pPr>
+      <w:r>
+        <w:rPr>
+          <w:rFonts w:ascii="Times New Roman" w:hAnsi="Times New Roman" w:cs="Times New Roman"/>
+          <w:sz w:val="28"/>
+          <w:szCs w:val="28"/>
+        </w:rPr>
+        <w:t>Sử dụng thuật toán id3</w:t>
+      </w:r>
+      <w:r>
+        <w:rPr>
+          <w:rFonts w:ascii="Times New Roman" w:hAnsi="Times New Roman" w:cs="Times New Roman"/>
+          <w:sz w:val="28"/>
+          <w:szCs w:val="28"/>
+        </w:rPr>
+        <w:t xml:space="preserve"> cho thuộc tính type. Tên của động vật chúng ta không cần xét đến</w:t>
+      </w:r>
+      <w:r>
+        <w:rPr>
+          <w:rFonts w:ascii="Times New Roman" w:hAnsi="Times New Roman" w:cs="Times New Roman"/>
+          <w:sz w:val="28"/>
+          <w:szCs w:val="28"/>
+        </w:rPr>
+        <w:t xml:space="preserve"> nên ta sử dụng bộ dữ liệu không có thuộc tính name: </w:t>
+      </w:r>
+      <w:r>
+        <w:rPr>
+          <w:rFonts w:ascii="Times New Roman" w:hAnsi="Times New Roman" w:cs="Times New Roman"/>
+          <w:b/>
+          <w:sz w:val="28"/>
+          <w:szCs w:val="28"/>
+        </w:rPr>
+        <w:t>Zoo-train.arff</w:t>
+      </w:r>
+    </w:p>
+    <w:p>
+      <w:pPr>
+        <w:pStyle w:val="oancuaDanhsach"/>
+        <w:ind w:left="1800"/>
+        <w:rPr>
+          <w:rFonts w:ascii="Times New Roman" w:hAnsi="Times New Roman" w:cs="Times New Roman"/>
+          <w:sz w:val="28"/>
+          <w:szCs w:val="28"/>
+        </w:rPr>
+      </w:pPr>
+      <w:r>
+        <w:rPr>
+          <w:rFonts w:ascii="Times New Roman" w:hAnsi="Times New Roman" w:cs="Times New Roman"/>
+          <w:sz w:val="28"/>
+          <w:szCs w:val="28"/>
+        </w:rPr>
+        <w:t>- Test option: 10-fold cross validation</w:t>
+      </w:r>
+    </w:p>
+    <w:p>
+      <w:pPr>
+        <w:pStyle w:val="oancuaDanhsach"/>
+        <w:ind w:left="1800"/>
+        <w:rPr>
+          <w:rFonts w:ascii="Times New Roman" w:hAnsi="Times New Roman" w:cs="Times New Roman"/>
+          <w:sz w:val="28"/>
+          <w:szCs w:val="28"/>
+        </w:rPr>
+      </w:pPr>
+      <w:r>
+        <w:rPr>
+          <w:rFonts w:ascii="Times New Roman" w:hAnsi="Times New Roman" w:cs="Times New Roman"/>
+          <w:sz w:val="28"/>
+          <w:szCs w:val="28"/>
+        </w:rPr>
+        <w:t>Ta được cây quyết định:</w:t>
+      </w:r>
+    </w:p>
+    <w:p>
+      <w:pPr>
+        <w:pStyle w:val="oancuaDanhsach"/>
+        <w:ind w:left="1800"/>
+        <w:rPr>
+          <w:rFonts w:ascii="Times New Roman" w:hAnsi="Times New Roman" w:cs="Times New Roman"/>
+          <w:sz w:val="28"/>
+          <w:szCs w:val="28"/>
+        </w:rPr>
+      </w:pPr>
+      <w:r>
+        <w:rPr>
+          <w:rFonts w:ascii="Times New Roman" w:hAnsi="Times New Roman" w:cs="Times New Roman"/>
+          <w:noProof/>
+          <w:sz w:val="28"/>
+          <w:szCs w:val="28"/>
+        </w:rPr>
+        <w:lastRenderedPageBreak/>
+        <w:drawing>
+          <wp:inline distT="0" distB="0" distL="0" distR="0">
+            <wp:extent cx="2827265" cy="3886537"/>
+            <wp:effectExtent l="0" t="0" r="0" b="0"/>
+            <wp:docPr id="9" name="Hình ảnh 9"/>
+            <wp:cNvGraphicFramePr>
+              <a:graphicFrameLocks xmlns:a="http://schemas.openxmlformats.org/drawingml/2006/main" noChangeAspect="1"/>
+            </wp:cNvGraphicFramePr>
+            <a:graphic xmlns:a="http://schemas.openxmlformats.org/drawingml/2006/main">
+              <a:graphicData uri="http://schemas.openxmlformats.org/drawingml/2006/picture">
+                <pic:pic xmlns:pic="http://schemas.openxmlformats.org/drawingml/2006/picture">
+                  <pic:nvPicPr>
+                    <pic:cNvPr id="9" name="id3.PNG"/>
+                    <pic:cNvPicPr/>
+                  </pic:nvPicPr>
+                  <pic:blipFill>
+                    <a:blip r:embed="rId9">
+                      <a:extLst>
+                        <a:ext uri="{28A0092B-C50C-407E-A947-70E740481C1C}">
+                          <a14:useLocalDpi xmlns:a14="http://schemas.microsoft.com/office/drawing/2010/main" val="0"/>
+                        </a:ext>
+                      </a:extLst>
+                    </a:blip>
+                    <a:stretch>
+                      <a:fillRect/>
+                    </a:stretch>
+                  </pic:blipFill>
+                  <pic:spPr>
+                    <a:xfrm>
+                      <a:off x="0" y="0"/>
+                      <a:ext cx="2827265" cy="3886537"/>
+                    </a:xfrm>
+                    <a:prstGeom prst="rect">
+                      <a:avLst/>
+                    </a:prstGeom>
+                  </pic:spPr>
+                </pic:pic>
+              </a:graphicData>
+            </a:graphic>
+          </wp:inline>
+        </w:drawing>
+      </w:r>
+    </w:p>
+    <w:p>
+      <w:pPr>
+        <w:pStyle w:val="oancuaDanhsach"/>
+        <w:numPr>
+          <w:ilvl w:val="0"/>
+          <w:numId w:val="10"/>
+        </w:numPr>
+        <w:rPr>
+          <w:rFonts w:ascii="Times New Roman" w:hAnsi="Times New Roman" w:cs="Times New Roman"/>
+          <w:sz w:val="28"/>
+          <w:szCs w:val="28"/>
+        </w:rPr>
+      </w:pPr>
+      <w:r>
+        <w:rPr>
+          <w:rFonts w:ascii="Times New Roman" w:hAnsi="Times New Roman" w:cs="Times New Roman"/>
+          <w:sz w:val="28"/>
+          <w:szCs w:val="28"/>
+        </w:rPr>
+        <w:t xml:space="preserve">Kết quả 5 mẫu đã cho </w:t>
+      </w:r>
+      <w:r>
+        <w:rPr>
+          <w:rFonts w:ascii="Times New Roman" w:hAnsi="Times New Roman" w:cs="Times New Roman"/>
+          <w:sz w:val="28"/>
+          <w:szCs w:val="28"/>
+        </w:rPr>
+        <w:t>dự đoán từ cây</w:t>
+      </w:r>
+      <w:r>
+        <w:rPr>
+          <w:rFonts w:ascii="Times New Roman" w:hAnsi="Times New Roman" w:cs="Times New Roman"/>
+          <w:sz w:val="28"/>
+          <w:szCs w:val="28"/>
+        </w:rPr>
+        <w:t xml:space="preserve"> quyết định</w:t>
+      </w:r>
+      <w:r>
+        <w:rPr>
+          <w:rFonts w:ascii="Times New Roman" w:hAnsi="Times New Roman" w:cs="Times New Roman"/>
+          <w:sz w:val="28"/>
+          <w:szCs w:val="28"/>
+        </w:rPr>
+        <w:t xml:space="preserve"> đã sinh ra là:</w:t>
+      </w:r>
       <w:bookmarkStart w:id="0" w:name="_GoBack"/>
       <w:bookmarkEnd w:id="0"/>
+    </w:p>
+    <w:p>
+      <w:pPr>
+        <w:pStyle w:val="oancuaDanhsach"/>
+        <w:ind w:left="1800"/>
+        <w:rPr>
+          <w:rFonts w:ascii="Times New Roman" w:hAnsi="Times New Roman" w:cs="Times New Roman"/>
+          <w:sz w:val="28"/>
+          <w:szCs w:val="28"/>
+        </w:rPr>
+      </w:pPr>
+      <w:r>
+        <w:rPr>
+          <w:noProof/>
+        </w:rPr>
+        <w:drawing>
+          <wp:inline distT="0" distB="0" distL="0" distR="0" wp14:anchorId="59797561" wp14:editId="17829277">
+            <wp:extent cx="4503420" cy="3617651"/>
+            <wp:effectExtent l="0" t="0" r="0" b="1905"/>
+            <wp:docPr id="1" name="Hình ảnh 1"/>
+            <wp:cNvGraphicFramePr>
+              <a:graphicFrameLocks xmlns:a="http://schemas.openxmlformats.org/drawingml/2006/main" noChangeAspect="1"/>
+            </wp:cNvGraphicFramePr>
+            <a:graphic xmlns:a="http://schemas.openxmlformats.org/drawingml/2006/main">
+              <a:graphicData uri="http://schemas.openxmlformats.org/drawingml/2006/picture">
+                <pic:pic xmlns:pic="http://schemas.openxmlformats.org/drawingml/2006/picture">
+                  <pic:nvPicPr>
+                    <pic:cNvPr id="1" name=""/>
+                    <pic:cNvPicPr/>
+                  </pic:nvPicPr>
+                  <pic:blipFill>
+                    <a:blip r:embed="rId10"/>
+                    <a:stretch>
+                      <a:fillRect/>
+                    </a:stretch>
+                  </pic:blipFill>
+                  <pic:spPr>
+                    <a:xfrm>
+                      <a:off x="0" y="0"/>
+                      <a:ext cx="4525072" cy="3635044"/>
+                    </a:xfrm>
+                    <a:prstGeom prst="rect">
+                      <a:avLst/>
+                    </a:prstGeom>
+                  </pic:spPr>
+                </pic:pic>
+              </a:graphicData>
+            </a:graphic>
+          </wp:inline>
+        </w:drawing>
+      </w:r>
+    </w:p>
+    <w:p>
+      <w:pPr>
+        <w:pStyle w:val="oancuaDanhsach"/>
+        <w:ind w:left="1800"/>
+        <w:rPr>
+          <w:rFonts w:ascii="Times New Roman" w:hAnsi="Times New Roman" w:cs="Times New Roman"/>
+          <w:sz w:val="28"/>
+          <w:szCs w:val="28"/>
+        </w:rPr>
+      </w:pPr>
     </w:p>
     <w:p>
       <w:pPr>
@@ -4478,6 +4718,117 @@
           <w:szCs w:val="28"/>
         </w:rPr>
       </w:pPr>
+    </w:p>
+    <w:p>
+      <w:pPr>
+        <w:pStyle w:val="oancuaDanhsach"/>
+        <w:numPr>
+          <w:ilvl w:val="0"/>
+          <w:numId w:val="13"/>
+        </w:numPr>
+        <w:rPr>
+          <w:rFonts w:ascii="Times New Roman" w:hAnsi="Times New Roman" w:cs="Times New Roman"/>
+          <w:sz w:val="28"/>
+          <w:szCs w:val="28"/>
+        </w:rPr>
+      </w:pPr>
+      <w:r>
+        <w:rPr>
+          <w:rFonts w:ascii="Times New Roman" w:hAnsi="Times New Roman" w:cs="Times New Roman"/>
+          <w:sz w:val="28"/>
+          <w:szCs w:val="28"/>
+        </w:rPr>
+        <w:lastRenderedPageBreak/>
+        <w:t>Mamal</w:t>
+      </w:r>
+    </w:p>
+    <w:p>
+      <w:pPr>
+        <w:pStyle w:val="oancuaDanhsach"/>
+        <w:numPr>
+          <w:ilvl w:val="0"/>
+          <w:numId w:val="13"/>
+        </w:numPr>
+        <w:rPr>
+          <w:rFonts w:ascii="Times New Roman" w:hAnsi="Times New Roman" w:cs="Times New Roman"/>
+          <w:sz w:val="28"/>
+          <w:szCs w:val="28"/>
+        </w:rPr>
+      </w:pPr>
+      <w:r>
+        <w:rPr>
+          <w:rFonts w:ascii="Times New Roman" w:hAnsi="Times New Roman" w:cs="Times New Roman"/>
+          <w:sz w:val="28"/>
+          <w:szCs w:val="28"/>
+        </w:rPr>
+        <w:t>Bird</w:t>
+      </w:r>
+    </w:p>
+    <w:p>
+      <w:pPr>
+        <w:pStyle w:val="oancuaDanhsach"/>
+        <w:numPr>
+          <w:ilvl w:val="0"/>
+          <w:numId w:val="13"/>
+        </w:numPr>
+        <w:rPr>
+          <w:rFonts w:ascii="Times New Roman" w:hAnsi="Times New Roman" w:cs="Times New Roman"/>
+          <w:sz w:val="28"/>
+          <w:szCs w:val="28"/>
+        </w:rPr>
+      </w:pPr>
+      <w:r>
+        <w:rPr>
+          <w:rFonts w:ascii="Times New Roman" w:hAnsi="Times New Roman" w:cs="Times New Roman"/>
+          <w:sz w:val="28"/>
+          <w:szCs w:val="28"/>
+        </w:rPr>
+        <w:t>Reptile</w:t>
+      </w:r>
+    </w:p>
+    <w:p>
+      <w:pPr>
+        <w:pStyle w:val="oancuaDanhsach"/>
+        <w:numPr>
+          <w:ilvl w:val="0"/>
+          <w:numId w:val="13"/>
+        </w:numPr>
+        <w:rPr>
+          <w:rFonts w:ascii="Times New Roman" w:hAnsi="Times New Roman" w:cs="Times New Roman"/>
+          <w:sz w:val="28"/>
+          <w:szCs w:val="28"/>
+        </w:rPr>
+      </w:pPr>
+      <w:r>
+        <w:rPr>
+          <w:rFonts w:ascii="Times New Roman" w:hAnsi="Times New Roman" w:cs="Times New Roman"/>
+          <w:sz w:val="28"/>
+          <w:szCs w:val="28"/>
+        </w:rPr>
+        <w:t>Fish</w:t>
+      </w:r>
+    </w:p>
+    <w:p>
+      <w:pPr>
+        <w:pStyle w:val="oancuaDanhsach"/>
+        <w:numPr>
+          <w:ilvl w:val="0"/>
+          <w:numId w:val="13"/>
+        </w:numPr>
+        <w:rPr>
+          <w:rFonts w:ascii="Times New Roman" w:hAnsi="Times New Roman" w:cs="Times New Roman"/>
+          <w:sz w:val="28"/>
+          <w:szCs w:val="28"/>
+        </w:rPr>
+      </w:pPr>
+      <w:r>
+        <w:rPr>
+          <w:rFonts w:ascii="Times New Roman" w:hAnsi="Times New Roman" w:cs="Times New Roman"/>
+          <w:sz w:val="28"/>
+          <w:szCs w:val="28"/>
+        </w:rPr>
+        <w:t>Amphibian</w:t>
+      </w:r>
     </w:p>
     <w:p>
       <w:pPr>
@@ -4538,7 +4889,7 @@
       </w:r>
     </w:p>
     <w:sectPr>
-      <w:headerReference w:type="first" r:id="rId9"/>
+      <w:headerReference w:type="first" r:id="rId11"/>
       <w:pgSz w:w="12240" w:h="15840"/>
       <w:pgMar w:top="1440" w:right="1440" w:bottom="1440" w:left="1440" w:header="720" w:footer="720" w:gutter="0"/>
       <w:pgBorders w:display="firstPage" w:offsetFrom="page">
@@ -5221,7 +5572,7 @@
   <w:abstractNum w:abstractNumId="6" w15:restartNumberingAfterBreak="0">
     <w:nsid w:val="59623FB6"/>
     <w:multiLevelType w:val="hybridMultilevel"/>
-    <w:tmpl w:val="BD0629B4"/>
+    <w:tmpl w:val="03345AC8"/>
     <w:lvl w:ilvl="0" w:tplc="04090001">
       <w:start w:val="1"/>
       <w:numFmt w:val="bullet"/>
@@ -5421,6 +5772,184 @@
     </w:lvl>
   </w:abstractNum>
   <w:abstractNum w:abstractNumId="8" w15:restartNumberingAfterBreak="0">
+    <w:nsid w:val="65C910DE"/>
+    <w:multiLevelType w:val="hybridMultilevel"/>
+    <w:tmpl w:val="FD868932"/>
+    <w:lvl w:ilvl="0" w:tplc="99F27CD2">
+      <w:start w:val="1"/>
+      <w:numFmt w:val="decimal"/>
+      <w:lvlText w:val="%1."/>
+      <w:lvlJc w:val="left"/>
+      <w:pPr>
+        <w:ind w:left="1800" w:hanging="360"/>
+      </w:pPr>
+      <w:rPr>
+        <w:rFonts w:hint="default"/>
+      </w:rPr>
+    </w:lvl>
+    <w:lvl w:ilvl="1" w:tplc="04090019" w:tentative="1">
+      <w:start w:val="1"/>
+      <w:numFmt w:val="lowerLetter"/>
+      <w:lvlText w:val="%2."/>
+      <w:lvlJc w:val="left"/>
+      <w:pPr>
+        <w:ind w:left="2520" w:hanging="360"/>
+      </w:pPr>
+    </w:lvl>
+    <w:lvl w:ilvl="2" w:tplc="0409001B" w:tentative="1">
+      <w:start w:val="1"/>
+      <w:numFmt w:val="lowerRoman"/>
+      <w:lvlText w:val="%3."/>
+      <w:lvlJc w:val="right"/>
+      <w:pPr>
+        <w:ind w:left="3240" w:hanging="180"/>
+      </w:pPr>
+    </w:lvl>
+    <w:lvl w:ilvl="3" w:tplc="0409000F" w:tentative="1">
+      <w:start w:val="1"/>
+      <w:numFmt w:val="decimal"/>
+      <w:lvlText w:val="%4."/>
+      <w:lvlJc w:val="left"/>
+      <w:pPr>
+        <w:ind w:left="3960" w:hanging="360"/>
+      </w:pPr>
+    </w:lvl>
+    <w:lvl w:ilvl="4" w:tplc="04090019" w:tentative="1">
+      <w:start w:val="1"/>
+      <w:numFmt w:val="lowerLetter"/>
+      <w:lvlText w:val="%5."/>
+      <w:lvlJc w:val="left"/>
+      <w:pPr>
+        <w:ind w:left="4680" w:hanging="360"/>
+      </w:pPr>
+    </w:lvl>
+    <w:lvl w:ilvl="5" w:tplc="0409001B" w:tentative="1">
+      <w:start w:val="1"/>
+      <w:numFmt w:val="lowerRoman"/>
+      <w:lvlText w:val="%6."/>
+      <w:lvlJc w:val="right"/>
+      <w:pPr>
+        <w:ind w:left="5400" w:hanging="180"/>
+      </w:pPr>
+    </w:lvl>
+    <w:lvl w:ilvl="6" w:tplc="0409000F" w:tentative="1">
+      <w:start w:val="1"/>
+      <w:numFmt w:val="decimal"/>
+      <w:lvlText w:val="%7."/>
+      <w:lvlJc w:val="left"/>
+      <w:pPr>
+        <w:ind w:left="6120" w:hanging="360"/>
+      </w:pPr>
+    </w:lvl>
+    <w:lvl w:ilvl="7" w:tplc="04090019" w:tentative="1">
+      <w:start w:val="1"/>
+      <w:numFmt w:val="lowerLetter"/>
+      <w:lvlText w:val="%8."/>
+      <w:lvlJc w:val="left"/>
+      <w:pPr>
+        <w:ind w:left="6840" w:hanging="360"/>
+      </w:pPr>
+    </w:lvl>
+    <w:lvl w:ilvl="8" w:tplc="0409001B" w:tentative="1">
+      <w:start w:val="1"/>
+      <w:numFmt w:val="lowerRoman"/>
+      <w:lvlText w:val="%9."/>
+      <w:lvlJc w:val="right"/>
+      <w:pPr>
+        <w:ind w:left="7560" w:hanging="180"/>
+      </w:pPr>
+    </w:lvl>
+  </w:abstractNum>
+  <w:abstractNum w:abstractNumId="9" w15:restartNumberingAfterBreak="0">
+    <w:nsid w:val="7259140E"/>
+    <w:multiLevelType w:val="hybridMultilevel"/>
+    <w:tmpl w:val="75A6CF8E"/>
+    <w:lvl w:ilvl="0" w:tplc="830CC72C">
+      <w:start w:val="1"/>
+      <w:numFmt w:val="decimal"/>
+      <w:lvlText w:val="%1."/>
+      <w:lvlJc w:val="left"/>
+      <w:pPr>
+        <w:ind w:left="1800" w:hanging="360"/>
+      </w:pPr>
+      <w:rPr>
+        <w:rFonts w:hint="default"/>
+      </w:rPr>
+    </w:lvl>
+    <w:lvl w:ilvl="1" w:tplc="04090019" w:tentative="1">
+      <w:start w:val="1"/>
+      <w:numFmt w:val="lowerLetter"/>
+      <w:lvlText w:val="%2."/>
+      <w:lvlJc w:val="left"/>
+      <w:pPr>
+        <w:ind w:left="2520" w:hanging="360"/>
+      </w:pPr>
+    </w:lvl>
+    <w:lvl w:ilvl="2" w:tplc="0409001B" w:tentative="1">
+      <w:start w:val="1"/>
+      <w:numFmt w:val="lowerRoman"/>
+      <w:lvlText w:val="%3."/>
+      <w:lvlJc w:val="right"/>
+      <w:pPr>
+        <w:ind w:left="3240" w:hanging="180"/>
+      </w:pPr>
+    </w:lvl>
+    <w:lvl w:ilvl="3" w:tplc="0409000F" w:tentative="1">
+      <w:start w:val="1"/>
+      <w:numFmt w:val="decimal"/>
+      <w:lvlText w:val="%4."/>
+      <w:lvlJc w:val="left"/>
+      <w:pPr>
+        <w:ind w:left="3960" w:hanging="360"/>
+      </w:pPr>
+    </w:lvl>
+    <w:lvl w:ilvl="4" w:tplc="04090019" w:tentative="1">
+      <w:start w:val="1"/>
+      <w:numFmt w:val="lowerLetter"/>
+      <w:lvlText w:val="%5."/>
+      <w:lvlJc w:val="left"/>
+      <w:pPr>
+        <w:ind w:left="4680" w:hanging="360"/>
+      </w:pPr>
+    </w:lvl>
+    <w:lvl w:ilvl="5" w:tplc="0409001B" w:tentative="1">
+      <w:start w:val="1"/>
+      <w:numFmt w:val="lowerRoman"/>
+      <w:lvlText w:val="%6."/>
+      <w:lvlJc w:val="right"/>
+      <w:pPr>
+        <w:ind w:left="5400" w:hanging="180"/>
+      </w:pPr>
+    </w:lvl>
+    <w:lvl w:ilvl="6" w:tplc="0409000F" w:tentative="1">
+      <w:start w:val="1"/>
+      <w:numFmt w:val="decimal"/>
+      <w:lvlText w:val="%7."/>
+      <w:lvlJc w:val="left"/>
+      <w:pPr>
+        <w:ind w:left="6120" w:hanging="360"/>
+      </w:pPr>
+    </w:lvl>
+    <w:lvl w:ilvl="7" w:tplc="04090019" w:tentative="1">
+      <w:start w:val="1"/>
+      <w:numFmt w:val="lowerLetter"/>
+      <w:lvlText w:val="%8."/>
+      <w:lvlJc w:val="left"/>
+      <w:pPr>
+        <w:ind w:left="6840" w:hanging="360"/>
+      </w:pPr>
+    </w:lvl>
+    <w:lvl w:ilvl="8" w:tplc="0409001B" w:tentative="1">
+      <w:start w:val="1"/>
+      <w:numFmt w:val="lowerRoman"/>
+      <w:lvlText w:val="%9."/>
+      <w:lvlJc w:val="right"/>
+      <w:pPr>
+        <w:ind w:left="7560" w:hanging="180"/>
+      </w:pPr>
+    </w:lvl>
+  </w:abstractNum>
+  <w:abstractNum w:abstractNumId="10" w15:restartNumberingAfterBreak="0">
     <w:nsid w:val="74DC6771"/>
     <w:multiLevelType w:val="hybridMultilevel"/>
     <w:tmpl w:val="830602C4"/>
@@ -5509,7 +6038,7 @@
       </w:pPr>
     </w:lvl>
   </w:abstractNum>
-  <w:abstractNum w:abstractNumId="9" w15:restartNumberingAfterBreak="0">
+  <w:abstractNum w:abstractNumId="11" w15:restartNumberingAfterBreak="0">
     <w:nsid w:val="777C19C6"/>
     <w:multiLevelType w:val="hybridMultilevel"/>
     <w:tmpl w:val="D3889A92"/>
@@ -5632,7 +6161,7 @@
     <w:abstractNumId w:val="7"/>
   </w:num>
   <w:num w:numId="4">
-    <w:abstractNumId w:val="8"/>
+    <w:abstractNumId w:val="10"/>
   </w:num>
   <w:num w:numId="5">
     <w:abstractNumId w:val="2"/>
@@ -5647,13 +6176,13 @@
     <w:abstractNumId w:val="0"/>
   </w:num>
   <w:num w:numId="9">
-    <w:abstractNumId w:val="9"/>
+    <w:abstractNumId w:val="11"/>
   </w:num>
   <w:num w:numId="10">
     <w:abstractNumId w:val="6"/>
   </w:num>
   <w:num w:numId="11">
-    <w:abstractNumId w:val="9"/>
+    <w:abstractNumId w:val="11"/>
     <w:lvlOverride w:ilvl="0"/>
     <w:lvlOverride w:ilvl="1"/>
     <w:lvlOverride w:ilvl="2"/>
@@ -5663,6 +6192,12 @@
     <w:lvlOverride w:ilvl="6"/>
     <w:lvlOverride w:ilvl="7"/>
     <w:lvlOverride w:ilvl="8"/>
+  </w:num>
+  <w:num w:numId="12">
+    <w:abstractNumId w:val="8"/>
+  </w:num>
+  <w:num w:numId="13">
+    <w:abstractNumId w:val="9"/>
   </w:num>
 </w:numbering>
 </file>
@@ -6586,7 +7121,7 @@
 </file>
 
 <file path=customXml/itemProps1.xml><?xml version="1.0" encoding="utf-8"?>
-<ds:datastoreItem xmlns:ds="http://schemas.openxmlformats.org/officeDocument/2006/customXml" ds:itemID="{83081EB2-3A32-45E8-BAEF-AAC54D700AB9}">
+<ds:datastoreItem xmlns:ds="http://schemas.openxmlformats.org/officeDocument/2006/customXml" ds:itemID="{9A6198B7-2D1B-48EF-B0A6-778CDEAA4B65}">
   <ds:schemaRefs>
     <ds:schemaRef ds:uri="http://schemas.openxmlformats.org/officeDocument/2006/bibliography"/>
   </ds:schemaRefs>

</xml_diff>

<commit_message>
add handle tree id3
</commit_message>
<xml_diff>
--- a/Weka/Report.docx
+++ b/Weka/Report.docx
@@ -3,6 +3,11 @@
 <w:document xmlns:wpc="http://schemas.microsoft.com/office/word/2010/wordprocessingCanvas" xmlns:cx="http://schemas.microsoft.com/office/drawing/2014/chartex" xmlns:cx1="http://schemas.microsoft.com/office/drawing/2015/9/8/chartex" xmlns:cx2="http://schemas.microsoft.com/office/drawing/2015/10/21/chartex" xmlns:cx3="http://schemas.microsoft.com/office/drawing/2016/5/9/chartex" xmlns:cx4="http://schemas.microsoft.com/office/drawing/2016/5/10/chartex" xmlns:cx5="http://schemas.microsoft.com/office/drawing/2016/5/11/chartex" xmlns:cx6="http://schemas.microsoft.com/office/drawing/2016/5/12/chartex" xmlns:cx7="http://schemas.microsoft.com/office/drawing/2016/5/13/chartex" xmlns:cx8="http://schemas.microsoft.com/office/drawing/2016/5/14/chartex" xmlns:mc="http://schemas.openxmlformats.org/markup-compatibility/2006" xmlns:aink="http://schemas.microsoft.com/office/drawing/2016/ink" xmlns:am3d="http://schemas.microsoft.com/office/drawing/2017/model3d" xmlns:o="urn:schemas-microsoft-com:office:office" xmlns:r="http://schemas.openxmlformats.org/officeDocument/2006/relationships" xmlns:m="http://schemas.openxmlformats.org/officeDocument/2006/math" xmlns:v="urn:schemas-microsoft-com:vml" xmlns:wp14="http://schemas.microsoft.com/office/word/2010/wordprocessingDrawing" xmlns:wp="http://schemas.openxmlformats.org/drawingml/2006/wordprocessingDrawing" xmlns:w10="urn:schemas-microsoft-com:office:word" xmlns:w="http://schemas.openxmlformats.org/wordprocessingml/2006/main" xmlns:w14="http://schemas.microsoft.com/office/word/2010/wordml" xmlns:w15="http://schemas.microsoft.com/office/word/2012/wordml" xmlns:w16cid="http://schemas.microsoft.com/office/word/2016/wordml/cid" xmlns:w16se="http://schemas.microsoft.com/office/word/2015/wordml/symex" xmlns:wpg="http://schemas.microsoft.com/office/word/2010/wordprocessingGroup" xmlns:wpi="http://schemas.microsoft.com/office/word/2010/wordprocessingInk" xmlns:wne="http://schemas.microsoft.com/office/word/2006/wordml" xmlns:wps="http://schemas.microsoft.com/office/word/2010/wordprocessingShape" mc:Ignorable="w14 w15 w16se w16cid wp14">
   <w:background w:color="FFFFFF" w:themeColor="background1"/>
   <w:body>
+    <w:p>
+      <w:r>
+        <w:t>--</w:t>
+      </w:r>
+    </w:p>
     <w:sdt>
       <w:sdtPr>
         <w:id w:val="-1970507822"/>
@@ -1532,15 +1537,135 @@
                 <w:sz w:val="26"/>
                 <w:szCs w:val="26"/>
               </w:rPr>
-              <w:t>f</w:t>
-            </w:r>
-            <w:r>
+              <w:t>feathers</w:t>
+            </w:r>
+          </w:p>
+        </w:tc>
+        <w:tc>
+          <w:tcPr>
+            <w:tcW w:w="1776" w:type="dxa"/>
+          </w:tcPr>
+          <w:p>
+            <w:pPr>
+              <w:pStyle w:val="oancuaDanhsach"/>
+              <w:ind w:left="0"/>
+              <w:jc w:val="center"/>
+              <w:rPr>
+                <w:rFonts w:ascii="Times New Roman" w:hAnsi="Times New Roman" w:cs="Times New Roman"/>
+                <w:sz w:val="28"/>
+                <w:szCs w:val="28"/>
+              </w:rPr>
+            </w:pPr>
+            <w:r>
+              <w:rPr>
+                <w:rFonts w:ascii="Times New Roman" w:hAnsi="Times New Roman" w:cs="Times New Roman"/>
+                <w:sz w:val="28"/>
+                <w:szCs w:val="28"/>
+              </w:rPr>
+              <w:t>Boolean</w:t>
+            </w:r>
+          </w:p>
+        </w:tc>
+        <w:tc>
+          <w:tcPr>
+            <w:tcW w:w="1980" w:type="dxa"/>
+          </w:tcPr>
+          <w:p>
+            <w:pPr>
+              <w:pStyle w:val="oancuaDanhsach"/>
+              <w:ind w:left="0"/>
+              <w:jc w:val="center"/>
+              <w:rPr>
+                <w:rFonts w:ascii="Times New Roman" w:hAnsi="Times New Roman" w:cs="Times New Roman"/>
+                <w:sz w:val="28"/>
+                <w:szCs w:val="28"/>
+              </w:rPr>
+            </w:pPr>
+            <w:r>
+              <w:rPr>
+                <w:rFonts w:ascii="Times New Roman" w:hAnsi="Times New Roman" w:cs="Times New Roman"/>
+                <w:sz w:val="28"/>
+                <w:szCs w:val="28"/>
+              </w:rPr>
+              <w:t>Lông</w:t>
+            </w:r>
+          </w:p>
+        </w:tc>
+        <w:tc>
+          <w:tcPr>
+            <w:tcW w:w="1710" w:type="dxa"/>
+          </w:tcPr>
+          <w:p>
+            <w:pPr>
+              <w:pStyle w:val="oancuaDanhsach"/>
+              <w:ind w:left="0"/>
+              <w:jc w:val="center"/>
+              <w:rPr>
+                <w:rFonts w:ascii="Times New Roman" w:hAnsi="Times New Roman" w:cs="Times New Roman"/>
+                <w:sz w:val="28"/>
+                <w:szCs w:val="28"/>
+              </w:rPr>
+            </w:pPr>
+            <w:r>
+              <w:rPr>
+                <w:rFonts w:ascii="Times New Roman" w:hAnsi="Times New Roman" w:cs="Times New Roman"/>
+                <w:sz w:val="28"/>
+                <w:szCs w:val="28"/>
+              </w:rPr>
+              <w:t>1,0</w:t>
+            </w:r>
+          </w:p>
+        </w:tc>
+      </w:tr>
+      <w:tr>
+        <w:tc>
+          <w:tcPr>
+            <w:tcW w:w="746" w:type="dxa"/>
+          </w:tcPr>
+          <w:p>
+            <w:pPr>
+              <w:pStyle w:val="oancuaDanhsach"/>
+              <w:ind w:left="0"/>
+              <w:jc w:val="center"/>
+              <w:rPr>
+                <w:rFonts w:ascii="Times New Roman" w:hAnsi="Times New Roman" w:cs="Times New Roman"/>
+                <w:sz w:val="28"/>
+                <w:szCs w:val="28"/>
+              </w:rPr>
+            </w:pPr>
+            <w:r>
+              <w:rPr>
+                <w:rFonts w:ascii="Times New Roman" w:hAnsi="Times New Roman" w:cs="Times New Roman"/>
+                <w:sz w:val="28"/>
+                <w:szCs w:val="28"/>
+              </w:rPr>
+              <w:t>4</w:t>
+            </w:r>
+          </w:p>
+        </w:tc>
+        <w:tc>
+          <w:tcPr>
+            <w:tcW w:w="1613" w:type="dxa"/>
+            <w:vAlign w:val="center"/>
+          </w:tcPr>
+          <w:p>
+            <w:pPr>
+              <w:pStyle w:val="oancuaDanhsach"/>
+              <w:ind w:left="0"/>
+              <w:jc w:val="center"/>
               <w:rPr>
                 <w:rFonts w:ascii="Times New Roman" w:hAnsi="Times New Roman" w:cs="Times New Roman"/>
                 <w:sz w:val="26"/>
                 <w:szCs w:val="26"/>
               </w:rPr>
-              <w:t>eathers</w:t>
+            </w:pPr>
+            <w:r>
+              <w:rPr>
+                <w:rFonts w:ascii="Times New Roman" w:hAnsi="Times New Roman" w:cs="Times New Roman"/>
+                <w:sz w:val="26"/>
+                <w:szCs w:val="26"/>
+              </w:rPr>
+              <w:t>eggs</w:t>
             </w:r>
           </w:p>
         </w:tc>
@@ -1590,7 +1715,7 @@
                 <w:sz w:val="28"/>
                 <w:szCs w:val="28"/>
               </w:rPr>
-              <w:t>Lông</w:t>
+              <w:t>Đẻ trứng</w:t>
             </w:r>
           </w:p>
         </w:tc>
@@ -1642,7 +1767,7 @@
                 <w:sz w:val="28"/>
                 <w:szCs w:val="28"/>
               </w:rPr>
-              <w:t>4</w:t>
+              <w:t>5</w:t>
             </w:r>
           </w:p>
         </w:tc>
@@ -1668,15 +1793,135 @@
                 <w:sz w:val="26"/>
                 <w:szCs w:val="26"/>
               </w:rPr>
-              <w:t>e</w:t>
-            </w:r>
-            <w:r>
+              <w:t>milk</w:t>
+            </w:r>
+          </w:p>
+        </w:tc>
+        <w:tc>
+          <w:tcPr>
+            <w:tcW w:w="1776" w:type="dxa"/>
+          </w:tcPr>
+          <w:p>
+            <w:pPr>
+              <w:pStyle w:val="oancuaDanhsach"/>
+              <w:ind w:left="0"/>
+              <w:jc w:val="center"/>
+              <w:rPr>
+                <w:rFonts w:ascii="Times New Roman" w:hAnsi="Times New Roman" w:cs="Times New Roman"/>
+                <w:sz w:val="28"/>
+                <w:szCs w:val="28"/>
+              </w:rPr>
+            </w:pPr>
+            <w:r>
+              <w:rPr>
+                <w:rFonts w:ascii="Times New Roman" w:hAnsi="Times New Roman" w:cs="Times New Roman"/>
+                <w:sz w:val="28"/>
+                <w:szCs w:val="28"/>
+              </w:rPr>
+              <w:t>Boolean</w:t>
+            </w:r>
+          </w:p>
+        </w:tc>
+        <w:tc>
+          <w:tcPr>
+            <w:tcW w:w="1980" w:type="dxa"/>
+          </w:tcPr>
+          <w:p>
+            <w:pPr>
+              <w:pStyle w:val="oancuaDanhsach"/>
+              <w:ind w:left="0"/>
+              <w:jc w:val="center"/>
+              <w:rPr>
+                <w:rFonts w:ascii="Times New Roman" w:hAnsi="Times New Roman" w:cs="Times New Roman"/>
+                <w:sz w:val="28"/>
+                <w:szCs w:val="28"/>
+              </w:rPr>
+            </w:pPr>
+            <w:r>
+              <w:rPr>
+                <w:rFonts w:ascii="Times New Roman" w:hAnsi="Times New Roman" w:cs="Times New Roman"/>
+                <w:sz w:val="28"/>
+                <w:szCs w:val="28"/>
+              </w:rPr>
+              <w:t>Có sữa</w:t>
+            </w:r>
+          </w:p>
+        </w:tc>
+        <w:tc>
+          <w:tcPr>
+            <w:tcW w:w="1710" w:type="dxa"/>
+          </w:tcPr>
+          <w:p>
+            <w:pPr>
+              <w:pStyle w:val="oancuaDanhsach"/>
+              <w:ind w:left="0"/>
+              <w:jc w:val="center"/>
+              <w:rPr>
+                <w:rFonts w:ascii="Times New Roman" w:hAnsi="Times New Roman" w:cs="Times New Roman"/>
+                <w:sz w:val="28"/>
+                <w:szCs w:val="28"/>
+              </w:rPr>
+            </w:pPr>
+            <w:r>
+              <w:rPr>
+                <w:rFonts w:ascii="Times New Roman" w:hAnsi="Times New Roman" w:cs="Times New Roman"/>
+                <w:sz w:val="28"/>
+                <w:szCs w:val="28"/>
+              </w:rPr>
+              <w:t>1,0</w:t>
+            </w:r>
+          </w:p>
+        </w:tc>
+      </w:tr>
+      <w:tr>
+        <w:tc>
+          <w:tcPr>
+            <w:tcW w:w="746" w:type="dxa"/>
+          </w:tcPr>
+          <w:p>
+            <w:pPr>
+              <w:pStyle w:val="oancuaDanhsach"/>
+              <w:ind w:left="0"/>
+              <w:jc w:val="center"/>
+              <w:rPr>
+                <w:rFonts w:ascii="Times New Roman" w:hAnsi="Times New Roman" w:cs="Times New Roman"/>
+                <w:sz w:val="28"/>
+                <w:szCs w:val="28"/>
+              </w:rPr>
+            </w:pPr>
+            <w:r>
+              <w:rPr>
+                <w:rFonts w:ascii="Times New Roman" w:hAnsi="Times New Roman" w:cs="Times New Roman"/>
+                <w:sz w:val="28"/>
+                <w:szCs w:val="28"/>
+              </w:rPr>
+              <w:t>6</w:t>
+            </w:r>
+          </w:p>
+        </w:tc>
+        <w:tc>
+          <w:tcPr>
+            <w:tcW w:w="1613" w:type="dxa"/>
+            <w:vAlign w:val="center"/>
+          </w:tcPr>
+          <w:p>
+            <w:pPr>
+              <w:pStyle w:val="oancuaDanhsach"/>
+              <w:ind w:left="0"/>
+              <w:jc w:val="center"/>
               <w:rPr>
                 <w:rFonts w:ascii="Times New Roman" w:hAnsi="Times New Roman" w:cs="Times New Roman"/>
                 <w:sz w:val="26"/>
                 <w:szCs w:val="26"/>
               </w:rPr>
-              <w:t>ggs</w:t>
+            </w:pPr>
+            <w:r>
+              <w:rPr>
+                <w:rFonts w:ascii="Times New Roman" w:hAnsi="Times New Roman" w:cs="Times New Roman"/>
+                <w:sz w:val="26"/>
+                <w:szCs w:val="26"/>
+              </w:rPr>
+              <w:t>airbone</w:t>
             </w:r>
           </w:p>
         </w:tc>
@@ -1726,7 +1971,7 @@
                 <w:sz w:val="28"/>
                 <w:szCs w:val="28"/>
               </w:rPr>
-              <w:t>Đẻ trứng</w:t>
+              <w:t>Biết bay</w:t>
             </w:r>
           </w:p>
         </w:tc>
@@ -1778,7 +2023,7 @@
                 <w:sz w:val="28"/>
                 <w:szCs w:val="28"/>
               </w:rPr>
-              <w:t>5</w:t>
+              <w:t>7</w:t>
             </w:r>
           </w:p>
         </w:tc>
@@ -1804,15 +2049,135 @@
                 <w:sz w:val="26"/>
                 <w:szCs w:val="26"/>
               </w:rPr>
-              <w:t>m</w:t>
-            </w:r>
-            <w:r>
+              <w:t>aquatic</w:t>
+            </w:r>
+          </w:p>
+        </w:tc>
+        <w:tc>
+          <w:tcPr>
+            <w:tcW w:w="1776" w:type="dxa"/>
+          </w:tcPr>
+          <w:p>
+            <w:pPr>
+              <w:pStyle w:val="oancuaDanhsach"/>
+              <w:ind w:left="0"/>
+              <w:jc w:val="center"/>
+              <w:rPr>
+                <w:rFonts w:ascii="Times New Roman" w:hAnsi="Times New Roman" w:cs="Times New Roman"/>
+                <w:sz w:val="28"/>
+                <w:szCs w:val="28"/>
+              </w:rPr>
+            </w:pPr>
+            <w:r>
+              <w:rPr>
+                <w:rFonts w:ascii="Times New Roman" w:hAnsi="Times New Roman" w:cs="Times New Roman"/>
+                <w:sz w:val="28"/>
+                <w:szCs w:val="28"/>
+              </w:rPr>
+              <w:t>Boolean</w:t>
+            </w:r>
+          </w:p>
+        </w:tc>
+        <w:tc>
+          <w:tcPr>
+            <w:tcW w:w="1980" w:type="dxa"/>
+          </w:tcPr>
+          <w:p>
+            <w:pPr>
+              <w:pStyle w:val="oancuaDanhsach"/>
+              <w:ind w:left="0"/>
+              <w:jc w:val="center"/>
+              <w:rPr>
+                <w:rFonts w:ascii="Times New Roman" w:hAnsi="Times New Roman" w:cs="Times New Roman"/>
+                <w:sz w:val="28"/>
+                <w:szCs w:val="28"/>
+              </w:rPr>
+            </w:pPr>
+            <w:r>
+              <w:rPr>
+                <w:rFonts w:ascii="Times New Roman" w:hAnsi="Times New Roman" w:cs="Times New Roman"/>
+                <w:sz w:val="28"/>
+                <w:szCs w:val="28"/>
+              </w:rPr>
+              <w:t>Đông vật sống dưới nước</w:t>
+            </w:r>
+          </w:p>
+        </w:tc>
+        <w:tc>
+          <w:tcPr>
+            <w:tcW w:w="1710" w:type="dxa"/>
+          </w:tcPr>
+          <w:p>
+            <w:pPr>
+              <w:pStyle w:val="oancuaDanhsach"/>
+              <w:ind w:left="0"/>
+              <w:jc w:val="center"/>
+              <w:rPr>
+                <w:rFonts w:ascii="Times New Roman" w:hAnsi="Times New Roman" w:cs="Times New Roman"/>
+                <w:sz w:val="28"/>
+                <w:szCs w:val="28"/>
+              </w:rPr>
+            </w:pPr>
+            <w:r>
+              <w:rPr>
+                <w:rFonts w:ascii="Times New Roman" w:hAnsi="Times New Roman" w:cs="Times New Roman"/>
+                <w:sz w:val="28"/>
+                <w:szCs w:val="28"/>
+              </w:rPr>
+              <w:t>1,0</w:t>
+            </w:r>
+          </w:p>
+        </w:tc>
+      </w:tr>
+      <w:tr>
+        <w:tc>
+          <w:tcPr>
+            <w:tcW w:w="746" w:type="dxa"/>
+          </w:tcPr>
+          <w:p>
+            <w:pPr>
+              <w:pStyle w:val="oancuaDanhsach"/>
+              <w:ind w:left="0"/>
+              <w:jc w:val="center"/>
+              <w:rPr>
+                <w:rFonts w:ascii="Times New Roman" w:hAnsi="Times New Roman" w:cs="Times New Roman"/>
+                <w:sz w:val="28"/>
+                <w:szCs w:val="28"/>
+              </w:rPr>
+            </w:pPr>
+            <w:r>
+              <w:rPr>
+                <w:rFonts w:ascii="Times New Roman" w:hAnsi="Times New Roman" w:cs="Times New Roman"/>
+                <w:sz w:val="28"/>
+                <w:szCs w:val="28"/>
+              </w:rPr>
+              <w:t>8</w:t>
+            </w:r>
+          </w:p>
+        </w:tc>
+        <w:tc>
+          <w:tcPr>
+            <w:tcW w:w="1613" w:type="dxa"/>
+            <w:vAlign w:val="center"/>
+          </w:tcPr>
+          <w:p>
+            <w:pPr>
+              <w:pStyle w:val="oancuaDanhsach"/>
+              <w:ind w:left="0"/>
+              <w:jc w:val="center"/>
               <w:rPr>
                 <w:rFonts w:ascii="Times New Roman" w:hAnsi="Times New Roman" w:cs="Times New Roman"/>
                 <w:sz w:val="26"/>
                 <w:szCs w:val="26"/>
               </w:rPr>
-              <w:t>ilk</w:t>
+            </w:pPr>
+            <w:r>
+              <w:rPr>
+                <w:rFonts w:ascii="Times New Roman" w:hAnsi="Times New Roman" w:cs="Times New Roman"/>
+                <w:sz w:val="26"/>
+                <w:szCs w:val="26"/>
+              </w:rPr>
+              <w:t>predator</w:t>
             </w:r>
           </w:p>
         </w:tc>
@@ -1862,7 +2227,7 @@
                 <w:sz w:val="28"/>
                 <w:szCs w:val="28"/>
               </w:rPr>
-              <w:t>Có sữa</w:t>
+              <w:t>Động vật ăn thịt</w:t>
             </w:r>
           </w:p>
         </w:tc>
@@ -1914,7 +2279,7 @@
                 <w:sz w:val="28"/>
                 <w:szCs w:val="28"/>
               </w:rPr>
-              <w:t>6</w:t>
+              <w:t>9</w:t>
             </w:r>
           </w:p>
         </w:tc>
@@ -1940,15 +2305,135 @@
                 <w:sz w:val="26"/>
                 <w:szCs w:val="26"/>
               </w:rPr>
-              <w:t>a</w:t>
-            </w:r>
-            <w:r>
+              <w:t>toothed</w:t>
+            </w:r>
+          </w:p>
+        </w:tc>
+        <w:tc>
+          <w:tcPr>
+            <w:tcW w:w="1776" w:type="dxa"/>
+          </w:tcPr>
+          <w:p>
+            <w:pPr>
+              <w:pStyle w:val="oancuaDanhsach"/>
+              <w:ind w:left="0"/>
+              <w:jc w:val="center"/>
+              <w:rPr>
+                <w:rFonts w:ascii="Times New Roman" w:hAnsi="Times New Roman" w:cs="Times New Roman"/>
+                <w:sz w:val="28"/>
+                <w:szCs w:val="28"/>
+              </w:rPr>
+            </w:pPr>
+            <w:r>
+              <w:rPr>
+                <w:rFonts w:ascii="Times New Roman" w:hAnsi="Times New Roman" w:cs="Times New Roman"/>
+                <w:sz w:val="28"/>
+                <w:szCs w:val="28"/>
+              </w:rPr>
+              <w:t>Boolean</w:t>
+            </w:r>
+          </w:p>
+        </w:tc>
+        <w:tc>
+          <w:tcPr>
+            <w:tcW w:w="1980" w:type="dxa"/>
+          </w:tcPr>
+          <w:p>
+            <w:pPr>
+              <w:pStyle w:val="oancuaDanhsach"/>
+              <w:ind w:left="0"/>
+              <w:jc w:val="center"/>
+              <w:rPr>
+                <w:rFonts w:ascii="Times New Roman" w:hAnsi="Times New Roman" w:cs="Times New Roman"/>
+                <w:sz w:val="28"/>
+                <w:szCs w:val="28"/>
+              </w:rPr>
+            </w:pPr>
+            <w:r>
+              <w:rPr>
+                <w:rFonts w:ascii="Times New Roman" w:hAnsi="Times New Roman" w:cs="Times New Roman"/>
+                <w:sz w:val="28"/>
+                <w:szCs w:val="28"/>
+              </w:rPr>
+              <w:t>Có răng</w:t>
+            </w:r>
+          </w:p>
+        </w:tc>
+        <w:tc>
+          <w:tcPr>
+            <w:tcW w:w="1710" w:type="dxa"/>
+          </w:tcPr>
+          <w:p>
+            <w:pPr>
+              <w:pStyle w:val="oancuaDanhsach"/>
+              <w:ind w:left="0"/>
+              <w:jc w:val="center"/>
+              <w:rPr>
+                <w:rFonts w:ascii="Times New Roman" w:hAnsi="Times New Roman" w:cs="Times New Roman"/>
+                <w:sz w:val="28"/>
+                <w:szCs w:val="28"/>
+              </w:rPr>
+            </w:pPr>
+            <w:r>
+              <w:rPr>
+                <w:rFonts w:ascii="Times New Roman" w:hAnsi="Times New Roman" w:cs="Times New Roman"/>
+                <w:sz w:val="28"/>
+                <w:szCs w:val="28"/>
+              </w:rPr>
+              <w:t>1,0</w:t>
+            </w:r>
+          </w:p>
+        </w:tc>
+      </w:tr>
+      <w:tr>
+        <w:tc>
+          <w:tcPr>
+            <w:tcW w:w="746" w:type="dxa"/>
+          </w:tcPr>
+          <w:p>
+            <w:pPr>
+              <w:pStyle w:val="oancuaDanhsach"/>
+              <w:ind w:left="0"/>
+              <w:jc w:val="center"/>
+              <w:rPr>
+                <w:rFonts w:ascii="Times New Roman" w:hAnsi="Times New Roman" w:cs="Times New Roman"/>
+                <w:sz w:val="28"/>
+                <w:szCs w:val="28"/>
+              </w:rPr>
+            </w:pPr>
+            <w:r>
+              <w:rPr>
+                <w:rFonts w:ascii="Times New Roman" w:hAnsi="Times New Roman" w:cs="Times New Roman"/>
+                <w:sz w:val="28"/>
+                <w:szCs w:val="28"/>
+              </w:rPr>
+              <w:t>10</w:t>
+            </w:r>
+          </w:p>
+        </w:tc>
+        <w:tc>
+          <w:tcPr>
+            <w:tcW w:w="1613" w:type="dxa"/>
+            <w:vAlign w:val="center"/>
+          </w:tcPr>
+          <w:p>
+            <w:pPr>
+              <w:pStyle w:val="oancuaDanhsach"/>
+              <w:ind w:left="0"/>
+              <w:jc w:val="center"/>
               <w:rPr>
                 <w:rFonts w:ascii="Times New Roman" w:hAnsi="Times New Roman" w:cs="Times New Roman"/>
                 <w:sz w:val="26"/>
                 <w:szCs w:val="26"/>
               </w:rPr>
-              <w:t>irbone</w:t>
+            </w:pPr>
+            <w:r>
+              <w:rPr>
+                <w:rFonts w:ascii="Times New Roman" w:hAnsi="Times New Roman" w:cs="Times New Roman"/>
+                <w:sz w:val="26"/>
+                <w:szCs w:val="26"/>
+              </w:rPr>
+              <w:t>backbone</w:t>
             </w:r>
           </w:p>
         </w:tc>
@@ -1998,7 +2483,7 @@
                 <w:sz w:val="28"/>
                 <w:szCs w:val="28"/>
               </w:rPr>
-              <w:t>Biết bay</w:t>
+              <w:t>Có xương sống</w:t>
             </w:r>
           </w:p>
         </w:tc>
@@ -2050,7 +2535,7 @@
                 <w:sz w:val="28"/>
                 <w:szCs w:val="28"/>
               </w:rPr>
-              <w:t>7</w:t>
+              <w:t>11</w:t>
             </w:r>
           </w:p>
         </w:tc>
@@ -2076,15 +2561,135 @@
                 <w:sz w:val="26"/>
                 <w:szCs w:val="26"/>
               </w:rPr>
-              <w:t>a</w:t>
-            </w:r>
-            <w:r>
+              <w:t>breathes</w:t>
+            </w:r>
+          </w:p>
+        </w:tc>
+        <w:tc>
+          <w:tcPr>
+            <w:tcW w:w="1776" w:type="dxa"/>
+          </w:tcPr>
+          <w:p>
+            <w:pPr>
+              <w:pStyle w:val="oancuaDanhsach"/>
+              <w:ind w:left="0"/>
+              <w:jc w:val="center"/>
+              <w:rPr>
+                <w:rFonts w:ascii="Times New Roman" w:hAnsi="Times New Roman" w:cs="Times New Roman"/>
+                <w:sz w:val="28"/>
+                <w:szCs w:val="28"/>
+              </w:rPr>
+            </w:pPr>
+            <w:r>
+              <w:rPr>
+                <w:rFonts w:ascii="Times New Roman" w:hAnsi="Times New Roman" w:cs="Times New Roman"/>
+                <w:sz w:val="28"/>
+                <w:szCs w:val="28"/>
+              </w:rPr>
+              <w:t>Boolean</w:t>
+            </w:r>
+          </w:p>
+        </w:tc>
+        <w:tc>
+          <w:tcPr>
+            <w:tcW w:w="1980" w:type="dxa"/>
+          </w:tcPr>
+          <w:p>
+            <w:pPr>
+              <w:pStyle w:val="oancuaDanhsach"/>
+              <w:ind w:left="0"/>
+              <w:jc w:val="center"/>
+              <w:rPr>
+                <w:rFonts w:ascii="Times New Roman" w:hAnsi="Times New Roman" w:cs="Times New Roman"/>
+                <w:sz w:val="28"/>
+                <w:szCs w:val="28"/>
+              </w:rPr>
+            </w:pPr>
+            <w:r>
+              <w:rPr>
+                <w:rFonts w:ascii="Times New Roman" w:hAnsi="Times New Roman" w:cs="Times New Roman"/>
+                <w:sz w:val="28"/>
+                <w:szCs w:val="28"/>
+              </w:rPr>
+              <w:t>Có thở</w:t>
+            </w:r>
+          </w:p>
+        </w:tc>
+        <w:tc>
+          <w:tcPr>
+            <w:tcW w:w="1710" w:type="dxa"/>
+          </w:tcPr>
+          <w:p>
+            <w:pPr>
+              <w:pStyle w:val="oancuaDanhsach"/>
+              <w:ind w:left="0"/>
+              <w:jc w:val="center"/>
+              <w:rPr>
+                <w:rFonts w:ascii="Times New Roman" w:hAnsi="Times New Roman" w:cs="Times New Roman"/>
+                <w:sz w:val="28"/>
+                <w:szCs w:val="28"/>
+              </w:rPr>
+            </w:pPr>
+            <w:r>
+              <w:rPr>
+                <w:rFonts w:ascii="Times New Roman" w:hAnsi="Times New Roman" w:cs="Times New Roman"/>
+                <w:sz w:val="28"/>
+                <w:szCs w:val="28"/>
+              </w:rPr>
+              <w:t>1,0</w:t>
+            </w:r>
+          </w:p>
+        </w:tc>
+      </w:tr>
+      <w:tr>
+        <w:tc>
+          <w:tcPr>
+            <w:tcW w:w="746" w:type="dxa"/>
+          </w:tcPr>
+          <w:p>
+            <w:pPr>
+              <w:pStyle w:val="oancuaDanhsach"/>
+              <w:ind w:left="0"/>
+              <w:jc w:val="center"/>
+              <w:rPr>
+                <w:rFonts w:ascii="Times New Roman" w:hAnsi="Times New Roman" w:cs="Times New Roman"/>
+                <w:sz w:val="28"/>
+                <w:szCs w:val="28"/>
+              </w:rPr>
+            </w:pPr>
+            <w:r>
+              <w:rPr>
+                <w:rFonts w:ascii="Times New Roman" w:hAnsi="Times New Roman" w:cs="Times New Roman"/>
+                <w:sz w:val="28"/>
+                <w:szCs w:val="28"/>
+              </w:rPr>
+              <w:t>12</w:t>
+            </w:r>
+          </w:p>
+        </w:tc>
+        <w:tc>
+          <w:tcPr>
+            <w:tcW w:w="1613" w:type="dxa"/>
+            <w:vAlign w:val="center"/>
+          </w:tcPr>
+          <w:p>
+            <w:pPr>
+              <w:pStyle w:val="oancuaDanhsach"/>
+              <w:ind w:left="0"/>
+              <w:jc w:val="center"/>
               <w:rPr>
                 <w:rFonts w:ascii="Times New Roman" w:hAnsi="Times New Roman" w:cs="Times New Roman"/>
                 <w:sz w:val="26"/>
                 <w:szCs w:val="26"/>
               </w:rPr>
-              <w:t>quatic</w:t>
+            </w:pPr>
+            <w:r>
+              <w:rPr>
+                <w:rFonts w:ascii="Times New Roman" w:hAnsi="Times New Roman" w:cs="Times New Roman"/>
+                <w:sz w:val="26"/>
+                <w:szCs w:val="26"/>
+              </w:rPr>
+              <w:t>venomous</w:t>
             </w:r>
           </w:p>
         </w:tc>
@@ -2134,7 +2739,7 @@
                 <w:sz w:val="28"/>
                 <w:szCs w:val="28"/>
               </w:rPr>
-              <w:t>Đông vật sống dưới nước</w:t>
+              <w:t>Có độc</w:t>
             </w:r>
           </w:p>
         </w:tc>
@@ -2186,7 +2791,7 @@
                 <w:sz w:val="28"/>
                 <w:szCs w:val="28"/>
               </w:rPr>
-              <w:t>8</w:t>
+              <w:t>13</w:t>
             </w:r>
           </w:p>
         </w:tc>
@@ -2212,15 +2817,135 @@
                 <w:sz w:val="26"/>
                 <w:szCs w:val="26"/>
               </w:rPr>
-              <w:t>p</w:t>
-            </w:r>
-            <w:r>
+              <w:t>fins</w:t>
+            </w:r>
+          </w:p>
+        </w:tc>
+        <w:tc>
+          <w:tcPr>
+            <w:tcW w:w="1776" w:type="dxa"/>
+          </w:tcPr>
+          <w:p>
+            <w:pPr>
+              <w:pStyle w:val="oancuaDanhsach"/>
+              <w:ind w:left="0"/>
+              <w:jc w:val="center"/>
+              <w:rPr>
+                <w:rFonts w:ascii="Times New Roman" w:hAnsi="Times New Roman" w:cs="Times New Roman"/>
+                <w:sz w:val="28"/>
+                <w:szCs w:val="28"/>
+              </w:rPr>
+            </w:pPr>
+            <w:r>
+              <w:rPr>
+                <w:rFonts w:ascii="Times New Roman" w:hAnsi="Times New Roman" w:cs="Times New Roman"/>
+                <w:sz w:val="28"/>
+                <w:szCs w:val="28"/>
+              </w:rPr>
+              <w:t>Boolean</w:t>
+            </w:r>
+          </w:p>
+        </w:tc>
+        <w:tc>
+          <w:tcPr>
+            <w:tcW w:w="1980" w:type="dxa"/>
+          </w:tcPr>
+          <w:p>
+            <w:pPr>
+              <w:pStyle w:val="oancuaDanhsach"/>
+              <w:ind w:left="0"/>
+              <w:jc w:val="center"/>
+              <w:rPr>
+                <w:rFonts w:ascii="Times New Roman" w:hAnsi="Times New Roman" w:cs="Times New Roman"/>
+                <w:sz w:val="28"/>
+                <w:szCs w:val="28"/>
+              </w:rPr>
+            </w:pPr>
+            <w:r>
+              <w:rPr>
+                <w:rFonts w:ascii="Times New Roman" w:hAnsi="Times New Roman" w:cs="Times New Roman"/>
+                <w:sz w:val="28"/>
+                <w:szCs w:val="28"/>
+              </w:rPr>
+              <w:t>Có vây</w:t>
+            </w:r>
+          </w:p>
+        </w:tc>
+        <w:tc>
+          <w:tcPr>
+            <w:tcW w:w="1710" w:type="dxa"/>
+          </w:tcPr>
+          <w:p>
+            <w:pPr>
+              <w:pStyle w:val="oancuaDanhsach"/>
+              <w:ind w:left="0"/>
+              <w:jc w:val="center"/>
+              <w:rPr>
+                <w:rFonts w:ascii="Times New Roman" w:hAnsi="Times New Roman" w:cs="Times New Roman"/>
+                <w:sz w:val="28"/>
+                <w:szCs w:val="28"/>
+              </w:rPr>
+            </w:pPr>
+            <w:r>
+              <w:rPr>
+                <w:rFonts w:ascii="Times New Roman" w:hAnsi="Times New Roman" w:cs="Times New Roman"/>
+                <w:sz w:val="28"/>
+                <w:szCs w:val="28"/>
+              </w:rPr>
+              <w:t>1,0</w:t>
+            </w:r>
+          </w:p>
+        </w:tc>
+      </w:tr>
+      <w:tr>
+        <w:tc>
+          <w:tcPr>
+            <w:tcW w:w="746" w:type="dxa"/>
+          </w:tcPr>
+          <w:p>
+            <w:pPr>
+              <w:pStyle w:val="oancuaDanhsach"/>
+              <w:ind w:left="0"/>
+              <w:jc w:val="center"/>
+              <w:rPr>
+                <w:rFonts w:ascii="Times New Roman" w:hAnsi="Times New Roman" w:cs="Times New Roman"/>
+                <w:sz w:val="28"/>
+                <w:szCs w:val="28"/>
+              </w:rPr>
+            </w:pPr>
+            <w:r>
+              <w:rPr>
+                <w:rFonts w:ascii="Times New Roman" w:hAnsi="Times New Roman" w:cs="Times New Roman"/>
+                <w:sz w:val="28"/>
+                <w:szCs w:val="28"/>
+              </w:rPr>
+              <w:t>14</w:t>
+            </w:r>
+          </w:p>
+        </w:tc>
+        <w:tc>
+          <w:tcPr>
+            <w:tcW w:w="1613" w:type="dxa"/>
+            <w:vAlign w:val="center"/>
+          </w:tcPr>
+          <w:p>
+            <w:pPr>
+              <w:pStyle w:val="oancuaDanhsach"/>
+              <w:ind w:left="0"/>
+              <w:jc w:val="center"/>
               <w:rPr>
                 <w:rFonts w:ascii="Times New Roman" w:hAnsi="Times New Roman" w:cs="Times New Roman"/>
                 <w:sz w:val="26"/>
                 <w:szCs w:val="26"/>
               </w:rPr>
-              <w:t>redator</w:t>
+            </w:pPr>
+            <w:r>
+              <w:rPr>
+                <w:rFonts w:ascii="Times New Roman" w:hAnsi="Times New Roman" w:cs="Times New Roman"/>
+                <w:sz w:val="26"/>
+                <w:szCs w:val="26"/>
+              </w:rPr>
+              <w:t>legs</w:t>
             </w:r>
           </w:p>
         </w:tc>
@@ -2245,7 +2970,7 @@
                 <w:sz w:val="28"/>
                 <w:szCs w:val="28"/>
               </w:rPr>
-              <w:t>Boolean</w:t>
+              <w:t>Numeric</w:t>
             </w:r>
           </w:p>
         </w:tc>
@@ -2270,7 +2995,7 @@
                 <w:sz w:val="28"/>
                 <w:szCs w:val="28"/>
               </w:rPr>
-              <w:t>Động vật ăn thịt</w:t>
+              <w:t>Số chân</w:t>
             </w:r>
           </w:p>
         </w:tc>
@@ -2295,7 +3020,23 @@
                 <w:sz w:val="28"/>
                 <w:szCs w:val="28"/>
               </w:rPr>
-              <w:t>1,0</w:t>
+              <w:t>0,2,4,</w:t>
+            </w:r>
+            <w:r>
+              <w:rPr>
+                <w:rFonts w:ascii="Times New Roman" w:hAnsi="Times New Roman" w:cs="Times New Roman"/>
+                <w:sz w:val="28"/>
+                <w:szCs w:val="28"/>
+              </w:rPr>
+              <w:t>5,</w:t>
+            </w:r>
+            <w:r>
+              <w:rPr>
+                <w:rFonts w:ascii="Times New Roman" w:hAnsi="Times New Roman" w:cs="Times New Roman"/>
+                <w:sz w:val="28"/>
+                <w:szCs w:val="28"/>
+              </w:rPr>
+              <w:t>6,8</w:t>
             </w:r>
           </w:p>
         </w:tc>
@@ -2322,7 +3063,7 @@
                 <w:sz w:val="28"/>
                 <w:szCs w:val="28"/>
               </w:rPr>
-              <w:t>9</w:t>
+              <w:t>15</w:t>
             </w:r>
           </w:p>
         </w:tc>
@@ -2348,15 +3089,135 @@
                 <w:sz w:val="26"/>
                 <w:szCs w:val="26"/>
               </w:rPr>
-              <w:t>t</w:t>
-            </w:r>
-            <w:r>
+              <w:t>tail</w:t>
+            </w:r>
+          </w:p>
+        </w:tc>
+        <w:tc>
+          <w:tcPr>
+            <w:tcW w:w="1776" w:type="dxa"/>
+          </w:tcPr>
+          <w:p>
+            <w:pPr>
+              <w:pStyle w:val="oancuaDanhsach"/>
+              <w:ind w:left="0"/>
+              <w:jc w:val="center"/>
+              <w:rPr>
+                <w:rFonts w:ascii="Times New Roman" w:hAnsi="Times New Roman" w:cs="Times New Roman"/>
+                <w:sz w:val="28"/>
+                <w:szCs w:val="28"/>
+              </w:rPr>
+            </w:pPr>
+            <w:r>
+              <w:rPr>
+                <w:rFonts w:ascii="Times New Roman" w:hAnsi="Times New Roman" w:cs="Times New Roman"/>
+                <w:sz w:val="28"/>
+                <w:szCs w:val="28"/>
+              </w:rPr>
+              <w:t>Boolean</w:t>
+            </w:r>
+          </w:p>
+        </w:tc>
+        <w:tc>
+          <w:tcPr>
+            <w:tcW w:w="1980" w:type="dxa"/>
+          </w:tcPr>
+          <w:p>
+            <w:pPr>
+              <w:pStyle w:val="oancuaDanhsach"/>
+              <w:ind w:left="0"/>
+              <w:jc w:val="center"/>
+              <w:rPr>
+                <w:rFonts w:ascii="Times New Roman" w:hAnsi="Times New Roman" w:cs="Times New Roman"/>
+                <w:sz w:val="28"/>
+                <w:szCs w:val="28"/>
+              </w:rPr>
+            </w:pPr>
+            <w:r>
+              <w:rPr>
+                <w:rFonts w:ascii="Times New Roman" w:hAnsi="Times New Roman" w:cs="Times New Roman"/>
+                <w:sz w:val="28"/>
+                <w:szCs w:val="28"/>
+              </w:rPr>
+              <w:t>Có đuôi</w:t>
+            </w:r>
+          </w:p>
+        </w:tc>
+        <w:tc>
+          <w:tcPr>
+            <w:tcW w:w="1710" w:type="dxa"/>
+          </w:tcPr>
+          <w:p>
+            <w:pPr>
+              <w:pStyle w:val="oancuaDanhsach"/>
+              <w:ind w:left="0"/>
+              <w:jc w:val="center"/>
+              <w:rPr>
+                <w:rFonts w:ascii="Times New Roman" w:hAnsi="Times New Roman" w:cs="Times New Roman"/>
+                <w:sz w:val="28"/>
+                <w:szCs w:val="28"/>
+              </w:rPr>
+            </w:pPr>
+            <w:r>
+              <w:rPr>
+                <w:rFonts w:ascii="Times New Roman" w:hAnsi="Times New Roman" w:cs="Times New Roman"/>
+                <w:sz w:val="28"/>
+                <w:szCs w:val="28"/>
+              </w:rPr>
+              <w:t>1.0</w:t>
+            </w:r>
+          </w:p>
+        </w:tc>
+      </w:tr>
+      <w:tr>
+        <w:tc>
+          <w:tcPr>
+            <w:tcW w:w="746" w:type="dxa"/>
+          </w:tcPr>
+          <w:p>
+            <w:pPr>
+              <w:pStyle w:val="oancuaDanhsach"/>
+              <w:ind w:left="0"/>
+              <w:jc w:val="center"/>
+              <w:rPr>
+                <w:rFonts w:ascii="Times New Roman" w:hAnsi="Times New Roman" w:cs="Times New Roman"/>
+                <w:sz w:val="28"/>
+                <w:szCs w:val="28"/>
+              </w:rPr>
+            </w:pPr>
+            <w:r>
+              <w:rPr>
+                <w:rFonts w:ascii="Times New Roman" w:hAnsi="Times New Roman" w:cs="Times New Roman"/>
+                <w:sz w:val="28"/>
+                <w:szCs w:val="28"/>
+              </w:rPr>
+              <w:t>16</w:t>
+            </w:r>
+          </w:p>
+        </w:tc>
+        <w:tc>
+          <w:tcPr>
+            <w:tcW w:w="1613" w:type="dxa"/>
+            <w:vAlign w:val="center"/>
+          </w:tcPr>
+          <w:p>
+            <w:pPr>
+              <w:pStyle w:val="oancuaDanhsach"/>
+              <w:ind w:left="0"/>
+              <w:jc w:val="center"/>
               <w:rPr>
                 <w:rFonts w:ascii="Times New Roman" w:hAnsi="Times New Roman" w:cs="Times New Roman"/>
                 <w:sz w:val="26"/>
                 <w:szCs w:val="26"/>
               </w:rPr>
-              <w:t>oothed</w:t>
+            </w:pPr>
+            <w:r>
+              <w:rPr>
+                <w:rFonts w:ascii="Times New Roman" w:hAnsi="Times New Roman" w:cs="Times New Roman"/>
+                <w:sz w:val="26"/>
+                <w:szCs w:val="26"/>
+              </w:rPr>
+              <w:t>domestic</w:t>
             </w:r>
           </w:p>
         </w:tc>
@@ -2406,7 +3267,7 @@
                 <w:sz w:val="28"/>
                 <w:szCs w:val="28"/>
               </w:rPr>
-              <w:t>Có răng</w:t>
+              <w:t>Động vật được nuôi</w:t>
             </w:r>
           </w:p>
         </w:tc>
@@ -2458,7 +3319,7 @@
                 <w:sz w:val="28"/>
                 <w:szCs w:val="28"/>
               </w:rPr>
-              <w:t>10</w:t>
+              <w:t>17</w:t>
             </w:r>
           </w:p>
         </w:tc>
@@ -2484,967 +3345,7 @@
                 <w:sz w:val="26"/>
                 <w:szCs w:val="26"/>
               </w:rPr>
-              <w:t>b</w:t>
-            </w:r>
-            <w:r>
-              <w:rPr>
-                <w:rFonts w:ascii="Times New Roman" w:hAnsi="Times New Roman" w:cs="Times New Roman"/>
-                <w:sz w:val="26"/>
-                <w:szCs w:val="26"/>
-              </w:rPr>
-              <w:t>ackbone</w:t>
-            </w:r>
-          </w:p>
-        </w:tc>
-        <w:tc>
-          <w:tcPr>
-            <w:tcW w:w="1776" w:type="dxa"/>
-          </w:tcPr>
-          <w:p>
-            <w:pPr>
-              <w:pStyle w:val="oancuaDanhsach"/>
-              <w:ind w:left="0"/>
-              <w:jc w:val="center"/>
-              <w:rPr>
-                <w:rFonts w:ascii="Times New Roman" w:hAnsi="Times New Roman" w:cs="Times New Roman"/>
-                <w:sz w:val="28"/>
-                <w:szCs w:val="28"/>
-              </w:rPr>
-            </w:pPr>
-            <w:r>
-              <w:rPr>
-                <w:rFonts w:ascii="Times New Roman" w:hAnsi="Times New Roman" w:cs="Times New Roman"/>
-                <w:sz w:val="28"/>
-                <w:szCs w:val="28"/>
-              </w:rPr>
-              <w:t>Boolean</w:t>
-            </w:r>
-          </w:p>
-        </w:tc>
-        <w:tc>
-          <w:tcPr>
-            <w:tcW w:w="1980" w:type="dxa"/>
-          </w:tcPr>
-          <w:p>
-            <w:pPr>
-              <w:pStyle w:val="oancuaDanhsach"/>
-              <w:ind w:left="0"/>
-              <w:jc w:val="center"/>
-              <w:rPr>
-                <w:rFonts w:ascii="Times New Roman" w:hAnsi="Times New Roman" w:cs="Times New Roman"/>
-                <w:sz w:val="28"/>
-                <w:szCs w:val="28"/>
-              </w:rPr>
-            </w:pPr>
-            <w:r>
-              <w:rPr>
-                <w:rFonts w:ascii="Times New Roman" w:hAnsi="Times New Roman" w:cs="Times New Roman"/>
-                <w:sz w:val="28"/>
-                <w:szCs w:val="28"/>
-              </w:rPr>
-              <w:t>Có xương sống</w:t>
-            </w:r>
-          </w:p>
-        </w:tc>
-        <w:tc>
-          <w:tcPr>
-            <w:tcW w:w="1710" w:type="dxa"/>
-          </w:tcPr>
-          <w:p>
-            <w:pPr>
-              <w:pStyle w:val="oancuaDanhsach"/>
-              <w:ind w:left="0"/>
-              <w:jc w:val="center"/>
-              <w:rPr>
-                <w:rFonts w:ascii="Times New Roman" w:hAnsi="Times New Roman" w:cs="Times New Roman"/>
-                <w:sz w:val="28"/>
-                <w:szCs w:val="28"/>
-              </w:rPr>
-            </w:pPr>
-            <w:r>
-              <w:rPr>
-                <w:rFonts w:ascii="Times New Roman" w:hAnsi="Times New Roman" w:cs="Times New Roman"/>
-                <w:sz w:val="28"/>
-                <w:szCs w:val="28"/>
-              </w:rPr>
-              <w:t>1,0</w:t>
-            </w:r>
-          </w:p>
-        </w:tc>
-      </w:tr>
-      <w:tr>
-        <w:tc>
-          <w:tcPr>
-            <w:tcW w:w="746" w:type="dxa"/>
-          </w:tcPr>
-          <w:p>
-            <w:pPr>
-              <w:pStyle w:val="oancuaDanhsach"/>
-              <w:ind w:left="0"/>
-              <w:jc w:val="center"/>
-              <w:rPr>
-                <w:rFonts w:ascii="Times New Roman" w:hAnsi="Times New Roman" w:cs="Times New Roman"/>
-                <w:sz w:val="28"/>
-                <w:szCs w:val="28"/>
-              </w:rPr>
-            </w:pPr>
-            <w:r>
-              <w:rPr>
-                <w:rFonts w:ascii="Times New Roman" w:hAnsi="Times New Roman" w:cs="Times New Roman"/>
-                <w:sz w:val="28"/>
-                <w:szCs w:val="28"/>
-              </w:rPr>
-              <w:t>11</w:t>
-            </w:r>
-          </w:p>
-        </w:tc>
-        <w:tc>
-          <w:tcPr>
-            <w:tcW w:w="1613" w:type="dxa"/>
-            <w:vAlign w:val="center"/>
-          </w:tcPr>
-          <w:p>
-            <w:pPr>
-              <w:pStyle w:val="oancuaDanhsach"/>
-              <w:ind w:left="0"/>
-              <w:jc w:val="center"/>
-              <w:rPr>
-                <w:rFonts w:ascii="Times New Roman" w:hAnsi="Times New Roman" w:cs="Times New Roman"/>
-                <w:sz w:val="26"/>
-                <w:szCs w:val="26"/>
-              </w:rPr>
-            </w:pPr>
-            <w:r>
-              <w:rPr>
-                <w:rFonts w:ascii="Times New Roman" w:hAnsi="Times New Roman" w:cs="Times New Roman"/>
-                <w:sz w:val="26"/>
-                <w:szCs w:val="26"/>
-              </w:rPr>
-              <w:t>b</w:t>
-            </w:r>
-            <w:r>
-              <w:rPr>
-                <w:rFonts w:ascii="Times New Roman" w:hAnsi="Times New Roman" w:cs="Times New Roman"/>
-                <w:sz w:val="26"/>
-                <w:szCs w:val="26"/>
-              </w:rPr>
-              <w:t>reathes</w:t>
-            </w:r>
-          </w:p>
-        </w:tc>
-        <w:tc>
-          <w:tcPr>
-            <w:tcW w:w="1776" w:type="dxa"/>
-          </w:tcPr>
-          <w:p>
-            <w:pPr>
-              <w:pStyle w:val="oancuaDanhsach"/>
-              <w:ind w:left="0"/>
-              <w:jc w:val="center"/>
-              <w:rPr>
-                <w:rFonts w:ascii="Times New Roman" w:hAnsi="Times New Roman" w:cs="Times New Roman"/>
-                <w:sz w:val="28"/>
-                <w:szCs w:val="28"/>
-              </w:rPr>
-            </w:pPr>
-            <w:r>
-              <w:rPr>
-                <w:rFonts w:ascii="Times New Roman" w:hAnsi="Times New Roman" w:cs="Times New Roman"/>
-                <w:sz w:val="28"/>
-                <w:szCs w:val="28"/>
-              </w:rPr>
-              <w:t>Boolean</w:t>
-            </w:r>
-          </w:p>
-        </w:tc>
-        <w:tc>
-          <w:tcPr>
-            <w:tcW w:w="1980" w:type="dxa"/>
-          </w:tcPr>
-          <w:p>
-            <w:pPr>
-              <w:pStyle w:val="oancuaDanhsach"/>
-              <w:ind w:left="0"/>
-              <w:jc w:val="center"/>
-              <w:rPr>
-                <w:rFonts w:ascii="Times New Roman" w:hAnsi="Times New Roman" w:cs="Times New Roman"/>
-                <w:sz w:val="28"/>
-                <w:szCs w:val="28"/>
-              </w:rPr>
-            </w:pPr>
-            <w:r>
-              <w:rPr>
-                <w:rFonts w:ascii="Times New Roman" w:hAnsi="Times New Roman" w:cs="Times New Roman"/>
-                <w:sz w:val="28"/>
-                <w:szCs w:val="28"/>
-              </w:rPr>
-              <w:t>Có thở</w:t>
-            </w:r>
-          </w:p>
-        </w:tc>
-        <w:tc>
-          <w:tcPr>
-            <w:tcW w:w="1710" w:type="dxa"/>
-          </w:tcPr>
-          <w:p>
-            <w:pPr>
-              <w:pStyle w:val="oancuaDanhsach"/>
-              <w:ind w:left="0"/>
-              <w:jc w:val="center"/>
-              <w:rPr>
-                <w:rFonts w:ascii="Times New Roman" w:hAnsi="Times New Roman" w:cs="Times New Roman"/>
-                <w:sz w:val="28"/>
-                <w:szCs w:val="28"/>
-              </w:rPr>
-            </w:pPr>
-            <w:r>
-              <w:rPr>
-                <w:rFonts w:ascii="Times New Roman" w:hAnsi="Times New Roman" w:cs="Times New Roman"/>
-                <w:sz w:val="28"/>
-                <w:szCs w:val="28"/>
-              </w:rPr>
-              <w:t>1,0</w:t>
-            </w:r>
-          </w:p>
-        </w:tc>
-      </w:tr>
-      <w:tr>
-        <w:tc>
-          <w:tcPr>
-            <w:tcW w:w="746" w:type="dxa"/>
-          </w:tcPr>
-          <w:p>
-            <w:pPr>
-              <w:pStyle w:val="oancuaDanhsach"/>
-              <w:ind w:left="0"/>
-              <w:jc w:val="center"/>
-              <w:rPr>
-                <w:rFonts w:ascii="Times New Roman" w:hAnsi="Times New Roman" w:cs="Times New Roman"/>
-                <w:sz w:val="28"/>
-                <w:szCs w:val="28"/>
-              </w:rPr>
-            </w:pPr>
-            <w:r>
-              <w:rPr>
-                <w:rFonts w:ascii="Times New Roman" w:hAnsi="Times New Roman" w:cs="Times New Roman"/>
-                <w:sz w:val="28"/>
-                <w:szCs w:val="28"/>
-              </w:rPr>
-              <w:t>12</w:t>
-            </w:r>
-          </w:p>
-        </w:tc>
-        <w:tc>
-          <w:tcPr>
-            <w:tcW w:w="1613" w:type="dxa"/>
-            <w:vAlign w:val="center"/>
-          </w:tcPr>
-          <w:p>
-            <w:pPr>
-              <w:pStyle w:val="oancuaDanhsach"/>
-              <w:ind w:left="0"/>
-              <w:jc w:val="center"/>
-              <w:rPr>
-                <w:rFonts w:ascii="Times New Roman" w:hAnsi="Times New Roman" w:cs="Times New Roman"/>
-                <w:sz w:val="26"/>
-                <w:szCs w:val="26"/>
-              </w:rPr>
-            </w:pPr>
-            <w:r>
-              <w:rPr>
-                <w:rFonts w:ascii="Times New Roman" w:hAnsi="Times New Roman" w:cs="Times New Roman"/>
-                <w:sz w:val="26"/>
-                <w:szCs w:val="26"/>
-              </w:rPr>
-              <w:t>v</w:t>
-            </w:r>
-            <w:r>
-              <w:rPr>
-                <w:rFonts w:ascii="Times New Roman" w:hAnsi="Times New Roman" w:cs="Times New Roman"/>
-                <w:sz w:val="26"/>
-                <w:szCs w:val="26"/>
-              </w:rPr>
-              <w:t>enomous</w:t>
-            </w:r>
-          </w:p>
-        </w:tc>
-        <w:tc>
-          <w:tcPr>
-            <w:tcW w:w="1776" w:type="dxa"/>
-          </w:tcPr>
-          <w:p>
-            <w:pPr>
-              <w:pStyle w:val="oancuaDanhsach"/>
-              <w:ind w:left="0"/>
-              <w:jc w:val="center"/>
-              <w:rPr>
-                <w:rFonts w:ascii="Times New Roman" w:hAnsi="Times New Roman" w:cs="Times New Roman"/>
-                <w:sz w:val="28"/>
-                <w:szCs w:val="28"/>
-              </w:rPr>
-            </w:pPr>
-            <w:r>
-              <w:rPr>
-                <w:rFonts w:ascii="Times New Roman" w:hAnsi="Times New Roman" w:cs="Times New Roman"/>
-                <w:sz w:val="28"/>
-                <w:szCs w:val="28"/>
-              </w:rPr>
-              <w:t>Boolean</w:t>
-            </w:r>
-          </w:p>
-        </w:tc>
-        <w:tc>
-          <w:tcPr>
-            <w:tcW w:w="1980" w:type="dxa"/>
-          </w:tcPr>
-          <w:p>
-            <w:pPr>
-              <w:pStyle w:val="oancuaDanhsach"/>
-              <w:ind w:left="0"/>
-              <w:jc w:val="center"/>
-              <w:rPr>
-                <w:rFonts w:ascii="Times New Roman" w:hAnsi="Times New Roman" w:cs="Times New Roman"/>
-                <w:sz w:val="28"/>
-                <w:szCs w:val="28"/>
-              </w:rPr>
-            </w:pPr>
-            <w:r>
-              <w:rPr>
-                <w:rFonts w:ascii="Times New Roman" w:hAnsi="Times New Roman" w:cs="Times New Roman"/>
-                <w:sz w:val="28"/>
-                <w:szCs w:val="28"/>
-              </w:rPr>
-              <w:t>Có độc</w:t>
-            </w:r>
-          </w:p>
-        </w:tc>
-        <w:tc>
-          <w:tcPr>
-            <w:tcW w:w="1710" w:type="dxa"/>
-          </w:tcPr>
-          <w:p>
-            <w:pPr>
-              <w:pStyle w:val="oancuaDanhsach"/>
-              <w:ind w:left="0"/>
-              <w:jc w:val="center"/>
-              <w:rPr>
-                <w:rFonts w:ascii="Times New Roman" w:hAnsi="Times New Roman" w:cs="Times New Roman"/>
-                <w:sz w:val="28"/>
-                <w:szCs w:val="28"/>
-              </w:rPr>
-            </w:pPr>
-            <w:r>
-              <w:rPr>
-                <w:rFonts w:ascii="Times New Roman" w:hAnsi="Times New Roman" w:cs="Times New Roman"/>
-                <w:sz w:val="28"/>
-                <w:szCs w:val="28"/>
-              </w:rPr>
-              <w:t>1,0</w:t>
-            </w:r>
-          </w:p>
-        </w:tc>
-      </w:tr>
-      <w:tr>
-        <w:tc>
-          <w:tcPr>
-            <w:tcW w:w="746" w:type="dxa"/>
-          </w:tcPr>
-          <w:p>
-            <w:pPr>
-              <w:pStyle w:val="oancuaDanhsach"/>
-              <w:ind w:left="0"/>
-              <w:jc w:val="center"/>
-              <w:rPr>
-                <w:rFonts w:ascii="Times New Roman" w:hAnsi="Times New Roman" w:cs="Times New Roman"/>
-                <w:sz w:val="28"/>
-                <w:szCs w:val="28"/>
-              </w:rPr>
-            </w:pPr>
-            <w:r>
-              <w:rPr>
-                <w:rFonts w:ascii="Times New Roman" w:hAnsi="Times New Roman" w:cs="Times New Roman"/>
-                <w:sz w:val="28"/>
-                <w:szCs w:val="28"/>
-              </w:rPr>
-              <w:t>13</w:t>
-            </w:r>
-          </w:p>
-        </w:tc>
-        <w:tc>
-          <w:tcPr>
-            <w:tcW w:w="1613" w:type="dxa"/>
-            <w:vAlign w:val="center"/>
-          </w:tcPr>
-          <w:p>
-            <w:pPr>
-              <w:pStyle w:val="oancuaDanhsach"/>
-              <w:ind w:left="0"/>
-              <w:jc w:val="center"/>
-              <w:rPr>
-                <w:rFonts w:ascii="Times New Roman" w:hAnsi="Times New Roman" w:cs="Times New Roman"/>
-                <w:sz w:val="26"/>
-                <w:szCs w:val="26"/>
-              </w:rPr>
-            </w:pPr>
-            <w:r>
-              <w:rPr>
-                <w:rFonts w:ascii="Times New Roman" w:hAnsi="Times New Roman" w:cs="Times New Roman"/>
-                <w:sz w:val="26"/>
-                <w:szCs w:val="26"/>
-              </w:rPr>
-              <w:t>f</w:t>
-            </w:r>
-            <w:r>
-              <w:rPr>
-                <w:rFonts w:ascii="Times New Roman" w:hAnsi="Times New Roman" w:cs="Times New Roman"/>
-                <w:sz w:val="26"/>
-                <w:szCs w:val="26"/>
-              </w:rPr>
-              <w:t>ins</w:t>
-            </w:r>
-          </w:p>
-        </w:tc>
-        <w:tc>
-          <w:tcPr>
-            <w:tcW w:w="1776" w:type="dxa"/>
-          </w:tcPr>
-          <w:p>
-            <w:pPr>
-              <w:pStyle w:val="oancuaDanhsach"/>
-              <w:ind w:left="0"/>
-              <w:jc w:val="center"/>
-              <w:rPr>
-                <w:rFonts w:ascii="Times New Roman" w:hAnsi="Times New Roman" w:cs="Times New Roman"/>
-                <w:sz w:val="28"/>
-                <w:szCs w:val="28"/>
-              </w:rPr>
-            </w:pPr>
-            <w:r>
-              <w:rPr>
-                <w:rFonts w:ascii="Times New Roman" w:hAnsi="Times New Roman" w:cs="Times New Roman"/>
-                <w:sz w:val="28"/>
-                <w:szCs w:val="28"/>
-              </w:rPr>
-              <w:t>Boolean</w:t>
-            </w:r>
-          </w:p>
-        </w:tc>
-        <w:tc>
-          <w:tcPr>
-            <w:tcW w:w="1980" w:type="dxa"/>
-          </w:tcPr>
-          <w:p>
-            <w:pPr>
-              <w:pStyle w:val="oancuaDanhsach"/>
-              <w:ind w:left="0"/>
-              <w:jc w:val="center"/>
-              <w:rPr>
-                <w:rFonts w:ascii="Times New Roman" w:hAnsi="Times New Roman" w:cs="Times New Roman"/>
-                <w:sz w:val="28"/>
-                <w:szCs w:val="28"/>
-              </w:rPr>
-            </w:pPr>
-            <w:r>
-              <w:rPr>
-                <w:rFonts w:ascii="Times New Roman" w:hAnsi="Times New Roman" w:cs="Times New Roman"/>
-                <w:sz w:val="28"/>
-                <w:szCs w:val="28"/>
-              </w:rPr>
-              <w:t>Có vây</w:t>
-            </w:r>
-          </w:p>
-        </w:tc>
-        <w:tc>
-          <w:tcPr>
-            <w:tcW w:w="1710" w:type="dxa"/>
-          </w:tcPr>
-          <w:p>
-            <w:pPr>
-              <w:pStyle w:val="oancuaDanhsach"/>
-              <w:ind w:left="0"/>
-              <w:jc w:val="center"/>
-              <w:rPr>
-                <w:rFonts w:ascii="Times New Roman" w:hAnsi="Times New Roman" w:cs="Times New Roman"/>
-                <w:sz w:val="28"/>
-                <w:szCs w:val="28"/>
-              </w:rPr>
-            </w:pPr>
-            <w:r>
-              <w:rPr>
-                <w:rFonts w:ascii="Times New Roman" w:hAnsi="Times New Roman" w:cs="Times New Roman"/>
-                <w:sz w:val="28"/>
-                <w:szCs w:val="28"/>
-              </w:rPr>
-              <w:t>1,0</w:t>
-            </w:r>
-          </w:p>
-        </w:tc>
-      </w:tr>
-      <w:tr>
-        <w:tc>
-          <w:tcPr>
-            <w:tcW w:w="746" w:type="dxa"/>
-          </w:tcPr>
-          <w:p>
-            <w:pPr>
-              <w:pStyle w:val="oancuaDanhsach"/>
-              <w:ind w:left="0"/>
-              <w:jc w:val="center"/>
-              <w:rPr>
-                <w:rFonts w:ascii="Times New Roman" w:hAnsi="Times New Roman" w:cs="Times New Roman"/>
-                <w:sz w:val="28"/>
-                <w:szCs w:val="28"/>
-              </w:rPr>
-            </w:pPr>
-            <w:r>
-              <w:rPr>
-                <w:rFonts w:ascii="Times New Roman" w:hAnsi="Times New Roman" w:cs="Times New Roman"/>
-                <w:sz w:val="28"/>
-                <w:szCs w:val="28"/>
-              </w:rPr>
-              <w:t>14</w:t>
-            </w:r>
-          </w:p>
-        </w:tc>
-        <w:tc>
-          <w:tcPr>
-            <w:tcW w:w="1613" w:type="dxa"/>
-            <w:vAlign w:val="center"/>
-          </w:tcPr>
-          <w:p>
-            <w:pPr>
-              <w:pStyle w:val="oancuaDanhsach"/>
-              <w:ind w:left="0"/>
-              <w:jc w:val="center"/>
-              <w:rPr>
-                <w:rFonts w:ascii="Times New Roman" w:hAnsi="Times New Roman" w:cs="Times New Roman"/>
-                <w:sz w:val="26"/>
-                <w:szCs w:val="26"/>
-              </w:rPr>
-            </w:pPr>
-            <w:r>
-              <w:rPr>
-                <w:rFonts w:ascii="Times New Roman" w:hAnsi="Times New Roman" w:cs="Times New Roman"/>
-                <w:sz w:val="26"/>
-                <w:szCs w:val="26"/>
-              </w:rPr>
-              <w:t>l</w:t>
-            </w:r>
-            <w:r>
-              <w:rPr>
-                <w:rFonts w:ascii="Times New Roman" w:hAnsi="Times New Roman" w:cs="Times New Roman"/>
-                <w:sz w:val="26"/>
-                <w:szCs w:val="26"/>
-              </w:rPr>
-              <w:t>egs</w:t>
-            </w:r>
-          </w:p>
-        </w:tc>
-        <w:tc>
-          <w:tcPr>
-            <w:tcW w:w="1776" w:type="dxa"/>
-          </w:tcPr>
-          <w:p>
-            <w:pPr>
-              <w:pStyle w:val="oancuaDanhsach"/>
-              <w:ind w:left="0"/>
-              <w:jc w:val="center"/>
-              <w:rPr>
-                <w:rFonts w:ascii="Times New Roman" w:hAnsi="Times New Roman" w:cs="Times New Roman"/>
-                <w:sz w:val="28"/>
-                <w:szCs w:val="28"/>
-              </w:rPr>
-            </w:pPr>
-            <w:r>
-              <w:rPr>
-                <w:rFonts w:ascii="Times New Roman" w:hAnsi="Times New Roman" w:cs="Times New Roman"/>
-                <w:sz w:val="28"/>
-                <w:szCs w:val="28"/>
-              </w:rPr>
-              <w:t>Numeric</w:t>
-            </w:r>
-          </w:p>
-        </w:tc>
-        <w:tc>
-          <w:tcPr>
-            <w:tcW w:w="1980" w:type="dxa"/>
-          </w:tcPr>
-          <w:p>
-            <w:pPr>
-              <w:pStyle w:val="oancuaDanhsach"/>
-              <w:ind w:left="0"/>
-              <w:jc w:val="center"/>
-              <w:rPr>
-                <w:rFonts w:ascii="Times New Roman" w:hAnsi="Times New Roman" w:cs="Times New Roman"/>
-                <w:sz w:val="28"/>
-                <w:szCs w:val="28"/>
-              </w:rPr>
-            </w:pPr>
-            <w:r>
-              <w:rPr>
-                <w:rFonts w:ascii="Times New Roman" w:hAnsi="Times New Roman" w:cs="Times New Roman"/>
-                <w:sz w:val="28"/>
-                <w:szCs w:val="28"/>
-              </w:rPr>
-              <w:t>Số chân</w:t>
-            </w:r>
-          </w:p>
-        </w:tc>
-        <w:tc>
-          <w:tcPr>
-            <w:tcW w:w="1710" w:type="dxa"/>
-          </w:tcPr>
-          <w:p>
-            <w:pPr>
-              <w:pStyle w:val="oancuaDanhsach"/>
-              <w:ind w:left="0"/>
-              <w:jc w:val="center"/>
-              <w:rPr>
-                <w:rFonts w:ascii="Times New Roman" w:hAnsi="Times New Roman" w:cs="Times New Roman"/>
-                <w:sz w:val="28"/>
-                <w:szCs w:val="28"/>
-              </w:rPr>
-            </w:pPr>
-            <w:r>
-              <w:rPr>
-                <w:rFonts w:ascii="Times New Roman" w:hAnsi="Times New Roman" w:cs="Times New Roman"/>
-                <w:sz w:val="28"/>
-                <w:szCs w:val="28"/>
-              </w:rPr>
-              <w:t>0,2,4,6,8</w:t>
-            </w:r>
-          </w:p>
-        </w:tc>
-      </w:tr>
-      <w:tr>
-        <w:tc>
-          <w:tcPr>
-            <w:tcW w:w="746" w:type="dxa"/>
-          </w:tcPr>
-          <w:p>
-            <w:pPr>
-              <w:pStyle w:val="oancuaDanhsach"/>
-              <w:ind w:left="0"/>
-              <w:jc w:val="center"/>
-              <w:rPr>
-                <w:rFonts w:ascii="Times New Roman" w:hAnsi="Times New Roman" w:cs="Times New Roman"/>
-                <w:sz w:val="28"/>
-                <w:szCs w:val="28"/>
-              </w:rPr>
-            </w:pPr>
-            <w:r>
-              <w:rPr>
-                <w:rFonts w:ascii="Times New Roman" w:hAnsi="Times New Roman" w:cs="Times New Roman"/>
-                <w:sz w:val="28"/>
-                <w:szCs w:val="28"/>
-              </w:rPr>
-              <w:t>15</w:t>
-            </w:r>
-          </w:p>
-        </w:tc>
-        <w:tc>
-          <w:tcPr>
-            <w:tcW w:w="1613" w:type="dxa"/>
-            <w:vAlign w:val="center"/>
-          </w:tcPr>
-          <w:p>
-            <w:pPr>
-              <w:pStyle w:val="oancuaDanhsach"/>
-              <w:ind w:left="0"/>
-              <w:jc w:val="center"/>
-              <w:rPr>
-                <w:rFonts w:ascii="Times New Roman" w:hAnsi="Times New Roman" w:cs="Times New Roman"/>
-                <w:sz w:val="26"/>
-                <w:szCs w:val="26"/>
-              </w:rPr>
-            </w:pPr>
-            <w:r>
-              <w:rPr>
-                <w:rFonts w:ascii="Times New Roman" w:hAnsi="Times New Roman" w:cs="Times New Roman"/>
-                <w:sz w:val="26"/>
-                <w:szCs w:val="26"/>
-              </w:rPr>
-              <w:t>t</w:t>
-            </w:r>
-            <w:r>
-              <w:rPr>
-                <w:rFonts w:ascii="Times New Roman" w:hAnsi="Times New Roman" w:cs="Times New Roman"/>
-                <w:sz w:val="26"/>
-                <w:szCs w:val="26"/>
-              </w:rPr>
-              <w:t>ail</w:t>
-            </w:r>
-          </w:p>
-        </w:tc>
-        <w:tc>
-          <w:tcPr>
-            <w:tcW w:w="1776" w:type="dxa"/>
-          </w:tcPr>
-          <w:p>
-            <w:pPr>
-              <w:pStyle w:val="oancuaDanhsach"/>
-              <w:ind w:left="0"/>
-              <w:jc w:val="center"/>
-              <w:rPr>
-                <w:rFonts w:ascii="Times New Roman" w:hAnsi="Times New Roman" w:cs="Times New Roman"/>
-                <w:sz w:val="28"/>
-                <w:szCs w:val="28"/>
-              </w:rPr>
-            </w:pPr>
-            <w:r>
-              <w:rPr>
-                <w:rFonts w:ascii="Times New Roman" w:hAnsi="Times New Roman" w:cs="Times New Roman"/>
-                <w:sz w:val="28"/>
-                <w:szCs w:val="28"/>
-              </w:rPr>
-              <w:t>Boolean</w:t>
-            </w:r>
-          </w:p>
-        </w:tc>
-        <w:tc>
-          <w:tcPr>
-            <w:tcW w:w="1980" w:type="dxa"/>
-          </w:tcPr>
-          <w:p>
-            <w:pPr>
-              <w:pStyle w:val="oancuaDanhsach"/>
-              <w:ind w:left="0"/>
-              <w:jc w:val="center"/>
-              <w:rPr>
-                <w:rFonts w:ascii="Times New Roman" w:hAnsi="Times New Roman" w:cs="Times New Roman"/>
-                <w:sz w:val="28"/>
-                <w:szCs w:val="28"/>
-              </w:rPr>
-            </w:pPr>
-            <w:r>
-              <w:rPr>
-                <w:rFonts w:ascii="Times New Roman" w:hAnsi="Times New Roman" w:cs="Times New Roman"/>
-                <w:sz w:val="28"/>
-                <w:szCs w:val="28"/>
-              </w:rPr>
-              <w:t>Có đuôi</w:t>
-            </w:r>
-          </w:p>
-        </w:tc>
-        <w:tc>
-          <w:tcPr>
-            <w:tcW w:w="1710" w:type="dxa"/>
-          </w:tcPr>
-          <w:p>
-            <w:pPr>
-              <w:pStyle w:val="oancuaDanhsach"/>
-              <w:ind w:left="0"/>
-              <w:jc w:val="center"/>
-              <w:rPr>
-                <w:rFonts w:ascii="Times New Roman" w:hAnsi="Times New Roman" w:cs="Times New Roman"/>
-                <w:sz w:val="28"/>
-                <w:szCs w:val="28"/>
-              </w:rPr>
-            </w:pPr>
-            <w:r>
-              <w:rPr>
-                <w:rFonts w:ascii="Times New Roman" w:hAnsi="Times New Roman" w:cs="Times New Roman"/>
-                <w:sz w:val="28"/>
-                <w:szCs w:val="28"/>
-              </w:rPr>
-              <w:t>1.0</w:t>
-            </w:r>
-          </w:p>
-        </w:tc>
-      </w:tr>
-      <w:tr>
-        <w:tc>
-          <w:tcPr>
-            <w:tcW w:w="746" w:type="dxa"/>
-          </w:tcPr>
-          <w:p>
-            <w:pPr>
-              <w:pStyle w:val="oancuaDanhsach"/>
-              <w:ind w:left="0"/>
-              <w:jc w:val="center"/>
-              <w:rPr>
-                <w:rFonts w:ascii="Times New Roman" w:hAnsi="Times New Roman" w:cs="Times New Roman"/>
-                <w:sz w:val="28"/>
-                <w:szCs w:val="28"/>
-              </w:rPr>
-            </w:pPr>
-            <w:r>
-              <w:rPr>
-                <w:rFonts w:ascii="Times New Roman" w:hAnsi="Times New Roman" w:cs="Times New Roman"/>
-                <w:sz w:val="28"/>
-                <w:szCs w:val="28"/>
-              </w:rPr>
-              <w:t>16</w:t>
-            </w:r>
-          </w:p>
-        </w:tc>
-        <w:tc>
-          <w:tcPr>
-            <w:tcW w:w="1613" w:type="dxa"/>
-            <w:vAlign w:val="center"/>
-          </w:tcPr>
-          <w:p>
-            <w:pPr>
-              <w:pStyle w:val="oancuaDanhsach"/>
-              <w:ind w:left="0"/>
-              <w:jc w:val="center"/>
-              <w:rPr>
-                <w:rFonts w:ascii="Times New Roman" w:hAnsi="Times New Roman" w:cs="Times New Roman"/>
-                <w:sz w:val="26"/>
-                <w:szCs w:val="26"/>
-              </w:rPr>
-            </w:pPr>
-            <w:r>
-              <w:rPr>
-                <w:rFonts w:ascii="Times New Roman" w:hAnsi="Times New Roman" w:cs="Times New Roman"/>
-                <w:sz w:val="26"/>
-                <w:szCs w:val="26"/>
-              </w:rPr>
-              <w:t>d</w:t>
-            </w:r>
-            <w:r>
-              <w:rPr>
-                <w:rFonts w:ascii="Times New Roman" w:hAnsi="Times New Roman" w:cs="Times New Roman"/>
-                <w:sz w:val="26"/>
-                <w:szCs w:val="26"/>
-              </w:rPr>
-              <w:t>omestic</w:t>
-            </w:r>
-          </w:p>
-        </w:tc>
-        <w:tc>
-          <w:tcPr>
-            <w:tcW w:w="1776" w:type="dxa"/>
-          </w:tcPr>
-          <w:p>
-            <w:pPr>
-              <w:pStyle w:val="oancuaDanhsach"/>
-              <w:ind w:left="0"/>
-              <w:jc w:val="center"/>
-              <w:rPr>
-                <w:rFonts w:ascii="Times New Roman" w:hAnsi="Times New Roman" w:cs="Times New Roman"/>
-                <w:sz w:val="28"/>
-                <w:szCs w:val="28"/>
-              </w:rPr>
-            </w:pPr>
-            <w:r>
-              <w:rPr>
-                <w:rFonts w:ascii="Times New Roman" w:hAnsi="Times New Roman" w:cs="Times New Roman"/>
-                <w:sz w:val="28"/>
-                <w:szCs w:val="28"/>
-              </w:rPr>
-              <w:t>Boolean</w:t>
-            </w:r>
-          </w:p>
-        </w:tc>
-        <w:tc>
-          <w:tcPr>
-            <w:tcW w:w="1980" w:type="dxa"/>
-          </w:tcPr>
-          <w:p>
-            <w:pPr>
-              <w:pStyle w:val="oancuaDanhsach"/>
-              <w:ind w:left="0"/>
-              <w:jc w:val="center"/>
-              <w:rPr>
-                <w:rFonts w:ascii="Times New Roman" w:hAnsi="Times New Roman" w:cs="Times New Roman"/>
-                <w:sz w:val="28"/>
-                <w:szCs w:val="28"/>
-              </w:rPr>
-            </w:pPr>
-            <w:r>
-              <w:rPr>
-                <w:rFonts w:ascii="Times New Roman" w:hAnsi="Times New Roman" w:cs="Times New Roman"/>
-                <w:sz w:val="28"/>
-                <w:szCs w:val="28"/>
-              </w:rPr>
-              <w:t>Động vật được nuôi</w:t>
-            </w:r>
-          </w:p>
-        </w:tc>
-        <w:tc>
-          <w:tcPr>
-            <w:tcW w:w="1710" w:type="dxa"/>
-          </w:tcPr>
-          <w:p>
-            <w:pPr>
-              <w:pStyle w:val="oancuaDanhsach"/>
-              <w:ind w:left="0"/>
-              <w:jc w:val="center"/>
-              <w:rPr>
-                <w:rFonts w:ascii="Times New Roman" w:hAnsi="Times New Roman" w:cs="Times New Roman"/>
-                <w:sz w:val="28"/>
-                <w:szCs w:val="28"/>
-              </w:rPr>
-            </w:pPr>
-            <w:r>
-              <w:rPr>
-                <w:rFonts w:ascii="Times New Roman" w:hAnsi="Times New Roman" w:cs="Times New Roman"/>
-                <w:sz w:val="28"/>
-                <w:szCs w:val="28"/>
-              </w:rPr>
-              <w:t>1,0</w:t>
-            </w:r>
-          </w:p>
-        </w:tc>
-      </w:tr>
-      <w:tr>
-        <w:tc>
-          <w:tcPr>
-            <w:tcW w:w="746" w:type="dxa"/>
-          </w:tcPr>
-          <w:p>
-            <w:pPr>
-              <w:pStyle w:val="oancuaDanhsach"/>
-              <w:ind w:left="0"/>
-              <w:jc w:val="center"/>
-              <w:rPr>
-                <w:rFonts w:ascii="Times New Roman" w:hAnsi="Times New Roman" w:cs="Times New Roman"/>
-                <w:sz w:val="28"/>
-                <w:szCs w:val="28"/>
-              </w:rPr>
-            </w:pPr>
-            <w:r>
-              <w:rPr>
-                <w:rFonts w:ascii="Times New Roman" w:hAnsi="Times New Roman" w:cs="Times New Roman"/>
-                <w:sz w:val="28"/>
-                <w:szCs w:val="28"/>
-              </w:rPr>
-              <w:t>17</w:t>
-            </w:r>
-          </w:p>
-        </w:tc>
-        <w:tc>
-          <w:tcPr>
-            <w:tcW w:w="1613" w:type="dxa"/>
-            <w:vAlign w:val="center"/>
-          </w:tcPr>
-          <w:p>
-            <w:pPr>
-              <w:pStyle w:val="oancuaDanhsach"/>
-              <w:ind w:left="0"/>
-              <w:jc w:val="center"/>
-              <w:rPr>
-                <w:rFonts w:ascii="Times New Roman" w:hAnsi="Times New Roman" w:cs="Times New Roman"/>
-                <w:sz w:val="26"/>
-                <w:szCs w:val="26"/>
-              </w:rPr>
-            </w:pPr>
-            <w:r>
-              <w:rPr>
-                <w:rFonts w:ascii="Times New Roman" w:hAnsi="Times New Roman" w:cs="Times New Roman"/>
-                <w:sz w:val="26"/>
-                <w:szCs w:val="26"/>
-              </w:rPr>
-              <w:t>t</w:t>
-            </w:r>
-            <w:r>
-              <w:rPr>
-                <w:rFonts w:ascii="Times New Roman" w:hAnsi="Times New Roman" w:cs="Times New Roman"/>
-                <w:sz w:val="26"/>
-                <w:szCs w:val="26"/>
-              </w:rPr>
-              <w:t>ype</w:t>
+              <w:t>type</w:t>
             </w:r>
           </w:p>
         </w:tc>
@@ -4596,6 +4497,98 @@
           </wp:inline>
         </w:drawing>
       </w:r>
+      <w:bookmarkStart w:id="0" w:name="_GoBack"/>
+      <w:bookmarkEnd w:id="0"/>
+    </w:p>
+    <w:p>
+      <w:pPr>
+        <w:pStyle w:val="oancuaDanhsach"/>
+        <w:ind w:left="1800"/>
+        <w:rPr>
+          <w:rFonts w:ascii="Times New Roman" w:hAnsi="Times New Roman" w:cs="Times New Roman"/>
+          <w:sz w:val="28"/>
+          <w:szCs w:val="28"/>
+        </w:rPr>
+      </w:pPr>
+      <w:r>
+        <w:rPr>
+          <w:rFonts w:ascii="Times New Roman" w:hAnsi="Times New Roman" w:cs="Times New Roman"/>
+          <w:sz w:val="28"/>
+          <w:szCs w:val="28"/>
+        </w:rPr>
+        <w:t>Cây được vẽ lại:</w:t>
+      </w:r>
+    </w:p>
+    <w:p>
+      <w:pPr>
+        <w:pStyle w:val="oancuaDanhsach"/>
+        <w:ind w:left="864"/>
+        <w:rPr>
+          <w:rFonts w:ascii="Times New Roman" w:hAnsi="Times New Roman" w:cs="Times New Roman"/>
+          <w:sz w:val="28"/>
+          <w:szCs w:val="28"/>
+        </w:rPr>
+      </w:pPr>
+      <w:r>
+        <w:rPr>
+          <w:rFonts w:ascii="Times New Roman" w:hAnsi="Times New Roman" w:cs="Times New Roman"/>
+          <w:noProof/>
+          <w:sz w:val="28"/>
+          <w:szCs w:val="28"/>
+        </w:rPr>
+        <w:drawing>
+          <wp:inline distT="0" distB="0" distL="0" distR="0">
+            <wp:extent cx="5943600" cy="2857500"/>
+            <wp:effectExtent l="0" t="0" r="0" b="0"/>
+            <wp:docPr id="2" name="Hình ảnh 2"/>
+            <wp:cNvGraphicFramePr>
+              <a:graphicFrameLocks xmlns:a="http://schemas.openxmlformats.org/drawingml/2006/main" noChangeAspect="1"/>
+            </wp:cNvGraphicFramePr>
+            <a:graphic xmlns:a="http://schemas.openxmlformats.org/drawingml/2006/main">
+              <a:graphicData uri="http://schemas.openxmlformats.org/drawingml/2006/picture">
+                <pic:pic xmlns:pic="http://schemas.openxmlformats.org/drawingml/2006/picture">
+                  <pic:nvPicPr>
+                    <pic:cNvPr id="2" name="tree_id3.PNG"/>
+                    <pic:cNvPicPr/>
+                  </pic:nvPicPr>
+                  <pic:blipFill>
+                    <a:blip r:embed="rId10">
+                      <a:extLst>
+                        <a:ext uri="{28A0092B-C50C-407E-A947-70E740481C1C}">
+                          <a14:useLocalDpi xmlns:a14="http://schemas.microsoft.com/office/drawing/2010/main" val="0"/>
+                        </a:ext>
+                      </a:extLst>
+                    </a:blip>
+                    <a:stretch>
+                      <a:fillRect/>
+                    </a:stretch>
+                  </pic:blipFill>
+                  <pic:spPr>
+                    <a:xfrm>
+                      <a:off x="0" y="0"/>
+                      <a:ext cx="5943600" cy="2857500"/>
+                    </a:xfrm>
+                    <a:prstGeom prst="rect">
+                      <a:avLst/>
+                    </a:prstGeom>
+                  </pic:spPr>
+                </pic:pic>
+              </a:graphicData>
+            </a:graphic>
+          </wp:inline>
+        </w:drawing>
+      </w:r>
+    </w:p>
+    <w:p>
+      <w:pPr>
+        <w:pStyle w:val="oancuaDanhsach"/>
+        <w:ind w:left="1800"/>
+        <w:rPr>
+          <w:rFonts w:ascii="Times New Roman" w:hAnsi="Times New Roman" w:cs="Times New Roman"/>
+          <w:sz w:val="28"/>
+          <w:szCs w:val="28"/>
+        </w:rPr>
+      </w:pPr>
     </w:p>
     <w:p>
       <w:pPr>
@@ -4642,8 +4635,6 @@
         </w:rPr>
         <w:t xml:space="preserve"> đã sinh ra là:</w:t>
       </w:r>
-      <w:bookmarkStart w:id="0" w:name="_GoBack"/>
-      <w:bookmarkEnd w:id="0"/>
     </w:p>
     <w:p>
       <w:pPr>
@@ -4659,6 +4650,7 @@
         <w:rPr>
           <w:noProof/>
         </w:rPr>
+        <w:lastRenderedPageBreak/>
         <w:drawing>
           <wp:inline distT="0" distB="0" distL="0" distR="0" wp14:anchorId="59797561" wp14:editId="17829277">
             <wp:extent cx="4503420" cy="3617651"/>
@@ -4675,7 +4667,7 @@
                     <pic:cNvPicPr/>
                   </pic:nvPicPr>
                   <pic:blipFill>
-                    <a:blip r:embed="rId10"/>
+                    <a:blip r:embed="rId11"/>
                     <a:stretch>
                       <a:fillRect/>
                     </a:stretch>
@@ -4738,7 +4730,6 @@
           <w:sz w:val="28"/>
           <w:szCs w:val="28"/>
         </w:rPr>
-        <w:lastRenderedPageBreak/>
         <w:t>Mamal</w:t>
       </w:r>
     </w:p>
@@ -4889,7 +4880,7 @@
       </w:r>
     </w:p>
     <w:sectPr>
-      <w:headerReference w:type="first" r:id="rId11"/>
+      <w:headerReference w:type="first" r:id="rId12"/>
       <w:pgSz w:w="12240" w:h="15840"/>
       <w:pgMar w:top="1440" w:right="1440" w:bottom="1440" w:left="1440" w:header="720" w:footer="720" w:gutter="0"/>
       <w:pgBorders w:display="firstPage" w:offsetFrom="page">
@@ -6183,15 +6174,6 @@
   </w:num>
   <w:num w:numId="11">
     <w:abstractNumId w:val="11"/>
-    <w:lvlOverride w:ilvl="0"/>
-    <w:lvlOverride w:ilvl="1"/>
-    <w:lvlOverride w:ilvl="2"/>
-    <w:lvlOverride w:ilvl="3"/>
-    <w:lvlOverride w:ilvl="4"/>
-    <w:lvlOverride w:ilvl="5"/>
-    <w:lvlOverride w:ilvl="6"/>
-    <w:lvlOverride w:ilvl="7"/>
-    <w:lvlOverride w:ilvl="8"/>
   </w:num>
   <w:num w:numId="12">
     <w:abstractNumId w:val="8"/>
@@ -7121,7 +7103,7 @@
 </file>
 
 <file path=customXml/itemProps1.xml><?xml version="1.0" encoding="utf-8"?>
-<ds:datastoreItem xmlns:ds="http://schemas.openxmlformats.org/officeDocument/2006/customXml" ds:itemID="{9A6198B7-2D1B-48EF-B0A6-778CDEAA4B65}">
+<ds:datastoreItem xmlns:ds="http://schemas.openxmlformats.org/officeDocument/2006/customXml" ds:itemID="{AE1E9C61-2618-4965-AAE5-843B33E8376F}">
   <ds:schemaRefs>
     <ds:schemaRef ds:uri="http://schemas.openxmlformats.org/officeDocument/2006/bibliography"/>
   </ds:schemaRefs>

</xml_diff>

<commit_message>
intro weka part 1
</commit_message>
<xml_diff>
--- a/Weka/Report.docx
+++ b/Weka/Report.docx
@@ -4,6 +4,9 @@
   <w:background w:color="FFFFFF" w:themeColor="background1"/>
   <w:body>
     <w:p>
+      <w:r>
+        <w:t>e</w:t>
+      </w:r>
       <w:r>
         <w:t>--</w:t>
       </w:r>
@@ -948,6 +951,1434 @@
       <w:pPr>
         <w:pStyle w:val="oancuaDanhsach"/>
         <w:numPr>
+          <w:ilvl w:val="1"/>
+          <w:numId w:val="3"/>
+        </w:numPr>
+        <w:rPr>
+          <w:rFonts w:ascii="Times New Roman" w:hAnsi="Times New Roman" w:cs="Times New Roman"/>
+          <w:b/>
+          <w:sz w:val="28"/>
+          <w:szCs w:val="28"/>
+        </w:rPr>
+      </w:pPr>
+      <w:r>
+        <w:rPr>
+          <w:rFonts w:ascii="Times New Roman" w:hAnsi="Times New Roman" w:cs="Times New Roman"/>
+          <w:b/>
+          <w:sz w:val="28"/>
+          <w:szCs w:val="28"/>
+        </w:rPr>
+        <w:t>Giới thiệu weka</w:t>
+      </w:r>
+    </w:p>
+    <w:p>
+      <w:pPr>
+        <w:ind w:left="720" w:firstLine="720"/>
+        <w:rPr>
+          <w:rFonts w:ascii="Times New Roman" w:hAnsi="Times New Roman" w:cs="Times New Roman"/>
+          <w:sz w:val="28"/>
+          <w:szCs w:val="28"/>
+          <w:shd w:val="clear" w:color="auto" w:fill="FFFFFF"/>
+        </w:rPr>
+      </w:pPr>
+      <w:r>
+        <w:rPr>
+          <w:rFonts w:ascii="Times New Roman" w:hAnsi="Times New Roman" w:cs="Times New Roman"/>
+          <w:bCs/>
+          <w:sz w:val="28"/>
+          <w:szCs w:val="28"/>
+          <w:shd w:val="clear" w:color="auto" w:fill="FFFFFF"/>
+        </w:rPr>
+        <w:t>Weka</w:t>
+      </w:r>
+      <w:r>
+        <w:rPr>
+          <w:rFonts w:ascii="Times New Roman" w:hAnsi="Times New Roman" w:cs="Times New Roman"/>
+          <w:sz w:val="28"/>
+          <w:szCs w:val="28"/>
+          <w:shd w:val="clear" w:color="auto" w:fill="FFFFFF"/>
+        </w:rPr>
+        <w:t> (viết tắt của Waikato Environment for Knowledge Analysis) là một bộ phần mềm </w:t>
+      </w:r>
+      <w:hyperlink r:id="rId9" w:tooltip="Học máy" w:history="1">
+        <w:r>
+          <w:rPr>
+            <w:rStyle w:val="Siuktni"/>
+            <w:rFonts w:ascii="Times New Roman" w:hAnsi="Times New Roman" w:cs="Times New Roman"/>
+            <w:color w:val="auto"/>
+            <w:sz w:val="28"/>
+            <w:szCs w:val="28"/>
+            <w:u w:val="none"/>
+            <w:shd w:val="clear" w:color="auto" w:fill="FFFFFF"/>
+          </w:rPr>
+          <w:t>học máy</w:t>
+        </w:r>
+      </w:hyperlink>
+      <w:r>
+        <w:rPr>
+          <w:rFonts w:ascii="Times New Roman" w:hAnsi="Times New Roman" w:cs="Times New Roman"/>
+          <w:sz w:val="28"/>
+          <w:szCs w:val="28"/>
+          <w:shd w:val="clear" w:color="auto" w:fill="FFFFFF"/>
+        </w:rPr>
+        <w:t> được </w:t>
+      </w:r>
+      <w:hyperlink r:id="rId10" w:tooltip="Đại học Waikato (trang chưa được viết)" w:history="1">
+        <w:r>
+          <w:rPr>
+            <w:rStyle w:val="Siuktni"/>
+            <w:rFonts w:ascii="Times New Roman" w:hAnsi="Times New Roman" w:cs="Times New Roman"/>
+            <w:color w:val="auto"/>
+            <w:sz w:val="28"/>
+            <w:szCs w:val="28"/>
+            <w:u w:val="none"/>
+            <w:shd w:val="clear" w:color="auto" w:fill="FFFFFF"/>
+          </w:rPr>
+          <w:t>Đại học Waikato</w:t>
+        </w:r>
+      </w:hyperlink>
+      <w:r>
+        <w:rPr>
+          <w:rFonts w:ascii="Times New Roman" w:hAnsi="Times New Roman" w:cs="Times New Roman"/>
+          <w:sz w:val="28"/>
+          <w:szCs w:val="28"/>
+          <w:shd w:val="clear" w:color="auto" w:fill="FFFFFF"/>
+        </w:rPr>
+        <w:t>, </w:t>
+      </w:r>
+      <w:hyperlink r:id="rId11" w:tooltip="New Zealand" w:history="1">
+        <w:r>
+          <w:rPr>
+            <w:rStyle w:val="Siuktni"/>
+            <w:rFonts w:ascii="Times New Roman" w:hAnsi="Times New Roman" w:cs="Times New Roman"/>
+            <w:color w:val="auto"/>
+            <w:sz w:val="28"/>
+            <w:szCs w:val="28"/>
+            <w:u w:val="none"/>
+            <w:shd w:val="clear" w:color="auto" w:fill="FFFFFF"/>
+          </w:rPr>
+          <w:t>New Zealand</w:t>
+        </w:r>
+      </w:hyperlink>
+      <w:r>
+        <w:rPr>
+          <w:rFonts w:ascii="Times New Roman" w:hAnsi="Times New Roman" w:cs="Times New Roman"/>
+          <w:sz w:val="28"/>
+          <w:szCs w:val="28"/>
+          <w:shd w:val="clear" w:color="auto" w:fill="FFFFFF"/>
+        </w:rPr>
+        <w:t> phát triển bằng </w:t>
+      </w:r>
+      <w:hyperlink r:id="rId12" w:tooltip="Java (ngôn ngữ lập trình)" w:history="1">
+        <w:r>
+          <w:rPr>
+            <w:rStyle w:val="Siuktni"/>
+            <w:rFonts w:ascii="Times New Roman" w:hAnsi="Times New Roman" w:cs="Times New Roman"/>
+            <w:color w:val="auto"/>
+            <w:sz w:val="28"/>
+            <w:szCs w:val="28"/>
+            <w:u w:val="none"/>
+            <w:shd w:val="clear" w:color="auto" w:fill="FFFFFF"/>
+          </w:rPr>
+          <w:t>Java</w:t>
+        </w:r>
+      </w:hyperlink>
+      <w:r>
+        <w:rPr>
+          <w:rFonts w:ascii="Times New Roman" w:hAnsi="Times New Roman" w:cs="Times New Roman"/>
+          <w:sz w:val="28"/>
+          <w:szCs w:val="28"/>
+          <w:shd w:val="clear" w:color="auto" w:fill="FFFFFF"/>
+        </w:rPr>
+        <w:t>. Weka là </w:t>
+      </w:r>
+      <w:hyperlink r:id="rId13" w:tooltip="Phần mềm tự do" w:history="1">
+        <w:r>
+          <w:rPr>
+            <w:rStyle w:val="Siuktni"/>
+            <w:rFonts w:ascii="Times New Roman" w:hAnsi="Times New Roman" w:cs="Times New Roman"/>
+            <w:color w:val="auto"/>
+            <w:sz w:val="28"/>
+            <w:szCs w:val="28"/>
+            <w:u w:val="none"/>
+            <w:shd w:val="clear" w:color="auto" w:fill="FFFFFF"/>
+          </w:rPr>
+          <w:t>phần mềm tự do</w:t>
+        </w:r>
+      </w:hyperlink>
+      <w:r>
+        <w:rPr>
+          <w:rFonts w:ascii="Times New Roman" w:hAnsi="Times New Roman" w:cs="Times New Roman"/>
+          <w:sz w:val="28"/>
+          <w:szCs w:val="28"/>
+          <w:shd w:val="clear" w:color="auto" w:fill="FFFFFF"/>
+        </w:rPr>
+        <w:t> phát hành theo </w:t>
+      </w:r>
+      <w:hyperlink r:id="rId14" w:tooltip="Giấy phép Công cộng GNU" w:history="1">
+        <w:r>
+          <w:rPr>
+            <w:rStyle w:val="Siuktni"/>
+            <w:rFonts w:ascii="Times New Roman" w:hAnsi="Times New Roman" w:cs="Times New Roman"/>
+            <w:color w:val="auto"/>
+            <w:sz w:val="28"/>
+            <w:szCs w:val="28"/>
+            <w:u w:val="none"/>
+            <w:shd w:val="clear" w:color="auto" w:fill="FFFFFF"/>
+          </w:rPr>
+          <w:t>g</w:t>
+        </w:r>
+        <w:r>
+          <w:rPr>
+            <w:rStyle w:val="Siuktni"/>
+            <w:rFonts w:ascii="Times New Roman" w:hAnsi="Times New Roman" w:cs="Times New Roman"/>
+            <w:color w:val="auto"/>
+            <w:sz w:val="28"/>
+            <w:szCs w:val="28"/>
+            <w:u w:val="none"/>
+            <w:shd w:val="clear" w:color="auto" w:fill="FFFFFF"/>
+          </w:rPr>
+          <w:t xml:space="preserve">iấy phép </w:t>
+        </w:r>
+        <w:r>
+          <w:rPr>
+            <w:rStyle w:val="Siuktni"/>
+            <w:rFonts w:ascii="Times New Roman" w:hAnsi="Times New Roman" w:cs="Times New Roman"/>
+            <w:color w:val="auto"/>
+            <w:sz w:val="28"/>
+            <w:szCs w:val="28"/>
+            <w:u w:val="none"/>
+            <w:shd w:val="clear" w:color="auto" w:fill="FFFFFF"/>
+          </w:rPr>
+          <w:t>c</w:t>
+        </w:r>
+        <w:r>
+          <w:rPr>
+            <w:rStyle w:val="Siuktni"/>
+            <w:rFonts w:ascii="Times New Roman" w:hAnsi="Times New Roman" w:cs="Times New Roman"/>
+            <w:color w:val="auto"/>
+            <w:sz w:val="28"/>
+            <w:szCs w:val="28"/>
+            <w:u w:val="none"/>
+            <w:shd w:val="clear" w:color="auto" w:fill="FFFFFF"/>
+          </w:rPr>
+          <w:t>ông cộng GNU</w:t>
+        </w:r>
+      </w:hyperlink>
+      <w:r>
+        <w:rPr>
+          <w:rFonts w:ascii="Times New Roman" w:hAnsi="Times New Roman" w:cs="Times New Roman"/>
+          <w:sz w:val="28"/>
+          <w:szCs w:val="28"/>
+          <w:shd w:val="clear" w:color="auto" w:fill="FFFFFF"/>
+        </w:rPr>
+        <w:t>.</w:t>
+      </w:r>
+    </w:p>
+    <w:p>
+      <w:pPr>
+        <w:ind w:left="720" w:firstLine="720"/>
+        <w:rPr>
+          <w:rFonts w:ascii="Times New Roman" w:hAnsi="Times New Roman" w:cs="Times New Roman"/>
+          <w:sz w:val="28"/>
+          <w:szCs w:val="28"/>
+        </w:rPr>
+      </w:pPr>
+      <w:r>
+        <w:rPr>
+          <w:rFonts w:ascii="Times New Roman" w:hAnsi="Times New Roman" w:cs="Times New Roman"/>
+          <w:sz w:val="28"/>
+          <w:szCs w:val="28"/>
+        </w:rPr>
+        <w:t xml:space="preserve">Mục đích nhằm </w:t>
+      </w:r>
+      <w:r>
+        <w:rPr>
+          <w:rFonts w:ascii="Times New Roman" w:hAnsi="Times New Roman" w:cs="Times New Roman"/>
+          <w:sz w:val="28"/>
+          <w:szCs w:val="28"/>
+        </w:rPr>
+        <w:t>xây dựng một công cụ hiện đại đẻ phát triển các kỹ thuật trong máy học và áp dụng chúng vào bài toán khai phá dữ liệu trong thực tế.</w:t>
+      </w:r>
+    </w:p>
+    <w:p>
+      <w:pPr>
+        <w:ind w:left="720"/>
+        <w:rPr>
+          <w:rFonts w:ascii="Times New Roman" w:hAnsi="Times New Roman" w:cs="Times New Roman"/>
+          <w:sz w:val="28"/>
+          <w:szCs w:val="28"/>
+        </w:rPr>
+      </w:pPr>
+      <w:r>
+        <w:rPr>
+          <w:rFonts w:ascii="Times New Roman" w:hAnsi="Times New Roman" w:cs="Times New Roman"/>
+          <w:sz w:val="28"/>
+          <w:szCs w:val="28"/>
+        </w:rPr>
+        <w:t xml:space="preserve">WEKA được xây dựng bằng ngôn ngữ Java, cấu trúc gồm hơn 600 lớp , tổ chức thành 10 packages. </w:t>
+      </w:r>
+    </w:p>
+    <w:p>
+      <w:pPr>
+        <w:ind w:firstLine="720"/>
+        <w:rPr>
+          <w:rFonts w:ascii="Times New Roman" w:hAnsi="Times New Roman" w:cs="Times New Roman"/>
+          <w:sz w:val="28"/>
+          <w:szCs w:val="28"/>
+        </w:rPr>
+      </w:pPr>
+      <w:r>
+        <w:rPr>
+          <w:rFonts w:ascii="Times New Roman" w:hAnsi="Times New Roman" w:cs="Times New Roman"/>
+          <w:sz w:val="28"/>
+          <w:szCs w:val="28"/>
+        </w:rPr>
+        <w:t xml:space="preserve">Các chức năng chính của phần mềm : </w:t>
+      </w:r>
+    </w:p>
+    <w:p>
+      <w:pPr>
+        <w:pStyle w:val="oancuaDanhsach"/>
+        <w:numPr>
+          <w:ilvl w:val="0"/>
+          <w:numId w:val="17"/>
+        </w:numPr>
+        <w:rPr>
+          <w:rFonts w:ascii="Times New Roman" w:hAnsi="Times New Roman" w:cs="Times New Roman"/>
+          <w:sz w:val="28"/>
+          <w:szCs w:val="28"/>
+        </w:rPr>
+      </w:pPr>
+      <w:r>
+        <w:rPr>
+          <w:rFonts w:ascii="Times New Roman" w:hAnsi="Times New Roman" w:cs="Times New Roman"/>
+          <w:sz w:val="28"/>
+          <w:szCs w:val="28"/>
+        </w:rPr>
+        <w:t xml:space="preserve">Khảo sát dữ liệu : tiền xử lí dữ liệu, phân lớp, gom nhóm dữ liệu, và khai thác luật kết hợp . </w:t>
+      </w:r>
+    </w:p>
+    <w:p>
+      <w:pPr>
+        <w:pStyle w:val="oancuaDanhsach"/>
+        <w:numPr>
+          <w:ilvl w:val="0"/>
+          <w:numId w:val="17"/>
+        </w:numPr>
+        <w:rPr>
+          <w:rFonts w:ascii="Times New Roman" w:hAnsi="Times New Roman" w:cs="Times New Roman"/>
+          <w:sz w:val="28"/>
+          <w:szCs w:val="28"/>
+        </w:rPr>
+      </w:pPr>
+      <w:r>
+        <w:rPr>
+          <w:rFonts w:ascii="Times New Roman" w:hAnsi="Times New Roman" w:cs="Times New Roman"/>
+          <w:sz w:val="28"/>
+          <w:szCs w:val="28"/>
+        </w:rPr>
+        <w:t xml:space="preserve">Thực nghiệm mô hình: cung cấp phương tiện để kiểm chứng, đánh giá các mô hình học . </w:t>
+      </w:r>
+    </w:p>
+    <w:p>
+      <w:pPr>
+        <w:pStyle w:val="oancuaDanhsach"/>
+        <w:numPr>
+          <w:ilvl w:val="0"/>
+          <w:numId w:val="17"/>
+        </w:numPr>
+        <w:rPr>
+          <w:rFonts w:ascii="Times New Roman" w:hAnsi="Times New Roman" w:cs="Times New Roman"/>
+          <w:sz w:val="28"/>
+          <w:szCs w:val="28"/>
+        </w:rPr>
+      </w:pPr>
+      <w:r>
+        <w:rPr>
+          <w:rFonts w:ascii="Times New Roman" w:hAnsi="Times New Roman" w:cs="Times New Roman"/>
+          <w:sz w:val="28"/>
+          <w:szCs w:val="28"/>
+        </w:rPr>
+        <w:t>Biểu diễn trực quan dữ liệu bằng nhiều dạng đồ thị khác nhau</w:t>
+      </w:r>
+      <w:r>
+        <w:rPr>
+          <w:rFonts w:ascii="Times New Roman" w:hAnsi="Times New Roman" w:cs="Times New Roman"/>
+          <w:sz w:val="28"/>
+          <w:szCs w:val="28"/>
+        </w:rPr>
+        <w:t>.</w:t>
+      </w:r>
+    </w:p>
+    <w:p>
+      <w:pPr>
+        <w:pStyle w:val="oancuaDanhsach"/>
+        <w:numPr>
+          <w:ilvl w:val="1"/>
+          <w:numId w:val="3"/>
+        </w:numPr>
+        <w:rPr>
+          <w:rFonts w:ascii="Times New Roman" w:hAnsi="Times New Roman" w:cs="Times New Roman"/>
+          <w:b/>
+          <w:sz w:val="28"/>
+          <w:szCs w:val="28"/>
+        </w:rPr>
+      </w:pPr>
+      <w:r>
+        <w:rPr>
+          <w:rFonts w:ascii="Times New Roman" w:hAnsi="Times New Roman" w:cs="Times New Roman"/>
+          <w:b/>
+          <w:sz w:val="28"/>
+          <w:szCs w:val="28"/>
+        </w:rPr>
+        <w:t>Các chức năng và cách sử dụng căn bản.</w:t>
+      </w:r>
+    </w:p>
+    <w:p>
+      <w:pPr>
+        <w:pStyle w:val="oancuaDanhsach"/>
+        <w:ind w:left="1800" w:firstLine="360"/>
+        <w:rPr>
+          <w:rFonts w:ascii="Times New Roman" w:hAnsi="Times New Roman" w:cs="Times New Roman"/>
+          <w:sz w:val="28"/>
+          <w:szCs w:val="28"/>
+        </w:rPr>
+      </w:pPr>
+      <w:r>
+        <w:rPr>
+          <w:rFonts w:ascii="Times New Roman" w:hAnsi="Times New Roman" w:cs="Times New Roman"/>
+          <w:sz w:val="28"/>
+          <w:szCs w:val="28"/>
+        </w:rPr>
+        <w:t xml:space="preserve">Phần mềm gồm 5 môi trường: </w:t>
+      </w:r>
+      <w:r>
+        <w:rPr>
+          <w:rFonts w:ascii="Times New Roman" w:hAnsi="Times New Roman" w:cs="Times New Roman"/>
+          <w:sz w:val="28"/>
+          <w:szCs w:val="28"/>
+        </w:rPr>
+        <w:t>Explorer, Experimenter, KnowledgeFlow, Workbench và Simple CLI</w:t>
+      </w:r>
+      <w:r>
+        <w:rPr>
+          <w:rFonts w:ascii="Times New Roman" w:hAnsi="Times New Roman" w:cs="Times New Roman"/>
+          <w:sz w:val="28"/>
+          <w:szCs w:val="28"/>
+        </w:rPr>
+        <w:t>.</w:t>
+      </w:r>
+    </w:p>
+    <w:p>
+      <w:pPr>
+        <w:pStyle w:val="oancuaDanhsach"/>
+        <w:ind w:left="1800"/>
+        <w:rPr>
+          <w:rFonts w:ascii="Times New Roman" w:hAnsi="Times New Roman" w:cs="Times New Roman"/>
+          <w:sz w:val="28"/>
+          <w:szCs w:val="28"/>
+        </w:rPr>
+      </w:pPr>
+      <w:r>
+        <w:rPr>
+          <w:rFonts w:ascii="Times New Roman" w:hAnsi="Times New Roman" w:cs="Times New Roman"/>
+          <w:noProof/>
+          <w:sz w:val="28"/>
+          <w:szCs w:val="28"/>
+        </w:rPr>
+        <w:drawing>
+          <wp:inline distT="0" distB="0" distL="0" distR="0">
+            <wp:extent cx="3680779" cy="2598645"/>
+            <wp:effectExtent l="0" t="0" r="0" b="0"/>
+            <wp:docPr id="10" name="Hình ảnh 10"/>
+            <wp:cNvGraphicFramePr>
+              <a:graphicFrameLocks xmlns:a="http://schemas.openxmlformats.org/drawingml/2006/main" noChangeAspect="1"/>
+            </wp:cNvGraphicFramePr>
+            <a:graphic xmlns:a="http://schemas.openxmlformats.org/drawingml/2006/main">
+              <a:graphicData uri="http://schemas.openxmlformats.org/drawingml/2006/picture">
+                <pic:pic xmlns:pic="http://schemas.openxmlformats.org/drawingml/2006/picture">
+                  <pic:nvPicPr>
+                    <pic:cNvPr id="10" name="home.PNG"/>
+                    <pic:cNvPicPr/>
+                  </pic:nvPicPr>
+                  <pic:blipFill>
+                    <a:blip r:embed="rId15">
+                      <a:extLst>
+                        <a:ext uri="{28A0092B-C50C-407E-A947-70E740481C1C}">
+                          <a14:useLocalDpi xmlns:a14="http://schemas.microsoft.com/office/drawing/2010/main" val="0"/>
+                        </a:ext>
+                      </a:extLst>
+                    </a:blip>
+                    <a:stretch>
+                      <a:fillRect/>
+                    </a:stretch>
+                  </pic:blipFill>
+                  <pic:spPr>
+                    <a:xfrm>
+                      <a:off x="0" y="0"/>
+                      <a:ext cx="3680779" cy="2598645"/>
+                    </a:xfrm>
+                    <a:prstGeom prst="rect">
+                      <a:avLst/>
+                    </a:prstGeom>
+                  </pic:spPr>
+                </pic:pic>
+              </a:graphicData>
+            </a:graphic>
+          </wp:inline>
+        </w:drawing>
+      </w:r>
+    </w:p>
+    <w:p>
+      <w:pPr>
+        <w:pStyle w:val="oancuaDanhsach"/>
+        <w:ind w:left="1800"/>
+        <w:rPr>
+          <w:rFonts w:ascii="Times New Roman" w:hAnsi="Times New Roman" w:cs="Times New Roman"/>
+          <w:sz w:val="28"/>
+          <w:szCs w:val="28"/>
+        </w:rPr>
+      </w:pPr>
+    </w:p>
+    <w:p>
+      <w:pPr>
+        <w:pStyle w:val="oancuaDanhsach"/>
+        <w:ind w:left="1800"/>
+        <w:rPr>
+          <w:rFonts w:ascii="Times New Roman" w:hAnsi="Times New Roman" w:cs="Times New Roman"/>
+          <w:sz w:val="28"/>
+          <w:szCs w:val="28"/>
+        </w:rPr>
+      </w:pPr>
+    </w:p>
+    <w:p>
+      <w:pPr>
+        <w:pStyle w:val="oancuaDanhsach"/>
+        <w:ind w:left="1800"/>
+        <w:rPr>
+          <w:rFonts w:ascii="Times New Roman" w:hAnsi="Times New Roman" w:cs="Times New Roman"/>
+          <w:sz w:val="28"/>
+          <w:szCs w:val="28"/>
+        </w:rPr>
+      </w:pPr>
+    </w:p>
+    <w:p>
+      <w:pPr>
+        <w:pStyle w:val="oancuaDanhsach"/>
+        <w:ind w:left="1800"/>
+        <w:rPr>
+          <w:rFonts w:ascii="Times New Roman" w:hAnsi="Times New Roman" w:cs="Times New Roman"/>
+          <w:sz w:val="28"/>
+          <w:szCs w:val="28"/>
+        </w:rPr>
+      </w:pPr>
+    </w:p>
+    <w:p>
+      <w:pPr>
+        <w:pStyle w:val="oancuaDanhsach"/>
+        <w:numPr>
+          <w:ilvl w:val="0"/>
+          <w:numId w:val="19"/>
+        </w:numPr>
+        <w:rPr>
+          <w:rFonts w:ascii="Times New Roman" w:hAnsi="Times New Roman" w:cs="Times New Roman"/>
+          <w:b/>
+          <w:sz w:val="28"/>
+          <w:szCs w:val="28"/>
+        </w:rPr>
+      </w:pPr>
+      <w:r>
+        <w:rPr>
+          <w:rFonts w:ascii="Times New Roman" w:hAnsi="Times New Roman" w:cs="Times New Roman"/>
+          <w:b/>
+          <w:sz w:val="28"/>
+          <w:szCs w:val="28"/>
+        </w:rPr>
+        <w:t xml:space="preserve">Môi trường </w:t>
+      </w:r>
+      <w:r>
+        <w:rPr>
+          <w:rFonts w:ascii="Times New Roman" w:hAnsi="Times New Roman" w:cs="Times New Roman"/>
+          <w:b/>
+          <w:sz w:val="28"/>
+          <w:szCs w:val="28"/>
+        </w:rPr>
+        <w:t>Explorer.</w:t>
+      </w:r>
+    </w:p>
+    <w:p>
+      <w:pPr>
+        <w:ind w:left="1350" w:firstLine="720"/>
+        <w:rPr>
+          <w:rFonts w:ascii="Times New Roman" w:hAnsi="Times New Roman" w:cs="Times New Roman"/>
+          <w:sz w:val="28"/>
+          <w:szCs w:val="28"/>
+        </w:rPr>
+      </w:pPr>
+      <w:r>
+        <w:rPr>
+          <w:rFonts w:ascii="Times New Roman" w:hAnsi="Times New Roman" w:cs="Times New Roman"/>
+          <w:sz w:val="28"/>
+          <w:szCs w:val="28"/>
+        </w:rPr>
+        <w:t>Giao diện môi trường Explorer gồm: preprocess, classify, cluster, associate, select attributes, visualize.</w:t>
+      </w:r>
+    </w:p>
+    <w:p>
+      <w:pPr>
+        <w:pStyle w:val="oancuaDanhsach"/>
+        <w:ind w:left="864"/>
+        <w:rPr>
+          <w:rFonts w:ascii="Times New Roman" w:hAnsi="Times New Roman" w:cs="Times New Roman"/>
+          <w:b/>
+          <w:sz w:val="28"/>
+          <w:szCs w:val="28"/>
+        </w:rPr>
+      </w:pPr>
+      <w:r>
+        <w:rPr>
+          <w:rFonts w:ascii="Times New Roman" w:hAnsi="Times New Roman" w:cs="Times New Roman"/>
+          <w:b/>
+          <w:noProof/>
+          <w:sz w:val="28"/>
+          <w:szCs w:val="28"/>
+        </w:rPr>
+        <w:drawing>
+          <wp:inline distT="0" distB="0" distL="0" distR="0">
+            <wp:extent cx="5897880" cy="4439165"/>
+            <wp:effectExtent l="0" t="0" r="7620" b="0"/>
+            <wp:docPr id="11" name="Hình ảnh 11"/>
+            <wp:cNvGraphicFramePr>
+              <a:graphicFrameLocks xmlns:a="http://schemas.openxmlformats.org/drawingml/2006/main" noChangeAspect="1"/>
+            </wp:cNvGraphicFramePr>
+            <a:graphic xmlns:a="http://schemas.openxmlformats.org/drawingml/2006/main">
+              <a:graphicData uri="http://schemas.openxmlformats.org/drawingml/2006/picture">
+                <pic:pic xmlns:pic="http://schemas.openxmlformats.org/drawingml/2006/picture">
+                  <pic:nvPicPr>
+                    <pic:cNvPr id="11" name="preprocess.PNG"/>
+                    <pic:cNvPicPr/>
+                  </pic:nvPicPr>
+                  <pic:blipFill>
+                    <a:blip r:embed="rId16">
+                      <a:extLst>
+                        <a:ext uri="{28A0092B-C50C-407E-A947-70E740481C1C}">
+                          <a14:useLocalDpi xmlns:a14="http://schemas.microsoft.com/office/drawing/2010/main" val="0"/>
+                        </a:ext>
+                      </a:extLst>
+                    </a:blip>
+                    <a:stretch>
+                      <a:fillRect/>
+                    </a:stretch>
+                  </pic:blipFill>
+                  <pic:spPr>
+                    <a:xfrm>
+                      <a:off x="0" y="0"/>
+                      <a:ext cx="5923039" cy="4458101"/>
+                    </a:xfrm>
+                    <a:prstGeom prst="rect">
+                      <a:avLst/>
+                    </a:prstGeom>
+                  </pic:spPr>
+                </pic:pic>
+              </a:graphicData>
+            </a:graphic>
+          </wp:inline>
+        </w:drawing>
+      </w:r>
+    </w:p>
+    <w:p>
+      <w:pPr>
+        <w:pStyle w:val="oancuaDanhsach"/>
+        <w:numPr>
+          <w:ilvl w:val="0"/>
+          <w:numId w:val="20"/>
+        </w:numPr>
+        <w:rPr>
+          <w:rFonts w:ascii="Times New Roman" w:hAnsi="Times New Roman" w:cs="Times New Roman"/>
+          <w:b/>
+          <w:sz w:val="28"/>
+          <w:szCs w:val="28"/>
+        </w:rPr>
+      </w:pPr>
+      <w:r>
+        <w:rPr>
+          <w:rFonts w:ascii="Times New Roman" w:hAnsi="Times New Roman" w:cs="Times New Roman"/>
+          <w:b/>
+          <w:sz w:val="28"/>
+          <w:szCs w:val="28"/>
+        </w:rPr>
+        <w:t>Preprocess</w:t>
+      </w:r>
+      <w:r>
+        <w:rPr>
+          <w:rFonts w:ascii="Times New Roman" w:hAnsi="Times New Roman" w:cs="Times New Roman"/>
+          <w:b/>
+          <w:sz w:val="28"/>
+          <w:szCs w:val="28"/>
+        </w:rPr>
+        <w:t xml:space="preserve"> </w:t>
+      </w:r>
+      <w:r>
+        <w:rPr>
+          <w:rFonts w:ascii="Times New Roman" w:hAnsi="Times New Roman" w:cs="Times New Roman"/>
+          <w:sz w:val="28"/>
+          <w:szCs w:val="28"/>
+        </w:rPr>
+        <w:t xml:space="preserve">– </w:t>
+      </w:r>
+      <w:r>
+        <w:rPr>
+          <w:rFonts w:ascii="Times New Roman" w:hAnsi="Times New Roman" w:cs="Times New Roman"/>
+          <w:b/>
+          <w:sz w:val="28"/>
+          <w:szCs w:val="28"/>
+        </w:rPr>
+        <w:t>là bước tiền xử lý dữ liệu.</w:t>
+      </w:r>
+    </w:p>
+    <w:p>
+      <w:pPr>
+        <w:pStyle w:val="oancuaDanhsach"/>
+        <w:ind w:left="2160" w:firstLine="720"/>
+        <w:rPr>
+          <w:rFonts w:ascii="Times New Roman" w:hAnsi="Times New Roman" w:cs="Times New Roman"/>
+          <w:color w:val="000000"/>
+          <w:sz w:val="26"/>
+          <w:szCs w:val="26"/>
+        </w:rPr>
+      </w:pPr>
+      <w:r>
+        <w:rPr>
+          <w:rFonts w:ascii="Times New Roman" w:hAnsi="Times New Roman" w:cs="Times New Roman"/>
+          <w:color w:val="000000"/>
+          <w:sz w:val="26"/>
+          <w:szCs w:val="26"/>
+        </w:rPr>
+        <w:t>Trong qui trình khai phá dữ liệu, công việc xử lý dữ liệu trước khi đưa vào các mô hình</w:t>
+      </w:r>
+      <w:r>
+        <w:rPr>
+          <w:rFonts w:ascii="Times New Roman" w:hAnsi="Times New Roman" w:cs="Times New Roman"/>
+          <w:color w:val="000000"/>
+          <w:sz w:val="26"/>
+          <w:szCs w:val="26"/>
+        </w:rPr>
+        <w:t xml:space="preserve"> </w:t>
+      </w:r>
+      <w:r>
+        <w:rPr>
+          <w:rFonts w:ascii="Times New Roman" w:hAnsi="Times New Roman" w:cs="Times New Roman"/>
+          <w:color w:val="000000"/>
+          <w:sz w:val="26"/>
+          <w:szCs w:val="26"/>
+        </w:rPr>
+        <w:t>là rất cần thiết, bước này làm cho dữ liệu có được ban đầu qua thu thập dữ liệu (gọi là dữ</w:t>
+      </w:r>
+      <w:r>
+        <w:rPr>
+          <w:rFonts w:ascii="Times New Roman" w:hAnsi="Times New Roman" w:cs="Times New Roman"/>
+          <w:color w:val="000000"/>
+          <w:sz w:val="26"/>
+          <w:szCs w:val="26"/>
+        </w:rPr>
+        <w:t xml:space="preserve"> </w:t>
+      </w:r>
+      <w:r>
+        <w:rPr>
+          <w:rFonts w:ascii="Times New Roman" w:hAnsi="Times New Roman" w:cs="Times New Roman"/>
+          <w:color w:val="000000"/>
+          <w:sz w:val="26"/>
+          <w:szCs w:val="26"/>
+        </w:rPr>
+        <w:t>liệu gốc ordinal data) có thể áp dụng được (thích hợp) với các mô hình khai phá dữ liệu</w:t>
+      </w:r>
+      <w:r>
+        <w:rPr>
+          <w:color w:val="000000"/>
+          <w:sz w:val="26"/>
+          <w:szCs w:val="26"/>
+        </w:rPr>
+        <w:br/>
+      </w:r>
+      <w:r>
+        <w:rPr>
+          <w:rFonts w:ascii="Times New Roman" w:hAnsi="Times New Roman" w:cs="Times New Roman"/>
+          <w:color w:val="000000"/>
+          <w:sz w:val="26"/>
+          <w:szCs w:val="26"/>
+        </w:rPr>
+        <w:t>(data mining model) cụ thể. Các công việc cụ thể của tiền xử lý dữ liệu bao gồm những</w:t>
+      </w:r>
+      <w:r>
+        <w:rPr>
+          <w:rFonts w:ascii="Times New Roman" w:hAnsi="Times New Roman" w:cs="Times New Roman"/>
+          <w:color w:val="000000"/>
+          <w:sz w:val="26"/>
+          <w:szCs w:val="26"/>
+        </w:rPr>
+        <w:t xml:space="preserve"> </w:t>
+      </w:r>
+      <w:r>
+        <w:rPr>
+          <w:rFonts w:ascii="Times New Roman" w:hAnsi="Times New Roman" w:cs="Times New Roman"/>
+          <w:color w:val="000000"/>
+          <w:sz w:val="26"/>
+          <w:szCs w:val="26"/>
+        </w:rPr>
+        <w:t>công việc như:</w:t>
+      </w:r>
+    </w:p>
+    <w:p>
+      <w:pPr>
+        <w:pStyle w:val="oancuaDanhsach"/>
+        <w:numPr>
+          <w:ilvl w:val="0"/>
+          <w:numId w:val="21"/>
+        </w:numPr>
+        <w:rPr>
+          <w:rFonts w:ascii="Times New Roman" w:hAnsi="Times New Roman" w:cs="Times New Roman"/>
+          <w:color w:val="000000"/>
+          <w:sz w:val="26"/>
+          <w:szCs w:val="26"/>
+        </w:rPr>
+      </w:pPr>
+      <w:r>
+        <w:rPr>
+          <w:rFonts w:ascii="Times New Roman" w:hAnsi="Times New Roman" w:cs="Times New Roman"/>
+          <w:i/>
+          <w:iCs/>
+          <w:color w:val="000000"/>
+          <w:sz w:val="26"/>
+          <w:szCs w:val="26"/>
+        </w:rPr>
+        <w:t xml:space="preserve">Filtering Attributes: </w:t>
+      </w:r>
+      <w:r>
+        <w:rPr>
+          <w:rFonts w:ascii="Times New Roman" w:hAnsi="Times New Roman" w:cs="Times New Roman"/>
+          <w:color w:val="000000"/>
+          <w:sz w:val="26"/>
+          <w:szCs w:val="26"/>
+        </w:rPr>
+        <w:t>Chọn các thuộc tính phù hợp với mô hình</w:t>
+      </w:r>
+      <w:r>
+        <w:rPr>
+          <w:rFonts w:ascii="Times New Roman" w:hAnsi="Times New Roman" w:cs="Times New Roman"/>
+          <w:color w:val="000000"/>
+          <w:sz w:val="26"/>
+          <w:szCs w:val="26"/>
+        </w:rPr>
+        <w:t>.</w:t>
+      </w:r>
+    </w:p>
+    <w:p>
+      <w:pPr>
+        <w:pStyle w:val="oancuaDanhsach"/>
+        <w:numPr>
+          <w:ilvl w:val="0"/>
+          <w:numId w:val="21"/>
+        </w:numPr>
+        <w:rPr>
+          <w:rFonts w:ascii="Times New Roman" w:hAnsi="Times New Roman" w:cs="Times New Roman"/>
+          <w:b/>
+          <w:sz w:val="28"/>
+          <w:szCs w:val="28"/>
+        </w:rPr>
+      </w:pPr>
+      <w:r>
+        <w:rPr>
+          <w:rFonts w:ascii="Times New Roman" w:hAnsi="Times New Roman" w:cs="Times New Roman"/>
+          <w:i/>
+          <w:iCs/>
+          <w:color w:val="000000"/>
+          <w:sz w:val="26"/>
+          <w:szCs w:val="26"/>
+        </w:rPr>
+        <w:t xml:space="preserve">Filtering samples: </w:t>
+      </w:r>
+      <w:r>
+        <w:rPr>
+          <w:rFonts w:ascii="Times New Roman" w:hAnsi="Times New Roman" w:cs="Times New Roman"/>
+          <w:color w:val="000000"/>
+          <w:sz w:val="26"/>
+          <w:szCs w:val="26"/>
+        </w:rPr>
+        <w:t>Lọc các mẫu (instances, patterns) dữ liệu cho</w:t>
+      </w:r>
+      <w:r>
+        <w:rPr>
+          <w:rFonts w:ascii="Times New Roman" w:hAnsi="Times New Roman" w:cs="Times New Roman"/>
+          <w:color w:val="000000"/>
+          <w:sz w:val="26"/>
+          <w:szCs w:val="26"/>
+        </w:rPr>
+        <w:t xml:space="preserve"> </w:t>
+      </w:r>
+      <w:r>
+        <w:rPr>
+          <w:rFonts w:ascii="Times New Roman" w:hAnsi="Times New Roman" w:cs="Times New Roman"/>
+          <w:color w:val="000000"/>
+          <w:sz w:val="26"/>
+          <w:szCs w:val="26"/>
+        </w:rPr>
+        <w:t>mô hình</w:t>
+      </w:r>
+      <w:r>
+        <w:rPr>
+          <w:rFonts w:ascii="Times New Roman" w:hAnsi="Times New Roman" w:cs="Times New Roman"/>
+          <w:color w:val="000000"/>
+          <w:sz w:val="26"/>
+          <w:szCs w:val="26"/>
+        </w:rPr>
+        <w:t>.</w:t>
+      </w:r>
+    </w:p>
+    <w:p>
+      <w:pPr>
+        <w:pStyle w:val="oancuaDanhsach"/>
+        <w:numPr>
+          <w:ilvl w:val="0"/>
+          <w:numId w:val="21"/>
+        </w:numPr>
+        <w:rPr>
+          <w:rFonts w:ascii="Times New Roman" w:hAnsi="Times New Roman" w:cs="Times New Roman"/>
+          <w:color w:val="000000"/>
+          <w:sz w:val="26"/>
+          <w:szCs w:val="26"/>
+        </w:rPr>
+      </w:pPr>
+      <w:r>
+        <w:rPr>
+          <w:rFonts w:ascii="Times New Roman" w:hAnsi="Times New Roman" w:cs="Times New Roman"/>
+          <w:i/>
+          <w:iCs/>
+          <w:color w:val="000000"/>
+          <w:sz w:val="26"/>
+          <w:szCs w:val="26"/>
+        </w:rPr>
+        <w:t xml:space="preserve">Clean data: </w:t>
+      </w:r>
+      <w:r>
+        <w:rPr>
+          <w:rFonts w:ascii="Times New Roman" w:hAnsi="Times New Roman" w:cs="Times New Roman"/>
+          <w:color w:val="000000"/>
+          <w:sz w:val="26"/>
+          <w:szCs w:val="26"/>
+        </w:rPr>
+        <w:t>Làm sạch dữ liệu như xóa bỏ các dữ liệu bất thường (Outlier)</w:t>
+      </w:r>
+      <w:r>
+        <w:rPr>
+          <w:rFonts w:ascii="Times New Roman" w:hAnsi="Times New Roman" w:cs="Times New Roman"/>
+          <w:color w:val="000000"/>
+          <w:sz w:val="26"/>
+          <w:szCs w:val="26"/>
+        </w:rPr>
+        <w:t>.</w:t>
+      </w:r>
+    </w:p>
+    <w:p>
+      <w:pPr>
+        <w:pStyle w:val="oancuaDanhsach"/>
+        <w:numPr>
+          <w:ilvl w:val="0"/>
+          <w:numId w:val="21"/>
+        </w:numPr>
+        <w:rPr>
+          <w:rFonts w:ascii="Times New Roman" w:hAnsi="Times New Roman" w:cs="Times New Roman"/>
+          <w:color w:val="000000"/>
+          <w:sz w:val="26"/>
+          <w:szCs w:val="26"/>
+        </w:rPr>
+      </w:pPr>
+      <w:r>
+        <w:rPr>
+          <w:rFonts w:ascii="Times New Roman" w:hAnsi="Times New Roman" w:cs="Times New Roman"/>
+          <w:i/>
+          <w:iCs/>
+          <w:color w:val="000000"/>
+          <w:sz w:val="26"/>
+          <w:szCs w:val="26"/>
+        </w:rPr>
+        <w:lastRenderedPageBreak/>
+        <w:t xml:space="preserve">Transformation: </w:t>
+      </w:r>
+      <w:r>
+        <w:rPr>
+          <w:rFonts w:ascii="Times New Roman" w:hAnsi="Times New Roman" w:cs="Times New Roman"/>
+          <w:color w:val="000000"/>
+          <w:sz w:val="26"/>
+          <w:szCs w:val="26"/>
+        </w:rPr>
+        <w:t>Chuyển đổi dữ liệu cho phù hợp với các mô hình như chuyển đổi dữ</w:t>
+      </w:r>
+      <w:r>
+        <w:rPr>
+          <w:rFonts w:ascii="Times New Roman" w:hAnsi="Times New Roman" w:cs="Times New Roman"/>
+          <w:color w:val="000000"/>
+          <w:sz w:val="26"/>
+          <w:szCs w:val="26"/>
+        </w:rPr>
+        <w:t xml:space="preserve"> </w:t>
+      </w:r>
+      <w:r>
+        <w:rPr>
+          <w:rFonts w:ascii="Times New Roman" w:hAnsi="Times New Roman" w:cs="Times New Roman"/>
+          <w:color w:val="000000"/>
+          <w:sz w:val="26"/>
+          <w:szCs w:val="26"/>
+        </w:rPr>
+        <w:t>liệu từ numeric qua nomial hay ordinal</w:t>
+      </w:r>
+      <w:r>
+        <w:rPr>
+          <w:rFonts w:ascii="Times New Roman" w:hAnsi="Times New Roman" w:cs="Times New Roman"/>
+          <w:color w:val="000000"/>
+          <w:sz w:val="26"/>
+          <w:szCs w:val="26"/>
+        </w:rPr>
+        <w:t>.</w:t>
+      </w:r>
+    </w:p>
+    <w:p>
+      <w:pPr>
+        <w:pStyle w:val="oancuaDanhsach"/>
+        <w:numPr>
+          <w:ilvl w:val="0"/>
+          <w:numId w:val="21"/>
+        </w:numPr>
+        <w:rPr>
+          <w:rFonts w:ascii="Times New Roman" w:hAnsi="Times New Roman" w:cs="Times New Roman"/>
+          <w:i/>
+          <w:color w:val="000000"/>
+          <w:sz w:val="26"/>
+          <w:szCs w:val="26"/>
+        </w:rPr>
+      </w:pPr>
+      <w:r>
+        <w:rPr>
+          <w:rFonts w:ascii="Times New Roman" w:hAnsi="Times New Roman" w:cs="Times New Roman"/>
+          <w:i/>
+          <w:color w:val="000000"/>
+          <w:sz w:val="26"/>
+          <w:szCs w:val="26"/>
+        </w:rPr>
+        <w:t>Discetization</w:t>
+      </w:r>
+      <w:r>
+        <w:rPr>
+          <w:rFonts w:ascii="Times New Roman" w:hAnsi="Times New Roman" w:cs="Times New Roman"/>
+          <w:i/>
+          <w:color w:val="000000"/>
+          <w:sz w:val="26"/>
+          <w:szCs w:val="26"/>
+        </w:rPr>
+        <w:t xml:space="preserve"> (rời rạc hóa dữ liệu): </w:t>
+      </w:r>
+      <w:r>
+        <w:rPr>
+          <w:rFonts w:ascii="Times New Roman" w:hAnsi="Times New Roman" w:cs="Times New Roman"/>
+          <w:color w:val="000000"/>
+          <w:sz w:val="26"/>
+          <w:szCs w:val="26"/>
+        </w:rPr>
+        <w:t>Nếu bạn có dữ liệu liên tục nhưng một vài mô hình chỉ áp dụng  cho các dữ liệu rời rạc (luật kết hợp chẳng hạn) thì bạn phải thực hiện việc rời rạc hóa dữ liệu.</w:t>
+      </w:r>
+    </w:p>
+    <w:p>
+      <w:pPr>
+        <w:ind w:left="1008"/>
+        <w:rPr>
+          <w:rFonts w:ascii="Times New Roman" w:hAnsi="Times New Roman" w:cs="Times New Roman"/>
+          <w:color w:val="000000"/>
+          <w:sz w:val="26"/>
+          <w:szCs w:val="26"/>
+        </w:rPr>
+      </w:pPr>
+      <w:r>
+        <w:rPr>
+          <w:rFonts w:ascii="Times New Roman" w:hAnsi="Times New Roman" w:cs="Times New Roman"/>
+          <w:noProof/>
+          <w:color w:val="000000"/>
+          <w:sz w:val="26"/>
+          <w:szCs w:val="26"/>
+        </w:rPr>
+        <w:drawing>
+          <wp:inline distT="0" distB="0" distL="0" distR="0">
+            <wp:extent cx="5737860" cy="4338335"/>
+            <wp:effectExtent l="0" t="0" r="0" b="5080"/>
+            <wp:docPr id="12" name="Hình ảnh 12"/>
+            <wp:cNvGraphicFramePr>
+              <a:graphicFrameLocks xmlns:a="http://schemas.openxmlformats.org/drawingml/2006/main" noChangeAspect="1"/>
+            </wp:cNvGraphicFramePr>
+            <a:graphic xmlns:a="http://schemas.openxmlformats.org/drawingml/2006/main">
+              <a:graphicData uri="http://schemas.openxmlformats.org/drawingml/2006/picture">
+                <pic:pic xmlns:pic="http://schemas.openxmlformats.org/drawingml/2006/picture">
+                  <pic:nvPicPr>
+                    <pic:cNvPr id="12" name="preprocess.PNG"/>
+                    <pic:cNvPicPr/>
+                  </pic:nvPicPr>
+                  <pic:blipFill>
+                    <a:blip r:embed="rId17">
+                      <a:extLst>
+                        <a:ext uri="{28A0092B-C50C-407E-A947-70E740481C1C}">
+                          <a14:useLocalDpi xmlns:a14="http://schemas.microsoft.com/office/drawing/2010/main" val="0"/>
+                        </a:ext>
+                      </a:extLst>
+                    </a:blip>
+                    <a:stretch>
+                      <a:fillRect/>
+                    </a:stretch>
+                  </pic:blipFill>
+                  <pic:spPr>
+                    <a:xfrm>
+                      <a:off x="0" y="0"/>
+                      <a:ext cx="5764801" cy="4358705"/>
+                    </a:xfrm>
+                    <a:prstGeom prst="rect">
+                      <a:avLst/>
+                    </a:prstGeom>
+                  </pic:spPr>
+                </pic:pic>
+              </a:graphicData>
+            </a:graphic>
+          </wp:inline>
+        </w:drawing>
+      </w:r>
+    </w:p>
+    <w:p>
+      <w:pPr>
+        <w:ind w:left="2160" w:firstLine="360"/>
+        <w:rPr>
+          <w:rFonts w:ascii="Times New Roman" w:hAnsi="Times New Roman" w:cs="Times New Roman"/>
+          <w:color w:val="000000"/>
+          <w:sz w:val="26"/>
+          <w:szCs w:val="26"/>
+        </w:rPr>
+      </w:pPr>
+      <w:r>
+        <w:rPr>
+          <w:rFonts w:ascii="Times New Roman" w:hAnsi="Times New Roman" w:cs="Times New Roman"/>
+          <w:color w:val="000000"/>
+          <w:sz w:val="26"/>
+          <w:szCs w:val="26"/>
+        </w:rPr>
+        <w:t>Dữ liệu có thể được nhập vào từ một tập tin có khuôn dạng ARFF, CSV.</w:t>
+      </w:r>
+    </w:p>
+    <w:p>
+      <w:pPr>
+        <w:ind w:left="2160" w:firstLine="360"/>
+        <w:rPr>
+          <w:rFonts w:ascii="Times New Roman" w:hAnsi="Times New Roman" w:cs="Times New Roman"/>
+          <w:color w:val="000000"/>
+          <w:sz w:val="26"/>
+          <w:szCs w:val="26"/>
+        </w:rPr>
+      </w:pPr>
+      <w:r>
+        <w:rPr>
+          <w:rFonts w:ascii="Times New Roman" w:hAnsi="Times New Roman" w:cs="Times New Roman"/>
+          <w:color w:val="000000"/>
+          <w:sz w:val="26"/>
+          <w:szCs w:val="26"/>
+        </w:rPr>
+        <w:t>Dữ liệu có thể được đọc từ một địa chỉ URL, hoặc từ một cơ sở dữ liệu thông qua JDBC.</w:t>
+      </w:r>
+    </w:p>
+    <w:p>
+      <w:pPr>
+        <w:pStyle w:val="oancuaDanhsach"/>
+        <w:numPr>
+          <w:ilvl w:val="0"/>
+          <w:numId w:val="22"/>
+        </w:numPr>
+        <w:rPr>
+          <w:rFonts w:ascii="Times New Roman" w:hAnsi="Times New Roman" w:cs="Times New Roman"/>
+          <w:color w:val="000000"/>
+          <w:sz w:val="26"/>
+          <w:szCs w:val="26"/>
+        </w:rPr>
+      </w:pPr>
+      <w:r>
+        <w:rPr>
+          <w:rFonts w:ascii="Times New Roman" w:hAnsi="Times New Roman" w:cs="Times New Roman"/>
+          <w:color w:val="000000"/>
+          <w:sz w:val="26"/>
+          <w:szCs w:val="26"/>
+        </w:rPr>
+        <w:t>Chọn kiểu open ứng với nguồn dữ liệu để import một bộ dữ liệu vào weka.</w:t>
+      </w:r>
+    </w:p>
+    <w:p>
+      <w:pPr>
+        <w:pStyle w:val="oancuaDanhsach"/>
+        <w:ind w:left="2880"/>
+        <w:rPr>
+          <w:rFonts w:ascii="Times New Roman" w:hAnsi="Times New Roman" w:cs="Times New Roman"/>
+          <w:color w:val="000000"/>
+          <w:sz w:val="26"/>
+          <w:szCs w:val="26"/>
+        </w:rPr>
+      </w:pPr>
+    </w:p>
+    <w:p>
+      <w:pPr>
+        <w:pStyle w:val="oancuaDanhsach"/>
+        <w:ind w:left="2880"/>
+        <w:rPr>
+          <w:rFonts w:ascii="Times New Roman" w:hAnsi="Times New Roman" w:cs="Times New Roman"/>
+          <w:color w:val="000000"/>
+          <w:sz w:val="26"/>
+          <w:szCs w:val="26"/>
+        </w:rPr>
+      </w:pPr>
+    </w:p>
+    <w:p>
+      <w:pPr>
+        <w:pStyle w:val="oancuaDanhsach"/>
+        <w:ind w:left="2880"/>
+        <w:rPr>
+          <w:rFonts w:ascii="Times New Roman" w:hAnsi="Times New Roman" w:cs="Times New Roman"/>
+          <w:color w:val="000000"/>
+          <w:sz w:val="26"/>
+          <w:szCs w:val="26"/>
+        </w:rPr>
+      </w:pPr>
+    </w:p>
+    <w:p>
+      <w:pPr>
+        <w:pStyle w:val="oancuaDanhsach"/>
+        <w:ind w:left="864"/>
+        <w:rPr>
+          <w:rFonts w:ascii="Times New Roman" w:hAnsi="Times New Roman" w:cs="Times New Roman"/>
+          <w:color w:val="000000"/>
+          <w:sz w:val="26"/>
+          <w:szCs w:val="26"/>
+        </w:rPr>
+      </w:pPr>
+      <w:r>
+        <w:rPr>
+          <w:rFonts w:ascii="Times New Roman" w:hAnsi="Times New Roman" w:cs="Times New Roman"/>
+          <w:noProof/>
+          <w:color w:val="000000"/>
+          <w:sz w:val="26"/>
+          <w:szCs w:val="26"/>
+        </w:rPr>
+        <w:lastRenderedPageBreak/>
+        <w:drawing>
+          <wp:inline distT="0" distB="0" distL="0" distR="0">
+            <wp:extent cx="5943600" cy="4479290"/>
+            <wp:effectExtent l="0" t="0" r="0" b="0"/>
+            <wp:docPr id="13" name="Hình ảnh 13"/>
+            <wp:cNvGraphicFramePr>
+              <a:graphicFrameLocks xmlns:a="http://schemas.openxmlformats.org/drawingml/2006/main" noChangeAspect="1"/>
+            </wp:cNvGraphicFramePr>
+            <a:graphic xmlns:a="http://schemas.openxmlformats.org/drawingml/2006/main">
+              <a:graphicData uri="http://schemas.openxmlformats.org/drawingml/2006/picture">
+                <pic:pic xmlns:pic="http://schemas.openxmlformats.org/drawingml/2006/picture">
+                  <pic:nvPicPr>
+                    <pic:cNvPr id="13" name="preprocess-open.PNG"/>
+                    <pic:cNvPicPr/>
+                  </pic:nvPicPr>
+                  <pic:blipFill>
+                    <a:blip r:embed="rId18">
+                      <a:extLst>
+                        <a:ext uri="{28A0092B-C50C-407E-A947-70E740481C1C}">
+                          <a14:useLocalDpi xmlns:a14="http://schemas.microsoft.com/office/drawing/2010/main" val="0"/>
+                        </a:ext>
+                      </a:extLst>
+                    </a:blip>
+                    <a:stretch>
+                      <a:fillRect/>
+                    </a:stretch>
+                  </pic:blipFill>
+                  <pic:spPr>
+                    <a:xfrm>
+                      <a:off x="0" y="0"/>
+                      <a:ext cx="5943600" cy="4479290"/>
+                    </a:xfrm>
+                    <a:prstGeom prst="rect">
+                      <a:avLst/>
+                    </a:prstGeom>
+                  </pic:spPr>
+                </pic:pic>
+              </a:graphicData>
+            </a:graphic>
+          </wp:inline>
+        </w:drawing>
+      </w:r>
+    </w:p>
+    <w:p>
+      <w:pPr>
+        <w:pStyle w:val="oancuaDanhsach"/>
+        <w:ind w:left="3240"/>
+        <w:rPr>
+          <w:rFonts w:ascii="Times New Roman" w:hAnsi="Times New Roman" w:cs="Times New Roman"/>
+          <w:color w:val="000000"/>
+          <w:sz w:val="26"/>
+          <w:szCs w:val="26"/>
+        </w:rPr>
+      </w:pPr>
+    </w:p>
+    <w:p>
+      <w:pPr>
+        <w:pStyle w:val="oancuaDanhsach"/>
+        <w:numPr>
+          <w:ilvl w:val="0"/>
+          <w:numId w:val="20"/>
+        </w:numPr>
+        <w:rPr>
+          <w:rFonts w:ascii="Times New Roman" w:hAnsi="Times New Roman" w:cs="Times New Roman"/>
+          <w:b/>
+          <w:sz w:val="28"/>
+          <w:szCs w:val="28"/>
+        </w:rPr>
+      </w:pPr>
+      <w:r>
+        <w:rPr>
+          <w:rFonts w:ascii="Times New Roman" w:hAnsi="Times New Roman" w:cs="Times New Roman"/>
+          <w:b/>
+          <w:sz w:val="28"/>
+          <w:szCs w:val="28"/>
+        </w:rPr>
+        <w:t>Classify.</w:t>
+      </w:r>
+    </w:p>
+    <w:p>
+      <w:pPr>
+        <w:pStyle w:val="oancuaDanhsach"/>
+        <w:numPr>
+          <w:ilvl w:val="0"/>
+          <w:numId w:val="20"/>
+        </w:numPr>
+        <w:rPr>
+          <w:rFonts w:ascii="Times New Roman" w:hAnsi="Times New Roman" w:cs="Times New Roman"/>
+          <w:b/>
+          <w:sz w:val="28"/>
+          <w:szCs w:val="28"/>
+        </w:rPr>
+      </w:pPr>
+      <w:r>
+        <w:rPr>
+          <w:rFonts w:ascii="Times New Roman" w:hAnsi="Times New Roman" w:cs="Times New Roman"/>
+          <w:b/>
+          <w:sz w:val="28"/>
+          <w:szCs w:val="28"/>
+        </w:rPr>
+        <w:t>Cluster.</w:t>
+      </w:r>
+    </w:p>
+    <w:p>
+      <w:pPr>
+        <w:pStyle w:val="oancuaDanhsach"/>
+        <w:numPr>
+          <w:ilvl w:val="0"/>
+          <w:numId w:val="20"/>
+        </w:numPr>
+        <w:rPr>
+          <w:rFonts w:ascii="Times New Roman" w:hAnsi="Times New Roman" w:cs="Times New Roman"/>
+          <w:b/>
+          <w:sz w:val="28"/>
+          <w:szCs w:val="28"/>
+        </w:rPr>
+      </w:pPr>
+      <w:r>
+        <w:rPr>
+          <w:rFonts w:ascii="Times New Roman" w:hAnsi="Times New Roman" w:cs="Times New Roman"/>
+          <w:b/>
+          <w:sz w:val="28"/>
+          <w:szCs w:val="28"/>
+        </w:rPr>
+        <w:t>Associate.</w:t>
+      </w:r>
+      <w:bookmarkStart w:id="0" w:name="_GoBack"/>
+      <w:bookmarkEnd w:id="0"/>
+    </w:p>
+    <w:p>
+      <w:pPr>
+        <w:pStyle w:val="oancuaDanhsach"/>
+        <w:numPr>
+          <w:ilvl w:val="0"/>
+          <w:numId w:val="20"/>
+        </w:numPr>
+        <w:rPr>
+          <w:rFonts w:ascii="Times New Roman" w:hAnsi="Times New Roman" w:cs="Times New Roman"/>
+          <w:b/>
+          <w:sz w:val="28"/>
+          <w:szCs w:val="28"/>
+        </w:rPr>
+      </w:pPr>
+      <w:r>
+        <w:rPr>
+          <w:rFonts w:ascii="Times New Roman" w:hAnsi="Times New Roman" w:cs="Times New Roman"/>
+          <w:b/>
+          <w:sz w:val="28"/>
+          <w:szCs w:val="28"/>
+        </w:rPr>
+        <w:t>Select attributes.</w:t>
+      </w:r>
+    </w:p>
+    <w:p>
+      <w:pPr>
+        <w:pStyle w:val="oancuaDanhsach"/>
+        <w:numPr>
+          <w:ilvl w:val="0"/>
+          <w:numId w:val="20"/>
+        </w:numPr>
+        <w:rPr>
+          <w:rFonts w:ascii="Times New Roman" w:hAnsi="Times New Roman" w:cs="Times New Roman"/>
+          <w:b/>
+          <w:sz w:val="28"/>
+          <w:szCs w:val="28"/>
+        </w:rPr>
+      </w:pPr>
+      <w:r>
+        <w:rPr>
+          <w:rFonts w:ascii="Times New Roman" w:hAnsi="Times New Roman" w:cs="Times New Roman"/>
+          <w:b/>
+          <w:sz w:val="28"/>
+          <w:szCs w:val="28"/>
+        </w:rPr>
+        <w:t>Visualize.</w:t>
+      </w:r>
+    </w:p>
+    <w:p>
+      <w:pPr>
+        <w:pStyle w:val="oancuaDanhsach"/>
+        <w:numPr>
+          <w:ilvl w:val="0"/>
+          <w:numId w:val="19"/>
+        </w:numPr>
+        <w:rPr>
+          <w:rFonts w:ascii="Times New Roman" w:hAnsi="Times New Roman" w:cs="Times New Roman"/>
+          <w:b/>
+          <w:sz w:val="28"/>
+          <w:szCs w:val="28"/>
+        </w:rPr>
+      </w:pPr>
+    </w:p>
+    <w:p>
+      <w:pPr>
+        <w:pStyle w:val="oancuaDanhsach"/>
+        <w:numPr>
+          <w:ilvl w:val="0"/>
+          <w:numId w:val="19"/>
+        </w:numPr>
+        <w:rPr>
+          <w:rFonts w:ascii="Times New Roman" w:hAnsi="Times New Roman" w:cs="Times New Roman"/>
+          <w:b/>
+          <w:sz w:val="28"/>
+          <w:szCs w:val="28"/>
+        </w:rPr>
+      </w:pPr>
+    </w:p>
+    <w:p>
+      <w:pPr>
+        <w:pStyle w:val="oancuaDanhsach"/>
+        <w:numPr>
           <w:ilvl w:val="0"/>
           <w:numId w:val="3"/>
         </w:numPr>
@@ -1639,6 +3070,7 @@
                 <w:sz w:val="28"/>
                 <w:szCs w:val="28"/>
               </w:rPr>
+              <w:lastRenderedPageBreak/>
               <w:t>4</w:t>
             </w:r>
           </w:p>
@@ -3680,16 +5112,7 @@
                 <w:sz w:val="28"/>
                 <w:szCs w:val="28"/>
               </w:rPr>
-              <w:t xml:space="preserve">aardvark, antelope, bear, boar, buffalo, calf, cavy, cheetah, deer, dolphin, elephant, fruitbat, giraffe, girl, goat, gorilla, hamster, hare, leopard, lion, lynx, mink, mole, mongoose, opossum, oryx, platypus, polecat, pony, porpoise, puma, pussycat, raccoon, reindeer, seal, </w:t>
-            </w:r>
-            <w:r>
-              <w:rPr>
-                <w:rFonts w:ascii="Times New Roman" w:hAnsi="Times New Roman" w:cs="Times New Roman"/>
-                <w:sz w:val="28"/>
-                <w:szCs w:val="28"/>
-              </w:rPr>
-              <w:lastRenderedPageBreak/>
-              <w:t>sealion, squirrel, vampire, vole, wallaby,wolf</w:t>
+              <w:t>aardvark, antelope, bear, boar, buffalo, calf, cavy, cheetah, deer, dolphin, elephant, fruitbat, giraffe, girl, goat, gorilla, hamster, hare, leopard, lion, lynx, mink, mole, mongoose, opossum, oryx, platypus, polecat, pony, porpoise, puma, pussycat, raccoon, reindeer, seal, sealion, squirrel, vampire, vole, wallaby,wolf</w:t>
             </w:r>
           </w:p>
         </w:tc>
@@ -3716,7 +5139,6 @@
                 <w:sz w:val="28"/>
                 <w:szCs w:val="28"/>
               </w:rPr>
-              <w:lastRenderedPageBreak/>
               <w:t>2</w:t>
             </w:r>
           </w:p>
@@ -3925,6 +5347,7 @@
                 <w:sz w:val="28"/>
                 <w:szCs w:val="28"/>
               </w:rPr>
+              <w:lastRenderedPageBreak/>
               <w:t>4</w:t>
             </w:r>
           </w:p>
@@ -4454,7 +5877,6 @@
           <w:sz w:val="28"/>
           <w:szCs w:val="28"/>
         </w:rPr>
-        <w:lastRenderedPageBreak/>
         <w:drawing>
           <wp:inline distT="0" distB="0" distL="0" distR="0">
             <wp:extent cx="2827265" cy="3886537"/>
@@ -4471,7 +5893,7 @@
                     <pic:cNvPicPr/>
                   </pic:nvPicPr>
                   <pic:blipFill>
-                    <a:blip r:embed="rId9">
+                    <a:blip r:embed="rId19">
                       <a:extLst>
                         <a:ext uri="{28A0092B-C50C-407E-A947-70E740481C1C}">
                           <a14:useLocalDpi xmlns:a14="http://schemas.microsoft.com/office/drawing/2010/main" val="0"/>
@@ -4497,8 +5919,6 @@
           </wp:inline>
         </w:drawing>
       </w:r>
-      <w:bookmarkStart w:id="0" w:name="_GoBack"/>
-      <w:bookmarkEnd w:id="0"/>
     </w:p>
     <w:p>
       <w:pPr>
@@ -4536,6 +5956,7 @@
           <w:sz w:val="28"/>
           <w:szCs w:val="28"/>
         </w:rPr>
+        <w:lastRenderedPageBreak/>
         <w:drawing>
           <wp:inline distT="0" distB="0" distL="0" distR="0">
             <wp:extent cx="5943600" cy="2857500"/>
@@ -4552,7 +5973,7 @@
                     <pic:cNvPicPr/>
                   </pic:nvPicPr>
                   <pic:blipFill>
-                    <a:blip r:embed="rId10">
+                    <a:blip r:embed="rId20">
                       <a:extLst>
                         <a:ext uri="{28A0092B-C50C-407E-A947-70E740481C1C}">
                           <a14:useLocalDpi xmlns:a14="http://schemas.microsoft.com/office/drawing/2010/main" val="0"/>
@@ -4650,7 +6071,6 @@
         <w:rPr>
           <w:noProof/>
         </w:rPr>
-        <w:lastRenderedPageBreak/>
         <w:drawing>
           <wp:inline distT="0" distB="0" distL="0" distR="0" wp14:anchorId="59797561" wp14:editId="17829277">
             <wp:extent cx="4503420" cy="3617651"/>
@@ -4667,7 +6087,7 @@
                     <pic:cNvPicPr/>
                   </pic:nvPicPr>
                   <pic:blipFill>
-                    <a:blip r:embed="rId11"/>
+                    <a:blip r:embed="rId21"/>
                     <a:stretch>
                       <a:fillRect/>
                     </a:stretch>
@@ -4726,6 +6146,21 @@
       </w:pPr>
       <w:r>
         <w:rPr>
+          <w:rFonts w:ascii="TimesNewRomanPSMT" w:hAnsi="TimesNewRomanPSMT"/>
+          <w:color w:val="000000"/>
+          <w:sz w:val="26"/>
+          <w:szCs w:val="26"/>
+        </w:rPr>
+        <w:t>NameIsSecret,1,0,0,1,0,0,0,1,1,1,0,0,4,1,0,1, ?</w:t>
+      </w:r>
+      <w:r>
+        <w:t xml:space="preserve">  </w:t>
+      </w:r>
+      <w:r>
+        <w:t xml:space="preserve"> =&gt; </w:t>
+      </w:r>
+      <w:r>
+        <w:rPr>
           <w:rFonts w:ascii="Times New Roman" w:hAnsi="Times New Roman" w:cs="Times New Roman"/>
           <w:sz w:val="28"/>
           <w:szCs w:val="28"/>
@@ -4748,6 +6183,21 @@
       </w:pPr>
       <w:r>
         <w:rPr>
+          <w:rFonts w:ascii="TimesNewRomanPSMT" w:hAnsi="TimesNewRomanPSMT"/>
+          <w:color w:val="000000"/>
+          <w:sz w:val="26"/>
+          <w:szCs w:val="26"/>
+        </w:rPr>
+        <w:t>NameIsSecret,0,1,1,0,1,0,0,0,1,1,0,0,2,1,1,0, ?</w:t>
+      </w:r>
+      <w:r>
+        <w:t xml:space="preserve"> </w:t>
+      </w:r>
+      <w:r>
+        <w:t xml:space="preserve">  =&gt; </w:t>
+      </w:r>
+      <w:r>
+        <w:rPr>
           <w:rFonts w:ascii="Times New Roman" w:hAnsi="Times New Roman" w:cs="Times New Roman"/>
           <w:sz w:val="28"/>
           <w:szCs w:val="28"/>
@@ -4770,6 +6220,21 @@
       </w:pPr>
       <w:r>
         <w:rPr>
+          <w:rFonts w:ascii="TimesNewRomanPSMT" w:hAnsi="TimesNewRomanPSMT"/>
+          <w:color w:val="000000"/>
+          <w:sz w:val="26"/>
+          <w:szCs w:val="26"/>
+        </w:rPr>
+        <w:t>NameIsSecret,0,0,1,0,0,0,1,1,1,1,1,0,0,1,0,0, ?</w:t>
+      </w:r>
+      <w:r>
+        <w:t xml:space="preserve"> </w:t>
+      </w:r>
+      <w:r>
+        <w:t xml:space="preserve">  =&gt; </w:t>
+      </w:r>
+      <w:r>
+        <w:rPr>
           <w:rFonts w:ascii="Times New Roman" w:hAnsi="Times New Roman" w:cs="Times New Roman"/>
           <w:sz w:val="28"/>
           <w:szCs w:val="28"/>
@@ -4792,6 +6257,22 @@
       </w:pPr>
       <w:r>
         <w:rPr>
+          <w:rFonts w:ascii="TimesNewRomanPSMT" w:hAnsi="TimesNewRomanPSMT"/>
+          <w:color w:val="000000"/>
+          <w:sz w:val="26"/>
+          <w:szCs w:val="26"/>
+        </w:rPr>
+        <w:lastRenderedPageBreak/>
+        <w:t>NameIsSecret,0,0,1,0,0,1,1,1,1,0,0,1,0,1,0,0, ?</w:t>
+      </w:r>
+      <w:r>
+        <w:t xml:space="preserve"> </w:t>
+      </w:r>
+      <w:r>
+        <w:t xml:space="preserve">  =&gt; </w:t>
+      </w:r>
+      <w:r>
+        <w:rPr>
           <w:rFonts w:ascii="Times New Roman" w:hAnsi="Times New Roman" w:cs="Times New Roman"/>
           <w:sz w:val="28"/>
           <w:szCs w:val="28"/>
@@ -4814,6 +6295,21 @@
       </w:pPr>
       <w:r>
         <w:rPr>
+          <w:rFonts w:ascii="TimesNewRomanPSMT" w:hAnsi="TimesNewRomanPSMT"/>
+          <w:color w:val="000000"/>
+          <w:sz w:val="26"/>
+          <w:szCs w:val="26"/>
+        </w:rPr>
+        <w:t>NameIsSecret,0,0,1,0,0,1,1,1,1,1,0,0,4,1,0,0, ?</w:t>
+      </w:r>
+      <w:r>
+        <w:t xml:space="preserve"> </w:t>
+      </w:r>
+      <w:r>
+        <w:t xml:space="preserve">  =&gt; </w:t>
+      </w:r>
+      <w:r>
+        <w:rPr>
           <w:rFonts w:ascii="Times New Roman" w:hAnsi="Times New Roman" w:cs="Times New Roman"/>
           <w:sz w:val="28"/>
           <w:szCs w:val="28"/>
@@ -4849,8 +6345,8 @@
       <w:pPr>
         <w:pStyle w:val="oancuaDanhsach"/>
         <w:numPr>
-          <w:ilvl w:val="0"/>
-          <w:numId w:val="5"/>
+          <w:ilvl w:val="1"/>
+          <w:numId w:val="3"/>
         </w:numPr>
         <w:rPr>
           <w:rFonts w:ascii="Times New Roman" w:hAnsi="Times New Roman" w:cs="Times New Roman"/>
@@ -4878,9 +6374,143 @@
         </w:rPr>
         <w:t>Naïve Bayes</w:t>
       </w:r>
+      <w:r>
+        <w:rPr>
+          <w:rFonts w:ascii="Times New Roman" w:hAnsi="Times New Roman" w:cs="Times New Roman"/>
+          <w:b/>
+          <w:color w:val="000000"/>
+          <w:sz w:val="28"/>
+          <w:szCs w:val="28"/>
+        </w:rPr>
+        <w:t>.</w:t>
+      </w:r>
+    </w:p>
+    <w:p>
+      <w:pPr>
+        <w:pStyle w:val="oancuaDanhsach"/>
+        <w:numPr>
+          <w:ilvl w:val="1"/>
+          <w:numId w:val="3"/>
+        </w:numPr>
+        <w:rPr>
+          <w:rFonts w:ascii="Times New Roman" w:hAnsi="Times New Roman" w:cs="Times New Roman"/>
+          <w:b/>
+          <w:sz w:val="28"/>
+          <w:szCs w:val="28"/>
+        </w:rPr>
+      </w:pPr>
+      <w:r>
+        <w:rPr>
+          <w:rFonts w:ascii="Times New Roman" w:hAnsi="Times New Roman" w:cs="Times New Roman"/>
+          <w:b/>
+          <w:sz w:val="28"/>
+          <w:szCs w:val="28"/>
+        </w:rPr>
+        <w:t>Dùng weka để chạy thêm các thuật toán khác.</w:t>
+      </w:r>
+    </w:p>
+    <w:p>
+      <w:pPr>
+        <w:pStyle w:val="oancuaDanhsach"/>
+        <w:numPr>
+          <w:ilvl w:val="0"/>
+          <w:numId w:val="16"/>
+        </w:numPr>
+        <w:rPr>
+          <w:rFonts w:ascii="Times New Roman" w:hAnsi="Times New Roman" w:cs="Times New Roman"/>
+          <w:b/>
+          <w:sz w:val="28"/>
+          <w:szCs w:val="28"/>
+        </w:rPr>
+      </w:pPr>
+      <w:r>
+        <w:rPr>
+          <w:rFonts w:ascii="TimesNewRomanPSMT" w:hAnsi="TimesNewRomanPSMT"/>
+          <w:b/>
+          <w:color w:val="000000"/>
+          <w:sz w:val="26"/>
+          <w:szCs w:val="26"/>
+        </w:rPr>
+        <w:t>Naïve Bayes</w:t>
+      </w:r>
+      <w:r>
+        <w:rPr>
+          <w:rFonts w:ascii="TimesNewRomanPSMT" w:hAnsi="TimesNewRomanPSMT"/>
+          <w:b/>
+          <w:color w:val="000000"/>
+          <w:sz w:val="26"/>
+          <w:szCs w:val="26"/>
+        </w:rPr>
+        <w:t>.</w:t>
+      </w:r>
+    </w:p>
+    <w:p>
+      <w:pPr>
+        <w:pStyle w:val="oancuaDanhsach"/>
+        <w:numPr>
+          <w:ilvl w:val="0"/>
+          <w:numId w:val="16"/>
+        </w:numPr>
+        <w:rPr>
+          <w:rFonts w:ascii="Times New Roman" w:hAnsi="Times New Roman" w:cs="Times New Roman"/>
+          <w:b/>
+          <w:sz w:val="28"/>
+          <w:szCs w:val="28"/>
+        </w:rPr>
+      </w:pPr>
+    </w:p>
+    <w:p>
+      <w:pPr>
+        <w:pStyle w:val="oancuaDanhsach"/>
+        <w:numPr>
+          <w:ilvl w:val="0"/>
+          <w:numId w:val="16"/>
+        </w:numPr>
+        <w:rPr>
+          <w:rFonts w:ascii="Times New Roman" w:hAnsi="Times New Roman" w:cs="Times New Roman"/>
+          <w:b/>
+          <w:sz w:val="28"/>
+          <w:szCs w:val="28"/>
+        </w:rPr>
+      </w:pPr>
+    </w:p>
+    <w:p>
+      <w:pPr>
+        <w:pStyle w:val="oancuaDanhsach"/>
+        <w:numPr>
+          <w:ilvl w:val="0"/>
+          <w:numId w:val="3"/>
+        </w:numPr>
+        <w:rPr>
+          <w:rFonts w:ascii="Times New Roman" w:hAnsi="Times New Roman" w:cs="Times New Roman"/>
+          <w:b/>
+          <w:sz w:val="28"/>
+          <w:szCs w:val="28"/>
+        </w:rPr>
+      </w:pPr>
+      <w:r>
+        <w:rPr>
+          <w:rFonts w:ascii="Times New Roman" w:hAnsi="Times New Roman" w:cs="Times New Roman"/>
+          <w:b/>
+          <w:sz w:val="28"/>
+          <w:szCs w:val="28"/>
+        </w:rPr>
+        <w:t>Tham khảo.</w:t>
+      </w:r>
+    </w:p>
+    <w:p>
+      <w:pPr>
+        <w:pStyle w:val="oancuaDanhsach"/>
+        <w:rPr>
+          <w:rFonts w:ascii="Times New Roman" w:hAnsi="Times New Roman" w:cs="Times New Roman"/>
+          <w:b/>
+          <w:sz w:val="28"/>
+          <w:szCs w:val="28"/>
+        </w:rPr>
+      </w:pPr>
     </w:p>
     <w:sectPr>
-      <w:headerReference w:type="first" r:id="rId12"/>
+      <w:headerReference w:type="first" r:id="rId22"/>
       <w:pgSz w:w="12240" w:h="15840"/>
       <w:pgMar w:top="1440" w:right="1440" w:bottom="1440" w:left="1440" w:header="720" w:footer="720" w:gutter="0"/>
       <w:pgBorders w:display="firstPage" w:offsetFrom="page">
@@ -4960,7 +6590,404 @@
 
 <file path=word/numbering.xml><?xml version="1.0" encoding="utf-8"?>
 <w:numbering xmlns:wpc="http://schemas.microsoft.com/office/word/2010/wordprocessingCanvas" xmlns:cx="http://schemas.microsoft.com/office/drawing/2014/chartex" xmlns:cx1="http://schemas.microsoft.com/office/drawing/2015/9/8/chartex" xmlns:cx2="http://schemas.microsoft.com/office/drawing/2015/10/21/chartex" xmlns:cx3="http://schemas.microsoft.com/office/drawing/2016/5/9/chartex" xmlns:cx4="http://schemas.microsoft.com/office/drawing/2016/5/10/chartex" xmlns:cx5="http://schemas.microsoft.com/office/drawing/2016/5/11/chartex" xmlns:cx6="http://schemas.microsoft.com/office/drawing/2016/5/12/chartex" xmlns:cx7="http://schemas.microsoft.com/office/drawing/2016/5/13/chartex" xmlns:cx8="http://schemas.microsoft.com/office/drawing/2016/5/14/chartex" xmlns:mc="http://schemas.openxmlformats.org/markup-compatibility/2006" xmlns:aink="http://schemas.microsoft.com/office/drawing/2016/ink" xmlns:am3d="http://schemas.microsoft.com/office/drawing/2017/model3d" xmlns:o="urn:schemas-microsoft-com:office:office" xmlns:r="http://schemas.openxmlformats.org/officeDocument/2006/relationships" xmlns:m="http://schemas.openxmlformats.org/officeDocument/2006/math" xmlns:v="urn:schemas-microsoft-com:vml" xmlns:wp14="http://schemas.microsoft.com/office/word/2010/wordprocessingDrawing" xmlns:wp="http://schemas.openxmlformats.org/drawingml/2006/wordprocessingDrawing" xmlns:w10="urn:schemas-microsoft-com:office:word" xmlns:w="http://schemas.openxmlformats.org/wordprocessingml/2006/main" xmlns:w14="http://schemas.microsoft.com/office/word/2010/wordml" xmlns:w15="http://schemas.microsoft.com/office/word/2012/wordml" xmlns:w16cid="http://schemas.microsoft.com/office/word/2016/wordml/cid" xmlns:w16se="http://schemas.microsoft.com/office/word/2015/wordml/symex" xmlns:wpg="http://schemas.microsoft.com/office/word/2010/wordprocessingGroup" xmlns:wpi="http://schemas.microsoft.com/office/word/2010/wordprocessingInk" xmlns:wne="http://schemas.microsoft.com/office/word/2006/wordml" xmlns:wps="http://schemas.microsoft.com/office/word/2010/wordprocessingShape" mc:Ignorable="w14 w15 w16se w16cid wp14">
+  <w:numPicBullet w:numPicBulletId="0">
+    <w:pict>
+      <v:shapetype id="_x0000_t75" coordsize="21600,21600" o:spt="75" o:preferrelative="t" path="m@4@5l@4@11@9@11@9@5xe" filled="f" stroked="f">
+        <v:stroke joinstyle="miter"/>
+        <v:formulas>
+          <v:f eqn="if lineDrawn pixelLineWidth 0"/>
+          <v:f eqn="sum @0 1 0"/>
+          <v:f eqn="sum 0 0 @1"/>
+          <v:f eqn="prod @2 1 2"/>
+          <v:f eqn="prod @3 21600 pixelWidth"/>
+          <v:f eqn="prod @3 21600 pixelHeight"/>
+          <v:f eqn="sum @0 0 1"/>
+          <v:f eqn="prod @6 1 2"/>
+          <v:f eqn="prod @7 21600 pixelWidth"/>
+          <v:f eqn="sum @8 21600 0"/>
+          <v:f eqn="prod @7 21600 pixelHeight"/>
+          <v:f eqn="sum @10 21600 0"/>
+        </v:formulas>
+        <v:path o:extrusionok="f" gradientshapeok="t" o:connecttype="rect"/>
+        <o:lock v:ext="edit" aspectratio="t"/>
+      </v:shapetype>
+      <v:shape id="_x0000_i1031" type="#_x0000_t75" style="width:11.4pt;height:11.4pt" o:bullet="t">
+        <v:imagedata r:id="rId1" o:title="mso144F"/>
+      </v:shape>
+    </w:pict>
+  </w:numPicBullet>
   <w:abstractNum w:abstractNumId="0" w15:restartNumberingAfterBreak="0">
+    <w:nsid w:val="083765B6"/>
+    <w:multiLevelType w:val="hybridMultilevel"/>
+    <w:tmpl w:val="99E698BE"/>
+    <w:lvl w:ilvl="0" w:tplc="04090013">
+      <w:start w:val="1"/>
+      <w:numFmt w:val="upperRoman"/>
+      <w:lvlText w:val="%1."/>
+      <w:lvlJc w:val="right"/>
+      <w:pPr>
+        <w:ind w:left="1440" w:hanging="360"/>
+      </w:pPr>
+    </w:lvl>
+    <w:lvl w:ilvl="1" w:tplc="04090019" w:tentative="1">
+      <w:start w:val="1"/>
+      <w:numFmt w:val="lowerLetter"/>
+      <w:lvlText w:val="%2."/>
+      <w:lvlJc w:val="left"/>
+      <w:pPr>
+        <w:ind w:left="2160" w:hanging="360"/>
+      </w:pPr>
+    </w:lvl>
+    <w:lvl w:ilvl="2" w:tplc="0409001B" w:tentative="1">
+      <w:start w:val="1"/>
+      <w:numFmt w:val="lowerRoman"/>
+      <w:lvlText w:val="%3."/>
+      <w:lvlJc w:val="right"/>
+      <w:pPr>
+        <w:ind w:left="2880" w:hanging="180"/>
+      </w:pPr>
+    </w:lvl>
+    <w:lvl w:ilvl="3" w:tplc="0409000F" w:tentative="1">
+      <w:start w:val="1"/>
+      <w:numFmt w:val="decimal"/>
+      <w:lvlText w:val="%4."/>
+      <w:lvlJc w:val="left"/>
+      <w:pPr>
+        <w:ind w:left="3600" w:hanging="360"/>
+      </w:pPr>
+    </w:lvl>
+    <w:lvl w:ilvl="4" w:tplc="04090019" w:tentative="1">
+      <w:start w:val="1"/>
+      <w:numFmt w:val="lowerLetter"/>
+      <w:lvlText w:val="%5."/>
+      <w:lvlJc w:val="left"/>
+      <w:pPr>
+        <w:ind w:left="4320" w:hanging="360"/>
+      </w:pPr>
+    </w:lvl>
+    <w:lvl w:ilvl="5" w:tplc="0409001B" w:tentative="1">
+      <w:start w:val="1"/>
+      <w:numFmt w:val="lowerRoman"/>
+      <w:lvlText w:val="%6."/>
+      <w:lvlJc w:val="right"/>
+      <w:pPr>
+        <w:ind w:left="5040" w:hanging="180"/>
+      </w:pPr>
+    </w:lvl>
+    <w:lvl w:ilvl="6" w:tplc="0409000F" w:tentative="1">
+      <w:start w:val="1"/>
+      <w:numFmt w:val="decimal"/>
+      <w:lvlText w:val="%7."/>
+      <w:lvlJc w:val="left"/>
+      <w:pPr>
+        <w:ind w:left="5760" w:hanging="360"/>
+      </w:pPr>
+    </w:lvl>
+    <w:lvl w:ilvl="7" w:tplc="04090019" w:tentative="1">
+      <w:start w:val="1"/>
+      <w:numFmt w:val="lowerLetter"/>
+      <w:lvlText w:val="%8."/>
+      <w:lvlJc w:val="left"/>
+      <w:pPr>
+        <w:ind w:left="6480" w:hanging="360"/>
+      </w:pPr>
+    </w:lvl>
+    <w:lvl w:ilvl="8" w:tplc="0409001B" w:tentative="1">
+      <w:start w:val="1"/>
+      <w:numFmt w:val="lowerRoman"/>
+      <w:lvlText w:val="%9."/>
+      <w:lvlJc w:val="right"/>
+      <w:pPr>
+        <w:ind w:left="7200" w:hanging="180"/>
+      </w:pPr>
+    </w:lvl>
+  </w:abstractNum>
+  <w:abstractNum w:abstractNumId="1" w15:restartNumberingAfterBreak="0">
+    <w:nsid w:val="0AC61202"/>
+    <w:multiLevelType w:val="hybridMultilevel"/>
+    <w:tmpl w:val="1810618E"/>
+    <w:lvl w:ilvl="0" w:tplc="04090017">
+      <w:start w:val="1"/>
+      <w:numFmt w:val="lowerLetter"/>
+      <w:lvlText w:val="%1)"/>
+      <w:lvlJc w:val="left"/>
+      <w:pPr>
+        <w:ind w:left="1710" w:hanging="360"/>
+      </w:pPr>
+    </w:lvl>
+    <w:lvl w:ilvl="1" w:tplc="04090019" w:tentative="1">
+      <w:start w:val="1"/>
+      <w:numFmt w:val="lowerLetter"/>
+      <w:lvlText w:val="%2."/>
+      <w:lvlJc w:val="left"/>
+      <w:pPr>
+        <w:ind w:left="2430" w:hanging="360"/>
+      </w:pPr>
+    </w:lvl>
+    <w:lvl w:ilvl="2" w:tplc="0409001B" w:tentative="1">
+      <w:start w:val="1"/>
+      <w:numFmt w:val="lowerRoman"/>
+      <w:lvlText w:val="%3."/>
+      <w:lvlJc w:val="right"/>
+      <w:pPr>
+        <w:ind w:left="3150" w:hanging="180"/>
+      </w:pPr>
+    </w:lvl>
+    <w:lvl w:ilvl="3" w:tplc="0409000F" w:tentative="1">
+      <w:start w:val="1"/>
+      <w:numFmt w:val="decimal"/>
+      <w:lvlText w:val="%4."/>
+      <w:lvlJc w:val="left"/>
+      <w:pPr>
+        <w:ind w:left="3870" w:hanging="360"/>
+      </w:pPr>
+    </w:lvl>
+    <w:lvl w:ilvl="4" w:tplc="04090019" w:tentative="1">
+      <w:start w:val="1"/>
+      <w:numFmt w:val="lowerLetter"/>
+      <w:lvlText w:val="%5."/>
+      <w:lvlJc w:val="left"/>
+      <w:pPr>
+        <w:ind w:left="4590" w:hanging="360"/>
+      </w:pPr>
+    </w:lvl>
+    <w:lvl w:ilvl="5" w:tplc="0409001B" w:tentative="1">
+      <w:start w:val="1"/>
+      <w:numFmt w:val="lowerRoman"/>
+      <w:lvlText w:val="%6."/>
+      <w:lvlJc w:val="right"/>
+      <w:pPr>
+        <w:ind w:left="5310" w:hanging="180"/>
+      </w:pPr>
+    </w:lvl>
+    <w:lvl w:ilvl="6" w:tplc="0409000F" w:tentative="1">
+      <w:start w:val="1"/>
+      <w:numFmt w:val="decimal"/>
+      <w:lvlText w:val="%7."/>
+      <w:lvlJc w:val="left"/>
+      <w:pPr>
+        <w:ind w:left="6030" w:hanging="360"/>
+      </w:pPr>
+    </w:lvl>
+    <w:lvl w:ilvl="7" w:tplc="04090019" w:tentative="1">
+      <w:start w:val="1"/>
+      <w:numFmt w:val="lowerLetter"/>
+      <w:lvlText w:val="%8."/>
+      <w:lvlJc w:val="left"/>
+      <w:pPr>
+        <w:ind w:left="6750" w:hanging="360"/>
+      </w:pPr>
+    </w:lvl>
+    <w:lvl w:ilvl="8" w:tplc="0409001B" w:tentative="1">
+      <w:start w:val="1"/>
+      <w:numFmt w:val="lowerRoman"/>
+      <w:lvlText w:val="%9."/>
+      <w:lvlJc w:val="right"/>
+      <w:pPr>
+        <w:ind w:left="7470" w:hanging="180"/>
+      </w:pPr>
+    </w:lvl>
+  </w:abstractNum>
+  <w:abstractNum w:abstractNumId="2" w15:restartNumberingAfterBreak="0">
+    <w:nsid w:val="0BF144DD"/>
+    <w:multiLevelType w:val="multilevel"/>
+    <w:tmpl w:val="0409001F"/>
+    <w:lvl w:ilvl="0">
+      <w:start w:val="1"/>
+      <w:numFmt w:val="decimal"/>
+      <w:lvlText w:val="%1."/>
+      <w:lvlJc w:val="left"/>
+      <w:pPr>
+        <w:ind w:left="360" w:hanging="360"/>
+      </w:pPr>
+    </w:lvl>
+    <w:lvl w:ilvl="1">
+      <w:start w:val="1"/>
+      <w:numFmt w:val="decimal"/>
+      <w:lvlText w:val="%1.%2."/>
+      <w:lvlJc w:val="left"/>
+      <w:pPr>
+        <w:ind w:left="792" w:hanging="432"/>
+      </w:pPr>
+    </w:lvl>
+    <w:lvl w:ilvl="2">
+      <w:start w:val="1"/>
+      <w:numFmt w:val="decimal"/>
+      <w:lvlText w:val="%1.%2.%3."/>
+      <w:lvlJc w:val="left"/>
+      <w:pPr>
+        <w:ind w:left="1224" w:hanging="504"/>
+      </w:pPr>
+    </w:lvl>
+    <w:lvl w:ilvl="3">
+      <w:start w:val="1"/>
+      <w:numFmt w:val="decimal"/>
+      <w:lvlText w:val="%1.%2.%3.%4."/>
+      <w:lvlJc w:val="left"/>
+      <w:pPr>
+        <w:ind w:left="1728" w:hanging="648"/>
+      </w:pPr>
+    </w:lvl>
+    <w:lvl w:ilvl="4">
+      <w:start w:val="1"/>
+      <w:numFmt w:val="decimal"/>
+      <w:lvlText w:val="%1.%2.%3.%4.%5."/>
+      <w:lvlJc w:val="left"/>
+      <w:pPr>
+        <w:ind w:left="2232" w:hanging="792"/>
+      </w:pPr>
+    </w:lvl>
+    <w:lvl w:ilvl="5">
+      <w:start w:val="1"/>
+      <w:numFmt w:val="decimal"/>
+      <w:lvlText w:val="%1.%2.%3.%4.%5.%6."/>
+      <w:lvlJc w:val="left"/>
+      <w:pPr>
+        <w:ind w:left="2736" w:hanging="936"/>
+      </w:pPr>
+    </w:lvl>
+    <w:lvl w:ilvl="6">
+      <w:start w:val="1"/>
+      <w:numFmt w:val="decimal"/>
+      <w:lvlText w:val="%1.%2.%3.%4.%5.%6.%7."/>
+      <w:lvlJc w:val="left"/>
+      <w:pPr>
+        <w:ind w:left="3240" w:hanging="1080"/>
+      </w:pPr>
+    </w:lvl>
+    <w:lvl w:ilvl="7">
+      <w:start w:val="1"/>
+      <w:numFmt w:val="decimal"/>
+      <w:lvlText w:val="%1.%2.%3.%4.%5.%6.%7.%8."/>
+      <w:lvlJc w:val="left"/>
+      <w:pPr>
+        <w:ind w:left="3744" w:hanging="1224"/>
+      </w:pPr>
+    </w:lvl>
+    <w:lvl w:ilvl="8">
+      <w:start w:val="1"/>
+      <w:numFmt w:val="decimal"/>
+      <w:lvlText w:val="%1.%2.%3.%4.%5.%6.%7.%8.%9."/>
+      <w:lvlJc w:val="left"/>
+      <w:pPr>
+        <w:ind w:left="4320" w:hanging="1440"/>
+      </w:pPr>
+    </w:lvl>
+  </w:abstractNum>
+  <w:abstractNum w:abstractNumId="3" w15:restartNumberingAfterBreak="0">
+    <w:nsid w:val="122A19E1"/>
+    <w:multiLevelType w:val="hybridMultilevel"/>
+    <w:tmpl w:val="F1C47C90"/>
+    <w:lvl w:ilvl="0" w:tplc="04090003">
+      <w:start w:val="1"/>
+      <w:numFmt w:val="bullet"/>
+      <w:lvlText w:val="o"/>
+      <w:lvlJc w:val="left"/>
+      <w:pPr>
+        <w:ind w:left="2880" w:hanging="360"/>
+      </w:pPr>
+      <w:rPr>
+        <w:rFonts w:ascii="Courier New" w:hAnsi="Courier New" w:cs="Courier New" w:hint="default"/>
+      </w:rPr>
+    </w:lvl>
+    <w:lvl w:ilvl="1" w:tplc="04090003">
+      <w:start w:val="1"/>
+      <w:numFmt w:val="bullet"/>
+      <w:lvlText w:val="o"/>
+      <w:lvlJc w:val="left"/>
+      <w:pPr>
+        <w:ind w:left="3600" w:hanging="360"/>
+      </w:pPr>
+      <w:rPr>
+        <w:rFonts w:ascii="Courier New" w:hAnsi="Courier New" w:cs="Courier New" w:hint="default"/>
+      </w:rPr>
+    </w:lvl>
+    <w:lvl w:ilvl="2" w:tplc="04090005" w:tentative="1">
+      <w:start w:val="1"/>
+      <w:numFmt w:val="bullet"/>
+      <w:lvlText w:val=""/>
+      <w:lvlJc w:val="left"/>
+      <w:pPr>
+        <w:ind w:left="4320" w:hanging="360"/>
+      </w:pPr>
+      <w:rPr>
+        <w:rFonts w:ascii="Wingdings" w:hAnsi="Wingdings" w:hint="default"/>
+      </w:rPr>
+    </w:lvl>
+    <w:lvl w:ilvl="3" w:tplc="04090001" w:tentative="1">
+      <w:start w:val="1"/>
+      <w:numFmt w:val="bullet"/>
+      <w:lvlText w:val=""/>
+      <w:lvlJc w:val="left"/>
+      <w:pPr>
+        <w:ind w:left="5040" w:hanging="360"/>
+      </w:pPr>
+      <w:rPr>
+        <w:rFonts w:ascii="Symbol" w:hAnsi="Symbol" w:hint="default"/>
+      </w:rPr>
+    </w:lvl>
+    <w:lvl w:ilvl="4" w:tplc="04090003" w:tentative="1">
+      <w:start w:val="1"/>
+      <w:numFmt w:val="bullet"/>
+      <w:lvlText w:val="o"/>
+      <w:lvlJc w:val="left"/>
+      <w:pPr>
+        <w:ind w:left="5760" w:hanging="360"/>
+      </w:pPr>
+      <w:rPr>
+        <w:rFonts w:ascii="Courier New" w:hAnsi="Courier New" w:cs="Courier New" w:hint="default"/>
+      </w:rPr>
+    </w:lvl>
+    <w:lvl w:ilvl="5" w:tplc="04090005" w:tentative="1">
+      <w:start w:val="1"/>
+      <w:numFmt w:val="bullet"/>
+      <w:lvlText w:val=""/>
+      <w:lvlJc w:val="left"/>
+      <w:pPr>
+        <w:ind w:left="6480" w:hanging="360"/>
+      </w:pPr>
+      <w:rPr>
+        <w:rFonts w:ascii="Wingdings" w:hAnsi="Wingdings" w:hint="default"/>
+      </w:rPr>
+    </w:lvl>
+    <w:lvl w:ilvl="6" w:tplc="04090001" w:tentative="1">
+      <w:start w:val="1"/>
+      <w:numFmt w:val="bullet"/>
+      <w:lvlText w:val=""/>
+      <w:lvlJc w:val="left"/>
+      <w:pPr>
+        <w:ind w:left="7200" w:hanging="360"/>
+      </w:pPr>
+      <w:rPr>
+        <w:rFonts w:ascii="Symbol" w:hAnsi="Symbol" w:hint="default"/>
+      </w:rPr>
+    </w:lvl>
+    <w:lvl w:ilvl="7" w:tplc="04090003" w:tentative="1">
+      <w:start w:val="1"/>
+      <w:numFmt w:val="bullet"/>
+      <w:lvlText w:val="o"/>
+      <w:lvlJc w:val="left"/>
+      <w:pPr>
+        <w:ind w:left="7920" w:hanging="360"/>
+      </w:pPr>
+      <w:rPr>
+        <w:rFonts w:ascii="Courier New" w:hAnsi="Courier New" w:cs="Courier New" w:hint="default"/>
+      </w:rPr>
+    </w:lvl>
+    <w:lvl w:ilvl="8" w:tplc="04090005" w:tentative="1">
+      <w:start w:val="1"/>
+      <w:numFmt w:val="bullet"/>
+      <w:lvlText w:val=""/>
+      <w:lvlJc w:val="left"/>
+      <w:pPr>
+        <w:ind w:left="8640" w:hanging="360"/>
+      </w:pPr>
+      <w:rPr>
+        <w:rFonts w:ascii="Wingdings" w:hAnsi="Wingdings" w:hint="default"/>
+      </w:rPr>
+    </w:lvl>
+  </w:abstractNum>
+  <w:abstractNum w:abstractNumId="4" w15:restartNumberingAfterBreak="0">
     <w:nsid w:val="1B1A5A77"/>
     <w:multiLevelType w:val="hybridMultilevel"/>
     <w:tmpl w:val="139A53F4"/>
@@ -5073,7 +7100,7 @@
       </w:rPr>
     </w:lvl>
   </w:abstractNum>
-  <w:abstractNum w:abstractNumId="1" w15:restartNumberingAfterBreak="0">
+  <w:abstractNum w:abstractNumId="5" w15:restartNumberingAfterBreak="0">
     <w:nsid w:val="2A6177AF"/>
     <w:multiLevelType w:val="hybridMultilevel"/>
     <w:tmpl w:val="A68825C0"/>
@@ -5186,10 +7213,10 @@
       </w:rPr>
     </w:lvl>
   </w:abstractNum>
-  <w:abstractNum w:abstractNumId="2" w15:restartNumberingAfterBreak="0">
+  <w:abstractNum w:abstractNumId="6" w15:restartNumberingAfterBreak="0">
     <w:nsid w:val="302832F7"/>
     <w:multiLevelType w:val="hybridMultilevel"/>
-    <w:tmpl w:val="2D00BEB0"/>
+    <w:tmpl w:val="41EA14EE"/>
     <w:lvl w:ilvl="0" w:tplc="C2CC866A">
       <w:start w:val="1"/>
       <w:numFmt w:val="decimal"/>
@@ -5275,7 +7302,7 @@
       </w:pPr>
     </w:lvl>
   </w:abstractNum>
-  <w:abstractNum w:abstractNumId="3" w15:restartNumberingAfterBreak="0">
+  <w:abstractNum w:abstractNumId="7" w15:restartNumberingAfterBreak="0">
     <w:nsid w:val="30EF6FCC"/>
     <w:multiLevelType w:val="hybridMultilevel"/>
     <w:tmpl w:val="8850C962"/>
@@ -5361,7 +7388,93 @@
       </w:pPr>
     </w:lvl>
   </w:abstractNum>
-  <w:abstractNum w:abstractNumId="4" w15:restartNumberingAfterBreak="0">
+  <w:abstractNum w:abstractNumId="8" w15:restartNumberingAfterBreak="0">
+    <w:nsid w:val="35857B3F"/>
+    <w:multiLevelType w:val="hybridMultilevel"/>
+    <w:tmpl w:val="FCCCC350"/>
+    <w:lvl w:ilvl="0" w:tplc="04090013">
+      <w:start w:val="1"/>
+      <w:numFmt w:val="upperRoman"/>
+      <w:lvlText w:val="%1."/>
+      <w:lvlJc w:val="right"/>
+      <w:pPr>
+        <w:ind w:left="1080" w:hanging="360"/>
+      </w:pPr>
+    </w:lvl>
+    <w:lvl w:ilvl="1" w:tplc="04090019" w:tentative="1">
+      <w:start w:val="1"/>
+      <w:numFmt w:val="lowerLetter"/>
+      <w:lvlText w:val="%2."/>
+      <w:lvlJc w:val="left"/>
+      <w:pPr>
+        <w:ind w:left="1800" w:hanging="360"/>
+      </w:pPr>
+    </w:lvl>
+    <w:lvl w:ilvl="2" w:tplc="0409001B" w:tentative="1">
+      <w:start w:val="1"/>
+      <w:numFmt w:val="lowerRoman"/>
+      <w:lvlText w:val="%3."/>
+      <w:lvlJc w:val="right"/>
+      <w:pPr>
+        <w:ind w:left="2520" w:hanging="180"/>
+      </w:pPr>
+    </w:lvl>
+    <w:lvl w:ilvl="3" w:tplc="0409000F" w:tentative="1">
+      <w:start w:val="1"/>
+      <w:numFmt w:val="decimal"/>
+      <w:lvlText w:val="%4."/>
+      <w:lvlJc w:val="left"/>
+      <w:pPr>
+        <w:ind w:left="3240" w:hanging="360"/>
+      </w:pPr>
+    </w:lvl>
+    <w:lvl w:ilvl="4" w:tplc="04090019" w:tentative="1">
+      <w:start w:val="1"/>
+      <w:numFmt w:val="lowerLetter"/>
+      <w:lvlText w:val="%5."/>
+      <w:lvlJc w:val="left"/>
+      <w:pPr>
+        <w:ind w:left="3960" w:hanging="360"/>
+      </w:pPr>
+    </w:lvl>
+    <w:lvl w:ilvl="5" w:tplc="0409001B" w:tentative="1">
+      <w:start w:val="1"/>
+      <w:numFmt w:val="lowerRoman"/>
+      <w:lvlText w:val="%6."/>
+      <w:lvlJc w:val="right"/>
+      <w:pPr>
+        <w:ind w:left="4680" w:hanging="180"/>
+      </w:pPr>
+    </w:lvl>
+    <w:lvl w:ilvl="6" w:tplc="0409000F" w:tentative="1">
+      <w:start w:val="1"/>
+      <w:numFmt w:val="decimal"/>
+      <w:lvlText w:val="%7."/>
+      <w:lvlJc w:val="left"/>
+      <w:pPr>
+        <w:ind w:left="5400" w:hanging="360"/>
+      </w:pPr>
+    </w:lvl>
+    <w:lvl w:ilvl="7" w:tplc="04090019" w:tentative="1">
+      <w:start w:val="1"/>
+      <w:numFmt w:val="lowerLetter"/>
+      <w:lvlText w:val="%8."/>
+      <w:lvlJc w:val="left"/>
+      <w:pPr>
+        <w:ind w:left="6120" w:hanging="360"/>
+      </w:pPr>
+    </w:lvl>
+    <w:lvl w:ilvl="8" w:tplc="0409001B" w:tentative="1">
+      <w:start w:val="1"/>
+      <w:numFmt w:val="lowerRoman"/>
+      <w:lvlText w:val="%9."/>
+      <w:lvlJc w:val="right"/>
+      <w:pPr>
+        <w:ind w:left="6840" w:hanging="180"/>
+      </w:pPr>
+    </w:lvl>
+  </w:abstractNum>
+  <w:abstractNum w:abstractNumId="9" w15:restartNumberingAfterBreak="0">
     <w:nsid w:val="42155588"/>
     <w:multiLevelType w:val="hybridMultilevel"/>
     <w:tmpl w:val="F098A356"/>
@@ -5447,7 +7560,93 @@
       </w:pPr>
     </w:lvl>
   </w:abstractNum>
-  <w:abstractNum w:abstractNumId="5" w15:restartNumberingAfterBreak="0">
+  <w:abstractNum w:abstractNumId="10" w15:restartNumberingAfterBreak="0">
+    <w:nsid w:val="45870C22"/>
+    <w:multiLevelType w:val="hybridMultilevel"/>
+    <w:tmpl w:val="37482F02"/>
+    <w:lvl w:ilvl="0" w:tplc="04090017">
+      <w:start w:val="1"/>
+      <w:numFmt w:val="lowerLetter"/>
+      <w:lvlText w:val="%1)"/>
+      <w:lvlJc w:val="left"/>
+      <w:pPr>
+        <w:ind w:left="2520" w:hanging="360"/>
+      </w:pPr>
+    </w:lvl>
+    <w:lvl w:ilvl="1" w:tplc="04090019" w:tentative="1">
+      <w:start w:val="1"/>
+      <w:numFmt w:val="lowerLetter"/>
+      <w:lvlText w:val="%2."/>
+      <w:lvlJc w:val="left"/>
+      <w:pPr>
+        <w:ind w:left="3240" w:hanging="360"/>
+      </w:pPr>
+    </w:lvl>
+    <w:lvl w:ilvl="2" w:tplc="0409001B" w:tentative="1">
+      <w:start w:val="1"/>
+      <w:numFmt w:val="lowerRoman"/>
+      <w:lvlText w:val="%3."/>
+      <w:lvlJc w:val="right"/>
+      <w:pPr>
+        <w:ind w:left="3960" w:hanging="180"/>
+      </w:pPr>
+    </w:lvl>
+    <w:lvl w:ilvl="3" w:tplc="0409000F" w:tentative="1">
+      <w:start w:val="1"/>
+      <w:numFmt w:val="decimal"/>
+      <w:lvlText w:val="%4."/>
+      <w:lvlJc w:val="left"/>
+      <w:pPr>
+        <w:ind w:left="4680" w:hanging="360"/>
+      </w:pPr>
+    </w:lvl>
+    <w:lvl w:ilvl="4" w:tplc="04090019" w:tentative="1">
+      <w:start w:val="1"/>
+      <w:numFmt w:val="lowerLetter"/>
+      <w:lvlText w:val="%5."/>
+      <w:lvlJc w:val="left"/>
+      <w:pPr>
+        <w:ind w:left="5400" w:hanging="360"/>
+      </w:pPr>
+    </w:lvl>
+    <w:lvl w:ilvl="5" w:tplc="0409001B" w:tentative="1">
+      <w:start w:val="1"/>
+      <w:numFmt w:val="lowerRoman"/>
+      <w:lvlText w:val="%6."/>
+      <w:lvlJc w:val="right"/>
+      <w:pPr>
+        <w:ind w:left="6120" w:hanging="180"/>
+      </w:pPr>
+    </w:lvl>
+    <w:lvl w:ilvl="6" w:tplc="0409000F" w:tentative="1">
+      <w:start w:val="1"/>
+      <w:numFmt w:val="decimal"/>
+      <w:lvlText w:val="%7."/>
+      <w:lvlJc w:val="left"/>
+      <w:pPr>
+        <w:ind w:left="6840" w:hanging="360"/>
+      </w:pPr>
+    </w:lvl>
+    <w:lvl w:ilvl="7" w:tplc="04090019" w:tentative="1">
+      <w:start w:val="1"/>
+      <w:numFmt w:val="lowerLetter"/>
+      <w:lvlText w:val="%8."/>
+      <w:lvlJc w:val="left"/>
+      <w:pPr>
+        <w:ind w:left="7560" w:hanging="360"/>
+      </w:pPr>
+    </w:lvl>
+    <w:lvl w:ilvl="8" w:tplc="0409001B" w:tentative="1">
+      <w:start w:val="1"/>
+      <w:numFmt w:val="lowerRoman"/>
+      <w:lvlText w:val="%9."/>
+      <w:lvlJc w:val="right"/>
+      <w:pPr>
+        <w:ind w:left="8280" w:hanging="180"/>
+      </w:pPr>
+    </w:lvl>
+  </w:abstractNum>
+  <w:abstractNum w:abstractNumId="11" w15:restartNumberingAfterBreak="0">
     <w:nsid w:val="56802F9F"/>
     <w:multiLevelType w:val="hybridMultilevel"/>
     <w:tmpl w:val="2398F6E2"/>
@@ -5560,7 +7759,7 @@
       </w:rPr>
     </w:lvl>
   </w:abstractNum>
-  <w:abstractNum w:abstractNumId="6" w15:restartNumberingAfterBreak="0">
+  <w:abstractNum w:abstractNumId="12" w15:restartNumberingAfterBreak="0">
     <w:nsid w:val="59623FB6"/>
     <w:multiLevelType w:val="hybridMultilevel"/>
     <w:tmpl w:val="03345AC8"/>
@@ -5673,30 +7872,33 @@
       </w:rPr>
     </w:lvl>
   </w:abstractNum>
-  <w:abstractNum w:abstractNumId="7" w15:restartNumberingAfterBreak="0">
+  <w:abstractNum w:abstractNumId="13" w15:restartNumberingAfterBreak="0">
     <w:nsid w:val="621F1C3C"/>
     <w:multiLevelType w:val="hybridMultilevel"/>
-    <w:tmpl w:val="4C3AAF7A"/>
+    <w:tmpl w:val="86422310"/>
     <w:lvl w:ilvl="0" w:tplc="9A38C9FC">
       <w:start w:val="1"/>
       <w:numFmt w:val="upperRoman"/>
       <w:lvlText w:val="%1."/>
       <w:lvlJc w:val="left"/>
       <w:pPr>
-        <w:ind w:left="1440" w:hanging="720"/>
+        <w:ind w:left="810" w:hanging="720"/>
       </w:pPr>
       <w:rPr>
         <w:rFonts w:hint="default"/>
       </w:rPr>
     </w:lvl>
-    <w:lvl w:ilvl="1" w:tplc="04090019" w:tentative="1">
-      <w:start w:val="1"/>
-      <w:numFmt w:val="lowerLetter"/>
+    <w:lvl w:ilvl="1" w:tplc="C2CC866A">
+      <w:start w:val="1"/>
+      <w:numFmt w:val="decimal"/>
       <w:lvlText w:val="%2."/>
       <w:lvlJc w:val="left"/>
       <w:pPr>
-        <w:ind w:left="1800" w:hanging="360"/>
-      </w:pPr>
+        <w:ind w:left="1170" w:hanging="360"/>
+      </w:pPr>
+      <w:rPr>
+        <w:rFonts w:hint="default"/>
+      </w:rPr>
     </w:lvl>
     <w:lvl w:ilvl="2" w:tplc="0409001B" w:tentative="1">
       <w:start w:val="1"/>
@@ -5704,7 +7906,7 @@
       <w:lvlText w:val="%3."/>
       <w:lvlJc w:val="right"/>
       <w:pPr>
-        <w:ind w:left="2520" w:hanging="180"/>
+        <w:ind w:left="1890" w:hanging="180"/>
       </w:pPr>
     </w:lvl>
     <w:lvl w:ilvl="3" w:tplc="0409000F" w:tentative="1">
@@ -5713,7 +7915,7 @@
       <w:lvlText w:val="%4."/>
       <w:lvlJc w:val="left"/>
       <w:pPr>
-        <w:ind w:left="3240" w:hanging="360"/>
+        <w:ind w:left="2610" w:hanging="360"/>
       </w:pPr>
     </w:lvl>
     <w:lvl w:ilvl="4" w:tplc="04090019" w:tentative="1">
@@ -5722,7 +7924,7 @@
       <w:lvlText w:val="%5."/>
       <w:lvlJc w:val="left"/>
       <w:pPr>
-        <w:ind w:left="3960" w:hanging="360"/>
+        <w:ind w:left="3330" w:hanging="360"/>
       </w:pPr>
     </w:lvl>
     <w:lvl w:ilvl="5" w:tplc="0409001B" w:tentative="1">
@@ -5731,7 +7933,7 @@
       <w:lvlText w:val="%6."/>
       <w:lvlJc w:val="right"/>
       <w:pPr>
-        <w:ind w:left="4680" w:hanging="180"/>
+        <w:ind w:left="4050" w:hanging="180"/>
       </w:pPr>
     </w:lvl>
     <w:lvl w:ilvl="6" w:tplc="0409000F" w:tentative="1">
@@ -5740,7 +7942,7 @@
       <w:lvlText w:val="%7."/>
       <w:lvlJc w:val="left"/>
       <w:pPr>
-        <w:ind w:left="5400" w:hanging="360"/>
+        <w:ind w:left="4770" w:hanging="360"/>
       </w:pPr>
     </w:lvl>
     <w:lvl w:ilvl="7" w:tplc="04090019" w:tentative="1">
@@ -5749,7 +7951,7 @@
       <w:lvlText w:val="%8."/>
       <w:lvlJc w:val="left"/>
       <w:pPr>
-        <w:ind w:left="6120" w:hanging="360"/>
+        <w:ind w:left="5490" w:hanging="360"/>
       </w:pPr>
     </w:lvl>
     <w:lvl w:ilvl="8" w:tplc="0409001B" w:tentative="1">
@@ -5758,11 +7960,11 @@
       <w:lvlText w:val="%9."/>
       <w:lvlJc w:val="right"/>
       <w:pPr>
-        <w:ind w:left="6840" w:hanging="180"/>
+        <w:ind w:left="6210" w:hanging="180"/>
       </w:pPr>
     </w:lvl>
   </w:abstractNum>
-  <w:abstractNum w:abstractNumId="8" w15:restartNumberingAfterBreak="0">
+  <w:abstractNum w:abstractNumId="14" w15:restartNumberingAfterBreak="0">
     <w:nsid w:val="65C910DE"/>
     <w:multiLevelType w:val="hybridMultilevel"/>
     <w:tmpl w:val="FD868932"/>
@@ -5851,7 +8053,121 @@
       </w:pPr>
     </w:lvl>
   </w:abstractNum>
-  <w:abstractNum w:abstractNumId="9" w15:restartNumberingAfterBreak="0">
+  <w:abstractNum w:abstractNumId="15" w15:restartNumberingAfterBreak="0">
+    <w:nsid w:val="6DEF4645"/>
+    <w:multiLevelType w:val="hybridMultilevel"/>
+    <w:tmpl w:val="EFCAE0AE"/>
+    <w:lvl w:ilvl="0" w:tplc="04090007">
+      <w:start w:val="1"/>
+      <w:numFmt w:val="bullet"/>
+      <w:lvlText w:val=""/>
+      <w:lvlPicBulletId w:val="0"/>
+      <w:lvlJc w:val="left"/>
+      <w:pPr>
+        <w:ind w:left="2880" w:hanging="360"/>
+      </w:pPr>
+      <w:rPr>
+        <w:rFonts w:ascii="Symbol" w:hAnsi="Symbol" w:hint="default"/>
+      </w:rPr>
+    </w:lvl>
+    <w:lvl w:ilvl="1" w:tplc="04090003" w:tentative="1">
+      <w:start w:val="1"/>
+      <w:numFmt w:val="bullet"/>
+      <w:lvlText w:val="o"/>
+      <w:lvlJc w:val="left"/>
+      <w:pPr>
+        <w:ind w:left="3600" w:hanging="360"/>
+      </w:pPr>
+      <w:rPr>
+        <w:rFonts w:ascii="Courier New" w:hAnsi="Courier New" w:cs="Courier New" w:hint="default"/>
+      </w:rPr>
+    </w:lvl>
+    <w:lvl w:ilvl="2" w:tplc="04090005" w:tentative="1">
+      <w:start w:val="1"/>
+      <w:numFmt w:val="bullet"/>
+      <w:lvlText w:val=""/>
+      <w:lvlJc w:val="left"/>
+      <w:pPr>
+        <w:ind w:left="4320" w:hanging="360"/>
+      </w:pPr>
+      <w:rPr>
+        <w:rFonts w:ascii="Wingdings" w:hAnsi="Wingdings" w:hint="default"/>
+      </w:rPr>
+    </w:lvl>
+    <w:lvl w:ilvl="3" w:tplc="04090001" w:tentative="1">
+      <w:start w:val="1"/>
+      <w:numFmt w:val="bullet"/>
+      <w:lvlText w:val=""/>
+      <w:lvlJc w:val="left"/>
+      <w:pPr>
+        <w:ind w:left="5040" w:hanging="360"/>
+      </w:pPr>
+      <w:rPr>
+        <w:rFonts w:ascii="Symbol" w:hAnsi="Symbol" w:hint="default"/>
+      </w:rPr>
+    </w:lvl>
+    <w:lvl w:ilvl="4" w:tplc="04090003" w:tentative="1">
+      <w:start w:val="1"/>
+      <w:numFmt w:val="bullet"/>
+      <w:lvlText w:val="o"/>
+      <w:lvlJc w:val="left"/>
+      <w:pPr>
+        <w:ind w:left="5760" w:hanging="360"/>
+      </w:pPr>
+      <w:rPr>
+        <w:rFonts w:ascii="Courier New" w:hAnsi="Courier New" w:cs="Courier New" w:hint="default"/>
+      </w:rPr>
+    </w:lvl>
+    <w:lvl w:ilvl="5" w:tplc="04090005" w:tentative="1">
+      <w:start w:val="1"/>
+      <w:numFmt w:val="bullet"/>
+      <w:lvlText w:val=""/>
+      <w:lvlJc w:val="left"/>
+      <w:pPr>
+        <w:ind w:left="6480" w:hanging="360"/>
+      </w:pPr>
+      <w:rPr>
+        <w:rFonts w:ascii="Wingdings" w:hAnsi="Wingdings" w:hint="default"/>
+      </w:rPr>
+    </w:lvl>
+    <w:lvl w:ilvl="6" w:tplc="04090001" w:tentative="1">
+      <w:start w:val="1"/>
+      <w:numFmt w:val="bullet"/>
+      <w:lvlText w:val=""/>
+      <w:lvlJc w:val="left"/>
+      <w:pPr>
+        <w:ind w:left="7200" w:hanging="360"/>
+      </w:pPr>
+      <w:rPr>
+        <w:rFonts w:ascii="Symbol" w:hAnsi="Symbol" w:hint="default"/>
+      </w:rPr>
+    </w:lvl>
+    <w:lvl w:ilvl="7" w:tplc="04090003" w:tentative="1">
+      <w:start w:val="1"/>
+      <w:numFmt w:val="bullet"/>
+      <w:lvlText w:val="o"/>
+      <w:lvlJc w:val="left"/>
+      <w:pPr>
+        <w:ind w:left="7920" w:hanging="360"/>
+      </w:pPr>
+      <w:rPr>
+        <w:rFonts w:ascii="Courier New" w:hAnsi="Courier New" w:cs="Courier New" w:hint="default"/>
+      </w:rPr>
+    </w:lvl>
+    <w:lvl w:ilvl="8" w:tplc="04090005" w:tentative="1">
+      <w:start w:val="1"/>
+      <w:numFmt w:val="bullet"/>
+      <w:lvlText w:val=""/>
+      <w:lvlJc w:val="left"/>
+      <w:pPr>
+        <w:ind w:left="8640" w:hanging="360"/>
+      </w:pPr>
+      <w:rPr>
+        <w:rFonts w:ascii="Wingdings" w:hAnsi="Wingdings" w:hint="default"/>
+      </w:rPr>
+    </w:lvl>
+  </w:abstractNum>
+  <w:abstractNum w:abstractNumId="16" w15:restartNumberingAfterBreak="0">
     <w:nsid w:val="7259140E"/>
     <w:multiLevelType w:val="hybridMultilevel"/>
     <w:tmpl w:val="75A6CF8E"/>
@@ -5940,7 +8256,120 @@
       </w:pPr>
     </w:lvl>
   </w:abstractNum>
-  <w:abstractNum w:abstractNumId="10" w15:restartNumberingAfterBreak="0">
+  <w:abstractNum w:abstractNumId="17" w15:restartNumberingAfterBreak="0">
+    <w:nsid w:val="7398615A"/>
+    <w:multiLevelType w:val="hybridMultilevel"/>
+    <w:tmpl w:val="FEB2855A"/>
+    <w:lvl w:ilvl="0" w:tplc="04090001">
+      <w:start w:val="1"/>
+      <w:numFmt w:val="bullet"/>
+      <w:lvlText w:val=""/>
+      <w:lvlJc w:val="left"/>
+      <w:pPr>
+        <w:ind w:left="1530" w:hanging="360"/>
+      </w:pPr>
+      <w:rPr>
+        <w:rFonts w:ascii="Symbol" w:hAnsi="Symbol" w:hint="default"/>
+      </w:rPr>
+    </w:lvl>
+    <w:lvl w:ilvl="1" w:tplc="04090003" w:tentative="1">
+      <w:start w:val="1"/>
+      <w:numFmt w:val="bullet"/>
+      <w:lvlText w:val="o"/>
+      <w:lvlJc w:val="left"/>
+      <w:pPr>
+        <w:ind w:left="2250" w:hanging="360"/>
+      </w:pPr>
+      <w:rPr>
+        <w:rFonts w:ascii="Courier New" w:hAnsi="Courier New" w:cs="Courier New" w:hint="default"/>
+      </w:rPr>
+    </w:lvl>
+    <w:lvl w:ilvl="2" w:tplc="04090005" w:tentative="1">
+      <w:start w:val="1"/>
+      <w:numFmt w:val="bullet"/>
+      <w:lvlText w:val=""/>
+      <w:lvlJc w:val="left"/>
+      <w:pPr>
+        <w:ind w:left="2970" w:hanging="360"/>
+      </w:pPr>
+      <w:rPr>
+        <w:rFonts w:ascii="Wingdings" w:hAnsi="Wingdings" w:hint="default"/>
+      </w:rPr>
+    </w:lvl>
+    <w:lvl w:ilvl="3" w:tplc="04090001" w:tentative="1">
+      <w:start w:val="1"/>
+      <w:numFmt w:val="bullet"/>
+      <w:lvlText w:val=""/>
+      <w:lvlJc w:val="left"/>
+      <w:pPr>
+        <w:ind w:left="3690" w:hanging="360"/>
+      </w:pPr>
+      <w:rPr>
+        <w:rFonts w:ascii="Symbol" w:hAnsi="Symbol" w:hint="default"/>
+      </w:rPr>
+    </w:lvl>
+    <w:lvl w:ilvl="4" w:tplc="04090003" w:tentative="1">
+      <w:start w:val="1"/>
+      <w:numFmt w:val="bullet"/>
+      <w:lvlText w:val="o"/>
+      <w:lvlJc w:val="left"/>
+      <w:pPr>
+        <w:ind w:left="4410" w:hanging="360"/>
+      </w:pPr>
+      <w:rPr>
+        <w:rFonts w:ascii="Courier New" w:hAnsi="Courier New" w:cs="Courier New" w:hint="default"/>
+      </w:rPr>
+    </w:lvl>
+    <w:lvl w:ilvl="5" w:tplc="04090005" w:tentative="1">
+      <w:start w:val="1"/>
+      <w:numFmt w:val="bullet"/>
+      <w:lvlText w:val=""/>
+      <w:lvlJc w:val="left"/>
+      <w:pPr>
+        <w:ind w:left="5130" w:hanging="360"/>
+      </w:pPr>
+      <w:rPr>
+        <w:rFonts w:ascii="Wingdings" w:hAnsi="Wingdings" w:hint="default"/>
+      </w:rPr>
+    </w:lvl>
+    <w:lvl w:ilvl="6" w:tplc="04090001" w:tentative="1">
+      <w:start w:val="1"/>
+      <w:numFmt w:val="bullet"/>
+      <w:lvlText w:val=""/>
+      <w:lvlJc w:val="left"/>
+      <w:pPr>
+        <w:ind w:left="5850" w:hanging="360"/>
+      </w:pPr>
+      <w:rPr>
+        <w:rFonts w:ascii="Symbol" w:hAnsi="Symbol" w:hint="default"/>
+      </w:rPr>
+    </w:lvl>
+    <w:lvl w:ilvl="7" w:tplc="04090003" w:tentative="1">
+      <w:start w:val="1"/>
+      <w:numFmt w:val="bullet"/>
+      <w:lvlText w:val="o"/>
+      <w:lvlJc w:val="left"/>
+      <w:pPr>
+        <w:ind w:left="6570" w:hanging="360"/>
+      </w:pPr>
+      <w:rPr>
+        <w:rFonts w:ascii="Courier New" w:hAnsi="Courier New" w:cs="Courier New" w:hint="default"/>
+      </w:rPr>
+    </w:lvl>
+    <w:lvl w:ilvl="8" w:tplc="04090005" w:tentative="1">
+      <w:start w:val="1"/>
+      <w:numFmt w:val="bullet"/>
+      <w:lvlText w:val=""/>
+      <w:lvlJc w:val="left"/>
+      <w:pPr>
+        <w:ind w:left="7290" w:hanging="360"/>
+      </w:pPr>
+      <w:rPr>
+        <w:rFonts w:ascii="Wingdings" w:hAnsi="Wingdings" w:hint="default"/>
+      </w:rPr>
+    </w:lvl>
+  </w:abstractNum>
+  <w:abstractNum w:abstractNumId="18" w15:restartNumberingAfterBreak="0">
     <w:nsid w:val="74DC6771"/>
     <w:multiLevelType w:val="hybridMultilevel"/>
     <w:tmpl w:val="830602C4"/>
@@ -6029,7 +8458,120 @@
       </w:pPr>
     </w:lvl>
   </w:abstractNum>
-  <w:abstractNum w:abstractNumId="11" w15:restartNumberingAfterBreak="0">
+  <w:abstractNum w:abstractNumId="19" w15:restartNumberingAfterBreak="0">
+    <w:nsid w:val="76754034"/>
+    <w:multiLevelType w:val="hybridMultilevel"/>
+    <w:tmpl w:val="B2F6F96A"/>
+    <w:lvl w:ilvl="0" w:tplc="04090001">
+      <w:start w:val="1"/>
+      <w:numFmt w:val="bullet"/>
+      <w:lvlText w:val=""/>
+      <w:lvlJc w:val="left"/>
+      <w:pPr>
+        <w:ind w:left="2160" w:hanging="360"/>
+      </w:pPr>
+      <w:rPr>
+        <w:rFonts w:ascii="Symbol" w:hAnsi="Symbol" w:hint="default"/>
+      </w:rPr>
+    </w:lvl>
+    <w:lvl w:ilvl="1" w:tplc="04090003" w:tentative="1">
+      <w:start w:val="1"/>
+      <w:numFmt w:val="bullet"/>
+      <w:lvlText w:val="o"/>
+      <w:lvlJc w:val="left"/>
+      <w:pPr>
+        <w:ind w:left="2880" w:hanging="360"/>
+      </w:pPr>
+      <w:rPr>
+        <w:rFonts w:ascii="Courier New" w:hAnsi="Courier New" w:cs="Courier New" w:hint="default"/>
+      </w:rPr>
+    </w:lvl>
+    <w:lvl w:ilvl="2" w:tplc="04090005" w:tentative="1">
+      <w:start w:val="1"/>
+      <w:numFmt w:val="bullet"/>
+      <w:lvlText w:val=""/>
+      <w:lvlJc w:val="left"/>
+      <w:pPr>
+        <w:ind w:left="3600" w:hanging="360"/>
+      </w:pPr>
+      <w:rPr>
+        <w:rFonts w:ascii="Wingdings" w:hAnsi="Wingdings" w:hint="default"/>
+      </w:rPr>
+    </w:lvl>
+    <w:lvl w:ilvl="3" w:tplc="04090001" w:tentative="1">
+      <w:start w:val="1"/>
+      <w:numFmt w:val="bullet"/>
+      <w:lvlText w:val=""/>
+      <w:lvlJc w:val="left"/>
+      <w:pPr>
+        <w:ind w:left="4320" w:hanging="360"/>
+      </w:pPr>
+      <w:rPr>
+        <w:rFonts w:ascii="Symbol" w:hAnsi="Symbol" w:hint="default"/>
+      </w:rPr>
+    </w:lvl>
+    <w:lvl w:ilvl="4" w:tplc="04090003" w:tentative="1">
+      <w:start w:val="1"/>
+      <w:numFmt w:val="bullet"/>
+      <w:lvlText w:val="o"/>
+      <w:lvlJc w:val="left"/>
+      <w:pPr>
+        <w:ind w:left="5040" w:hanging="360"/>
+      </w:pPr>
+      <w:rPr>
+        <w:rFonts w:ascii="Courier New" w:hAnsi="Courier New" w:cs="Courier New" w:hint="default"/>
+      </w:rPr>
+    </w:lvl>
+    <w:lvl w:ilvl="5" w:tplc="04090005" w:tentative="1">
+      <w:start w:val="1"/>
+      <w:numFmt w:val="bullet"/>
+      <w:lvlText w:val=""/>
+      <w:lvlJc w:val="left"/>
+      <w:pPr>
+        <w:ind w:left="5760" w:hanging="360"/>
+      </w:pPr>
+      <w:rPr>
+        <w:rFonts w:ascii="Wingdings" w:hAnsi="Wingdings" w:hint="default"/>
+      </w:rPr>
+    </w:lvl>
+    <w:lvl w:ilvl="6" w:tplc="04090001" w:tentative="1">
+      <w:start w:val="1"/>
+      <w:numFmt w:val="bullet"/>
+      <w:lvlText w:val=""/>
+      <w:lvlJc w:val="left"/>
+      <w:pPr>
+        <w:ind w:left="6480" w:hanging="360"/>
+      </w:pPr>
+      <w:rPr>
+        <w:rFonts w:ascii="Symbol" w:hAnsi="Symbol" w:hint="default"/>
+      </w:rPr>
+    </w:lvl>
+    <w:lvl w:ilvl="7" w:tplc="04090003" w:tentative="1">
+      <w:start w:val="1"/>
+      <w:numFmt w:val="bullet"/>
+      <w:lvlText w:val="o"/>
+      <w:lvlJc w:val="left"/>
+      <w:pPr>
+        <w:ind w:left="7200" w:hanging="360"/>
+      </w:pPr>
+      <w:rPr>
+        <w:rFonts w:ascii="Courier New" w:hAnsi="Courier New" w:cs="Courier New" w:hint="default"/>
+      </w:rPr>
+    </w:lvl>
+    <w:lvl w:ilvl="8" w:tplc="04090005" w:tentative="1">
+      <w:start w:val="1"/>
+      <w:numFmt w:val="bullet"/>
+      <w:lvlText w:val=""/>
+      <w:lvlJc w:val="left"/>
+      <w:pPr>
+        <w:ind w:left="7920" w:hanging="360"/>
+      </w:pPr>
+      <w:rPr>
+        <w:rFonts w:ascii="Wingdings" w:hAnsi="Wingdings" w:hint="default"/>
+      </w:rPr>
+    </w:lvl>
+  </w:abstractNum>
+  <w:abstractNum w:abstractNumId="20" w15:restartNumberingAfterBreak="0">
     <w:nsid w:val="777C19C6"/>
     <w:multiLevelType w:val="hybridMultilevel"/>
     <w:tmpl w:val="D3889A92"/>
@@ -6143,43 +8685,70 @@
     </w:lvl>
   </w:abstractNum>
   <w:num w:numId="1">
+    <w:abstractNumId w:val="7"/>
+  </w:num>
+  <w:num w:numId="2">
+    <w:abstractNumId w:val="9"/>
+  </w:num>
+  <w:num w:numId="3">
+    <w:abstractNumId w:val="13"/>
+  </w:num>
+  <w:num w:numId="4">
+    <w:abstractNumId w:val="18"/>
+  </w:num>
+  <w:num w:numId="5">
+    <w:abstractNumId w:val="6"/>
+  </w:num>
+  <w:num w:numId="6">
+    <w:abstractNumId w:val="11"/>
+  </w:num>
+  <w:num w:numId="7">
+    <w:abstractNumId w:val="5"/>
+  </w:num>
+  <w:num w:numId="8">
+    <w:abstractNumId w:val="4"/>
+  </w:num>
+  <w:num w:numId="9">
+    <w:abstractNumId w:val="20"/>
+  </w:num>
+  <w:num w:numId="10">
+    <w:abstractNumId w:val="12"/>
+  </w:num>
+  <w:num w:numId="11">
+    <w:abstractNumId w:val="20"/>
+  </w:num>
+  <w:num w:numId="12">
+    <w:abstractNumId w:val="14"/>
+  </w:num>
+  <w:num w:numId="13">
+    <w:abstractNumId w:val="16"/>
+  </w:num>
+  <w:num w:numId="14">
+    <w:abstractNumId w:val="0"/>
+  </w:num>
+  <w:num w:numId="15">
+    <w:abstractNumId w:val="8"/>
+  </w:num>
+  <w:num w:numId="16">
+    <w:abstractNumId w:val="10"/>
+  </w:num>
+  <w:num w:numId="17">
+    <w:abstractNumId w:val="17"/>
+  </w:num>
+  <w:num w:numId="18">
+    <w:abstractNumId w:val="2"/>
+  </w:num>
+  <w:num w:numId="19">
+    <w:abstractNumId w:val="1"/>
+  </w:num>
+  <w:num w:numId="20">
+    <w:abstractNumId w:val="19"/>
+  </w:num>
+  <w:num w:numId="21">
     <w:abstractNumId w:val="3"/>
   </w:num>
-  <w:num w:numId="2">
-    <w:abstractNumId w:val="4"/>
-  </w:num>
-  <w:num w:numId="3">
-    <w:abstractNumId w:val="7"/>
-  </w:num>
-  <w:num w:numId="4">
-    <w:abstractNumId w:val="10"/>
-  </w:num>
-  <w:num w:numId="5">
-    <w:abstractNumId w:val="2"/>
-  </w:num>
-  <w:num w:numId="6">
-    <w:abstractNumId w:val="5"/>
-  </w:num>
-  <w:num w:numId="7">
-    <w:abstractNumId w:val="1"/>
-  </w:num>
-  <w:num w:numId="8">
-    <w:abstractNumId w:val="0"/>
-  </w:num>
-  <w:num w:numId="9">
-    <w:abstractNumId w:val="11"/>
-  </w:num>
-  <w:num w:numId="10">
-    <w:abstractNumId w:val="6"/>
-  </w:num>
-  <w:num w:numId="11">
-    <w:abstractNumId w:val="11"/>
-  </w:num>
-  <w:num w:numId="12">
-    <w:abstractNumId w:val="8"/>
-  </w:num>
-  <w:num w:numId="13">
-    <w:abstractNumId w:val="9"/>
+  <w:num w:numId="22">
+    <w:abstractNumId w:val="15"/>
   </w:num>
 </w:numbering>
 </file>
@@ -6834,6 +9403,34 @@
       </w:tblBorders>
     </w:tblPr>
   </w:style>
+  <w:style w:type="character" w:styleId="Siuktni">
+    <w:name w:val="Hyperlink"/>
+    <w:basedOn w:val="Phngmcinhcuaoanvn"/>
+    <w:uiPriority w:val="99"/>
+    <w:semiHidden/>
+    <w:unhideWhenUsed/>
+    <w:rsid w:val="003F2381"/>
+    <w:rPr>
+      <w:color w:val="0000FF"/>
+      <w:u w:val="single"/>
+    </w:rPr>
+  </w:style>
+  <w:style w:type="paragraph" w:customStyle="1" w:styleId="Standard">
+    <w:name w:val="Standard"/>
+    <w:rsid w:val="00996F42"/>
+    <w:pPr>
+      <w:suppressAutoHyphens/>
+      <w:autoSpaceDN w:val="0"/>
+      <w:spacing w:after="0" w:line="240" w:lineRule="auto"/>
+    </w:pPr>
+    <w:rPr>
+      <w:rFonts w:ascii="Liberation Serif" w:eastAsia="Noto Sans CJK SC Regular" w:hAnsi="Liberation Serif" w:cs="Lohit Devanagari"/>
+      <w:kern w:val="3"/>
+      <w:sz w:val="24"/>
+      <w:szCs w:val="24"/>
+      <w:lang w:eastAsia="zh-CN" w:bidi="hi-IN"/>
+    </w:rPr>
+  </w:style>
 </w:styles>
 </file>
 
@@ -7103,7 +9700,7 @@
 </file>
 
 <file path=customXml/itemProps1.xml><?xml version="1.0" encoding="utf-8"?>
-<ds:datastoreItem xmlns:ds="http://schemas.openxmlformats.org/officeDocument/2006/customXml" ds:itemID="{AE1E9C61-2618-4965-AAE5-843B33E8376F}">
+<ds:datastoreItem xmlns:ds="http://schemas.openxmlformats.org/officeDocument/2006/customXml" ds:itemID="{C94AAD52-3FF0-4274-8DCD-B1CA7E59161C}">
   <ds:schemaRefs>
     <ds:schemaRef ds:uri="http://schemas.openxmlformats.org/officeDocument/2006/bibliography"/>
   </ds:schemaRefs>

</xml_diff>

<commit_message>
intro weka part 3
</commit_message>
<xml_diff>
--- a/Weka/Report.docx
+++ b/Weka/Report.docx
@@ -19,7 +19,6 @@
           <w:docPartUnique/>
         </w:docPartObj>
       </w:sdtPr>
-      <w:sdtEndPr/>
       <w:sdtContent>
         <w:p>
           <w:r>
@@ -1126,43 +1125,7 @@
             <w:u w:val="none"/>
             <w:shd w:val="clear" w:color="auto" w:fill="FFFFFF"/>
           </w:rPr>
-          <w:t>g</w:t>
-        </w:r>
-        <w:r>
-          <w:rPr>
-            <w:rStyle w:val="Siuktni"/>
-            <w:rFonts w:ascii="Times New Roman" w:hAnsi="Times New Roman" w:cs="Times New Roman"/>
-            <w:color w:val="auto"/>
-            <w:sz w:val="28"/>
-            <w:szCs w:val="28"/>
-            <w:u w:val="none"/>
-            <w:shd w:val="clear" w:color="auto" w:fill="FFFFFF"/>
-          </w:rPr>
-          <w:t xml:space="preserve">iấy phép </w:t>
-        </w:r>
-        <w:r>
-          <w:rPr>
-            <w:rStyle w:val="Siuktni"/>
-            <w:rFonts w:ascii="Times New Roman" w:hAnsi="Times New Roman" w:cs="Times New Roman"/>
-            <w:color w:val="auto"/>
-            <w:sz w:val="28"/>
-            <w:szCs w:val="28"/>
-            <w:u w:val="none"/>
-            <w:shd w:val="clear" w:color="auto" w:fill="FFFFFF"/>
-          </w:rPr>
-          <w:t>c</w:t>
-        </w:r>
-        <w:r>
-          <w:rPr>
-            <w:rStyle w:val="Siuktni"/>
-            <w:rFonts w:ascii="Times New Roman" w:hAnsi="Times New Roman" w:cs="Times New Roman"/>
-            <w:color w:val="auto"/>
-            <w:sz w:val="28"/>
-            <w:szCs w:val="28"/>
-            <w:u w:val="none"/>
-            <w:shd w:val="clear" w:color="auto" w:fill="FFFFFF"/>
-          </w:rPr>
-          <w:t>ông cộng GNU</w:t>
+          <w:t>giấy phép công cộng GNU</w:t>
         </w:r>
       </w:hyperlink>
       <w:r>
@@ -2510,15 +2473,7 @@
           <w:sz w:val="28"/>
           <w:szCs w:val="28"/>
         </w:rPr>
-        <w:t>Phần</w:t>
-      </w:r>
-      <w:r>
-        <w:rPr>
-          <w:rFonts w:ascii="Times New Roman" w:hAnsi="Times New Roman" w:cs="Times New Roman"/>
-          <w:sz w:val="28"/>
-          <w:szCs w:val="28"/>
-        </w:rPr>
-        <w:t xml:space="preserve"> </w:t>
+        <w:t xml:space="preserve">Phần </w:t>
       </w:r>
       <w:r>
         <w:rPr>
@@ -2613,15 +2568,7 @@
           <w:sz w:val="28"/>
           <w:szCs w:val="28"/>
         </w:rPr>
-        <w:t xml:space="preserve">Phần </w:t>
-      </w:r>
-      <w:r>
-        <w:rPr>
-          <w:rFonts w:ascii="Times New Roman" w:hAnsi="Times New Roman" w:cs="Times New Roman"/>
-          <w:sz w:val="28"/>
-          <w:szCs w:val="28"/>
-        </w:rPr>
-        <w:t>biểu đồ mô tả phân bố của thuộc tính đang chọn. Mỗi màu trên biểu đồ đại diện cho 1 class</w:t>
+        <w:t>Phần biểu đồ mô tả phân bố của thuộc tính đang chọn. Mỗi màu trên biểu đồ đại diện cho 1 class</w:t>
       </w:r>
       <w:r>
         <w:rPr>
@@ -3442,16 +3389,7 @@
           <w:sz w:val="28"/>
           <w:szCs w:val="28"/>
         </w:rPr>
-        <w:t>việc đánh giá</w:t>
-      </w:r>
-      <w:r>
-        <w:rPr>
-          <w:rFonts w:ascii="Times New Roman" w:hAnsi="Times New Roman" w:cs="Times New Roman"/>
-          <w:color w:val="000000"/>
-          <w:sz w:val="28"/>
-          <w:szCs w:val="28"/>
-        </w:rPr>
-        <w:t>.</w:t>
+        <w:t>việc đánh giá.</w:t>
       </w:r>
     </w:p>
     <w:p>
@@ -4012,6 +3950,920 @@
         </w:rPr>
         <w:t>.</w:t>
       </w:r>
+    </w:p>
+    <w:p>
+      <w:pPr>
+        <w:pStyle w:val="oancuaDanhsach"/>
+        <w:numPr>
+          <w:ilvl w:val="0"/>
+          <w:numId w:val="27"/>
+        </w:numPr>
+        <w:rPr>
+          <w:rFonts w:ascii="Times New Roman" w:hAnsi="Times New Roman" w:cs="Times New Roman"/>
+          <w:b/>
+          <w:sz w:val="28"/>
+          <w:szCs w:val="28"/>
+        </w:rPr>
+      </w:pPr>
+      <w:r>
+        <w:rPr>
+          <w:rFonts w:ascii="Times New Roman" w:hAnsi="Times New Roman" w:cs="Times New Roman"/>
+          <w:b/>
+          <w:bCs/>
+          <w:color w:val="000000"/>
+          <w:sz w:val="28"/>
+          <w:szCs w:val="28"/>
+        </w:rPr>
+        <w:t xml:space="preserve">Classifier output </w:t>
+      </w:r>
+      <w:r>
+        <w:rPr>
+          <w:rFonts w:ascii="Times New Roman" w:hAnsi="Times New Roman" w:cs="Times New Roman"/>
+          <w:color w:val="000000"/>
+          <w:sz w:val="28"/>
+          <w:szCs w:val="28"/>
+        </w:rPr>
+        <w:t>hiển thị các thông tin quan trọng</w:t>
+      </w:r>
+    </w:p>
+    <w:p>
+      <w:pPr>
+        <w:pStyle w:val="oancuaDanhsach"/>
+        <w:numPr>
+          <w:ilvl w:val="0"/>
+          <w:numId w:val="28"/>
+        </w:numPr>
+        <w:rPr>
+          <w:rFonts w:ascii="Times New Roman" w:hAnsi="Times New Roman" w:cs="Times New Roman"/>
+          <w:b/>
+          <w:sz w:val="28"/>
+          <w:szCs w:val="28"/>
+        </w:rPr>
+      </w:pPr>
+      <w:r>
+        <w:rPr>
+          <w:rFonts w:ascii="Times New Roman" w:hAnsi="Times New Roman" w:cs="Times New Roman"/>
+          <w:b/>
+          <w:bCs/>
+          <w:color w:val="000000"/>
+          <w:sz w:val="28"/>
+          <w:szCs w:val="28"/>
+        </w:rPr>
+        <w:t>Run information</w:t>
+      </w:r>
+      <w:r>
+        <w:rPr>
+          <w:rFonts w:ascii="Times New Roman" w:hAnsi="Times New Roman" w:cs="Times New Roman"/>
+          <w:color w:val="000000"/>
+          <w:sz w:val="28"/>
+          <w:szCs w:val="28"/>
+        </w:rPr>
+        <w:t>. Các tùy chọn đối với mô hình học tên của tập</w:t>
+      </w:r>
+      <w:r>
+        <w:rPr>
+          <w:rFonts w:ascii="Times New Roman" w:hAnsi="Times New Roman" w:cs="Times New Roman"/>
+          <w:color w:val="000000"/>
+          <w:sz w:val="28"/>
+          <w:szCs w:val="28"/>
+        </w:rPr>
+        <w:t xml:space="preserve"> </w:t>
+      </w:r>
+      <w:r>
+        <w:rPr>
+          <w:rFonts w:ascii="Times New Roman" w:hAnsi="Times New Roman" w:cs="Times New Roman"/>
+          <w:color w:val="000000"/>
+          <w:sz w:val="28"/>
+          <w:szCs w:val="28"/>
+        </w:rPr>
+        <w:t xml:space="preserve">dữ liệu, số lượng các ví dụ, các thuộc tính, và </w:t>
+      </w:r>
+      <w:r>
+        <w:rPr>
+          <w:rFonts w:ascii="Times New Roman" w:hAnsi="Times New Roman" w:cs="Times New Roman"/>
+          <w:color w:val="000000"/>
+          <w:sz w:val="28"/>
+          <w:szCs w:val="28"/>
+        </w:rPr>
+        <w:t>phương pháp</w:t>
+      </w:r>
+      <w:r>
+        <w:rPr>
+          <w:rFonts w:ascii="Times New Roman" w:hAnsi="Times New Roman" w:cs="Times New Roman"/>
+          <w:color w:val="000000"/>
+          <w:sz w:val="28"/>
+          <w:szCs w:val="28"/>
+        </w:rPr>
+        <w:t xml:space="preserve"> thí nghiệm</w:t>
+      </w:r>
+      <w:r>
+        <w:rPr>
+          <w:rFonts w:ascii="Times New Roman" w:hAnsi="Times New Roman" w:cs="Times New Roman"/>
+          <w:color w:val="000000"/>
+          <w:sz w:val="28"/>
+          <w:szCs w:val="28"/>
+        </w:rPr>
+        <w:t>.</w:t>
+      </w:r>
+    </w:p>
+    <w:p>
+      <w:pPr>
+        <w:pStyle w:val="oancuaDanhsach"/>
+        <w:numPr>
+          <w:ilvl w:val="0"/>
+          <w:numId w:val="28"/>
+        </w:numPr>
+        <w:rPr>
+          <w:rFonts w:ascii="Times New Roman" w:hAnsi="Times New Roman" w:cs="Times New Roman"/>
+          <w:b/>
+          <w:sz w:val="28"/>
+          <w:szCs w:val="28"/>
+        </w:rPr>
+      </w:pPr>
+      <w:r>
+        <w:rPr>
+          <w:rFonts w:ascii="Times New Roman" w:hAnsi="Times New Roman" w:cs="Times New Roman"/>
+          <w:b/>
+          <w:bCs/>
+          <w:color w:val="000000"/>
+          <w:sz w:val="28"/>
+          <w:szCs w:val="28"/>
+        </w:rPr>
+        <w:t>Classifier model (full training set)</w:t>
+      </w:r>
+      <w:r>
+        <w:rPr>
+          <w:rFonts w:ascii="Times New Roman" w:hAnsi="Times New Roman" w:cs="Times New Roman"/>
+          <w:color w:val="000000"/>
+          <w:sz w:val="28"/>
+          <w:szCs w:val="28"/>
+        </w:rPr>
+        <w:t>. Biểu diễn (dạng text) của</w:t>
+      </w:r>
+      <w:r>
+        <w:rPr>
+          <w:rFonts w:ascii="Times New Roman" w:hAnsi="Times New Roman" w:cs="Times New Roman"/>
+          <w:color w:val="000000"/>
+          <w:sz w:val="28"/>
+          <w:szCs w:val="28"/>
+        </w:rPr>
+        <w:t xml:space="preserve"> </w:t>
+      </w:r>
+      <w:r>
+        <w:rPr>
+          <w:rFonts w:ascii="Times New Roman" w:hAnsi="Times New Roman" w:cs="Times New Roman"/>
+          <w:color w:val="000000"/>
+          <w:sz w:val="28"/>
+          <w:szCs w:val="28"/>
+        </w:rPr>
+        <w:t>bộ phân lớp học được</w:t>
+      </w:r>
+      <w:r>
+        <w:rPr>
+          <w:rFonts w:ascii="Times New Roman" w:hAnsi="Times New Roman" w:cs="Times New Roman"/>
+          <w:color w:val="000000"/>
+          <w:sz w:val="28"/>
+          <w:szCs w:val="28"/>
+        </w:rPr>
+        <w:t>.</w:t>
+      </w:r>
+    </w:p>
+    <w:p>
+      <w:pPr>
+        <w:pStyle w:val="oancuaDanhsach"/>
+        <w:numPr>
+          <w:ilvl w:val="0"/>
+          <w:numId w:val="28"/>
+        </w:numPr>
+        <w:rPr>
+          <w:rFonts w:ascii="Times New Roman" w:hAnsi="Times New Roman" w:cs="Times New Roman"/>
+          <w:b/>
+          <w:sz w:val="28"/>
+          <w:szCs w:val="28"/>
+        </w:rPr>
+      </w:pPr>
+      <w:r>
+        <w:rPr>
+          <w:rFonts w:ascii="Times New Roman" w:hAnsi="Times New Roman" w:cs="Times New Roman"/>
+          <w:b/>
+          <w:bCs/>
+          <w:color w:val="000000"/>
+          <w:sz w:val="28"/>
+          <w:szCs w:val="28"/>
+        </w:rPr>
+        <w:lastRenderedPageBreak/>
+        <w:t>Predictions on test data</w:t>
+      </w:r>
+      <w:r>
+        <w:rPr>
+          <w:rFonts w:ascii="Times New Roman" w:hAnsi="Times New Roman" w:cs="Times New Roman"/>
+          <w:color w:val="000000"/>
+          <w:sz w:val="28"/>
+          <w:szCs w:val="28"/>
+        </w:rPr>
+        <w:t>. Thông tin chi tiết về các dự đoán của</w:t>
+      </w:r>
+      <w:r>
+        <w:rPr>
+          <w:rFonts w:ascii="Times New Roman" w:hAnsi="Times New Roman" w:cs="Times New Roman"/>
+          <w:color w:val="000000"/>
+          <w:sz w:val="28"/>
+          <w:szCs w:val="28"/>
+        </w:rPr>
+        <w:t xml:space="preserve"> </w:t>
+      </w:r>
+      <w:r>
+        <w:rPr>
+          <w:rFonts w:ascii="Times New Roman" w:hAnsi="Times New Roman" w:cs="Times New Roman"/>
+          <w:color w:val="000000"/>
+          <w:sz w:val="28"/>
+          <w:szCs w:val="28"/>
+        </w:rPr>
+        <w:t>bộ phân lớp đối với tập kiểm tra</w:t>
+      </w:r>
+      <w:r>
+        <w:rPr>
+          <w:rFonts w:ascii="Times New Roman" w:hAnsi="Times New Roman" w:cs="Times New Roman"/>
+          <w:color w:val="000000"/>
+          <w:sz w:val="28"/>
+          <w:szCs w:val="28"/>
+        </w:rPr>
+        <w:t>.</w:t>
+      </w:r>
+    </w:p>
+    <w:p>
+      <w:pPr>
+        <w:pStyle w:val="oancuaDanhsach"/>
+        <w:numPr>
+          <w:ilvl w:val="0"/>
+          <w:numId w:val="28"/>
+        </w:numPr>
+        <w:rPr>
+          <w:rFonts w:ascii="Times New Roman" w:hAnsi="Times New Roman" w:cs="Times New Roman"/>
+          <w:b/>
+          <w:sz w:val="28"/>
+          <w:szCs w:val="28"/>
+        </w:rPr>
+      </w:pPr>
+      <w:r>
+        <w:rPr>
+          <w:rFonts w:ascii="Times New Roman" w:hAnsi="Times New Roman" w:cs="Times New Roman"/>
+          <w:b/>
+          <w:bCs/>
+          <w:color w:val="000000"/>
+          <w:sz w:val="28"/>
+          <w:szCs w:val="28"/>
+        </w:rPr>
+        <w:t>Summary</w:t>
+      </w:r>
+      <w:r>
+        <w:rPr>
+          <w:rFonts w:ascii="Times New Roman" w:hAnsi="Times New Roman" w:cs="Times New Roman"/>
+          <w:color w:val="000000"/>
+          <w:sz w:val="28"/>
+          <w:szCs w:val="28"/>
+        </w:rPr>
+        <w:t>. Cá</w:t>
+      </w:r>
+      <w:r>
+        <w:rPr>
+          <w:rFonts w:ascii="Times New Roman" w:hAnsi="Times New Roman" w:cs="Times New Roman"/>
+          <w:color w:val="000000"/>
+          <w:sz w:val="28"/>
+          <w:szCs w:val="28"/>
+        </w:rPr>
+        <w:t>c</w:t>
+      </w:r>
+      <w:r>
+        <w:rPr>
+          <w:rFonts w:ascii="Times New Roman" w:hAnsi="Times New Roman" w:cs="Times New Roman"/>
+          <w:color w:val="000000"/>
+          <w:sz w:val="28"/>
+          <w:szCs w:val="28"/>
+        </w:rPr>
+        <w:t xml:space="preserve"> thống kê về mức độ</w:t>
+      </w:r>
+      <w:r>
+        <w:rPr>
+          <w:rFonts w:ascii="Times New Roman" w:hAnsi="Times New Roman" w:cs="Times New Roman"/>
+          <w:color w:val="000000"/>
+          <w:sz w:val="28"/>
+          <w:szCs w:val="28"/>
+        </w:rPr>
+        <w:t xml:space="preserve"> chính</w:t>
+      </w:r>
+      <w:r>
+        <w:rPr>
+          <w:rFonts w:ascii="Times New Roman" w:hAnsi="Times New Roman" w:cs="Times New Roman"/>
+          <w:color w:val="000000"/>
+          <w:sz w:val="28"/>
+          <w:szCs w:val="28"/>
+        </w:rPr>
+        <w:t xml:space="preserve"> xác của bộ </w:t>
+      </w:r>
+      <w:r>
+        <w:rPr>
+          <w:rFonts w:ascii="Times New Roman" w:hAnsi="Times New Roman" w:cs="Times New Roman"/>
+          <w:color w:val="000000"/>
+          <w:sz w:val="28"/>
+          <w:szCs w:val="28"/>
+        </w:rPr>
+        <w:t>phân</w:t>
+      </w:r>
+      <w:r>
+        <w:rPr>
+          <w:rFonts w:ascii="Times New Roman" w:hAnsi="Times New Roman" w:cs="Times New Roman"/>
+          <w:color w:val="000000"/>
+          <w:sz w:val="28"/>
+          <w:szCs w:val="28"/>
+        </w:rPr>
+        <w:t xml:space="preserve"> lớp</w:t>
+      </w:r>
+      <w:r>
+        <w:rPr>
+          <w:rFonts w:ascii="Times New Roman" w:hAnsi="Times New Roman" w:cs="Times New Roman"/>
+          <w:color w:val="000000"/>
+          <w:sz w:val="28"/>
+          <w:szCs w:val="28"/>
+        </w:rPr>
+        <w:t xml:space="preserve"> </w:t>
+      </w:r>
+      <w:r>
+        <w:rPr>
+          <w:rFonts w:ascii="Times New Roman" w:hAnsi="Times New Roman" w:cs="Times New Roman"/>
+          <w:color w:val="000000"/>
+          <w:sz w:val="28"/>
+          <w:szCs w:val="28"/>
+        </w:rPr>
+        <w:t xml:space="preserve">đối với </w:t>
+      </w:r>
+      <w:r>
+        <w:rPr>
+          <w:rFonts w:ascii="Times New Roman" w:hAnsi="Times New Roman" w:cs="Times New Roman"/>
+          <w:color w:val="000000"/>
+          <w:sz w:val="28"/>
+          <w:szCs w:val="28"/>
+        </w:rPr>
+        <w:t>phương pháp</w:t>
+      </w:r>
+      <w:r>
+        <w:rPr>
+          <w:rFonts w:ascii="Times New Roman" w:hAnsi="Times New Roman" w:cs="Times New Roman"/>
+          <w:color w:val="000000"/>
+          <w:sz w:val="28"/>
+          <w:szCs w:val="28"/>
+        </w:rPr>
+        <w:t xml:space="preserve"> thí nghiệm đã chọn</w:t>
+      </w:r>
+      <w:r>
+        <w:rPr>
+          <w:rFonts w:ascii="Times New Roman" w:hAnsi="Times New Roman" w:cs="Times New Roman"/>
+          <w:color w:val="000000"/>
+          <w:sz w:val="28"/>
+          <w:szCs w:val="28"/>
+        </w:rPr>
+        <w:t>.</w:t>
+      </w:r>
+    </w:p>
+    <w:p>
+      <w:pPr>
+        <w:pStyle w:val="oancuaDanhsach"/>
+        <w:numPr>
+          <w:ilvl w:val="0"/>
+          <w:numId w:val="28"/>
+        </w:numPr>
+        <w:rPr>
+          <w:rFonts w:ascii="Times New Roman" w:hAnsi="Times New Roman" w:cs="Times New Roman"/>
+          <w:b/>
+          <w:sz w:val="28"/>
+          <w:szCs w:val="28"/>
+        </w:rPr>
+      </w:pPr>
+      <w:r>
+        <w:rPr>
+          <w:rFonts w:ascii="Times New Roman" w:hAnsi="Times New Roman" w:cs="Times New Roman"/>
+          <w:b/>
+          <w:bCs/>
+          <w:color w:val="000000"/>
+          <w:sz w:val="28"/>
+          <w:szCs w:val="28"/>
+        </w:rPr>
+        <w:t>Detailed Accuracy By Class</w:t>
+      </w:r>
+      <w:r>
+        <w:rPr>
+          <w:rFonts w:ascii="Times New Roman" w:hAnsi="Times New Roman" w:cs="Times New Roman"/>
+          <w:color w:val="000000"/>
+          <w:sz w:val="28"/>
+          <w:szCs w:val="28"/>
+        </w:rPr>
+        <w:t>. Thông tin chi tiết về mức độ chính</w:t>
+      </w:r>
+      <w:r>
+        <w:rPr>
+          <w:rFonts w:ascii="Times New Roman" w:hAnsi="Times New Roman" w:cs="Times New Roman"/>
+          <w:color w:val="000000"/>
+          <w:sz w:val="28"/>
+          <w:szCs w:val="28"/>
+        </w:rPr>
+        <w:t xml:space="preserve"> </w:t>
+      </w:r>
+      <w:r>
+        <w:rPr>
+          <w:rFonts w:ascii="Times New Roman" w:hAnsi="Times New Roman" w:cs="Times New Roman"/>
+          <w:color w:val="000000"/>
+          <w:sz w:val="28"/>
+          <w:szCs w:val="28"/>
+        </w:rPr>
+        <w:t xml:space="preserve">xác của bộ </w:t>
+      </w:r>
+      <w:r>
+        <w:rPr>
+          <w:rFonts w:ascii="Times New Roman" w:hAnsi="Times New Roman" w:cs="Times New Roman"/>
+          <w:color w:val="000000"/>
+          <w:sz w:val="28"/>
+          <w:szCs w:val="28"/>
+        </w:rPr>
+        <w:t>phân</w:t>
+      </w:r>
+      <w:r>
+        <w:rPr>
+          <w:rFonts w:ascii="Times New Roman" w:hAnsi="Times New Roman" w:cs="Times New Roman"/>
+          <w:color w:val="000000"/>
+          <w:sz w:val="28"/>
+          <w:szCs w:val="28"/>
+        </w:rPr>
+        <w:t xml:space="preserve"> lớp đối với mỗi lớp</w:t>
+      </w:r>
+      <w:r>
+        <w:rPr>
+          <w:rFonts w:ascii="Times New Roman" w:hAnsi="Times New Roman" w:cs="Times New Roman"/>
+          <w:color w:val="000000"/>
+          <w:sz w:val="28"/>
+          <w:szCs w:val="28"/>
+        </w:rPr>
+        <w:t>.</w:t>
+      </w:r>
+    </w:p>
+    <w:p>
+      <w:pPr>
+        <w:pStyle w:val="oancuaDanhsach"/>
+        <w:numPr>
+          <w:ilvl w:val="0"/>
+          <w:numId w:val="28"/>
+        </w:numPr>
+        <w:rPr>
+          <w:rFonts w:ascii="Times New Roman" w:hAnsi="Times New Roman" w:cs="Times New Roman"/>
+          <w:b/>
+          <w:sz w:val="28"/>
+          <w:szCs w:val="28"/>
+        </w:rPr>
+      </w:pPr>
+      <w:r>
+        <w:rPr>
+          <w:rFonts w:ascii="Times New Roman" w:hAnsi="Times New Roman" w:cs="Times New Roman"/>
+          <w:b/>
+          <w:bCs/>
+          <w:color w:val="000000"/>
+          <w:sz w:val="28"/>
+          <w:szCs w:val="28"/>
+        </w:rPr>
+        <w:t>Confusion Matrix</w:t>
+      </w:r>
+      <w:r>
+        <w:rPr>
+          <w:rFonts w:ascii="Times New Roman" w:hAnsi="Times New Roman" w:cs="Times New Roman"/>
+          <w:color w:val="000000"/>
+          <w:sz w:val="28"/>
+          <w:szCs w:val="28"/>
+        </w:rPr>
+        <w:t>. Các thành phần của ma trận này thể hiện số</w:t>
+      </w:r>
+      <w:r>
+        <w:rPr>
+          <w:rFonts w:ascii="Times New Roman" w:hAnsi="Times New Roman" w:cs="Times New Roman"/>
+          <w:color w:val="000000"/>
+          <w:sz w:val="28"/>
+          <w:szCs w:val="28"/>
+        </w:rPr>
+        <w:t xml:space="preserve"> </w:t>
+      </w:r>
+      <w:r>
+        <w:rPr>
+          <w:rFonts w:ascii="Times New Roman" w:hAnsi="Times New Roman" w:cs="Times New Roman"/>
+          <w:color w:val="000000"/>
+          <w:sz w:val="28"/>
+          <w:szCs w:val="28"/>
+        </w:rPr>
+        <w:t>lượng các ví dụ kiểm tra (test instances) được phân lớp đúng và</w:t>
+      </w:r>
+      <w:r>
+        <w:rPr>
+          <w:rFonts w:ascii="Times New Roman" w:hAnsi="Times New Roman" w:cs="Times New Roman"/>
+          <w:color w:val="000000"/>
+          <w:sz w:val="28"/>
+          <w:szCs w:val="28"/>
+        </w:rPr>
+        <w:t xml:space="preserve"> </w:t>
+      </w:r>
+      <w:r>
+        <w:rPr>
+          <w:rFonts w:ascii="Times New Roman" w:hAnsi="Times New Roman" w:cs="Times New Roman"/>
+          <w:color w:val="000000"/>
+          <w:sz w:val="28"/>
+          <w:szCs w:val="28"/>
+        </w:rPr>
+        <w:t>bị phân lớp sai</w:t>
+      </w:r>
+      <w:r>
+        <w:rPr>
+          <w:rFonts w:ascii="Times New Roman" w:hAnsi="Times New Roman" w:cs="Times New Roman"/>
+          <w:color w:val="000000"/>
+          <w:sz w:val="28"/>
+          <w:szCs w:val="28"/>
+        </w:rPr>
+        <w:t>.</w:t>
+      </w:r>
+    </w:p>
+    <w:p>
+      <w:pPr>
+        <w:pStyle w:val="oancuaDanhsach"/>
+        <w:numPr>
+          <w:ilvl w:val="0"/>
+          <w:numId w:val="27"/>
+        </w:numPr>
+        <w:rPr>
+          <w:rFonts w:ascii="Times New Roman" w:hAnsi="Times New Roman" w:cs="Times New Roman"/>
+          <w:b/>
+          <w:sz w:val="28"/>
+          <w:szCs w:val="28"/>
+        </w:rPr>
+      </w:pPr>
+      <w:r>
+        <w:rPr>
+          <w:rFonts w:ascii="Times New Roman" w:hAnsi="Times New Roman" w:cs="Times New Roman"/>
+          <w:b/>
+          <w:bCs/>
+          <w:color w:val="000000"/>
+          <w:sz w:val="28"/>
+          <w:szCs w:val="28"/>
+        </w:rPr>
+        <w:t xml:space="preserve">Result list </w:t>
+      </w:r>
+      <w:r>
+        <w:rPr>
+          <w:rFonts w:ascii="Times New Roman" w:hAnsi="Times New Roman" w:cs="Times New Roman"/>
+          <w:color w:val="000000"/>
+          <w:sz w:val="28"/>
+          <w:szCs w:val="28"/>
+        </w:rPr>
+        <w:t>cung cấp một số chức năng hữu ích</w:t>
+      </w:r>
+      <w:r>
+        <w:rPr>
+          <w:rFonts w:ascii="Times New Roman" w:hAnsi="Times New Roman" w:cs="Times New Roman"/>
+          <w:color w:val="000000"/>
+          <w:sz w:val="28"/>
+          <w:szCs w:val="28"/>
+        </w:rPr>
+        <w:t>:</w:t>
+      </w:r>
+    </w:p>
+    <w:p>
+      <w:pPr>
+        <w:pStyle w:val="oancuaDanhsach"/>
+        <w:numPr>
+          <w:ilvl w:val="0"/>
+          <w:numId w:val="29"/>
+        </w:numPr>
+        <w:rPr>
+          <w:rFonts w:ascii="Times New Roman" w:hAnsi="Times New Roman" w:cs="Times New Roman"/>
+          <w:b/>
+          <w:sz w:val="28"/>
+          <w:szCs w:val="28"/>
+        </w:rPr>
+      </w:pPr>
+      <w:r>
+        <w:rPr>
+          <w:rFonts w:ascii="Times New Roman" w:hAnsi="Times New Roman" w:cs="Times New Roman"/>
+          <w:b/>
+          <w:bCs/>
+          <w:color w:val="000000"/>
+          <w:sz w:val="28"/>
+          <w:szCs w:val="28"/>
+        </w:rPr>
+        <w:t>Save model</w:t>
+      </w:r>
+      <w:r>
+        <w:rPr>
+          <w:rFonts w:ascii="Times New Roman" w:hAnsi="Times New Roman" w:cs="Times New Roman"/>
+          <w:color w:val="000000"/>
+          <w:sz w:val="28"/>
+          <w:szCs w:val="28"/>
+        </w:rPr>
+        <w:t>. Lưu lại mô hình tương ứng với bộ phân lớp học</w:t>
+      </w:r>
+      <w:r>
+        <w:rPr>
+          <w:rFonts w:ascii="Times New Roman" w:hAnsi="Times New Roman" w:cs="Times New Roman"/>
+          <w:color w:val="000000"/>
+          <w:sz w:val="28"/>
+          <w:szCs w:val="28"/>
+        </w:rPr>
+        <w:t xml:space="preserve"> </w:t>
+      </w:r>
+      <w:r>
+        <w:rPr>
+          <w:rFonts w:ascii="Times New Roman" w:hAnsi="Times New Roman" w:cs="Times New Roman"/>
+          <w:color w:val="000000"/>
+          <w:sz w:val="28"/>
+          <w:szCs w:val="28"/>
+        </w:rPr>
+        <w:t>được vào trong một tập tin nhị phân (binary file)</w:t>
+      </w:r>
+      <w:r>
+        <w:rPr>
+          <w:rFonts w:ascii="Times New Roman" w:hAnsi="Times New Roman" w:cs="Times New Roman"/>
+          <w:color w:val="000000"/>
+          <w:sz w:val="28"/>
+          <w:szCs w:val="28"/>
+        </w:rPr>
+        <w:t>.</w:t>
+      </w:r>
+    </w:p>
+    <w:p>
+      <w:pPr>
+        <w:pStyle w:val="oancuaDanhsach"/>
+        <w:numPr>
+          <w:ilvl w:val="0"/>
+          <w:numId w:val="29"/>
+        </w:numPr>
+        <w:rPr>
+          <w:rFonts w:ascii="Times New Roman" w:hAnsi="Times New Roman" w:cs="Times New Roman"/>
+          <w:b/>
+          <w:sz w:val="28"/>
+          <w:szCs w:val="28"/>
+        </w:rPr>
+      </w:pPr>
+      <w:r>
+        <w:rPr>
+          <w:rFonts w:ascii="Times New Roman" w:hAnsi="Times New Roman" w:cs="Times New Roman"/>
+          <w:b/>
+          <w:bCs/>
+          <w:color w:val="000000"/>
+          <w:sz w:val="28"/>
+          <w:szCs w:val="28"/>
+        </w:rPr>
+        <w:t>Load model</w:t>
+      </w:r>
+      <w:r>
+        <w:rPr>
+          <w:rFonts w:ascii="Times New Roman" w:hAnsi="Times New Roman" w:cs="Times New Roman"/>
+          <w:color w:val="000000"/>
+          <w:sz w:val="28"/>
+          <w:szCs w:val="28"/>
+        </w:rPr>
+        <w:t>. Đọc lại một mô hình đã được học trước đó từ một</w:t>
+      </w:r>
+      <w:r>
+        <w:rPr>
+          <w:rFonts w:ascii="Times New Roman" w:hAnsi="Times New Roman" w:cs="Times New Roman"/>
+          <w:color w:val="000000"/>
+          <w:sz w:val="28"/>
+          <w:szCs w:val="28"/>
+        </w:rPr>
+        <w:t xml:space="preserve"> </w:t>
+      </w:r>
+      <w:r>
+        <w:rPr>
+          <w:rFonts w:ascii="Times New Roman" w:hAnsi="Times New Roman" w:cs="Times New Roman"/>
+          <w:color w:val="000000"/>
+          <w:sz w:val="28"/>
+          <w:szCs w:val="28"/>
+        </w:rPr>
+        <w:t>tập tin nhị phân</w:t>
+      </w:r>
+      <w:r>
+        <w:rPr>
+          <w:rFonts w:ascii="Times New Roman" w:hAnsi="Times New Roman" w:cs="Times New Roman"/>
+          <w:color w:val="000000"/>
+          <w:sz w:val="28"/>
+          <w:szCs w:val="28"/>
+        </w:rPr>
+        <w:t>.</w:t>
+      </w:r>
+    </w:p>
+    <w:p>
+      <w:pPr>
+        <w:pStyle w:val="oancuaDanhsach"/>
+        <w:numPr>
+          <w:ilvl w:val="0"/>
+          <w:numId w:val="29"/>
+        </w:numPr>
+        <w:rPr>
+          <w:rFonts w:ascii="Times New Roman" w:hAnsi="Times New Roman" w:cs="Times New Roman"/>
+          <w:b/>
+          <w:sz w:val="28"/>
+          <w:szCs w:val="28"/>
+        </w:rPr>
+      </w:pPr>
+      <w:r>
+        <w:rPr>
+          <w:rFonts w:ascii="Times New Roman" w:hAnsi="Times New Roman" w:cs="Times New Roman"/>
+          <w:b/>
+          <w:bCs/>
+          <w:color w:val="000000"/>
+          <w:sz w:val="28"/>
+          <w:szCs w:val="28"/>
+        </w:rPr>
+        <w:t>Re-evaluate model on current test set</w:t>
+      </w:r>
+      <w:r>
+        <w:rPr>
+          <w:rFonts w:ascii="Times New Roman" w:hAnsi="Times New Roman" w:cs="Times New Roman"/>
+          <w:color w:val="000000"/>
+          <w:sz w:val="28"/>
+          <w:szCs w:val="28"/>
+        </w:rPr>
+        <w:t>. Đánh giá một mô hình</w:t>
+      </w:r>
+      <w:r>
+        <w:rPr>
+          <w:rFonts w:ascii="Times New Roman" w:hAnsi="Times New Roman" w:cs="Times New Roman"/>
+          <w:color w:val="000000"/>
+          <w:sz w:val="28"/>
+          <w:szCs w:val="28"/>
+        </w:rPr>
+        <w:t xml:space="preserve"> </w:t>
+      </w:r>
+      <w:r>
+        <w:rPr>
+          <w:rFonts w:ascii="Times New Roman" w:hAnsi="Times New Roman" w:cs="Times New Roman"/>
+          <w:color w:val="000000"/>
+          <w:sz w:val="28"/>
+          <w:szCs w:val="28"/>
+        </w:rPr>
+        <w:t>(bộ phân lớp) học được trước đó đối với tập kiểm tra (test set)</w:t>
+      </w:r>
+      <w:r>
+        <w:rPr>
+          <w:rFonts w:ascii="Times New Roman" w:hAnsi="Times New Roman" w:cs="Times New Roman"/>
+          <w:color w:val="000000"/>
+          <w:sz w:val="28"/>
+          <w:szCs w:val="28"/>
+        </w:rPr>
+        <w:br/>
+        <w:t>hiện tại</w:t>
+      </w:r>
+      <w:r>
+        <w:rPr>
+          <w:rFonts w:ascii="Times New Roman" w:hAnsi="Times New Roman" w:cs="Times New Roman"/>
+          <w:color w:val="000000"/>
+          <w:sz w:val="28"/>
+          <w:szCs w:val="28"/>
+        </w:rPr>
+        <w:t>.</w:t>
+      </w:r>
+    </w:p>
+    <w:p>
+      <w:pPr>
+        <w:pStyle w:val="oancuaDanhsach"/>
+        <w:numPr>
+          <w:ilvl w:val="0"/>
+          <w:numId w:val="29"/>
+        </w:numPr>
+        <w:rPr>
+          <w:rFonts w:ascii="Times New Roman" w:hAnsi="Times New Roman" w:cs="Times New Roman"/>
+          <w:b/>
+          <w:sz w:val="28"/>
+          <w:szCs w:val="28"/>
+        </w:rPr>
+      </w:pPr>
+      <w:r>
+        <w:rPr>
+          <w:rFonts w:ascii="Times New Roman" w:hAnsi="Times New Roman" w:cs="Times New Roman"/>
+          <w:b/>
+          <w:bCs/>
+          <w:color w:val="000000"/>
+          <w:sz w:val="28"/>
+          <w:szCs w:val="28"/>
+        </w:rPr>
+        <w:t>Visualize classifier errors</w:t>
+      </w:r>
+      <w:r>
+        <w:rPr>
+          <w:rFonts w:ascii="Times New Roman" w:hAnsi="Times New Roman" w:cs="Times New Roman"/>
+          <w:color w:val="000000"/>
+          <w:sz w:val="28"/>
+          <w:szCs w:val="28"/>
+        </w:rPr>
+        <w:t>. Hiển thị cửa sổ biểu đồ thể hiện các</w:t>
+      </w:r>
+      <w:r>
+        <w:rPr>
+          <w:rFonts w:ascii="Times New Roman" w:hAnsi="Times New Roman" w:cs="Times New Roman"/>
+          <w:color w:val="000000"/>
+          <w:sz w:val="28"/>
+          <w:szCs w:val="28"/>
+        </w:rPr>
+        <w:t xml:space="preserve"> </w:t>
+      </w:r>
+      <w:r>
+        <w:rPr>
+          <w:rFonts w:ascii="Times New Roman" w:hAnsi="Times New Roman" w:cs="Times New Roman"/>
+          <w:color w:val="000000"/>
+          <w:sz w:val="28"/>
+          <w:szCs w:val="28"/>
+        </w:rPr>
+        <w:t>kết quả của việc phân lớp</w:t>
+      </w:r>
+      <w:r>
+        <w:rPr>
+          <w:rFonts w:ascii="Times New Roman" w:hAnsi="Times New Roman" w:cs="Times New Roman"/>
+          <w:color w:val="000000"/>
+          <w:sz w:val="28"/>
+          <w:szCs w:val="28"/>
+        </w:rPr>
+        <w:t>.</w:t>
+      </w:r>
+      <w:r>
+        <w:rPr>
+          <w:rFonts w:ascii="Times New Roman" w:hAnsi="Times New Roman" w:cs="Times New Roman"/>
+          <w:color w:val="000000"/>
+          <w:sz w:val="28"/>
+          <w:szCs w:val="28"/>
+        </w:rPr>
+        <w:t>Các ví dụ được phân lớp chính xác sẽ được biểu diễn bằng ký hiệu</w:t>
+      </w:r>
+      <w:r>
+        <w:rPr>
+          <w:rFonts w:ascii="Times New Roman" w:hAnsi="Times New Roman" w:cs="Times New Roman"/>
+          <w:color w:val="000000"/>
+          <w:sz w:val="28"/>
+          <w:szCs w:val="28"/>
+        </w:rPr>
+        <w:t xml:space="preserve"> </w:t>
+      </w:r>
+      <w:r>
+        <w:rPr>
+          <w:rFonts w:ascii="Times New Roman" w:hAnsi="Times New Roman" w:cs="Times New Roman"/>
+          <w:color w:val="000000"/>
+          <w:sz w:val="28"/>
+          <w:szCs w:val="28"/>
+        </w:rPr>
+        <w:t>bởi dấu chéo (x), còn các ví dụ bị phân lớp sai sẽ được biểu diễn</w:t>
+      </w:r>
+      <w:r>
+        <w:rPr>
+          <w:rFonts w:ascii="Times New Roman" w:hAnsi="Times New Roman" w:cs="Times New Roman"/>
+          <w:color w:val="000000"/>
+          <w:sz w:val="28"/>
+          <w:szCs w:val="28"/>
+        </w:rPr>
+        <w:t xml:space="preserve"> </w:t>
+      </w:r>
+      <w:r>
+        <w:rPr>
+          <w:rFonts w:ascii="Times New Roman" w:hAnsi="Times New Roman" w:cs="Times New Roman"/>
+          <w:color w:val="000000"/>
+          <w:sz w:val="28"/>
+          <w:szCs w:val="28"/>
+        </w:rPr>
+        <w:t>bằng ký hiệu ô vuông</w:t>
+      </w:r>
+      <w:r>
+        <w:rPr>
+          <w:rFonts w:ascii="Times New Roman" w:hAnsi="Times New Roman" w:cs="Times New Roman"/>
+          <w:color w:val="000000"/>
+          <w:sz w:val="28"/>
+          <w:szCs w:val="28"/>
+        </w:rPr>
+        <w:t>.</w:t>
+      </w:r>
+    </w:p>
+    <w:p>
+      <w:pPr>
+        <w:pStyle w:val="oancuaDanhsach"/>
+        <w:numPr>
+          <w:ilvl w:val="0"/>
+          <w:numId w:val="29"/>
+        </w:numPr>
+        <w:rPr>
+          <w:rFonts w:ascii="Times New Roman" w:hAnsi="Times New Roman" w:cs="Times New Roman"/>
+          <w:b/>
+          <w:sz w:val="28"/>
+          <w:szCs w:val="28"/>
+        </w:rPr>
+      </w:pPr>
+      <w:r>
+        <w:rPr>
+          <w:rFonts w:ascii="Times New Roman" w:hAnsi="Times New Roman" w:cs="Times New Roman"/>
+          <w:b/>
+          <w:sz w:val="28"/>
+          <w:szCs w:val="28"/>
+        </w:rPr>
+        <w:t>…</w:t>
+      </w:r>
       <w:bookmarkStart w:id="0" w:name="_GoBack"/>
       <w:bookmarkEnd w:id="0"/>
     </w:p>
@@ -4186,6 +5038,7 @@
           <w:sz w:val="28"/>
           <w:szCs w:val="28"/>
         </w:rPr>
+        <w:lastRenderedPageBreak/>
         <w:t>Mô tả dữ liệu Zoo.</w:t>
       </w:r>
     </w:p>
@@ -4208,7 +5061,6 @@
           <w:sz w:val="28"/>
           <w:szCs w:val="28"/>
         </w:rPr>
-        <w:lastRenderedPageBreak/>
         <w:t>Số mẫu trong tập dữ liệu là 10</w:t>
       </w:r>
       <w:r>
@@ -6905,6 +7757,7 @@
                 <w:sz w:val="28"/>
                 <w:szCs w:val="28"/>
               </w:rPr>
+              <w:lastRenderedPageBreak/>
               <w:t>2</w:t>
             </w:r>
           </w:p>
@@ -6978,16 +7831,7 @@
                 <w:sz w:val="28"/>
                 <w:szCs w:val="28"/>
               </w:rPr>
-              <w:t xml:space="preserve">chicken, crow, dove, duck, flamingo, gull, hawk, kiwi, lark, ostrich, </w:t>
-            </w:r>
-            <w:r>
-              <w:rPr>
-                <w:rFonts w:ascii="Times New Roman" w:hAnsi="Times New Roman" w:cs="Times New Roman"/>
-                <w:sz w:val="28"/>
-                <w:szCs w:val="28"/>
-              </w:rPr>
-              <w:lastRenderedPageBreak/>
-              <w:t>parakeet, penguin, pheasant, rhea, skimmer, skua, sparrow, swan, vulture, wren.</w:t>
+              <w:t>chicken, crow, dove, duck, flamingo, gull, hawk, kiwi, lark, ostrich, parakeet, penguin, pheasant, rhea, skimmer, skua, sparrow, swan, vulture, wren.</w:t>
             </w:r>
           </w:p>
         </w:tc>
@@ -7014,7 +7858,6 @@
                 <w:sz w:val="28"/>
                 <w:szCs w:val="28"/>
               </w:rPr>
-              <w:lastRenderedPageBreak/>
               <w:t>3</w:t>
             </w:r>
           </w:p>
@@ -8386,12 +9229,125 @@
         <v:path o:extrusionok="f" gradientshapeok="t" o:connecttype="rect"/>
         <o:lock v:ext="edit" aspectratio="t"/>
       </v:shapetype>
-      <v:shape id="_x0000_i1070" type="#_x0000_t75" style="width:11.4pt;height:11.4pt" o:bullet="t">
+      <v:shape id="_x0000_i1095" type="#_x0000_t75" style="width:11.4pt;height:11.4pt" o:bullet="t">
         <v:imagedata r:id="rId1" o:title="mso144F"/>
       </v:shape>
     </w:pict>
   </w:numPicBullet>
   <w:abstractNum w:abstractNumId="0" w15:restartNumberingAfterBreak="0">
+    <w:nsid w:val="01CA4FE6"/>
+    <w:multiLevelType w:val="hybridMultilevel"/>
+    <w:tmpl w:val="F6CA32B2"/>
+    <w:lvl w:ilvl="0" w:tplc="04090005">
+      <w:start w:val="1"/>
+      <w:numFmt w:val="bullet"/>
+      <w:lvlText w:val=""/>
+      <w:lvlJc w:val="left"/>
+      <w:pPr>
+        <w:ind w:left="4320" w:hanging="360"/>
+      </w:pPr>
+      <w:rPr>
+        <w:rFonts w:ascii="Wingdings" w:hAnsi="Wingdings" w:hint="default"/>
+      </w:rPr>
+    </w:lvl>
+    <w:lvl w:ilvl="1" w:tplc="04090003" w:tentative="1">
+      <w:start w:val="1"/>
+      <w:numFmt w:val="bullet"/>
+      <w:lvlText w:val="o"/>
+      <w:lvlJc w:val="left"/>
+      <w:pPr>
+        <w:ind w:left="5040" w:hanging="360"/>
+      </w:pPr>
+      <w:rPr>
+        <w:rFonts w:ascii="Courier New" w:hAnsi="Courier New" w:cs="Courier New" w:hint="default"/>
+      </w:rPr>
+    </w:lvl>
+    <w:lvl w:ilvl="2" w:tplc="04090005" w:tentative="1">
+      <w:start w:val="1"/>
+      <w:numFmt w:val="bullet"/>
+      <w:lvlText w:val=""/>
+      <w:lvlJc w:val="left"/>
+      <w:pPr>
+        <w:ind w:left="5760" w:hanging="360"/>
+      </w:pPr>
+      <w:rPr>
+        <w:rFonts w:ascii="Wingdings" w:hAnsi="Wingdings" w:hint="default"/>
+      </w:rPr>
+    </w:lvl>
+    <w:lvl w:ilvl="3" w:tplc="04090001" w:tentative="1">
+      <w:start w:val="1"/>
+      <w:numFmt w:val="bullet"/>
+      <w:lvlText w:val=""/>
+      <w:lvlJc w:val="left"/>
+      <w:pPr>
+        <w:ind w:left="6480" w:hanging="360"/>
+      </w:pPr>
+      <w:rPr>
+        <w:rFonts w:ascii="Symbol" w:hAnsi="Symbol" w:hint="default"/>
+      </w:rPr>
+    </w:lvl>
+    <w:lvl w:ilvl="4" w:tplc="04090003" w:tentative="1">
+      <w:start w:val="1"/>
+      <w:numFmt w:val="bullet"/>
+      <w:lvlText w:val="o"/>
+      <w:lvlJc w:val="left"/>
+      <w:pPr>
+        <w:ind w:left="7200" w:hanging="360"/>
+      </w:pPr>
+      <w:rPr>
+        <w:rFonts w:ascii="Courier New" w:hAnsi="Courier New" w:cs="Courier New" w:hint="default"/>
+      </w:rPr>
+    </w:lvl>
+    <w:lvl w:ilvl="5" w:tplc="04090005" w:tentative="1">
+      <w:start w:val="1"/>
+      <w:numFmt w:val="bullet"/>
+      <w:lvlText w:val=""/>
+      <w:lvlJc w:val="left"/>
+      <w:pPr>
+        <w:ind w:left="7920" w:hanging="360"/>
+      </w:pPr>
+      <w:rPr>
+        <w:rFonts w:ascii="Wingdings" w:hAnsi="Wingdings" w:hint="default"/>
+      </w:rPr>
+    </w:lvl>
+    <w:lvl w:ilvl="6" w:tplc="04090001" w:tentative="1">
+      <w:start w:val="1"/>
+      <w:numFmt w:val="bullet"/>
+      <w:lvlText w:val=""/>
+      <w:lvlJc w:val="left"/>
+      <w:pPr>
+        <w:ind w:left="8640" w:hanging="360"/>
+      </w:pPr>
+      <w:rPr>
+        <w:rFonts w:ascii="Symbol" w:hAnsi="Symbol" w:hint="default"/>
+      </w:rPr>
+    </w:lvl>
+    <w:lvl w:ilvl="7" w:tplc="04090003" w:tentative="1">
+      <w:start w:val="1"/>
+      <w:numFmt w:val="bullet"/>
+      <w:lvlText w:val="o"/>
+      <w:lvlJc w:val="left"/>
+      <w:pPr>
+        <w:ind w:left="9360" w:hanging="360"/>
+      </w:pPr>
+      <w:rPr>
+        <w:rFonts w:ascii="Courier New" w:hAnsi="Courier New" w:cs="Courier New" w:hint="default"/>
+      </w:rPr>
+    </w:lvl>
+    <w:lvl w:ilvl="8" w:tplc="04090005" w:tentative="1">
+      <w:start w:val="1"/>
+      <w:numFmt w:val="bullet"/>
+      <w:lvlText w:val=""/>
+      <w:lvlJc w:val="left"/>
+      <w:pPr>
+        <w:ind w:left="10080" w:hanging="360"/>
+      </w:pPr>
+      <w:rPr>
+        <w:rFonts w:ascii="Wingdings" w:hAnsi="Wingdings" w:hint="default"/>
+      </w:rPr>
+    </w:lvl>
+  </w:abstractNum>
+  <w:abstractNum w:abstractNumId="1" w15:restartNumberingAfterBreak="0">
     <w:nsid w:val="083765B6"/>
     <w:multiLevelType w:val="hybridMultilevel"/>
     <w:tmpl w:val="99E698BE"/>
@@ -8477,7 +9433,7 @@
       </w:pPr>
     </w:lvl>
   </w:abstractNum>
-  <w:abstractNum w:abstractNumId="1" w15:restartNumberingAfterBreak="0">
+  <w:abstractNum w:abstractNumId="2" w15:restartNumberingAfterBreak="0">
     <w:nsid w:val="0AC61202"/>
     <w:multiLevelType w:val="hybridMultilevel"/>
     <w:tmpl w:val="1810618E"/>
@@ -8563,7 +9519,7 @@
       </w:pPr>
     </w:lvl>
   </w:abstractNum>
-  <w:abstractNum w:abstractNumId="2" w15:restartNumberingAfterBreak="0">
+  <w:abstractNum w:abstractNumId="3" w15:restartNumberingAfterBreak="0">
     <w:nsid w:val="0BF144DD"/>
     <w:multiLevelType w:val="multilevel"/>
     <w:tmpl w:val="0409001F"/>
@@ -8649,7 +9605,7 @@
       </w:pPr>
     </w:lvl>
   </w:abstractNum>
-  <w:abstractNum w:abstractNumId="3" w15:restartNumberingAfterBreak="0">
+  <w:abstractNum w:abstractNumId="4" w15:restartNumberingAfterBreak="0">
     <w:nsid w:val="0D052BE8"/>
     <w:multiLevelType w:val="hybridMultilevel"/>
     <w:tmpl w:val="3216E676"/>
@@ -8762,7 +9718,7 @@
       </w:rPr>
     </w:lvl>
   </w:abstractNum>
-  <w:abstractNum w:abstractNumId="4" w15:restartNumberingAfterBreak="0">
+  <w:abstractNum w:abstractNumId="5" w15:restartNumberingAfterBreak="0">
     <w:nsid w:val="122A19E1"/>
     <w:multiLevelType w:val="hybridMultilevel"/>
     <w:tmpl w:val="F1C47C90"/>
@@ -8875,7 +9831,120 @@
       </w:rPr>
     </w:lvl>
   </w:abstractNum>
-  <w:abstractNum w:abstractNumId="5" w15:restartNumberingAfterBreak="0">
+  <w:abstractNum w:abstractNumId="6" w15:restartNumberingAfterBreak="0">
+    <w:nsid w:val="13AF62FA"/>
+    <w:multiLevelType w:val="hybridMultilevel"/>
+    <w:tmpl w:val="D58E3384"/>
+    <w:lvl w:ilvl="0" w:tplc="04090005">
+      <w:start w:val="1"/>
+      <w:numFmt w:val="bullet"/>
+      <w:lvlText w:val=""/>
+      <w:lvlJc w:val="left"/>
+      <w:pPr>
+        <w:ind w:left="4320" w:hanging="360"/>
+      </w:pPr>
+      <w:rPr>
+        <w:rFonts w:ascii="Wingdings" w:hAnsi="Wingdings" w:hint="default"/>
+      </w:rPr>
+    </w:lvl>
+    <w:lvl w:ilvl="1" w:tplc="04090003" w:tentative="1">
+      <w:start w:val="1"/>
+      <w:numFmt w:val="bullet"/>
+      <w:lvlText w:val="o"/>
+      <w:lvlJc w:val="left"/>
+      <w:pPr>
+        <w:ind w:left="5040" w:hanging="360"/>
+      </w:pPr>
+      <w:rPr>
+        <w:rFonts w:ascii="Courier New" w:hAnsi="Courier New" w:cs="Courier New" w:hint="default"/>
+      </w:rPr>
+    </w:lvl>
+    <w:lvl w:ilvl="2" w:tplc="04090005" w:tentative="1">
+      <w:start w:val="1"/>
+      <w:numFmt w:val="bullet"/>
+      <w:lvlText w:val=""/>
+      <w:lvlJc w:val="left"/>
+      <w:pPr>
+        <w:ind w:left="5760" w:hanging="360"/>
+      </w:pPr>
+      <w:rPr>
+        <w:rFonts w:ascii="Wingdings" w:hAnsi="Wingdings" w:hint="default"/>
+      </w:rPr>
+    </w:lvl>
+    <w:lvl w:ilvl="3" w:tplc="04090001" w:tentative="1">
+      <w:start w:val="1"/>
+      <w:numFmt w:val="bullet"/>
+      <w:lvlText w:val=""/>
+      <w:lvlJc w:val="left"/>
+      <w:pPr>
+        <w:ind w:left="6480" w:hanging="360"/>
+      </w:pPr>
+      <w:rPr>
+        <w:rFonts w:ascii="Symbol" w:hAnsi="Symbol" w:hint="default"/>
+      </w:rPr>
+    </w:lvl>
+    <w:lvl w:ilvl="4" w:tplc="04090003" w:tentative="1">
+      <w:start w:val="1"/>
+      <w:numFmt w:val="bullet"/>
+      <w:lvlText w:val="o"/>
+      <w:lvlJc w:val="left"/>
+      <w:pPr>
+        <w:ind w:left="7200" w:hanging="360"/>
+      </w:pPr>
+      <w:rPr>
+        <w:rFonts w:ascii="Courier New" w:hAnsi="Courier New" w:cs="Courier New" w:hint="default"/>
+      </w:rPr>
+    </w:lvl>
+    <w:lvl w:ilvl="5" w:tplc="04090005" w:tentative="1">
+      <w:start w:val="1"/>
+      <w:numFmt w:val="bullet"/>
+      <w:lvlText w:val=""/>
+      <w:lvlJc w:val="left"/>
+      <w:pPr>
+        <w:ind w:left="7920" w:hanging="360"/>
+      </w:pPr>
+      <w:rPr>
+        <w:rFonts w:ascii="Wingdings" w:hAnsi="Wingdings" w:hint="default"/>
+      </w:rPr>
+    </w:lvl>
+    <w:lvl w:ilvl="6" w:tplc="04090001" w:tentative="1">
+      <w:start w:val="1"/>
+      <w:numFmt w:val="bullet"/>
+      <w:lvlText w:val=""/>
+      <w:lvlJc w:val="left"/>
+      <w:pPr>
+        <w:ind w:left="8640" w:hanging="360"/>
+      </w:pPr>
+      <w:rPr>
+        <w:rFonts w:ascii="Symbol" w:hAnsi="Symbol" w:hint="default"/>
+      </w:rPr>
+    </w:lvl>
+    <w:lvl w:ilvl="7" w:tplc="04090003" w:tentative="1">
+      <w:start w:val="1"/>
+      <w:numFmt w:val="bullet"/>
+      <w:lvlText w:val="o"/>
+      <w:lvlJc w:val="left"/>
+      <w:pPr>
+        <w:ind w:left="9360" w:hanging="360"/>
+      </w:pPr>
+      <w:rPr>
+        <w:rFonts w:ascii="Courier New" w:hAnsi="Courier New" w:cs="Courier New" w:hint="default"/>
+      </w:rPr>
+    </w:lvl>
+    <w:lvl w:ilvl="8" w:tplc="04090005" w:tentative="1">
+      <w:start w:val="1"/>
+      <w:numFmt w:val="bullet"/>
+      <w:lvlText w:val=""/>
+      <w:lvlJc w:val="left"/>
+      <w:pPr>
+        <w:ind w:left="10080" w:hanging="360"/>
+      </w:pPr>
+      <w:rPr>
+        <w:rFonts w:ascii="Wingdings" w:hAnsi="Wingdings" w:hint="default"/>
+      </w:rPr>
+    </w:lvl>
+  </w:abstractNum>
+  <w:abstractNum w:abstractNumId="7" w15:restartNumberingAfterBreak="0">
     <w:nsid w:val="13D625D1"/>
     <w:multiLevelType w:val="hybridMultilevel"/>
     <w:tmpl w:val="030421C4"/>
@@ -8988,7 +10057,7 @@
       </w:rPr>
     </w:lvl>
   </w:abstractNum>
-  <w:abstractNum w:abstractNumId="6" w15:restartNumberingAfterBreak="0">
+  <w:abstractNum w:abstractNumId="8" w15:restartNumberingAfterBreak="0">
     <w:nsid w:val="17055030"/>
     <w:multiLevelType w:val="hybridMultilevel"/>
     <w:tmpl w:val="E9C60DF2"/>
@@ -9101,7 +10170,7 @@
       </w:rPr>
     </w:lvl>
   </w:abstractNum>
-  <w:abstractNum w:abstractNumId="7" w15:restartNumberingAfterBreak="0">
+  <w:abstractNum w:abstractNumId="9" w15:restartNumberingAfterBreak="0">
     <w:nsid w:val="1B1A5A77"/>
     <w:multiLevelType w:val="hybridMultilevel"/>
     <w:tmpl w:val="139A53F4"/>
@@ -9214,7 +10283,7 @@
       </w:rPr>
     </w:lvl>
   </w:abstractNum>
-  <w:abstractNum w:abstractNumId="8" w15:restartNumberingAfterBreak="0">
+  <w:abstractNum w:abstractNumId="10" w15:restartNumberingAfterBreak="0">
     <w:nsid w:val="2A6177AF"/>
     <w:multiLevelType w:val="hybridMultilevel"/>
     <w:tmpl w:val="A68825C0"/>
@@ -9327,7 +10396,7 @@
       </w:rPr>
     </w:lvl>
   </w:abstractNum>
-  <w:abstractNum w:abstractNumId="9" w15:restartNumberingAfterBreak="0">
+  <w:abstractNum w:abstractNumId="11" w15:restartNumberingAfterBreak="0">
     <w:nsid w:val="302832F7"/>
     <w:multiLevelType w:val="hybridMultilevel"/>
     <w:tmpl w:val="41EA14EE"/>
@@ -9416,7 +10485,7 @@
       </w:pPr>
     </w:lvl>
   </w:abstractNum>
-  <w:abstractNum w:abstractNumId="10" w15:restartNumberingAfterBreak="0">
+  <w:abstractNum w:abstractNumId="12" w15:restartNumberingAfterBreak="0">
     <w:nsid w:val="30EF6FCC"/>
     <w:multiLevelType w:val="hybridMultilevel"/>
     <w:tmpl w:val="8850C962"/>
@@ -9502,7 +10571,7 @@
       </w:pPr>
     </w:lvl>
   </w:abstractNum>
-  <w:abstractNum w:abstractNumId="11" w15:restartNumberingAfterBreak="0">
+  <w:abstractNum w:abstractNumId="13" w15:restartNumberingAfterBreak="0">
     <w:nsid w:val="35857B3F"/>
     <w:multiLevelType w:val="hybridMultilevel"/>
     <w:tmpl w:val="FCCCC350"/>
@@ -9588,7 +10657,7 @@
       </w:pPr>
     </w:lvl>
   </w:abstractNum>
-  <w:abstractNum w:abstractNumId="12" w15:restartNumberingAfterBreak="0">
+  <w:abstractNum w:abstractNumId="14" w15:restartNumberingAfterBreak="0">
     <w:nsid w:val="39BE5D2A"/>
     <w:multiLevelType w:val="hybridMultilevel"/>
     <w:tmpl w:val="BA1AF180"/>
@@ -9702,7 +10771,7 @@
       </w:rPr>
     </w:lvl>
   </w:abstractNum>
-  <w:abstractNum w:abstractNumId="13" w15:restartNumberingAfterBreak="0">
+  <w:abstractNum w:abstractNumId="15" w15:restartNumberingAfterBreak="0">
     <w:nsid w:val="42155588"/>
     <w:multiLevelType w:val="hybridMultilevel"/>
     <w:tmpl w:val="F098A356"/>
@@ -9788,7 +10857,7 @@
       </w:pPr>
     </w:lvl>
   </w:abstractNum>
-  <w:abstractNum w:abstractNumId="14" w15:restartNumberingAfterBreak="0">
+  <w:abstractNum w:abstractNumId="16" w15:restartNumberingAfterBreak="0">
     <w:nsid w:val="45870C22"/>
     <w:multiLevelType w:val="hybridMultilevel"/>
     <w:tmpl w:val="37482F02"/>
@@ -9874,7 +10943,120 @@
       </w:pPr>
     </w:lvl>
   </w:abstractNum>
-  <w:abstractNum w:abstractNumId="15" w15:restartNumberingAfterBreak="0">
+  <w:abstractNum w:abstractNumId="17" w15:restartNumberingAfterBreak="0">
+    <w:nsid w:val="532F7F40"/>
+    <w:multiLevelType w:val="hybridMultilevel"/>
+    <w:tmpl w:val="9E4C6D56"/>
+    <w:lvl w:ilvl="0" w:tplc="04090003">
+      <w:start w:val="1"/>
+      <w:numFmt w:val="bullet"/>
+      <w:lvlText w:val="o"/>
+      <w:lvlJc w:val="left"/>
+      <w:pPr>
+        <w:ind w:left="3240" w:hanging="360"/>
+      </w:pPr>
+      <w:rPr>
+        <w:rFonts w:ascii="Courier New" w:hAnsi="Courier New" w:cs="Courier New" w:hint="default"/>
+      </w:rPr>
+    </w:lvl>
+    <w:lvl w:ilvl="1" w:tplc="04090003">
+      <w:start w:val="1"/>
+      <w:numFmt w:val="bullet"/>
+      <w:lvlText w:val="o"/>
+      <w:lvlJc w:val="left"/>
+      <w:pPr>
+        <w:ind w:left="3960" w:hanging="360"/>
+      </w:pPr>
+      <w:rPr>
+        <w:rFonts w:ascii="Courier New" w:hAnsi="Courier New" w:cs="Courier New" w:hint="default"/>
+      </w:rPr>
+    </w:lvl>
+    <w:lvl w:ilvl="2" w:tplc="04090005" w:tentative="1">
+      <w:start w:val="1"/>
+      <w:numFmt w:val="bullet"/>
+      <w:lvlText w:val=""/>
+      <w:lvlJc w:val="left"/>
+      <w:pPr>
+        <w:ind w:left="4680" w:hanging="360"/>
+      </w:pPr>
+      <w:rPr>
+        <w:rFonts w:ascii="Wingdings" w:hAnsi="Wingdings" w:hint="default"/>
+      </w:rPr>
+    </w:lvl>
+    <w:lvl w:ilvl="3" w:tplc="04090001" w:tentative="1">
+      <w:start w:val="1"/>
+      <w:numFmt w:val="bullet"/>
+      <w:lvlText w:val=""/>
+      <w:lvlJc w:val="left"/>
+      <w:pPr>
+        <w:ind w:left="5400" w:hanging="360"/>
+      </w:pPr>
+      <w:rPr>
+        <w:rFonts w:ascii="Symbol" w:hAnsi="Symbol" w:hint="default"/>
+      </w:rPr>
+    </w:lvl>
+    <w:lvl w:ilvl="4" w:tplc="04090003" w:tentative="1">
+      <w:start w:val="1"/>
+      <w:numFmt w:val="bullet"/>
+      <w:lvlText w:val="o"/>
+      <w:lvlJc w:val="left"/>
+      <w:pPr>
+        <w:ind w:left="6120" w:hanging="360"/>
+      </w:pPr>
+      <w:rPr>
+        <w:rFonts w:ascii="Courier New" w:hAnsi="Courier New" w:cs="Courier New" w:hint="default"/>
+      </w:rPr>
+    </w:lvl>
+    <w:lvl w:ilvl="5" w:tplc="04090005" w:tentative="1">
+      <w:start w:val="1"/>
+      <w:numFmt w:val="bullet"/>
+      <w:lvlText w:val=""/>
+      <w:lvlJc w:val="left"/>
+      <w:pPr>
+        <w:ind w:left="6840" w:hanging="360"/>
+      </w:pPr>
+      <w:rPr>
+        <w:rFonts w:ascii="Wingdings" w:hAnsi="Wingdings" w:hint="default"/>
+      </w:rPr>
+    </w:lvl>
+    <w:lvl w:ilvl="6" w:tplc="04090001" w:tentative="1">
+      <w:start w:val="1"/>
+      <w:numFmt w:val="bullet"/>
+      <w:lvlText w:val=""/>
+      <w:lvlJc w:val="left"/>
+      <w:pPr>
+        <w:ind w:left="7560" w:hanging="360"/>
+      </w:pPr>
+      <w:rPr>
+        <w:rFonts w:ascii="Symbol" w:hAnsi="Symbol" w:hint="default"/>
+      </w:rPr>
+    </w:lvl>
+    <w:lvl w:ilvl="7" w:tplc="04090003" w:tentative="1">
+      <w:start w:val="1"/>
+      <w:numFmt w:val="bullet"/>
+      <w:lvlText w:val="o"/>
+      <w:lvlJc w:val="left"/>
+      <w:pPr>
+        <w:ind w:left="8280" w:hanging="360"/>
+      </w:pPr>
+      <w:rPr>
+        <w:rFonts w:ascii="Courier New" w:hAnsi="Courier New" w:cs="Courier New" w:hint="default"/>
+      </w:rPr>
+    </w:lvl>
+    <w:lvl w:ilvl="8" w:tplc="04090005" w:tentative="1">
+      <w:start w:val="1"/>
+      <w:numFmt w:val="bullet"/>
+      <w:lvlText w:val=""/>
+      <w:lvlJc w:val="left"/>
+      <w:pPr>
+        <w:ind w:left="9000" w:hanging="360"/>
+      </w:pPr>
+      <w:rPr>
+        <w:rFonts w:ascii="Wingdings" w:hAnsi="Wingdings" w:hint="default"/>
+      </w:rPr>
+    </w:lvl>
+  </w:abstractNum>
+  <w:abstractNum w:abstractNumId="18" w15:restartNumberingAfterBreak="0">
     <w:nsid w:val="56802F9F"/>
     <w:multiLevelType w:val="hybridMultilevel"/>
     <w:tmpl w:val="2398F6E2"/>
@@ -9987,7 +11169,7 @@
       </w:rPr>
     </w:lvl>
   </w:abstractNum>
-  <w:abstractNum w:abstractNumId="16" w15:restartNumberingAfterBreak="0">
+  <w:abstractNum w:abstractNumId="19" w15:restartNumberingAfterBreak="0">
     <w:nsid w:val="59623FB6"/>
     <w:multiLevelType w:val="hybridMultilevel"/>
     <w:tmpl w:val="03345AC8"/>
@@ -10100,7 +11282,7 @@
       </w:rPr>
     </w:lvl>
   </w:abstractNum>
-  <w:abstractNum w:abstractNumId="17" w15:restartNumberingAfterBreak="0">
+  <w:abstractNum w:abstractNumId="20" w15:restartNumberingAfterBreak="0">
     <w:nsid w:val="621F1C3C"/>
     <w:multiLevelType w:val="hybridMultilevel"/>
     <w:tmpl w:val="86422310"/>
@@ -10192,7 +11374,7 @@
       </w:pPr>
     </w:lvl>
   </w:abstractNum>
-  <w:abstractNum w:abstractNumId="18" w15:restartNumberingAfterBreak="0">
+  <w:abstractNum w:abstractNumId="21" w15:restartNumberingAfterBreak="0">
     <w:nsid w:val="65C910DE"/>
     <w:multiLevelType w:val="hybridMultilevel"/>
     <w:tmpl w:val="FD868932"/>
@@ -10281,7 +11463,7 @@
       </w:pPr>
     </w:lvl>
   </w:abstractNum>
-  <w:abstractNum w:abstractNumId="19" w15:restartNumberingAfterBreak="0">
+  <w:abstractNum w:abstractNumId="22" w15:restartNumberingAfterBreak="0">
     <w:nsid w:val="6DEF4645"/>
     <w:multiLevelType w:val="hybridMultilevel"/>
     <w:tmpl w:val="6BC4AC9A"/>
@@ -10394,7 +11576,7 @@
       </w:rPr>
     </w:lvl>
   </w:abstractNum>
-  <w:abstractNum w:abstractNumId="20" w15:restartNumberingAfterBreak="0">
+  <w:abstractNum w:abstractNumId="23" w15:restartNumberingAfterBreak="0">
     <w:nsid w:val="7259140E"/>
     <w:multiLevelType w:val="hybridMultilevel"/>
     <w:tmpl w:val="75A6CF8E"/>
@@ -10483,7 +11665,7 @@
       </w:pPr>
     </w:lvl>
   </w:abstractNum>
-  <w:abstractNum w:abstractNumId="21" w15:restartNumberingAfterBreak="0">
+  <w:abstractNum w:abstractNumId="24" w15:restartNumberingAfterBreak="0">
     <w:nsid w:val="7398615A"/>
     <w:multiLevelType w:val="hybridMultilevel"/>
     <w:tmpl w:val="FEB2855A"/>
@@ -10596,7 +11778,7 @@
       </w:rPr>
     </w:lvl>
   </w:abstractNum>
-  <w:abstractNum w:abstractNumId="22" w15:restartNumberingAfterBreak="0">
+  <w:abstractNum w:abstractNumId="25" w15:restartNumberingAfterBreak="0">
     <w:nsid w:val="74DC6771"/>
     <w:multiLevelType w:val="hybridMultilevel"/>
     <w:tmpl w:val="830602C4"/>
@@ -10685,7 +11867,7 @@
       </w:pPr>
     </w:lvl>
   </w:abstractNum>
-  <w:abstractNum w:abstractNumId="23" w15:restartNumberingAfterBreak="0">
+  <w:abstractNum w:abstractNumId="26" w15:restartNumberingAfterBreak="0">
     <w:nsid w:val="76754034"/>
     <w:multiLevelType w:val="hybridMultilevel"/>
     <w:tmpl w:val="B2F6F96A"/>
@@ -10798,7 +11980,7 @@
       </w:rPr>
     </w:lvl>
   </w:abstractNum>
-  <w:abstractNum w:abstractNumId="24" w15:restartNumberingAfterBreak="0">
+  <w:abstractNum w:abstractNumId="27" w15:restartNumberingAfterBreak="0">
     <w:nsid w:val="777C19C6"/>
     <w:multiLevelType w:val="hybridMultilevel"/>
     <w:tmpl w:val="D3889A92"/>
@@ -10912,82 +12094,91 @@
     </w:lvl>
   </w:abstractNum>
   <w:num w:numId="1">
+    <w:abstractNumId w:val="12"/>
+  </w:num>
+  <w:num w:numId="2">
+    <w:abstractNumId w:val="15"/>
+  </w:num>
+  <w:num w:numId="3">
+    <w:abstractNumId w:val="20"/>
+  </w:num>
+  <w:num w:numId="4">
+    <w:abstractNumId w:val="25"/>
+  </w:num>
+  <w:num w:numId="5">
+    <w:abstractNumId w:val="11"/>
+  </w:num>
+  <w:num w:numId="6">
+    <w:abstractNumId w:val="18"/>
+  </w:num>
+  <w:num w:numId="7">
     <w:abstractNumId w:val="10"/>
   </w:num>
-  <w:num w:numId="2">
+  <w:num w:numId="8">
+    <w:abstractNumId w:val="9"/>
+  </w:num>
+  <w:num w:numId="9">
+    <w:abstractNumId w:val="27"/>
+  </w:num>
+  <w:num w:numId="10">
+    <w:abstractNumId w:val="19"/>
+  </w:num>
+  <w:num w:numId="11">
+    <w:abstractNumId w:val="27"/>
+  </w:num>
+  <w:num w:numId="12">
+    <w:abstractNumId w:val="21"/>
+  </w:num>
+  <w:num w:numId="13">
+    <w:abstractNumId w:val="23"/>
+  </w:num>
+  <w:num w:numId="14">
+    <w:abstractNumId w:val="1"/>
+  </w:num>
+  <w:num w:numId="15">
     <w:abstractNumId w:val="13"/>
   </w:num>
-  <w:num w:numId="3">
+  <w:num w:numId="16">
+    <w:abstractNumId w:val="16"/>
+  </w:num>
+  <w:num w:numId="17">
+    <w:abstractNumId w:val="24"/>
+  </w:num>
+  <w:num w:numId="18">
+    <w:abstractNumId w:val="3"/>
+  </w:num>
+  <w:num w:numId="19">
+    <w:abstractNumId w:val="2"/>
+  </w:num>
+  <w:num w:numId="20">
+    <w:abstractNumId w:val="26"/>
+  </w:num>
+  <w:num w:numId="21">
+    <w:abstractNumId w:val="5"/>
+  </w:num>
+  <w:num w:numId="22">
+    <w:abstractNumId w:val="22"/>
+  </w:num>
+  <w:num w:numId="23">
+    <w:abstractNumId w:val="8"/>
+  </w:num>
+  <w:num w:numId="24">
+    <w:abstractNumId w:val="14"/>
+  </w:num>
+  <w:num w:numId="25">
+    <w:abstractNumId w:val="7"/>
+  </w:num>
+  <w:num w:numId="26">
+    <w:abstractNumId w:val="4"/>
+  </w:num>
+  <w:num w:numId="27">
     <w:abstractNumId w:val="17"/>
   </w:num>
-  <w:num w:numId="4">
-    <w:abstractNumId w:val="22"/>
-  </w:num>
-  <w:num w:numId="5">
-    <w:abstractNumId w:val="9"/>
-  </w:num>
-  <w:num w:numId="6">
-    <w:abstractNumId w:val="15"/>
-  </w:num>
-  <w:num w:numId="7">
-    <w:abstractNumId w:val="8"/>
-  </w:num>
-  <w:num w:numId="8">
-    <w:abstractNumId w:val="7"/>
-  </w:num>
-  <w:num w:numId="9">
-    <w:abstractNumId w:val="24"/>
-  </w:num>
-  <w:num w:numId="10">
-    <w:abstractNumId w:val="16"/>
-  </w:num>
-  <w:num w:numId="11">
-    <w:abstractNumId w:val="24"/>
-  </w:num>
-  <w:num w:numId="12">
-    <w:abstractNumId w:val="18"/>
-  </w:num>
-  <w:num w:numId="13">
-    <w:abstractNumId w:val="20"/>
-  </w:num>
-  <w:num w:numId="14">
-    <w:abstractNumId w:val="0"/>
-  </w:num>
-  <w:num w:numId="15">
-    <w:abstractNumId w:val="11"/>
-  </w:num>
-  <w:num w:numId="16">
-    <w:abstractNumId w:val="14"/>
-  </w:num>
-  <w:num w:numId="17">
-    <w:abstractNumId w:val="21"/>
-  </w:num>
-  <w:num w:numId="18">
-    <w:abstractNumId w:val="2"/>
-  </w:num>
-  <w:num w:numId="19">
-    <w:abstractNumId w:val="1"/>
-  </w:num>
-  <w:num w:numId="20">
-    <w:abstractNumId w:val="23"/>
-  </w:num>
-  <w:num w:numId="21">
-    <w:abstractNumId w:val="4"/>
-  </w:num>
-  <w:num w:numId="22">
-    <w:abstractNumId w:val="19"/>
-  </w:num>
-  <w:num w:numId="23">
+  <w:num w:numId="28">
     <w:abstractNumId w:val="6"/>
   </w:num>
-  <w:num w:numId="24">
-    <w:abstractNumId w:val="12"/>
-  </w:num>
-  <w:num w:numId="25">
-    <w:abstractNumId w:val="5"/>
-  </w:num>
-  <w:num w:numId="26">
-    <w:abstractNumId w:val="3"/>
+  <w:num w:numId="29">
+    <w:abstractNumId w:val="0"/>
   </w:num>
 </w:numbering>
 </file>
@@ -11984,7 +13175,7 @@
 </file>
 
 <file path=customXml/itemProps1.xml><?xml version="1.0" encoding="utf-8"?>
-<ds:datastoreItem xmlns:ds="http://schemas.openxmlformats.org/officeDocument/2006/customXml" ds:itemID="{2ECE2938-D3A9-46C4-BFF0-55689DA866B5}">
+<ds:datastoreItem xmlns:ds="http://schemas.openxmlformats.org/officeDocument/2006/customXml" ds:itemID="{38AEEA7B-ED64-4AB9-9976-1844940239C0}">
   <ds:schemaRefs>
     <ds:schemaRef ds:uri="http://schemas.openxmlformats.org/officeDocument/2006/bibliography"/>
   </ds:schemaRefs>

</xml_diff>